<commit_message>
Rédaction du journal de bord
</commit_message>
<xml_diff>
--- a/PERSO/QUENTIN/journal de bord.docx
+++ b/PERSO/QUENTIN/journal de bord.docx
@@ -1,17 +1,17 @@
 
 <file path=word/document.xml><?xml version="1.0" encoding="utf-8"?>
-<w:document xmlns:ve="http://schemas.openxmlformats.org/markup-compatibility/2006" xmlns:o="urn:schemas-microsoft-com:office:office" xmlns:r="http://schemas.openxmlformats.org/officeDocument/2006/relationships" xmlns:m="http://schemas.openxmlformats.org/officeDocument/2006/math" xmlns:v="urn:schemas-microsoft-com:vml" xmlns:wp="http://schemas.openxmlformats.org/drawingml/2006/wordprocessingDrawing" xmlns:w10="urn:schemas-microsoft-com:office:word" xmlns:w="http://schemas.openxmlformats.org/wordprocessingml/2006/main" xmlns:wne="http://schemas.microsoft.com/office/word/2006/wordml">
+<w:document xmlns:wpc="http://schemas.microsoft.com/office/word/2010/wordprocessingCanvas" xmlns:mc="http://schemas.openxmlformats.org/markup-compatibility/2006" xmlns:o="urn:schemas-microsoft-com:office:office" xmlns:r="http://schemas.openxmlformats.org/officeDocument/2006/relationships" xmlns:m="http://schemas.openxmlformats.org/officeDocument/2006/math" xmlns:v="urn:schemas-microsoft-com:vml" xmlns:wp14="http://schemas.microsoft.com/office/word/2010/wordprocessingDrawing" xmlns:wp="http://schemas.openxmlformats.org/drawingml/2006/wordprocessingDrawing" xmlns:w10="urn:schemas-microsoft-com:office:word" xmlns:w="http://schemas.openxmlformats.org/wordprocessingml/2006/main" xmlns:w14="http://schemas.microsoft.com/office/word/2010/wordml" xmlns:wpg="http://schemas.microsoft.com/office/word/2010/wordprocessingGroup" xmlns:wpi="http://schemas.microsoft.com/office/word/2010/wordprocessingInk" xmlns:wne="http://schemas.microsoft.com/office/word/2006/wordml" xmlns:wps="http://schemas.microsoft.com/office/word/2010/wordprocessingShape" mc:Ignorable="w14 wp14">
   <w:body>
     <w:p/>
     <w:tbl>
       <w:tblPr>
         <w:tblStyle w:val="Grilledutableau"/>
         <w:tblW w:w="0" w:type="auto"/>
-        <w:tblLook w:val="04A0"/>
+        <w:tblLook w:val="04A0" w:firstRow="1" w:lastRow="0" w:firstColumn="1" w:lastColumn="0" w:noHBand="0" w:noVBand="1"/>
       </w:tblPr>
       <w:tblGrid>
-        <w:gridCol w:w="1526"/>
-        <w:gridCol w:w="9178"/>
+        <w:gridCol w:w="1668"/>
+        <w:gridCol w:w="9036"/>
       </w:tblGrid>
       <w:tr>
         <w:trPr>
@@ -19,7 +19,7 @@
         </w:trPr>
         <w:tc>
           <w:tcPr>
-            <w:tcW w:w="1526" w:type="dxa"/>
+            <w:tcW w:w="1668" w:type="dxa"/>
             <w:shd w:val="clear" w:color="auto" w:fill="8DB3E2" w:themeFill="text2" w:themeFillTint="66"/>
             <w:vAlign w:val="center"/>
           </w:tcPr>
@@ -41,7 +41,7 @@
         </w:tc>
         <w:tc>
           <w:tcPr>
-            <w:tcW w:w="9178" w:type="dxa"/>
+            <w:tcW w:w="9036" w:type="dxa"/>
             <w:shd w:val="clear" w:color="auto" w:fill="8DB3E2" w:themeFill="text2" w:themeFillTint="66"/>
             <w:vAlign w:val="center"/>
           </w:tcPr>
@@ -69,7 +69,36 @@
         </w:trPr>
         <w:tc>
           <w:tcPr>
-            <w:tcW w:w="1526" w:type="dxa"/>
+            <w:tcW w:w="1668" w:type="dxa"/>
+            <w:vAlign w:val="center"/>
+          </w:tcPr>
+          <w:p>
+            <w:pPr>
+              <w:rPr>
+                <w:rFonts w:ascii="Arial" w:hAnsi="Arial" w:cs="Arial"/>
+                <w:b/>
+                <w:i/>
+                <w:color w:val="595959" w:themeColor="text1" w:themeTint="A6"/>
+                <w:sz w:val="22"/>
+                <w:szCs w:val="22"/>
+              </w:rPr>
+            </w:pPr>
+            <w:r>
+              <w:rPr>
+                <w:rFonts w:ascii="Arial" w:hAnsi="Arial" w:cs="Arial"/>
+                <w:b/>
+                <w:i/>
+                <w:color w:val="595959" w:themeColor="text1" w:themeTint="A6"/>
+                <w:sz w:val="22"/>
+                <w:szCs w:val="22"/>
+              </w:rPr>
+              <w:t>S1 - 19/01/13</w:t>
+            </w:r>
+          </w:p>
+        </w:tc>
+        <w:tc>
+          <w:tcPr>
+            <w:tcW w:w="9036" w:type="dxa"/>
             <w:vAlign w:val="center"/>
           </w:tcPr>
           <w:p>
@@ -81,13 +110,88 @@
                 <w:szCs w:val="22"/>
               </w:rPr>
             </w:pPr>
+            <w:r>
+              <w:rPr>
+                <w:rFonts w:ascii="Arial" w:hAnsi="Arial" w:cs="Arial"/>
+                <w:b/>
+                <w:sz w:val="22"/>
+                <w:szCs w:val="22"/>
+              </w:rPr>
+              <w:t>Rédaction du dossier d’analyse 1.0</w:t>
+            </w:r>
           </w:p>
-        </w:tc>
-        <w:tc>
-          <w:tcPr>
-            <w:tcW w:w="9178" w:type="dxa"/>
-            <w:vAlign w:val="center"/>
-          </w:tcPr>
+          <w:p>
+            <w:pPr>
+              <w:pStyle w:val="Paragraphedeliste"/>
+              <w:numPr>
+                <w:ilvl w:val="0"/>
+                <w:numId w:val="13"/>
+              </w:numPr>
+              <w:rPr>
+                <w:rFonts w:ascii="Arial" w:hAnsi="Arial" w:cs="Arial"/>
+                <w:b/>
+                <w:sz w:val="22"/>
+                <w:szCs w:val="22"/>
+              </w:rPr>
+            </w:pPr>
+            <w:r>
+              <w:rPr>
+                <w:rFonts w:ascii="Arial" w:hAnsi="Arial" w:cs="Arial"/>
+                <w:b/>
+                <w:sz w:val="22"/>
+                <w:szCs w:val="22"/>
+              </w:rPr>
+              <w:t>Catalogue d’acteurs</w:t>
+            </w:r>
+          </w:p>
+          <w:p>
+            <w:pPr>
+              <w:pStyle w:val="Paragraphedeliste"/>
+              <w:numPr>
+                <w:ilvl w:val="0"/>
+                <w:numId w:val="13"/>
+              </w:numPr>
+              <w:rPr>
+                <w:rFonts w:ascii="Arial" w:hAnsi="Arial" w:cs="Arial"/>
+                <w:b/>
+                <w:sz w:val="22"/>
+                <w:szCs w:val="22"/>
+              </w:rPr>
+            </w:pPr>
+            <w:r>
+              <w:rPr>
+                <w:rFonts w:ascii="Arial" w:hAnsi="Arial" w:cs="Arial"/>
+                <w:b/>
+                <w:sz w:val="22"/>
+                <w:szCs w:val="22"/>
+              </w:rPr>
+              <w:t>Diagrammes des cas d’utilisation</w:t>
+            </w:r>
+          </w:p>
+          <w:p>
+            <w:pPr>
+              <w:pStyle w:val="Paragraphedeliste"/>
+              <w:numPr>
+                <w:ilvl w:val="0"/>
+                <w:numId w:val="13"/>
+              </w:numPr>
+              <w:rPr>
+                <w:rFonts w:ascii="Arial" w:hAnsi="Arial" w:cs="Arial"/>
+                <w:b/>
+                <w:sz w:val="22"/>
+                <w:szCs w:val="22"/>
+              </w:rPr>
+            </w:pPr>
+            <w:r>
+              <w:rPr>
+                <w:rFonts w:ascii="Arial" w:hAnsi="Arial" w:cs="Arial"/>
+                <w:b/>
+                <w:sz w:val="22"/>
+                <w:szCs w:val="22"/>
+              </w:rPr>
+              <w:t>Description des cas d’utilisation avec des diagrammes de séquence</w:t>
+            </w:r>
+          </w:p>
           <w:p>
             <w:pPr>
               <w:rPr>
@@ -98,6 +202,27 @@
               </w:rPr>
             </w:pPr>
           </w:p>
+          <w:p>
+            <w:pPr>
+              <w:rPr>
+                <w:rFonts w:ascii="Arial" w:hAnsi="Arial" w:cs="Arial"/>
+                <w:b/>
+                <w:sz w:val="22"/>
+                <w:szCs w:val="22"/>
+              </w:rPr>
+            </w:pPr>
+            <w:r>
+              <w:rPr>
+                <w:rFonts w:ascii="Arial" w:hAnsi="Arial" w:cs="Arial"/>
+                <w:b/>
+                <w:sz w:val="22"/>
+                <w:szCs w:val="22"/>
+              </w:rPr>
+              <w:t>Ajout d’un système de gestion de versions pour l’organisation du projet.</w:t>
+            </w:r>
+            <w:bookmarkStart w:id="0" w:name="_GoBack"/>
+            <w:bookmarkEnd w:id="0"/>
+          </w:p>
         </w:tc>
       </w:tr>
       <w:tr>
@@ -106,7 +231,7 @@
         </w:trPr>
         <w:tc>
           <w:tcPr>
-            <w:tcW w:w="1526" w:type="dxa"/>
+            <w:tcW w:w="1668" w:type="dxa"/>
             <w:vAlign w:val="center"/>
           </w:tcPr>
           <w:p>
@@ -123,7 +248,7 @@
         </w:tc>
         <w:tc>
           <w:tcPr>
-            <w:tcW w:w="9178" w:type="dxa"/>
+            <w:tcW w:w="9036" w:type="dxa"/>
             <w:vAlign w:val="center"/>
           </w:tcPr>
           <w:p>
@@ -145,7 +270,7 @@
         </w:trPr>
         <w:tc>
           <w:tcPr>
-            <w:tcW w:w="1526" w:type="dxa"/>
+            <w:tcW w:w="1668" w:type="dxa"/>
             <w:vAlign w:val="center"/>
           </w:tcPr>
           <w:p>
@@ -162,7 +287,7 @@
         </w:tc>
         <w:tc>
           <w:tcPr>
-            <w:tcW w:w="9178" w:type="dxa"/>
+            <w:tcW w:w="9036" w:type="dxa"/>
             <w:vAlign w:val="center"/>
           </w:tcPr>
           <w:p>
@@ -184,7 +309,7 @@
         </w:trPr>
         <w:tc>
           <w:tcPr>
-            <w:tcW w:w="1526" w:type="dxa"/>
+            <w:tcW w:w="1668" w:type="dxa"/>
             <w:vAlign w:val="center"/>
           </w:tcPr>
           <w:p>
@@ -201,7 +326,7 @@
         </w:tc>
         <w:tc>
           <w:tcPr>
-            <w:tcW w:w="9178" w:type="dxa"/>
+            <w:tcW w:w="9036" w:type="dxa"/>
             <w:vAlign w:val="center"/>
           </w:tcPr>
           <w:p>
@@ -223,7 +348,7 @@
         </w:trPr>
         <w:tc>
           <w:tcPr>
-            <w:tcW w:w="1526" w:type="dxa"/>
+            <w:tcW w:w="1668" w:type="dxa"/>
             <w:vAlign w:val="center"/>
           </w:tcPr>
           <w:p>
@@ -240,7 +365,7 @@
         </w:tc>
         <w:tc>
           <w:tcPr>
-            <w:tcW w:w="9178" w:type="dxa"/>
+            <w:tcW w:w="9036" w:type="dxa"/>
             <w:vAlign w:val="center"/>
           </w:tcPr>
           <w:p>
@@ -262,7 +387,7 @@
         </w:trPr>
         <w:tc>
           <w:tcPr>
-            <w:tcW w:w="1526" w:type="dxa"/>
+            <w:tcW w:w="1668" w:type="dxa"/>
             <w:vAlign w:val="center"/>
           </w:tcPr>
           <w:p>
@@ -279,7 +404,7 @@
         </w:tc>
         <w:tc>
           <w:tcPr>
-            <w:tcW w:w="9178" w:type="dxa"/>
+            <w:tcW w:w="9036" w:type="dxa"/>
             <w:vAlign w:val="center"/>
           </w:tcPr>
           <w:p>
@@ -301,7 +426,7 @@
         </w:trPr>
         <w:tc>
           <w:tcPr>
-            <w:tcW w:w="1526" w:type="dxa"/>
+            <w:tcW w:w="1668" w:type="dxa"/>
             <w:vAlign w:val="center"/>
           </w:tcPr>
           <w:p>
@@ -318,7 +443,7 @@
         </w:tc>
         <w:tc>
           <w:tcPr>
-            <w:tcW w:w="9178" w:type="dxa"/>
+            <w:tcW w:w="9036" w:type="dxa"/>
             <w:vAlign w:val="center"/>
           </w:tcPr>
           <w:p>
@@ -340,7 +465,7 @@
         </w:trPr>
         <w:tc>
           <w:tcPr>
-            <w:tcW w:w="1526" w:type="dxa"/>
+            <w:tcW w:w="1668" w:type="dxa"/>
             <w:vAlign w:val="center"/>
           </w:tcPr>
           <w:p>
@@ -357,7 +482,7 @@
         </w:tc>
         <w:tc>
           <w:tcPr>
-            <w:tcW w:w="9178" w:type="dxa"/>
+            <w:tcW w:w="9036" w:type="dxa"/>
             <w:vAlign w:val="center"/>
           </w:tcPr>
           <w:p>
@@ -379,7 +504,7 @@
         </w:trPr>
         <w:tc>
           <w:tcPr>
-            <w:tcW w:w="1526" w:type="dxa"/>
+            <w:tcW w:w="1668" w:type="dxa"/>
             <w:vAlign w:val="center"/>
           </w:tcPr>
           <w:p>
@@ -396,7 +521,7 @@
         </w:tc>
         <w:tc>
           <w:tcPr>
-            <w:tcW w:w="9178" w:type="dxa"/>
+            <w:tcW w:w="9036" w:type="dxa"/>
             <w:vAlign w:val="center"/>
           </w:tcPr>
           <w:p>
@@ -421,11 +546,11 @@
       </w:pPr>
     </w:p>
     <w:sectPr>
-      <w:headerReference w:type="default" r:id="rId8"/>
-      <w:footerReference w:type="even" r:id="rId9"/>
-      <w:footerReference w:type="default" r:id="rId10"/>
-      <w:headerReference w:type="first" r:id="rId11"/>
-      <w:footerReference w:type="first" r:id="rId12"/>
+      <w:headerReference w:type="default" r:id="rId9"/>
+      <w:footerReference w:type="even" r:id="rId10"/>
+      <w:footerReference w:type="default" r:id="rId11"/>
+      <w:headerReference w:type="first" r:id="rId12"/>
+      <w:footerReference w:type="first" r:id="rId13"/>
       <w:pgSz w:w="11906" w:h="16838" w:code="9"/>
       <w:pgMar w:top="567" w:right="567" w:bottom="1021" w:left="851" w:header="567" w:footer="454" w:gutter="0"/>
       <w:cols w:space="720"/>
@@ -435,7 +560,7 @@
 </file>
 
 <file path=word/endnotes.xml><?xml version="1.0" encoding="utf-8"?>
-<w:endnotes xmlns:ve="http://schemas.openxmlformats.org/markup-compatibility/2006" xmlns:o="urn:schemas-microsoft-com:office:office" xmlns:r="http://schemas.openxmlformats.org/officeDocument/2006/relationships" xmlns:m="http://schemas.openxmlformats.org/officeDocument/2006/math" xmlns:v="urn:schemas-microsoft-com:vml" xmlns:wp="http://schemas.openxmlformats.org/drawingml/2006/wordprocessingDrawing" xmlns:w10="urn:schemas-microsoft-com:office:word" xmlns:w="http://schemas.openxmlformats.org/wordprocessingml/2006/main" xmlns:wne="http://schemas.microsoft.com/office/word/2006/wordml">
+<w:endnotes xmlns:wpc="http://schemas.microsoft.com/office/word/2010/wordprocessingCanvas" xmlns:mc="http://schemas.openxmlformats.org/markup-compatibility/2006" xmlns:o="urn:schemas-microsoft-com:office:office" xmlns:r="http://schemas.openxmlformats.org/officeDocument/2006/relationships" xmlns:m="http://schemas.openxmlformats.org/officeDocument/2006/math" xmlns:v="urn:schemas-microsoft-com:vml" xmlns:wp14="http://schemas.microsoft.com/office/word/2010/wordprocessingDrawing" xmlns:wp="http://schemas.openxmlformats.org/drawingml/2006/wordprocessingDrawing" xmlns:w10="urn:schemas-microsoft-com:office:word" xmlns:w="http://schemas.openxmlformats.org/wordprocessingml/2006/main" xmlns:w14="http://schemas.microsoft.com/office/word/2010/wordml" xmlns:wpg="http://schemas.microsoft.com/office/word/2010/wordprocessingGroup" xmlns:wpi="http://schemas.microsoft.com/office/word/2010/wordprocessingInk" xmlns:wne="http://schemas.microsoft.com/office/word/2006/wordml" xmlns:wps="http://schemas.microsoft.com/office/word/2010/wordprocessingShape" mc:Ignorable="w14 wp14">
   <w:endnote w:type="separator" w:id="-1">
     <w:p>
       <w:r>
@@ -454,7 +579,7 @@
 </file>
 
 <file path=word/footer1.xml><?xml version="1.0" encoding="utf-8"?>
-<w:ftr xmlns:ve="http://schemas.openxmlformats.org/markup-compatibility/2006" xmlns:o="urn:schemas-microsoft-com:office:office" xmlns:r="http://schemas.openxmlformats.org/officeDocument/2006/relationships" xmlns:m="http://schemas.openxmlformats.org/officeDocument/2006/math" xmlns:v="urn:schemas-microsoft-com:vml" xmlns:wp="http://schemas.openxmlformats.org/drawingml/2006/wordprocessingDrawing" xmlns:w10="urn:schemas-microsoft-com:office:word" xmlns:w="http://schemas.openxmlformats.org/wordprocessingml/2006/main" xmlns:wne="http://schemas.microsoft.com/office/word/2006/wordml">
+<w:ftr xmlns:wpc="http://schemas.microsoft.com/office/word/2010/wordprocessingCanvas" xmlns:mc="http://schemas.openxmlformats.org/markup-compatibility/2006" xmlns:o="urn:schemas-microsoft-com:office:office" xmlns:r="http://schemas.openxmlformats.org/officeDocument/2006/relationships" xmlns:m="http://schemas.openxmlformats.org/officeDocument/2006/math" xmlns:v="urn:schemas-microsoft-com:vml" xmlns:wp14="http://schemas.microsoft.com/office/word/2010/wordprocessingDrawing" xmlns:wp="http://schemas.openxmlformats.org/drawingml/2006/wordprocessingDrawing" xmlns:w10="urn:schemas-microsoft-com:office:word" xmlns:w="http://schemas.openxmlformats.org/wordprocessingml/2006/main" xmlns:w14="http://schemas.microsoft.com/office/word/2010/wordml" xmlns:wpg="http://schemas.microsoft.com/office/word/2010/wordprocessingGroup" xmlns:wpi="http://schemas.microsoft.com/office/word/2010/wordprocessingInk" xmlns:wne="http://schemas.microsoft.com/office/word/2006/wordml" xmlns:wps="http://schemas.microsoft.com/office/word/2010/wordprocessingShape" mc:Ignorable="w14 wp14">
   <w:p>
     <w:pPr>
       <w:pStyle w:val="Pieddepage"/>
@@ -492,7 +617,7 @@
 </file>
 
 <file path=word/footer2.xml><?xml version="1.0" encoding="utf-8"?>
-<w:ftr xmlns:ve="http://schemas.openxmlformats.org/markup-compatibility/2006" xmlns:o="urn:schemas-microsoft-com:office:office" xmlns:r="http://schemas.openxmlformats.org/officeDocument/2006/relationships" xmlns:m="http://schemas.openxmlformats.org/officeDocument/2006/math" xmlns:v="urn:schemas-microsoft-com:vml" xmlns:wp="http://schemas.openxmlformats.org/drawingml/2006/wordprocessingDrawing" xmlns:w10="urn:schemas-microsoft-com:office:word" xmlns:w="http://schemas.openxmlformats.org/wordprocessingml/2006/main" xmlns:wne="http://schemas.microsoft.com/office/word/2006/wordml">
+<w:ftr xmlns:wpc="http://schemas.microsoft.com/office/word/2010/wordprocessingCanvas" xmlns:mc="http://schemas.openxmlformats.org/markup-compatibility/2006" xmlns:o="urn:schemas-microsoft-com:office:office" xmlns:r="http://schemas.openxmlformats.org/officeDocument/2006/relationships" xmlns:m="http://schemas.openxmlformats.org/officeDocument/2006/math" xmlns:v="urn:schemas-microsoft-com:vml" xmlns:wp14="http://schemas.microsoft.com/office/word/2010/wordprocessingDrawing" xmlns:wp="http://schemas.openxmlformats.org/drawingml/2006/wordprocessingDrawing" xmlns:w10="urn:schemas-microsoft-com:office:word" xmlns:w="http://schemas.openxmlformats.org/wordprocessingml/2006/main" xmlns:w14="http://schemas.microsoft.com/office/word/2010/wordml" xmlns:wpg="http://schemas.microsoft.com/office/word/2010/wordprocessingGroup" xmlns:wpi="http://schemas.microsoft.com/office/word/2010/wordprocessingInk" xmlns:wne="http://schemas.microsoft.com/office/word/2006/wordml" xmlns:wps="http://schemas.microsoft.com/office/word/2010/wordprocessingShape" mc:Ignorable="w14 wp14">
   <w:p>
     <w:pPr>
       <w:pStyle w:val="Pieddepage"/>
@@ -545,7 +670,7 @@
         <w:left w:w="70" w:type="dxa"/>
         <w:right w:w="70" w:type="dxa"/>
       </w:tblCellMar>
-      <w:tblLook w:val="0000"/>
+      <w:tblLook w:val="0000" w:firstRow="0" w:lastRow="0" w:firstColumn="0" w:lastColumn="0" w:noHBand="0" w:noVBand="0"/>
     </w:tblPr>
     <w:tblGrid>
       <w:gridCol w:w="3082"/>
@@ -575,10 +700,20 @@
               <w:rFonts w:ascii="Arial" w:hAnsi="Arial" w:cs="Arial"/>
               <w:b/>
               <w:iCs/>
-              <w:sz w:val="20"/>
+              <w:sz w:val="18"/>
               <w:szCs w:val="20"/>
             </w:rPr>
             <w:t>AUTEUR :</w:t>
+          </w:r>
+          <w:r>
+            <w:rPr>
+              <w:rFonts w:ascii="Arial" w:hAnsi="Arial" w:cs="Arial"/>
+              <w:b/>
+              <w:iCs/>
+              <w:sz w:val="18"/>
+              <w:szCs w:val="20"/>
+            </w:rPr>
+            <w:t xml:space="preserve"> QUENTIN PANISSIER</w:t>
           </w:r>
         </w:p>
       </w:tc>
@@ -614,7 +749,7 @@
 </file>
 
 <file path=word/footer3.xml><?xml version="1.0" encoding="utf-8"?>
-<w:ftr xmlns:ve="http://schemas.openxmlformats.org/markup-compatibility/2006" xmlns:o="urn:schemas-microsoft-com:office:office" xmlns:r="http://schemas.openxmlformats.org/officeDocument/2006/relationships" xmlns:m="http://schemas.openxmlformats.org/officeDocument/2006/math" xmlns:v="urn:schemas-microsoft-com:vml" xmlns:wp="http://schemas.openxmlformats.org/drawingml/2006/wordprocessingDrawing" xmlns:w10="urn:schemas-microsoft-com:office:word" xmlns:w="http://schemas.openxmlformats.org/wordprocessingml/2006/main" xmlns:wne="http://schemas.microsoft.com/office/word/2006/wordml">
+<w:ftr xmlns:wpc="http://schemas.microsoft.com/office/word/2010/wordprocessingCanvas" xmlns:mc="http://schemas.openxmlformats.org/markup-compatibility/2006" xmlns:o="urn:schemas-microsoft-com:office:office" xmlns:r="http://schemas.openxmlformats.org/officeDocument/2006/relationships" xmlns:m="http://schemas.openxmlformats.org/officeDocument/2006/math" xmlns:v="urn:schemas-microsoft-com:vml" xmlns:wp14="http://schemas.microsoft.com/office/word/2010/wordprocessingDrawing" xmlns:wp="http://schemas.openxmlformats.org/drawingml/2006/wordprocessingDrawing" xmlns:w10="urn:schemas-microsoft-com:office:word" xmlns:w="http://schemas.openxmlformats.org/wordprocessingml/2006/main" xmlns:w14="http://schemas.microsoft.com/office/word/2010/wordml" xmlns:wpg="http://schemas.microsoft.com/office/word/2010/wordprocessingGroup" xmlns:wpi="http://schemas.microsoft.com/office/word/2010/wordprocessingInk" xmlns:wne="http://schemas.microsoft.com/office/word/2006/wordml" xmlns:wps="http://schemas.microsoft.com/office/word/2010/wordprocessingShape" mc:Ignorable="w14 wp14">
   <w:tbl>
     <w:tblPr>
       <w:tblW w:w="0" w:type="auto"/>
@@ -627,7 +762,7 @@
         <w:left w:w="70" w:type="dxa"/>
         <w:right w:w="70" w:type="dxa"/>
       </w:tblCellMar>
-      <w:tblLook w:val="0000"/>
+      <w:tblLook w:val="0000" w:firstRow="0" w:lastRow="0" w:firstColumn="0" w:lastColumn="0" w:noHBand="0" w:noVBand="0"/>
     </w:tblPr>
     <w:tblGrid>
       <w:gridCol w:w="3189"/>
@@ -702,7 +837,7 @@
               <w:sz w:val="18"/>
               <w:szCs w:val="18"/>
             </w:rPr>
-            <w:t>20 novembre 2012</w:t>
+            <w:t>22 janvier 2013</w:t>
           </w:r>
           <w:r>
             <w:rPr>
@@ -845,7 +980,7 @@
 </file>
 
 <file path=word/footnotes.xml><?xml version="1.0" encoding="utf-8"?>
-<w:footnotes xmlns:ve="http://schemas.openxmlformats.org/markup-compatibility/2006" xmlns:o="urn:schemas-microsoft-com:office:office" xmlns:r="http://schemas.openxmlformats.org/officeDocument/2006/relationships" xmlns:m="http://schemas.openxmlformats.org/officeDocument/2006/math" xmlns:v="urn:schemas-microsoft-com:vml" xmlns:wp="http://schemas.openxmlformats.org/drawingml/2006/wordprocessingDrawing" xmlns:w10="urn:schemas-microsoft-com:office:word" xmlns:w="http://schemas.openxmlformats.org/wordprocessingml/2006/main" xmlns:wne="http://schemas.microsoft.com/office/word/2006/wordml">
+<w:footnotes xmlns:wpc="http://schemas.microsoft.com/office/word/2010/wordprocessingCanvas" xmlns:mc="http://schemas.openxmlformats.org/markup-compatibility/2006" xmlns:o="urn:schemas-microsoft-com:office:office" xmlns:r="http://schemas.openxmlformats.org/officeDocument/2006/relationships" xmlns:m="http://schemas.openxmlformats.org/officeDocument/2006/math" xmlns:v="urn:schemas-microsoft-com:vml" xmlns:wp14="http://schemas.microsoft.com/office/word/2010/wordprocessingDrawing" xmlns:wp="http://schemas.openxmlformats.org/drawingml/2006/wordprocessingDrawing" xmlns:w10="urn:schemas-microsoft-com:office:word" xmlns:w="http://schemas.openxmlformats.org/wordprocessingml/2006/main" xmlns:w14="http://schemas.microsoft.com/office/word/2010/wordml" xmlns:wpg="http://schemas.microsoft.com/office/word/2010/wordprocessingGroup" xmlns:wpi="http://schemas.microsoft.com/office/word/2010/wordprocessingInk" xmlns:wne="http://schemas.microsoft.com/office/word/2006/wordml" xmlns:wps="http://schemas.microsoft.com/office/word/2010/wordprocessingShape" mc:Ignorable="w14 wp14">
   <w:footnote w:type="separator" w:id="-1">
     <w:p>
       <w:r>
@@ -864,7 +999,7 @@
 </file>
 
 <file path=word/header1.xml><?xml version="1.0" encoding="utf-8"?>
-<w:hdr xmlns:ve="http://schemas.openxmlformats.org/markup-compatibility/2006" xmlns:o="urn:schemas-microsoft-com:office:office" xmlns:r="http://schemas.openxmlformats.org/officeDocument/2006/relationships" xmlns:m="http://schemas.openxmlformats.org/officeDocument/2006/math" xmlns:v="urn:schemas-microsoft-com:vml" xmlns:wp="http://schemas.openxmlformats.org/drawingml/2006/wordprocessingDrawing" xmlns:w10="urn:schemas-microsoft-com:office:word" xmlns:w="http://schemas.openxmlformats.org/wordprocessingml/2006/main" xmlns:wne="http://schemas.microsoft.com/office/word/2006/wordml">
+<w:hdr xmlns:wpc="http://schemas.microsoft.com/office/word/2010/wordprocessingCanvas" xmlns:mc="http://schemas.openxmlformats.org/markup-compatibility/2006" xmlns:o="urn:schemas-microsoft-com:office:office" xmlns:r="http://schemas.openxmlformats.org/officeDocument/2006/relationships" xmlns:m="http://schemas.openxmlformats.org/officeDocument/2006/math" xmlns:v="urn:schemas-microsoft-com:vml" xmlns:wp14="http://schemas.microsoft.com/office/word/2010/wordprocessingDrawing" xmlns:wp="http://schemas.openxmlformats.org/drawingml/2006/wordprocessingDrawing" xmlns:w10="urn:schemas-microsoft-com:office:word" xmlns:w="http://schemas.openxmlformats.org/wordprocessingml/2006/main" xmlns:w14="http://schemas.microsoft.com/office/word/2010/wordml" xmlns:wpg="http://schemas.microsoft.com/office/word/2010/wordprocessingGroup" xmlns:wpi="http://schemas.microsoft.com/office/word/2010/wordprocessingInk" xmlns:wne="http://schemas.microsoft.com/office/word/2006/wordml" xmlns:wps="http://schemas.microsoft.com/office/word/2010/wordprocessingShape" mc:Ignorable="w14 wp14">
   <w:tbl>
     <w:tblPr>
       <w:tblW w:w="0" w:type="auto"/>
@@ -881,7 +1016,7 @@
         <w:left w:w="70" w:type="dxa"/>
         <w:right w:w="70" w:type="dxa"/>
       </w:tblCellMar>
-      <w:tblLook w:val="0000"/>
+      <w:tblLook w:val="0000" w:firstRow="0" w:lastRow="0" w:firstColumn="0" w:lastColumn="0" w:noHBand="0" w:noVBand="0"/>
     </w:tblPr>
     <w:tblGrid>
       <w:gridCol w:w="2622"/>
@@ -973,7 +1108,7 @@
               <w:sz w:val="28"/>
               <w:szCs w:val="28"/>
             </w:rPr>
-            <w:t>NOM DU PROJET</w:t>
+            <w:t>ASCENSEUR A POISSONS</w:t>
           </w:r>
         </w:p>
       </w:tc>
@@ -1139,7 +1274,7 @@
 </file>
 
 <file path=word/header2.xml><?xml version="1.0" encoding="utf-8"?>
-<w:hdr xmlns:ve="http://schemas.openxmlformats.org/markup-compatibility/2006" xmlns:o="urn:schemas-microsoft-com:office:office" xmlns:r="http://schemas.openxmlformats.org/officeDocument/2006/relationships" xmlns:m="http://schemas.openxmlformats.org/officeDocument/2006/math" xmlns:v="urn:schemas-microsoft-com:vml" xmlns:wp="http://schemas.openxmlformats.org/drawingml/2006/wordprocessingDrawing" xmlns:w10="urn:schemas-microsoft-com:office:word" xmlns:w="http://schemas.openxmlformats.org/wordprocessingml/2006/main" xmlns:wne="http://schemas.microsoft.com/office/word/2006/wordml">
+<w:hdr xmlns:wpc="http://schemas.microsoft.com/office/word/2010/wordprocessingCanvas" xmlns:mc="http://schemas.openxmlformats.org/markup-compatibility/2006" xmlns:o="urn:schemas-microsoft-com:office:office" xmlns:r="http://schemas.openxmlformats.org/officeDocument/2006/relationships" xmlns:m="http://schemas.openxmlformats.org/officeDocument/2006/math" xmlns:v="urn:schemas-microsoft-com:vml" xmlns:wp14="http://schemas.microsoft.com/office/word/2010/wordprocessingDrawing" xmlns:wp="http://schemas.openxmlformats.org/drawingml/2006/wordprocessingDrawing" xmlns:w10="urn:schemas-microsoft-com:office:word" xmlns:w="http://schemas.openxmlformats.org/wordprocessingml/2006/main" xmlns:w14="http://schemas.microsoft.com/office/word/2010/wordml" xmlns:wpg="http://schemas.microsoft.com/office/word/2010/wordprocessingGroup" xmlns:wpi="http://schemas.microsoft.com/office/word/2010/wordprocessingInk" xmlns:wne="http://schemas.microsoft.com/office/word/2006/wordml" xmlns:wps="http://schemas.microsoft.com/office/word/2010/wordprocessingShape" mc:Ignorable="w14 wp14">
   <w:tbl>
     <w:tblPr>
       <w:tblW w:w="0" w:type="auto"/>
@@ -1155,7 +1290,7 @@
         <w:left w:w="70" w:type="dxa"/>
         <w:right w:w="70" w:type="dxa"/>
       </w:tblCellMar>
-      <w:tblLook w:val="0000"/>
+      <w:tblLook w:val="0000" w:firstRow="0" w:lastRow="0" w:firstColumn="0" w:lastColumn="0" w:noHBand="0" w:noVBand="0"/>
     </w:tblPr>
     <w:tblGrid>
       <w:gridCol w:w="2622"/>
@@ -1358,7 +1493,7 @@
 </file>
 
 <file path=word/numbering.xml><?xml version="1.0" encoding="utf-8"?>
-<w:numbering xmlns:ve="http://schemas.openxmlformats.org/markup-compatibility/2006" xmlns:o="urn:schemas-microsoft-com:office:office" xmlns:r="http://schemas.openxmlformats.org/officeDocument/2006/relationships" xmlns:m="http://schemas.openxmlformats.org/officeDocument/2006/math" xmlns:v="urn:schemas-microsoft-com:vml" xmlns:wp="http://schemas.openxmlformats.org/drawingml/2006/wordprocessingDrawing" xmlns:w10="urn:schemas-microsoft-com:office:word" xmlns:w="http://schemas.openxmlformats.org/wordprocessingml/2006/main" xmlns:wne="http://schemas.microsoft.com/office/word/2006/wordml">
+<w:numbering xmlns:wpc="http://schemas.microsoft.com/office/word/2010/wordprocessingCanvas" xmlns:mc="http://schemas.openxmlformats.org/markup-compatibility/2006" xmlns:o="urn:schemas-microsoft-com:office:office" xmlns:r="http://schemas.openxmlformats.org/officeDocument/2006/relationships" xmlns:m="http://schemas.openxmlformats.org/officeDocument/2006/math" xmlns:v="urn:schemas-microsoft-com:vml" xmlns:wp14="http://schemas.microsoft.com/office/word/2010/wordprocessingDrawing" xmlns:wp="http://schemas.openxmlformats.org/drawingml/2006/wordprocessingDrawing" xmlns:w10="urn:schemas-microsoft-com:office:word" xmlns:w="http://schemas.openxmlformats.org/wordprocessingml/2006/main" xmlns:w14="http://schemas.microsoft.com/office/word/2010/wordml" xmlns:wpg="http://schemas.microsoft.com/office/word/2010/wordprocessingGroup" xmlns:wpi="http://schemas.microsoft.com/office/word/2010/wordprocessingInk" xmlns:wne="http://schemas.microsoft.com/office/word/2006/wordml" xmlns:wps="http://schemas.microsoft.com/office/word/2010/wordprocessingShape" mc:Ignorable="w14 wp14">
   <w:abstractNum w:abstractNumId="0">
     <w:nsid w:val="00C06E0A"/>
     <w:multiLevelType w:val="hybridMultilevel"/>
@@ -2306,6 +2441,118 @@
     </w:lvl>
   </w:abstractNum>
   <w:abstractNum w:abstractNumId="8">
+    <w:nsid w:val="3120633D"/>
+    <w:multiLevelType w:val="hybridMultilevel"/>
+    <w:tmpl w:val="E54C2B64"/>
+    <w:lvl w:ilvl="0" w:tplc="DF626F22">
+      <w:numFmt w:val="bullet"/>
+      <w:lvlText w:val="-"/>
+      <w:lvlJc w:val="left"/>
+      <w:pPr>
+        <w:ind w:left="720" w:hanging="360"/>
+      </w:pPr>
+      <w:rPr>
+        <w:rFonts w:ascii="Arial" w:eastAsia="Times New Roman" w:hAnsi="Arial" w:cs="Arial" w:hint="default"/>
+      </w:rPr>
+    </w:lvl>
+    <w:lvl w:ilvl="1" w:tplc="040C0003" w:tentative="1">
+      <w:start w:val="1"/>
+      <w:numFmt w:val="bullet"/>
+      <w:lvlText w:val="o"/>
+      <w:lvlJc w:val="left"/>
+      <w:pPr>
+        <w:ind w:left="1440" w:hanging="360"/>
+      </w:pPr>
+      <w:rPr>
+        <w:rFonts w:ascii="Courier New" w:hAnsi="Courier New" w:cs="Courier New" w:hint="default"/>
+      </w:rPr>
+    </w:lvl>
+    <w:lvl w:ilvl="2" w:tplc="040C0005" w:tentative="1">
+      <w:start w:val="1"/>
+      <w:numFmt w:val="bullet"/>
+      <w:lvlText w:val=""/>
+      <w:lvlJc w:val="left"/>
+      <w:pPr>
+        <w:ind w:left="2160" w:hanging="360"/>
+      </w:pPr>
+      <w:rPr>
+        <w:rFonts w:ascii="Wingdings" w:hAnsi="Wingdings" w:hint="default"/>
+      </w:rPr>
+    </w:lvl>
+    <w:lvl w:ilvl="3" w:tplc="040C0001" w:tentative="1">
+      <w:start w:val="1"/>
+      <w:numFmt w:val="bullet"/>
+      <w:lvlText w:val=""/>
+      <w:lvlJc w:val="left"/>
+      <w:pPr>
+        <w:ind w:left="2880" w:hanging="360"/>
+      </w:pPr>
+      <w:rPr>
+        <w:rFonts w:ascii="Symbol" w:hAnsi="Symbol" w:hint="default"/>
+      </w:rPr>
+    </w:lvl>
+    <w:lvl w:ilvl="4" w:tplc="040C0003" w:tentative="1">
+      <w:start w:val="1"/>
+      <w:numFmt w:val="bullet"/>
+      <w:lvlText w:val="o"/>
+      <w:lvlJc w:val="left"/>
+      <w:pPr>
+        <w:ind w:left="3600" w:hanging="360"/>
+      </w:pPr>
+      <w:rPr>
+        <w:rFonts w:ascii="Courier New" w:hAnsi="Courier New" w:cs="Courier New" w:hint="default"/>
+      </w:rPr>
+    </w:lvl>
+    <w:lvl w:ilvl="5" w:tplc="040C0005" w:tentative="1">
+      <w:start w:val="1"/>
+      <w:numFmt w:val="bullet"/>
+      <w:lvlText w:val=""/>
+      <w:lvlJc w:val="left"/>
+      <w:pPr>
+        <w:ind w:left="4320" w:hanging="360"/>
+      </w:pPr>
+      <w:rPr>
+        <w:rFonts w:ascii="Wingdings" w:hAnsi="Wingdings" w:hint="default"/>
+      </w:rPr>
+    </w:lvl>
+    <w:lvl w:ilvl="6" w:tplc="040C0001" w:tentative="1">
+      <w:start w:val="1"/>
+      <w:numFmt w:val="bullet"/>
+      <w:lvlText w:val=""/>
+      <w:lvlJc w:val="left"/>
+      <w:pPr>
+        <w:ind w:left="5040" w:hanging="360"/>
+      </w:pPr>
+      <w:rPr>
+        <w:rFonts w:ascii="Symbol" w:hAnsi="Symbol" w:hint="default"/>
+      </w:rPr>
+    </w:lvl>
+    <w:lvl w:ilvl="7" w:tplc="040C0003" w:tentative="1">
+      <w:start w:val="1"/>
+      <w:numFmt w:val="bullet"/>
+      <w:lvlText w:val="o"/>
+      <w:lvlJc w:val="left"/>
+      <w:pPr>
+        <w:ind w:left="5760" w:hanging="360"/>
+      </w:pPr>
+      <w:rPr>
+        <w:rFonts w:ascii="Courier New" w:hAnsi="Courier New" w:cs="Courier New" w:hint="default"/>
+      </w:rPr>
+    </w:lvl>
+    <w:lvl w:ilvl="8" w:tplc="040C0005" w:tentative="1">
+      <w:start w:val="1"/>
+      <w:numFmt w:val="bullet"/>
+      <w:lvlText w:val=""/>
+      <w:lvlJc w:val="left"/>
+      <w:pPr>
+        <w:ind w:left="6480" w:hanging="360"/>
+      </w:pPr>
+      <w:rPr>
+        <w:rFonts w:ascii="Wingdings" w:hAnsi="Wingdings" w:hint="default"/>
+      </w:rPr>
+    </w:lvl>
+  </w:abstractNum>
+  <w:abstractNum w:abstractNumId="9">
     <w:nsid w:val="35497471"/>
     <w:multiLevelType w:val="hybridMultilevel"/>
     <w:tmpl w:val="C2D60534"/>
@@ -2444,7 +2691,7 @@
       </w:rPr>
     </w:lvl>
   </w:abstractNum>
-  <w:abstractNum w:abstractNumId="9">
+  <w:abstractNum w:abstractNumId="10">
     <w:nsid w:val="3A504A98"/>
     <w:multiLevelType w:val="hybridMultilevel"/>
     <w:tmpl w:val="70DAF608"/>
@@ -2583,7 +2830,7 @@
       </w:rPr>
     </w:lvl>
   </w:abstractNum>
-  <w:abstractNum w:abstractNumId="10">
+  <w:abstractNum w:abstractNumId="11">
     <w:nsid w:val="4C297B18"/>
     <w:multiLevelType w:val="hybridMultilevel"/>
     <w:tmpl w:val="A782A8BA"/>
@@ -2723,7 +2970,7 @@
       </w:rPr>
     </w:lvl>
   </w:abstractNum>
-  <w:abstractNum w:abstractNumId="11">
+  <w:abstractNum w:abstractNumId="12">
     <w:nsid w:val="70A41509"/>
     <w:multiLevelType w:val="hybridMultilevel"/>
     <w:tmpl w:val="4CE2EB3E"/>
@@ -2863,7 +3110,7 @@
     </w:lvl>
   </w:abstractNum>
   <w:num w:numId="1">
-    <w:abstractNumId w:val="10"/>
+    <w:abstractNumId w:val="11"/>
   </w:num>
   <w:num w:numId="2">
     <w:abstractNumId w:val="6"/>
@@ -2878,10 +3125,10 @@
     <w:abstractNumId w:val="0"/>
   </w:num>
   <w:num w:numId="6">
-    <w:abstractNumId w:val="8"/>
+    <w:abstractNumId w:val="9"/>
   </w:num>
   <w:num w:numId="7">
-    <w:abstractNumId w:val="11"/>
+    <w:abstractNumId w:val="12"/>
   </w:num>
   <w:num w:numId="8">
     <w:abstractNumId w:val="5"/>
@@ -2896,13 +3143,16 @@
     <w:abstractNumId w:val="7"/>
   </w:num>
   <w:num w:numId="12">
-    <w:abstractNumId w:val="9"/>
+    <w:abstractNumId w:val="10"/>
+  </w:num>
+  <w:num w:numId="13">
+    <w:abstractNumId w:val="8"/>
   </w:num>
 </w:numbering>
 </file>
 
 <file path=word/styles.xml><?xml version="1.0" encoding="utf-8"?>
-<w:styles xmlns:r="http://schemas.openxmlformats.org/officeDocument/2006/relationships" xmlns:w="http://schemas.openxmlformats.org/wordprocessingml/2006/main">
+<w:styles xmlns:mc="http://schemas.openxmlformats.org/markup-compatibility/2006" xmlns:r="http://schemas.openxmlformats.org/officeDocument/2006/relationships" xmlns:w="http://schemas.openxmlformats.org/wordprocessingml/2006/main" xmlns:w14="http://schemas.microsoft.com/office/word/2010/wordml" mc:Ignorable="w14">
   <w:docDefaults>
     <w:rPrDefault>
       <w:rPr>
@@ -3088,7 +3338,6 @@
     <w:uiPriority w:val="99"/>
     <w:semiHidden/>
     <w:unhideWhenUsed/>
-    <w:qFormat/>
     <w:tblPr>
       <w:tblInd w:w="0" w:type="dxa"/>
       <w:tblCellMar>
@@ -3306,6 +3555,207 @@
         <w:right w:w="108" w:type="dxa"/>
       </w:tblCellMar>
     </w:tblPr>
+  </w:style>
+  <w:style w:type="paragraph" w:styleId="Paragraphedeliste">
+    <w:name w:val="List Paragraph"/>
+    <w:basedOn w:val="Normal"/>
+    <w:uiPriority w:val="34"/>
+    <w:qFormat/>
+    <w:rsid w:val="00F72533"/>
+    <w:pPr>
+      <w:ind w:left="720"/>
+      <w:contextualSpacing/>
+    </w:pPr>
+  </w:style>
+</w:styles>
+</file>
+
+<file path=word/stylesWithEffects.xml><?xml version="1.0" encoding="utf-8"?>
+<w:styles xmlns:wpc="http://schemas.microsoft.com/office/word/2010/wordprocessingCanvas" xmlns:mc="http://schemas.openxmlformats.org/markup-compatibility/2006" xmlns:o="urn:schemas-microsoft-com:office:office" xmlns:r="http://schemas.openxmlformats.org/officeDocument/2006/relationships" xmlns:m="http://schemas.openxmlformats.org/officeDocument/2006/math" xmlns:v="urn:schemas-microsoft-com:vml" xmlns:wp14="http://schemas.microsoft.com/office/word/2010/wordprocessingDrawing" xmlns:wp="http://schemas.openxmlformats.org/drawingml/2006/wordprocessingDrawing" xmlns:w10="urn:schemas-microsoft-com:office:word" xmlns:w="http://schemas.openxmlformats.org/wordprocessingml/2006/main" xmlns:w14="http://schemas.microsoft.com/office/word/2010/wordml" xmlns:wpg="http://schemas.microsoft.com/office/word/2010/wordprocessingGroup" xmlns:wpi="http://schemas.microsoft.com/office/word/2010/wordprocessingInk" xmlns:wne="http://schemas.microsoft.com/office/word/2006/wordml" xmlns:wps="http://schemas.microsoft.com/office/word/2010/wordprocessingShape" mc:Ignorable="w14 wp14">
+  <w:docDefaults>
+    <w:rPrDefault>
+      <w:rPr>
+        <w:rFonts w:asciiTheme="minorHAnsi" w:eastAsiaTheme="minorEastAsia" w:hAnsiTheme="minorHAnsi" w:cstheme="minorBidi"/>
+        <w:sz w:val="22"/>
+        <w:szCs w:val="22"/>
+        <w:lang w:val="fr-FR" w:eastAsia="fr-FR" w:bidi="ar-SA"/>
+      </w:rPr>
+    </w:rPrDefault>
+    <w:pPrDefault>
+      <w:pPr>
+        <w:spacing w:after="200" w:line="276" w:lineRule="auto"/>
+      </w:pPr>
+    </w:pPrDefault>
+  </w:docDefaults>
+  <w:latentStyles w:defLockedState="0" w:defUIPriority="99" w:defSemiHidden="1" w:defUnhideWhenUsed="1" w:defQFormat="0" w:count="267">
+    <w:lsdException w:name="Normal" w:semiHidden="0" w:uiPriority="0" w:unhideWhenUsed="0" w:qFormat="1"/>
+    <w:lsdException w:name="heading 1" w:semiHidden="0" w:uiPriority="9" w:unhideWhenUsed="0" w:qFormat="1"/>
+    <w:lsdException w:name="heading 2" w:uiPriority="9" w:qFormat="1"/>
+    <w:lsdException w:name="heading 3" w:uiPriority="9" w:qFormat="1"/>
+    <w:lsdException w:name="heading 4" w:uiPriority="9" w:qFormat="1"/>
+    <w:lsdException w:name="heading 5" w:uiPriority="9" w:qFormat="1"/>
+    <w:lsdException w:name="heading 6" w:uiPriority="9" w:qFormat="1"/>
+    <w:lsdException w:name="heading 7" w:uiPriority="9" w:qFormat="1"/>
+    <w:lsdException w:name="heading 8" w:uiPriority="9" w:qFormat="1"/>
+    <w:lsdException w:name="heading 9" w:uiPriority="9" w:qFormat="1"/>
+    <w:lsdException w:name="toc 1" w:uiPriority="39"/>
+    <w:lsdException w:name="toc 2" w:uiPriority="39"/>
+    <w:lsdException w:name="toc 3" w:uiPriority="39"/>
+    <w:lsdException w:name="toc 4" w:uiPriority="39"/>
+    <w:lsdException w:name="toc 5" w:uiPriority="39"/>
+    <w:lsdException w:name="toc 6" w:uiPriority="39"/>
+    <w:lsdException w:name="toc 7" w:uiPriority="39"/>
+    <w:lsdException w:name="toc 8" w:uiPriority="39"/>
+    <w:lsdException w:name="toc 9" w:uiPriority="39"/>
+    <w:lsdException w:name="caption" w:uiPriority="35" w:qFormat="1"/>
+    <w:lsdException w:name="Title" w:semiHidden="0" w:uiPriority="10" w:unhideWhenUsed="0" w:qFormat="1"/>
+    <w:lsdException w:name="Default Paragraph Font" w:uiPriority="1"/>
+    <w:lsdException w:name="Subtitle" w:semiHidden="0" w:uiPriority="11" w:unhideWhenUsed="0" w:qFormat="1"/>
+    <w:lsdException w:name="Strong" w:semiHidden="0" w:uiPriority="22" w:unhideWhenUsed="0" w:qFormat="1"/>
+    <w:lsdException w:name="Emphasis" w:semiHidden="0" w:uiPriority="20" w:unhideWhenUsed="0" w:qFormat="1"/>
+    <w:lsdException w:name="Table Grid" w:semiHidden="0" w:uiPriority="59" w:unhideWhenUsed="0"/>
+    <w:lsdException w:name="Placeholder Text" w:unhideWhenUsed="0"/>
+    <w:lsdException w:name="No Spacing" w:semiHidden="0" w:uiPriority="1" w:unhideWhenUsed="0" w:qFormat="1"/>
+    <w:lsdException w:name="Light Shading" w:semiHidden="0" w:uiPriority="60" w:unhideWhenUsed="0"/>
+    <w:lsdException w:name="Light List" w:semiHidden="0" w:uiPriority="61" w:unhideWhenUsed="0"/>
+    <w:lsdException w:name="Light Grid" w:semiHidden="0" w:uiPriority="62" w:unhideWhenUsed="0"/>
+    <w:lsdException w:name="Medium Shading 1" w:semiHidden="0" w:uiPriority="63" w:unhideWhenUsed="0"/>
+    <w:lsdException w:name="Medium Shading 2" w:semiHidden="0" w:uiPriority="64" w:unhideWhenUsed="0"/>
+    <w:lsdException w:name="Medium List 1" w:semiHidden="0" w:uiPriority="65" w:unhideWhenUsed="0"/>
+    <w:lsdException w:name="Medium List 2" w:semiHidden="0" w:uiPriority="66" w:unhideWhenUsed="0"/>
+    <w:lsdException w:name="Medium Grid 1" w:semiHidden="0" w:uiPriority="67" w:unhideWhenUsed="0"/>
+    <w:lsdException w:name="Medium Grid 2" w:semiHidden="0" w:uiPriority="68" w:unhideWhenUsed="0"/>
+    <w:lsdException w:name="Medium Grid 3" w:semiHidden="0" w:uiPriority="69" w:unhideWhenUsed="0"/>
+    <w:lsdException w:name="Dark List" w:semiHidden="0" w:uiPriority="70" w:unhideWhenUsed="0"/>
+    <w:lsdException w:name="Colorful Shading" w:semiHidden="0" w:uiPriority="71" w:unhideWhenUsed="0"/>
+    <w:lsdException w:name="Colorful List" w:semiHidden="0" w:uiPriority="72" w:unhideWhenUsed="0"/>
+    <w:lsdException w:name="Colorful Grid" w:semiHidden="0" w:uiPriority="73" w:unhideWhenUsed="0"/>
+    <w:lsdException w:name="Light Shading Accent 1" w:semiHidden="0" w:uiPriority="60" w:unhideWhenUsed="0"/>
+    <w:lsdException w:name="Light List Accent 1" w:semiHidden="0" w:uiPriority="61" w:unhideWhenUsed="0"/>
+    <w:lsdException w:name="Light Grid Accent 1" w:semiHidden="0" w:uiPriority="62" w:unhideWhenUsed="0"/>
+    <w:lsdException w:name="Medium Shading 1 Accent 1" w:semiHidden="0" w:uiPriority="63" w:unhideWhenUsed="0"/>
+    <w:lsdException w:name="Medium Shading 2 Accent 1" w:semiHidden="0" w:uiPriority="64" w:unhideWhenUsed="0"/>
+    <w:lsdException w:name="Medium List 1 Accent 1" w:semiHidden="0" w:uiPriority="65" w:unhideWhenUsed="0"/>
+    <w:lsdException w:name="Revision" w:unhideWhenUsed="0"/>
+    <w:lsdException w:name="List Paragraph" w:semiHidden="0" w:uiPriority="34" w:unhideWhenUsed="0" w:qFormat="1"/>
+    <w:lsdException w:name="Quote" w:semiHidden="0" w:uiPriority="29" w:unhideWhenUsed="0" w:qFormat="1"/>
+    <w:lsdException w:name="Intense Quote" w:semiHidden="0" w:uiPriority="30" w:unhideWhenUsed="0" w:qFormat="1"/>
+    <w:lsdException w:name="Medium List 2 Accent 1" w:semiHidden="0" w:uiPriority="66" w:unhideWhenUsed="0"/>
+    <w:lsdException w:name="Medium Grid 1 Accent 1" w:semiHidden="0" w:uiPriority="67" w:unhideWhenUsed="0"/>
+    <w:lsdException w:name="Medium Grid 2 Accent 1" w:semiHidden="0" w:uiPriority="68" w:unhideWhenUsed="0"/>
+    <w:lsdException w:name="Medium Grid 3 Accent 1" w:semiHidden="0" w:uiPriority="69" w:unhideWhenUsed="0"/>
+    <w:lsdException w:name="Dark List Accent 1" w:semiHidden="0" w:uiPriority="70" w:unhideWhenUsed="0"/>
+    <w:lsdException w:name="Colorful Shading Accent 1" w:semiHidden="0" w:uiPriority="71" w:unhideWhenUsed="0"/>
+    <w:lsdException w:name="Colorful List Accent 1" w:semiHidden="0" w:uiPriority="72" w:unhideWhenUsed="0"/>
+    <w:lsdException w:name="Colorful Grid Accent 1" w:semiHidden="0" w:uiPriority="73" w:unhideWhenUsed="0"/>
+    <w:lsdException w:name="Light Shading Accent 2" w:semiHidden="0" w:uiPriority="60" w:unhideWhenUsed="0"/>
+    <w:lsdException w:name="Light List Accent 2" w:semiHidden="0" w:uiPriority="61" w:unhideWhenUsed="0"/>
+    <w:lsdException w:name="Light Grid Accent 2" w:semiHidden="0" w:uiPriority="62" w:unhideWhenUsed="0"/>
+    <w:lsdException w:name="Medium Shading 1 Accent 2" w:semiHidden="0" w:uiPriority="63" w:unhideWhenUsed="0"/>
+    <w:lsdException w:name="Medium Shading 2 Accent 2" w:semiHidden="0" w:uiPriority="64" w:unhideWhenUsed="0"/>
+    <w:lsdException w:name="Medium List 1 Accent 2" w:semiHidden="0" w:uiPriority="65" w:unhideWhenUsed="0"/>
+    <w:lsdException w:name="Medium List 2 Accent 2" w:semiHidden="0" w:uiPriority="66" w:unhideWhenUsed="0"/>
+    <w:lsdException w:name="Medium Grid 1 Accent 2" w:semiHidden="0" w:uiPriority="67" w:unhideWhenUsed="0"/>
+    <w:lsdException w:name="Medium Grid 2 Accent 2" w:semiHidden="0" w:uiPriority="68" w:unhideWhenUsed="0"/>
+    <w:lsdException w:name="Medium Grid 3 Accent 2" w:semiHidden="0" w:uiPriority="69" w:unhideWhenUsed="0"/>
+    <w:lsdException w:name="Dark List Accent 2" w:semiHidden="0" w:uiPriority="70" w:unhideWhenUsed="0"/>
+    <w:lsdException w:name="Colorful Shading Accent 2" w:semiHidden="0" w:uiPriority="71" w:unhideWhenUsed="0"/>
+    <w:lsdException w:name="Colorful List Accent 2" w:semiHidden="0" w:uiPriority="72" w:unhideWhenUsed="0"/>
+    <w:lsdException w:name="Colorful Grid Accent 2" w:semiHidden="0" w:uiPriority="73" w:unhideWhenUsed="0"/>
+    <w:lsdException w:name="Light Shading Accent 3" w:semiHidden="0" w:uiPriority="60" w:unhideWhenUsed="0"/>
+    <w:lsdException w:name="Light List Accent 3" w:semiHidden="0" w:uiPriority="61" w:unhideWhenUsed="0"/>
+    <w:lsdException w:name="Light Grid Accent 3" w:semiHidden="0" w:uiPriority="62" w:unhideWhenUsed="0"/>
+    <w:lsdException w:name="Medium Shading 1 Accent 3" w:semiHidden="0" w:uiPriority="63" w:unhideWhenUsed="0"/>
+    <w:lsdException w:name="Medium Shading 2 Accent 3" w:semiHidden="0" w:uiPriority="64" w:unhideWhenUsed="0"/>
+    <w:lsdException w:name="Medium List 1 Accent 3" w:semiHidden="0" w:uiPriority="65" w:unhideWhenUsed="0"/>
+    <w:lsdException w:name="Medium List 2 Accent 3" w:semiHidden="0" w:uiPriority="66" w:unhideWhenUsed="0"/>
+    <w:lsdException w:name="Medium Grid 1 Accent 3" w:semiHidden="0" w:uiPriority="67" w:unhideWhenUsed="0"/>
+    <w:lsdException w:name="Medium Grid 2 Accent 3" w:semiHidden="0" w:uiPriority="68" w:unhideWhenUsed="0"/>
+    <w:lsdException w:name="Medium Grid 3 Accent 3" w:semiHidden="0" w:uiPriority="69" w:unhideWhenUsed="0"/>
+    <w:lsdException w:name="Dark List Accent 3" w:semiHidden="0" w:uiPriority="70" w:unhideWhenUsed="0"/>
+    <w:lsdException w:name="Colorful Shading Accent 3" w:semiHidden="0" w:uiPriority="71" w:unhideWhenUsed="0"/>
+    <w:lsdException w:name="Colorful List Accent 3" w:semiHidden="0" w:uiPriority="72" w:unhideWhenUsed="0"/>
+    <w:lsdException w:name="Colorful Grid Accent 3" w:semiHidden="0" w:uiPriority="73" w:unhideWhenUsed="0"/>
+    <w:lsdException w:name="Light Shading Accent 4" w:semiHidden="0" w:uiPriority="60" w:unhideWhenUsed="0"/>
+    <w:lsdException w:name="Light List Accent 4" w:semiHidden="0" w:uiPriority="61" w:unhideWhenUsed="0"/>
+    <w:lsdException w:name="Light Grid Accent 4" w:semiHidden="0" w:uiPriority="62" w:unhideWhenUsed="0"/>
+    <w:lsdException w:name="Medium Shading 1 Accent 4" w:semiHidden="0" w:uiPriority="63" w:unhideWhenUsed="0"/>
+    <w:lsdException w:name="Medium Shading 2 Accent 4" w:semiHidden="0" w:uiPriority="64" w:unhideWhenUsed="0"/>
+    <w:lsdException w:name="Medium List 1 Accent 4" w:semiHidden="0" w:uiPriority="65" w:unhideWhenUsed="0"/>
+    <w:lsdException w:name="Medium List 2 Accent 4" w:semiHidden="0" w:uiPriority="66" w:unhideWhenUsed="0"/>
+    <w:lsdException w:name="Medium Grid 1 Accent 4" w:semiHidden="0" w:uiPriority="67" w:unhideWhenUsed="0"/>
+    <w:lsdException w:name="Medium Grid 2 Accent 4" w:semiHidden="0" w:uiPriority="68" w:unhideWhenUsed="0"/>
+    <w:lsdException w:name="Medium Grid 3 Accent 4" w:semiHidden="0" w:uiPriority="69" w:unhideWhenUsed="0"/>
+    <w:lsdException w:name="Dark List Accent 4" w:semiHidden="0" w:uiPriority="70" w:unhideWhenUsed="0"/>
+    <w:lsdException w:name="Colorful Shading Accent 4" w:semiHidden="0" w:uiPriority="71" w:unhideWhenUsed="0"/>
+    <w:lsdException w:name="Colorful List Accent 4" w:semiHidden="0" w:uiPriority="72" w:unhideWhenUsed="0"/>
+    <w:lsdException w:name="Colorful Grid Accent 4" w:semiHidden="0" w:uiPriority="73" w:unhideWhenUsed="0"/>
+    <w:lsdException w:name="Light Shading Accent 5" w:semiHidden="0" w:uiPriority="60" w:unhideWhenUsed="0"/>
+    <w:lsdException w:name="Light List Accent 5" w:semiHidden="0" w:uiPriority="61" w:unhideWhenUsed="0"/>
+    <w:lsdException w:name="Light Grid Accent 5" w:semiHidden="0" w:uiPriority="62" w:unhideWhenUsed="0"/>
+    <w:lsdException w:name="Medium Shading 1 Accent 5" w:semiHidden="0" w:uiPriority="63" w:unhideWhenUsed="0"/>
+    <w:lsdException w:name="Medium Shading 2 Accent 5" w:semiHidden="0" w:uiPriority="64" w:unhideWhenUsed="0"/>
+    <w:lsdException w:name="Medium List 1 Accent 5" w:semiHidden="0" w:uiPriority="65" w:unhideWhenUsed="0"/>
+    <w:lsdException w:name="Medium List 2 Accent 5" w:semiHidden="0" w:uiPriority="66" w:unhideWhenUsed="0"/>
+    <w:lsdException w:name="Medium Grid 1 Accent 5" w:semiHidden="0" w:uiPriority="67" w:unhideWhenUsed="0"/>
+    <w:lsdException w:name="Medium Grid 2 Accent 5" w:semiHidden="0" w:uiPriority="68" w:unhideWhenUsed="0"/>
+    <w:lsdException w:name="Medium Grid 3 Accent 5" w:semiHidden="0" w:uiPriority="69" w:unhideWhenUsed="0"/>
+    <w:lsdException w:name="Dark List Accent 5" w:semiHidden="0" w:uiPriority="70" w:unhideWhenUsed="0"/>
+    <w:lsdException w:name="Colorful Shading Accent 5" w:semiHidden="0" w:uiPriority="71" w:unhideWhenUsed="0"/>
+    <w:lsdException w:name="Colorful List Accent 5" w:semiHidden="0" w:uiPriority="72" w:unhideWhenUsed="0"/>
+    <w:lsdException w:name="Colorful Grid Accent 5" w:semiHidden="0" w:uiPriority="73" w:unhideWhenUsed="0"/>
+    <w:lsdException w:name="Light Shading Accent 6" w:semiHidden="0" w:uiPriority="60" w:unhideWhenUsed="0"/>
+    <w:lsdException w:name="Light List Accent 6" w:semiHidden="0" w:uiPriority="61" w:unhideWhenUsed="0"/>
+    <w:lsdException w:name="Light Grid Accent 6" w:semiHidden="0" w:uiPriority="62" w:unhideWhenUsed="0"/>
+    <w:lsdException w:name="Medium Shading 1 Accent 6" w:semiHidden="0" w:uiPriority="63" w:unhideWhenUsed="0"/>
+    <w:lsdException w:name="Medium Shading 2 Accent 6" w:semiHidden="0" w:uiPriority="64" w:unhideWhenUsed="0"/>
+    <w:lsdException w:name="Medium List 1 Accent 6" w:semiHidden="0" w:uiPriority="65" w:unhideWhenUsed="0"/>
+    <w:lsdException w:name="Medium List 2 Accent 6" w:semiHidden="0" w:uiPriority="66" w:unhideWhenUsed="0"/>
+    <w:lsdException w:name="Medium Grid 1 Accent 6" w:semiHidden="0" w:uiPriority="67" w:unhideWhenUsed="0"/>
+    <w:lsdException w:name="Medium Grid 2 Accent 6" w:semiHidden="0" w:uiPriority="68" w:unhideWhenUsed="0"/>
+    <w:lsdException w:name="Medium Grid 3 Accent 6" w:semiHidden="0" w:uiPriority="69" w:unhideWhenUsed="0"/>
+    <w:lsdException w:name="Dark List Accent 6" w:semiHidden="0" w:uiPriority="70" w:unhideWhenUsed="0"/>
+    <w:lsdException w:name="Colorful Shading Accent 6" w:semiHidden="0" w:uiPriority="71" w:unhideWhenUsed="0"/>
+    <w:lsdException w:name="Colorful List Accent 6" w:semiHidden="0" w:uiPriority="72" w:unhideWhenUsed="0"/>
+    <w:lsdException w:name="Colorful Grid Accent 6" w:semiHidden="0" w:uiPriority="73" w:unhideWhenUsed="0"/>
+    <w:lsdException w:name="Subtle Emphasis" w:semiHidden="0" w:uiPriority="19" w:unhideWhenUsed="0" w:qFormat="1"/>
+    <w:lsdException w:name="Intense Emphasis" w:semiHidden="0" w:uiPriority="21" w:unhideWhenUsed="0" w:qFormat="1"/>
+    <w:lsdException w:name="Subtle Reference" w:semiHidden="0" w:uiPriority="31" w:unhideWhenUsed="0" w:qFormat="1"/>
+    <w:lsdException w:name="Intense Reference" w:semiHidden="0" w:uiPriority="32" w:unhideWhenUsed="0" w:qFormat="1"/>
+    <w:lsdException w:name="Book Title" w:semiHidden="0" w:uiPriority="33" w:unhideWhenUsed="0" w:qFormat="1"/>
+    <w:lsdException w:name="Bibliography" w:uiPriority="37"/>
+    <w:lsdException w:name="TOC Heading" w:uiPriority="39" w:qFormat="1"/>
+  </w:latentStyles>
+  <w:style w:type="paragraph" w:default="1" w:styleId="Normal">
+    <w:name w:val="Normal"/>
+    <w:qFormat/>
+  </w:style>
+  <w:style w:type="character" w:default="1" w:styleId="Policepardfaut">
+    <w:name w:val="Default Paragraph Font"/>
+    <w:uiPriority w:val="1"/>
+    <w:semiHidden/>
+    <w:unhideWhenUsed/>
+  </w:style>
+  <w:style w:type="table" w:default="1" w:styleId="TableauNormal">
+    <w:name w:val="Normal Table"/>
+    <w:uiPriority w:val="99"/>
+    <w:semiHidden/>
+    <w:unhideWhenUsed/>
+    <w:tblPr>
+      <w:tblInd w:w="0" w:type="dxa"/>
+      <w:tblCellMar>
+        <w:top w:w="0" w:type="dxa"/>
+        <w:left w:w="108" w:type="dxa"/>
+        <w:bottom w:w="0" w:type="dxa"/>
+        <w:right w:w="108" w:type="dxa"/>
+      </w:tblCellMar>
+    </w:tblPr>
+  </w:style>
+  <w:style w:type="numbering" w:default="1" w:styleId="Aucuneliste">
+    <w:name w:val="No List"/>
+    <w:uiPriority w:val="99"/>
+    <w:semiHidden/>
+    <w:unhideWhenUsed/>
   </w:style>
 </w:styles>
 </file>
@@ -3598,7 +4048,7 @@
 </file>
 
 <file path=customXml/itemProps1.xml><?xml version="1.0" encoding="utf-8"?>
-<ds:datastoreItem xmlns:ds="http://schemas.openxmlformats.org/officeDocument/2006/customXml" ds:itemID="{B9A309B9-9F56-4821-AA53-3A5E3E7A2B93}">
+<ds:datastoreItem xmlns:ds="http://schemas.openxmlformats.org/officeDocument/2006/customXml" ds:itemID="{974CA49E-6B5C-4720-BCE9-C7ED5E951964}">
   <ds:schemaRefs>
     <ds:schemaRef ds:uri="http://schemas.openxmlformats.org/officeDocument/2006/bibliography"/>
   </ds:schemaRefs>

</xml_diff>

<commit_message>
Rédaction du journal de bord - Semaine 3
</commit_message>
<xml_diff>
--- a/PERSO/QUENTIN/journal de bord.docx
+++ b/PERSO/QUENTIN/journal de bord.docx
@@ -1,6 +1,6 @@
 
 <file path=word/document.xml><?xml version="1.0" encoding="utf-8"?>
-<w:document xmlns:wpc="http://schemas.microsoft.com/office/word/2010/wordprocessingCanvas" xmlns:mc="http://schemas.openxmlformats.org/markup-compatibility/2006" xmlns:o="urn:schemas-microsoft-com:office:office" xmlns:r="http://schemas.openxmlformats.org/officeDocument/2006/relationships" xmlns:m="http://schemas.openxmlformats.org/officeDocument/2006/math" xmlns:v="urn:schemas-microsoft-com:vml" xmlns:wp14="http://schemas.microsoft.com/office/word/2010/wordprocessingDrawing" xmlns:wp="http://schemas.openxmlformats.org/drawingml/2006/wordprocessingDrawing" xmlns:w10="urn:schemas-microsoft-com:office:word" xmlns:w="http://schemas.openxmlformats.org/wordprocessingml/2006/main" xmlns:w14="http://schemas.microsoft.com/office/word/2010/wordml" xmlns:wpg="http://schemas.microsoft.com/office/word/2010/wordprocessingGroup" xmlns:wpi="http://schemas.microsoft.com/office/word/2010/wordprocessingInk" xmlns:wne="http://schemas.microsoft.com/office/word/2006/wordml" xmlns:wps="http://schemas.microsoft.com/office/word/2010/wordprocessingShape" mc:Ignorable="w14 wp14">
+<w:document xmlns:wpc="http://schemas.microsoft.com/office/word/2010/wordprocessingCanvas" xmlns:mc="http://schemas.openxmlformats.org/markup-compatibility/2006" xmlns:o="urn:schemas-microsoft-com:office:office" xmlns:r="http://schemas.openxmlformats.org/officeDocument/2006/relationships" xmlns:m="http://schemas.openxmlformats.org/officeDocument/2006/math" xmlns:v="urn:schemas-microsoft-com:vml" xmlns:wp14="http://schemas.microsoft.com/office/word/2010/wordprocessingDrawing" xmlns:wp="http://schemas.openxmlformats.org/drawingml/2006/wordprocessingDrawing" xmlns:w10="urn:schemas-microsoft-com:office:word" xmlns:w="http://schemas.openxmlformats.org/wordprocessingml/2006/main" xmlns:w14="http://schemas.microsoft.com/office/word/2010/wordml" xmlns:w15="http://schemas.microsoft.com/office/word/2012/wordml" xmlns:wpg="http://schemas.microsoft.com/office/word/2010/wordprocessingGroup" xmlns:wpi="http://schemas.microsoft.com/office/word/2010/wordprocessingInk" xmlns:wne="http://schemas.microsoft.com/office/word/2006/wordml" xmlns:wps="http://schemas.microsoft.com/office/word/2010/wordprocessingShape" mc:Ignorable="w14 w15 wp14">
   <w:body>
     <w:p/>
     <w:tbl>
@@ -10,8 +10,8 @@
         <w:tblLook w:val="04A0" w:firstRow="1" w:lastRow="0" w:firstColumn="1" w:lastColumn="0" w:noHBand="0" w:noVBand="1"/>
       </w:tblPr>
       <w:tblGrid>
-        <w:gridCol w:w="1668"/>
-        <w:gridCol w:w="9036"/>
+        <w:gridCol w:w="1951"/>
+        <w:gridCol w:w="8753"/>
       </w:tblGrid>
       <w:tr>
         <w:trPr>
@@ -19,7 +19,7 @@
         </w:trPr>
         <w:tc>
           <w:tcPr>
-            <w:tcW w:w="1668" w:type="dxa"/>
+            <w:tcW w:w="1951" w:type="dxa"/>
             <w:shd w:val="clear" w:color="auto" w:fill="8DB3E2" w:themeFill="text2" w:themeFillTint="66"/>
             <w:vAlign w:val="center"/>
           </w:tcPr>
@@ -41,7 +41,7 @@
         </w:tc>
         <w:tc>
           <w:tcPr>
-            <w:tcW w:w="9036" w:type="dxa"/>
+            <w:tcW w:w="8753" w:type="dxa"/>
             <w:shd w:val="clear" w:color="auto" w:fill="8DB3E2" w:themeFill="text2" w:themeFillTint="66"/>
             <w:vAlign w:val="center"/>
           </w:tcPr>
@@ -69,7 +69,7 @@
         </w:trPr>
         <w:tc>
           <w:tcPr>
-            <w:tcW w:w="1668" w:type="dxa"/>
+            <w:tcW w:w="1951" w:type="dxa"/>
             <w:vAlign w:val="center"/>
           </w:tcPr>
           <w:p>
@@ -92,15 +92,47 @@
                 <w:sz w:val="22"/>
                 <w:szCs w:val="22"/>
               </w:rPr>
-              <w:t>S1 - 19/01/13</w:t>
+              <w:t>S1</w:t>
+            </w:r>
+            <w:r>
+              <w:rPr>
+                <w:rFonts w:ascii="Arial" w:hAnsi="Arial" w:cs="Arial"/>
+                <w:b/>
+                <w:i/>
+                <w:color w:val="595959" w:themeColor="text1" w:themeTint="A6"/>
+                <w:sz w:val="22"/>
+                <w:szCs w:val="22"/>
+              </w:rPr>
+              <w:t xml:space="preserve">/S2 </w:t>
+            </w:r>
+            <w:r>
+              <w:rPr>
+                <w:rFonts w:ascii="Arial" w:hAnsi="Arial" w:cs="Arial"/>
+                <w:b/>
+                <w:i/>
+                <w:color w:val="595959" w:themeColor="text1" w:themeTint="A6"/>
+                <w:sz w:val="22"/>
+                <w:szCs w:val="22"/>
+              </w:rPr>
+              <w:t xml:space="preserve"> - 19/01/13</w:t>
             </w:r>
           </w:p>
         </w:tc>
         <w:tc>
           <w:tcPr>
-            <w:tcW w:w="9036" w:type="dxa"/>
+            <w:tcW w:w="8753" w:type="dxa"/>
             <w:vAlign w:val="center"/>
           </w:tcPr>
+          <w:p>
+            <w:pPr>
+              <w:rPr>
+                <w:rFonts w:ascii="Arial" w:hAnsi="Arial" w:cs="Arial"/>
+                <w:b/>
+                <w:sz w:val="22"/>
+                <w:szCs w:val="22"/>
+              </w:rPr>
+            </w:pPr>
+          </w:p>
           <w:p>
             <w:pPr>
               <w:rPr>
@@ -220,40 +252,9 @@
               </w:rPr>
               <w:t>Ajout d’un système de gestion de versions pour l’organisation du projet.</w:t>
             </w:r>
-            <w:bookmarkStart w:id="0" w:name="_GoBack"/>
-            <w:bookmarkEnd w:id="0"/>
           </w:p>
-        </w:tc>
-      </w:tr>
-      <w:tr>
-        <w:trPr>
-          <w:trHeight w:val="1410"/>
-        </w:trPr>
-        <w:tc>
-          <w:tcPr>
-            <w:tcW w:w="1668" w:type="dxa"/>
-            <w:vAlign w:val="center"/>
-          </w:tcPr>
           <w:p>
             <w:pPr>
-              <w:jc w:val="center"/>
-              <w:rPr>
-                <w:rFonts w:ascii="Arial" w:hAnsi="Arial" w:cs="Arial"/>
-                <w:b/>
-                <w:sz w:val="22"/>
-                <w:szCs w:val="22"/>
-              </w:rPr>
-            </w:pPr>
-          </w:p>
-        </w:tc>
-        <w:tc>
-          <w:tcPr>
-            <w:tcW w:w="9036" w:type="dxa"/>
-            <w:vAlign w:val="center"/>
-          </w:tcPr>
-          <w:p>
-            <w:pPr>
-              <w:jc w:val="center"/>
               <w:rPr>
                 <w:rFonts w:ascii="Arial" w:hAnsi="Arial" w:cs="Arial"/>
                 <w:b/>
@@ -270,7 +271,7 @@
         </w:trPr>
         <w:tc>
           <w:tcPr>
-            <w:tcW w:w="1668" w:type="dxa"/>
+            <w:tcW w:w="1951" w:type="dxa"/>
             <w:vAlign w:val="center"/>
           </w:tcPr>
           <w:p>
@@ -283,11 +284,152 @@
                 <w:szCs w:val="22"/>
               </w:rPr>
             </w:pPr>
+            <w:r>
+              <w:rPr>
+                <w:rFonts w:ascii="Arial" w:hAnsi="Arial" w:cs="Arial"/>
+                <w:b/>
+                <w:i/>
+                <w:color w:val="595959" w:themeColor="text1" w:themeTint="A6"/>
+                <w:sz w:val="22"/>
+                <w:szCs w:val="22"/>
+              </w:rPr>
+              <w:t>S3 – 26</w:t>
+            </w:r>
+            <w:r>
+              <w:rPr>
+                <w:rFonts w:ascii="Arial" w:hAnsi="Arial" w:cs="Arial"/>
+                <w:b/>
+                <w:i/>
+                <w:color w:val="595959" w:themeColor="text1" w:themeTint="A6"/>
+                <w:sz w:val="22"/>
+                <w:szCs w:val="22"/>
+              </w:rPr>
+              <w:t>/01/13</w:t>
+            </w:r>
           </w:p>
         </w:tc>
         <w:tc>
           <w:tcPr>
-            <w:tcW w:w="9036" w:type="dxa"/>
+            <w:tcW w:w="8753" w:type="dxa"/>
+            <w:vAlign w:val="center"/>
+          </w:tcPr>
+          <w:p>
+            <w:pPr>
+              <w:rPr>
+                <w:rFonts w:ascii="Arial" w:hAnsi="Arial" w:cs="Arial"/>
+                <w:b/>
+                <w:sz w:val="22"/>
+                <w:szCs w:val="22"/>
+              </w:rPr>
+            </w:pPr>
+            <w:r>
+              <w:rPr>
+                <w:rFonts w:ascii="Arial" w:hAnsi="Arial" w:cs="Arial"/>
+                <w:b/>
+                <w:sz w:val="22"/>
+                <w:szCs w:val="22"/>
+              </w:rPr>
+              <w:t>Rédaction du dossier d’analyse 1.0</w:t>
+            </w:r>
+          </w:p>
+          <w:p>
+            <w:pPr>
+              <w:pStyle w:val="Paragraphedeliste"/>
+              <w:numPr>
+                <w:ilvl w:val="0"/>
+                <w:numId w:val="13"/>
+              </w:numPr>
+              <w:rPr>
+                <w:rFonts w:ascii="Arial" w:hAnsi="Arial" w:cs="Arial"/>
+                <w:b/>
+                <w:sz w:val="22"/>
+                <w:szCs w:val="22"/>
+              </w:rPr>
+            </w:pPr>
+            <w:r>
+              <w:rPr>
+                <w:rFonts w:ascii="Arial" w:hAnsi="Arial" w:cs="Arial"/>
+                <w:b/>
+                <w:sz w:val="22"/>
+                <w:szCs w:val="22"/>
+              </w:rPr>
+              <w:t>Description des diagrammes de séquence</w:t>
+            </w:r>
+          </w:p>
+          <w:p>
+            <w:pPr>
+              <w:pStyle w:val="Paragraphedeliste"/>
+              <w:numPr>
+                <w:ilvl w:val="0"/>
+                <w:numId w:val="13"/>
+              </w:numPr>
+              <w:rPr>
+                <w:rFonts w:ascii="Arial" w:hAnsi="Arial" w:cs="Arial"/>
+                <w:b/>
+                <w:sz w:val="22"/>
+                <w:szCs w:val="22"/>
+              </w:rPr>
+            </w:pPr>
+            <w:r>
+              <w:rPr>
+                <w:rFonts w:ascii="Arial" w:hAnsi="Arial" w:cs="Arial"/>
+                <w:b/>
+                <w:sz w:val="22"/>
+                <w:szCs w:val="22"/>
+              </w:rPr>
+              <w:t>Développement de l’interface homme-machine sous QT Designer</w:t>
+            </w:r>
+          </w:p>
+          <w:p>
+            <w:pPr>
+              <w:pStyle w:val="Paragraphedeliste"/>
+              <w:numPr>
+                <w:ilvl w:val="0"/>
+                <w:numId w:val="13"/>
+              </w:numPr>
+              <w:rPr>
+                <w:rFonts w:ascii="Arial" w:hAnsi="Arial" w:cs="Arial"/>
+                <w:b/>
+                <w:sz w:val="22"/>
+                <w:szCs w:val="22"/>
+              </w:rPr>
+            </w:pPr>
+            <w:r>
+              <w:rPr>
+                <w:rFonts w:ascii="Arial" w:hAnsi="Arial" w:cs="Arial"/>
+                <w:b/>
+                <w:sz w:val="22"/>
+                <w:szCs w:val="22"/>
+              </w:rPr>
+              <w:t>Description de l’IHM dans le dossier d’analyse</w:t>
+            </w:r>
+          </w:p>
+        </w:tc>
+      </w:tr>
+      <w:tr>
+        <w:trPr>
+          <w:trHeight w:val="1410"/>
+        </w:trPr>
+        <w:tc>
+          <w:tcPr>
+            <w:tcW w:w="1951" w:type="dxa"/>
+            <w:vAlign w:val="center"/>
+          </w:tcPr>
+          <w:p>
+            <w:pPr>
+              <w:jc w:val="center"/>
+              <w:rPr>
+                <w:rFonts w:ascii="Arial" w:hAnsi="Arial" w:cs="Arial"/>
+                <w:b/>
+                <w:sz w:val="22"/>
+                <w:szCs w:val="22"/>
+              </w:rPr>
+            </w:pPr>
+          </w:p>
+        </w:tc>
+        <w:tc>
+          <w:tcPr>
+            <w:tcW w:w="8753" w:type="dxa"/>
             <w:vAlign w:val="center"/>
           </w:tcPr>
           <w:p>
@@ -309,7 +451,7 @@
         </w:trPr>
         <w:tc>
           <w:tcPr>
-            <w:tcW w:w="1668" w:type="dxa"/>
+            <w:tcW w:w="1951" w:type="dxa"/>
             <w:vAlign w:val="center"/>
           </w:tcPr>
           <w:p>
@@ -326,7 +468,7 @@
         </w:tc>
         <w:tc>
           <w:tcPr>
-            <w:tcW w:w="9036" w:type="dxa"/>
+            <w:tcW w:w="8753" w:type="dxa"/>
             <w:vAlign w:val="center"/>
           </w:tcPr>
           <w:p>
@@ -348,7 +490,7 @@
         </w:trPr>
         <w:tc>
           <w:tcPr>
-            <w:tcW w:w="1668" w:type="dxa"/>
+            <w:tcW w:w="1951" w:type="dxa"/>
             <w:vAlign w:val="center"/>
           </w:tcPr>
           <w:p>
@@ -361,11 +503,52 @@
                 <w:szCs w:val="22"/>
               </w:rPr>
             </w:pPr>
+            <w:bookmarkStart w:id="0" w:name="_GoBack"/>
           </w:p>
         </w:tc>
         <w:tc>
           <w:tcPr>
-            <w:tcW w:w="9036" w:type="dxa"/>
+            <w:tcW w:w="8753" w:type="dxa"/>
+            <w:vAlign w:val="center"/>
+          </w:tcPr>
+          <w:p>
+            <w:pPr>
+              <w:jc w:val="center"/>
+              <w:rPr>
+                <w:rFonts w:ascii="Arial" w:hAnsi="Arial" w:cs="Arial"/>
+                <w:b/>
+                <w:sz w:val="22"/>
+                <w:szCs w:val="22"/>
+              </w:rPr>
+            </w:pPr>
+          </w:p>
+        </w:tc>
+      </w:tr>
+      <w:bookmarkEnd w:id="0"/>
+      <w:tr>
+        <w:trPr>
+          <w:trHeight w:val="1410"/>
+        </w:trPr>
+        <w:tc>
+          <w:tcPr>
+            <w:tcW w:w="1951" w:type="dxa"/>
+            <w:vAlign w:val="center"/>
+          </w:tcPr>
+          <w:p>
+            <w:pPr>
+              <w:jc w:val="center"/>
+              <w:rPr>
+                <w:rFonts w:ascii="Arial" w:hAnsi="Arial" w:cs="Arial"/>
+                <w:b/>
+                <w:sz w:val="22"/>
+                <w:szCs w:val="22"/>
+              </w:rPr>
+            </w:pPr>
+          </w:p>
+        </w:tc>
+        <w:tc>
+          <w:tcPr>
+            <w:tcW w:w="8753" w:type="dxa"/>
             <w:vAlign w:val="center"/>
           </w:tcPr>
           <w:p>
@@ -387,7 +570,7 @@
         </w:trPr>
         <w:tc>
           <w:tcPr>
-            <w:tcW w:w="1668" w:type="dxa"/>
+            <w:tcW w:w="1951" w:type="dxa"/>
             <w:vAlign w:val="center"/>
           </w:tcPr>
           <w:p>
@@ -404,7 +587,7 @@
         </w:tc>
         <w:tc>
           <w:tcPr>
-            <w:tcW w:w="9036" w:type="dxa"/>
+            <w:tcW w:w="8753" w:type="dxa"/>
             <w:vAlign w:val="center"/>
           </w:tcPr>
           <w:p>
@@ -426,7 +609,7 @@
         </w:trPr>
         <w:tc>
           <w:tcPr>
-            <w:tcW w:w="1668" w:type="dxa"/>
+            <w:tcW w:w="1951" w:type="dxa"/>
             <w:vAlign w:val="center"/>
           </w:tcPr>
           <w:p>
@@ -443,85 +626,7 @@
         </w:tc>
         <w:tc>
           <w:tcPr>
-            <w:tcW w:w="9036" w:type="dxa"/>
-            <w:vAlign w:val="center"/>
-          </w:tcPr>
-          <w:p>
-            <w:pPr>
-              <w:jc w:val="center"/>
-              <w:rPr>
-                <w:rFonts w:ascii="Arial" w:hAnsi="Arial" w:cs="Arial"/>
-                <w:b/>
-                <w:sz w:val="22"/>
-                <w:szCs w:val="22"/>
-              </w:rPr>
-            </w:pPr>
-          </w:p>
-        </w:tc>
-      </w:tr>
-      <w:tr>
-        <w:trPr>
-          <w:trHeight w:val="1410"/>
-        </w:trPr>
-        <w:tc>
-          <w:tcPr>
-            <w:tcW w:w="1668" w:type="dxa"/>
-            <w:vAlign w:val="center"/>
-          </w:tcPr>
-          <w:p>
-            <w:pPr>
-              <w:jc w:val="center"/>
-              <w:rPr>
-                <w:rFonts w:ascii="Arial" w:hAnsi="Arial" w:cs="Arial"/>
-                <w:b/>
-                <w:sz w:val="22"/>
-                <w:szCs w:val="22"/>
-              </w:rPr>
-            </w:pPr>
-          </w:p>
-        </w:tc>
-        <w:tc>
-          <w:tcPr>
-            <w:tcW w:w="9036" w:type="dxa"/>
-            <w:vAlign w:val="center"/>
-          </w:tcPr>
-          <w:p>
-            <w:pPr>
-              <w:jc w:val="center"/>
-              <w:rPr>
-                <w:rFonts w:ascii="Arial" w:hAnsi="Arial" w:cs="Arial"/>
-                <w:b/>
-                <w:sz w:val="22"/>
-                <w:szCs w:val="22"/>
-              </w:rPr>
-            </w:pPr>
-          </w:p>
-        </w:tc>
-      </w:tr>
-      <w:tr>
-        <w:trPr>
-          <w:trHeight w:val="1410"/>
-        </w:trPr>
-        <w:tc>
-          <w:tcPr>
-            <w:tcW w:w="1668" w:type="dxa"/>
-            <w:vAlign w:val="center"/>
-          </w:tcPr>
-          <w:p>
-            <w:pPr>
-              <w:jc w:val="center"/>
-              <w:rPr>
-                <w:rFonts w:ascii="Arial" w:hAnsi="Arial" w:cs="Arial"/>
-                <w:b/>
-                <w:sz w:val="22"/>
-                <w:szCs w:val="22"/>
-              </w:rPr>
-            </w:pPr>
-          </w:p>
-        </w:tc>
-        <w:tc>
-          <w:tcPr>
-            <w:tcW w:w="9036" w:type="dxa"/>
+            <w:tcW w:w="8753" w:type="dxa"/>
             <w:vAlign w:val="center"/>
           </w:tcPr>
           <w:p>
@@ -546,11 +651,11 @@
       </w:pPr>
     </w:p>
     <w:sectPr>
-      <w:headerReference w:type="default" r:id="rId9"/>
-      <w:footerReference w:type="even" r:id="rId10"/>
-      <w:footerReference w:type="default" r:id="rId11"/>
-      <w:headerReference w:type="first" r:id="rId12"/>
-      <w:footerReference w:type="first" r:id="rId13"/>
+      <w:headerReference w:type="default" r:id="rId8"/>
+      <w:footerReference w:type="even" r:id="rId9"/>
+      <w:footerReference w:type="default" r:id="rId10"/>
+      <w:headerReference w:type="first" r:id="rId11"/>
+      <w:footerReference w:type="first" r:id="rId12"/>
       <w:pgSz w:w="11906" w:h="16838" w:code="9"/>
       <w:pgMar w:top="567" w:right="567" w:bottom="1021" w:left="851" w:header="567" w:footer="454" w:gutter="0"/>
       <w:cols w:space="720"/>
@@ -560,7 +665,7 @@
 </file>
 
 <file path=word/endnotes.xml><?xml version="1.0" encoding="utf-8"?>
-<w:endnotes xmlns:wpc="http://schemas.microsoft.com/office/word/2010/wordprocessingCanvas" xmlns:mc="http://schemas.openxmlformats.org/markup-compatibility/2006" xmlns:o="urn:schemas-microsoft-com:office:office" xmlns:r="http://schemas.openxmlformats.org/officeDocument/2006/relationships" xmlns:m="http://schemas.openxmlformats.org/officeDocument/2006/math" xmlns:v="urn:schemas-microsoft-com:vml" xmlns:wp14="http://schemas.microsoft.com/office/word/2010/wordprocessingDrawing" xmlns:wp="http://schemas.openxmlformats.org/drawingml/2006/wordprocessingDrawing" xmlns:w10="urn:schemas-microsoft-com:office:word" xmlns:w="http://schemas.openxmlformats.org/wordprocessingml/2006/main" xmlns:w14="http://schemas.microsoft.com/office/word/2010/wordml" xmlns:wpg="http://schemas.microsoft.com/office/word/2010/wordprocessingGroup" xmlns:wpi="http://schemas.microsoft.com/office/word/2010/wordprocessingInk" xmlns:wne="http://schemas.microsoft.com/office/word/2006/wordml" xmlns:wps="http://schemas.microsoft.com/office/word/2010/wordprocessingShape" mc:Ignorable="w14 wp14">
+<w:endnotes xmlns:wpc="http://schemas.microsoft.com/office/word/2010/wordprocessingCanvas" xmlns:mc="http://schemas.openxmlformats.org/markup-compatibility/2006" xmlns:o="urn:schemas-microsoft-com:office:office" xmlns:r="http://schemas.openxmlformats.org/officeDocument/2006/relationships" xmlns:m="http://schemas.openxmlformats.org/officeDocument/2006/math" xmlns:v="urn:schemas-microsoft-com:vml" xmlns:wp14="http://schemas.microsoft.com/office/word/2010/wordprocessingDrawing" xmlns:wp="http://schemas.openxmlformats.org/drawingml/2006/wordprocessingDrawing" xmlns:w10="urn:schemas-microsoft-com:office:word" xmlns:w="http://schemas.openxmlformats.org/wordprocessingml/2006/main" xmlns:w14="http://schemas.microsoft.com/office/word/2010/wordml" xmlns:w15="http://schemas.microsoft.com/office/word/2012/wordml" xmlns:wpg="http://schemas.microsoft.com/office/word/2010/wordprocessingGroup" xmlns:wpi="http://schemas.microsoft.com/office/word/2010/wordprocessingInk" xmlns:wne="http://schemas.microsoft.com/office/word/2006/wordml" xmlns:wps="http://schemas.microsoft.com/office/word/2010/wordprocessingShape" mc:Ignorable="w14 w15 wp14">
   <w:endnote w:type="separator" w:id="-1">
     <w:p>
       <w:r>
@@ -579,7 +684,7 @@
 </file>
 
 <file path=word/footer1.xml><?xml version="1.0" encoding="utf-8"?>
-<w:ftr xmlns:wpc="http://schemas.microsoft.com/office/word/2010/wordprocessingCanvas" xmlns:mc="http://schemas.openxmlformats.org/markup-compatibility/2006" xmlns:o="urn:schemas-microsoft-com:office:office" xmlns:r="http://schemas.openxmlformats.org/officeDocument/2006/relationships" xmlns:m="http://schemas.openxmlformats.org/officeDocument/2006/math" xmlns:v="urn:schemas-microsoft-com:vml" xmlns:wp14="http://schemas.microsoft.com/office/word/2010/wordprocessingDrawing" xmlns:wp="http://schemas.openxmlformats.org/drawingml/2006/wordprocessingDrawing" xmlns:w10="urn:schemas-microsoft-com:office:word" xmlns:w="http://schemas.openxmlformats.org/wordprocessingml/2006/main" xmlns:w14="http://schemas.microsoft.com/office/word/2010/wordml" xmlns:wpg="http://schemas.microsoft.com/office/word/2010/wordprocessingGroup" xmlns:wpi="http://schemas.microsoft.com/office/word/2010/wordprocessingInk" xmlns:wne="http://schemas.microsoft.com/office/word/2006/wordml" xmlns:wps="http://schemas.microsoft.com/office/word/2010/wordprocessingShape" mc:Ignorable="w14 wp14">
+<w:ftr xmlns:wpc="http://schemas.microsoft.com/office/word/2010/wordprocessingCanvas" xmlns:mc="http://schemas.openxmlformats.org/markup-compatibility/2006" xmlns:o="urn:schemas-microsoft-com:office:office" xmlns:r="http://schemas.openxmlformats.org/officeDocument/2006/relationships" xmlns:m="http://schemas.openxmlformats.org/officeDocument/2006/math" xmlns:v="urn:schemas-microsoft-com:vml" xmlns:wp14="http://schemas.microsoft.com/office/word/2010/wordprocessingDrawing" xmlns:wp="http://schemas.openxmlformats.org/drawingml/2006/wordprocessingDrawing" xmlns:w10="urn:schemas-microsoft-com:office:word" xmlns:w="http://schemas.openxmlformats.org/wordprocessingml/2006/main" xmlns:w14="http://schemas.microsoft.com/office/word/2010/wordml" xmlns:w15="http://schemas.microsoft.com/office/word/2012/wordml" xmlns:wpg="http://schemas.microsoft.com/office/word/2010/wordprocessingGroup" xmlns:wpi="http://schemas.microsoft.com/office/word/2010/wordprocessingInk" xmlns:wne="http://schemas.microsoft.com/office/word/2006/wordml" xmlns:wps="http://schemas.microsoft.com/office/word/2010/wordprocessingShape" mc:Ignorable="w14 w15 wp14">
   <w:p>
     <w:pPr>
       <w:pStyle w:val="Pieddepage"/>
@@ -617,7 +722,7 @@
 </file>
 
 <file path=word/footer2.xml><?xml version="1.0" encoding="utf-8"?>
-<w:ftr xmlns:wpc="http://schemas.microsoft.com/office/word/2010/wordprocessingCanvas" xmlns:mc="http://schemas.openxmlformats.org/markup-compatibility/2006" xmlns:o="urn:schemas-microsoft-com:office:office" xmlns:r="http://schemas.openxmlformats.org/officeDocument/2006/relationships" xmlns:m="http://schemas.openxmlformats.org/officeDocument/2006/math" xmlns:v="urn:schemas-microsoft-com:vml" xmlns:wp14="http://schemas.microsoft.com/office/word/2010/wordprocessingDrawing" xmlns:wp="http://schemas.openxmlformats.org/drawingml/2006/wordprocessingDrawing" xmlns:w10="urn:schemas-microsoft-com:office:word" xmlns:w="http://schemas.openxmlformats.org/wordprocessingml/2006/main" xmlns:w14="http://schemas.microsoft.com/office/word/2010/wordml" xmlns:wpg="http://schemas.microsoft.com/office/word/2010/wordprocessingGroup" xmlns:wpi="http://schemas.microsoft.com/office/word/2010/wordprocessingInk" xmlns:wne="http://schemas.microsoft.com/office/word/2006/wordml" xmlns:wps="http://schemas.microsoft.com/office/word/2010/wordprocessingShape" mc:Ignorable="w14 wp14">
+<w:ftr xmlns:wpc="http://schemas.microsoft.com/office/word/2010/wordprocessingCanvas" xmlns:mc="http://schemas.openxmlformats.org/markup-compatibility/2006" xmlns:o="urn:schemas-microsoft-com:office:office" xmlns:r="http://schemas.openxmlformats.org/officeDocument/2006/relationships" xmlns:m="http://schemas.openxmlformats.org/officeDocument/2006/math" xmlns:v="urn:schemas-microsoft-com:vml" xmlns:wp14="http://schemas.microsoft.com/office/word/2010/wordprocessingDrawing" xmlns:wp="http://schemas.openxmlformats.org/drawingml/2006/wordprocessingDrawing" xmlns:w10="urn:schemas-microsoft-com:office:word" xmlns:w="http://schemas.openxmlformats.org/wordprocessingml/2006/main" xmlns:w14="http://schemas.microsoft.com/office/word/2010/wordml" xmlns:w15="http://schemas.microsoft.com/office/word/2012/wordml" xmlns:wpg="http://schemas.microsoft.com/office/word/2010/wordprocessingGroup" xmlns:wpi="http://schemas.microsoft.com/office/word/2010/wordprocessingInk" xmlns:wne="http://schemas.microsoft.com/office/word/2006/wordml" xmlns:wps="http://schemas.microsoft.com/office/word/2010/wordprocessingShape" mc:Ignorable="w14 w15 wp14">
   <w:p>
     <w:pPr>
       <w:pStyle w:val="Pieddepage"/>
@@ -691,6 +796,18 @@
               <w:rFonts w:ascii="Arial" w:hAnsi="Arial" w:cs="Arial"/>
               <w:b/>
               <w:iCs/>
+              <w:sz w:val="18"/>
+              <w:szCs w:val="20"/>
+            </w:rPr>
+          </w:pPr>
+        </w:p>
+        <w:p>
+          <w:pPr>
+            <w:pStyle w:val="Pieddepage"/>
+            <w:rPr>
+              <w:rFonts w:ascii="Arial" w:hAnsi="Arial" w:cs="Arial"/>
+              <w:b/>
+              <w:iCs/>
               <w:sz w:val="20"/>
               <w:szCs w:val="20"/>
             </w:rPr>
@@ -749,7 +866,7 @@
 </file>
 
 <file path=word/footer3.xml><?xml version="1.0" encoding="utf-8"?>
-<w:ftr xmlns:wpc="http://schemas.microsoft.com/office/word/2010/wordprocessingCanvas" xmlns:mc="http://schemas.openxmlformats.org/markup-compatibility/2006" xmlns:o="urn:schemas-microsoft-com:office:office" xmlns:r="http://schemas.openxmlformats.org/officeDocument/2006/relationships" xmlns:m="http://schemas.openxmlformats.org/officeDocument/2006/math" xmlns:v="urn:schemas-microsoft-com:vml" xmlns:wp14="http://schemas.microsoft.com/office/word/2010/wordprocessingDrawing" xmlns:wp="http://schemas.openxmlformats.org/drawingml/2006/wordprocessingDrawing" xmlns:w10="urn:schemas-microsoft-com:office:word" xmlns:w="http://schemas.openxmlformats.org/wordprocessingml/2006/main" xmlns:w14="http://schemas.microsoft.com/office/word/2010/wordml" xmlns:wpg="http://schemas.microsoft.com/office/word/2010/wordprocessingGroup" xmlns:wpi="http://schemas.microsoft.com/office/word/2010/wordprocessingInk" xmlns:wne="http://schemas.microsoft.com/office/word/2006/wordml" xmlns:wps="http://schemas.microsoft.com/office/word/2010/wordprocessingShape" mc:Ignorable="w14 wp14">
+<w:ftr xmlns:wpc="http://schemas.microsoft.com/office/word/2010/wordprocessingCanvas" xmlns:mc="http://schemas.openxmlformats.org/markup-compatibility/2006" xmlns:o="urn:schemas-microsoft-com:office:office" xmlns:r="http://schemas.openxmlformats.org/officeDocument/2006/relationships" xmlns:m="http://schemas.openxmlformats.org/officeDocument/2006/math" xmlns:v="urn:schemas-microsoft-com:vml" xmlns:wp14="http://schemas.microsoft.com/office/word/2010/wordprocessingDrawing" xmlns:wp="http://schemas.openxmlformats.org/drawingml/2006/wordprocessingDrawing" xmlns:w10="urn:schemas-microsoft-com:office:word" xmlns:w="http://schemas.openxmlformats.org/wordprocessingml/2006/main" xmlns:w14="http://schemas.microsoft.com/office/word/2010/wordml" xmlns:w15="http://schemas.microsoft.com/office/word/2012/wordml" xmlns:wpg="http://schemas.microsoft.com/office/word/2010/wordprocessingGroup" xmlns:wpi="http://schemas.microsoft.com/office/word/2010/wordprocessingInk" xmlns:wne="http://schemas.microsoft.com/office/word/2006/wordml" xmlns:wps="http://schemas.microsoft.com/office/word/2010/wordprocessingShape" mc:Ignorable="w14 w15 wp14">
   <w:tbl>
     <w:tblPr>
       <w:tblW w:w="0" w:type="auto"/>
@@ -837,7 +954,7 @@
               <w:sz w:val="18"/>
               <w:szCs w:val="18"/>
             </w:rPr>
-            <w:t>22 janvier 2013</w:t>
+            <w:t>28 janvier 2013</w:t>
           </w:r>
           <w:r>
             <w:rPr>
@@ -878,29 +995,7 @@
               <w:sz w:val="18"/>
               <w:szCs w:val="18"/>
             </w:rPr>
-            <w:t xml:space="preserve">Langage C++ </w:t>
-          </w:r>
-          <w:proofErr w:type="gramStart"/>
-          <w:r>
-            <w:rPr>
-              <w:rFonts w:ascii="Arial" w:hAnsi="Arial" w:cs="Arial"/>
-              <w:i/>
-              <w:iCs/>
-              <w:sz w:val="18"/>
-              <w:szCs w:val="18"/>
-            </w:rPr>
-            <w:t>:  Objets</w:t>
-          </w:r>
-          <w:proofErr w:type="gramEnd"/>
-          <w:r>
-            <w:rPr>
-              <w:rFonts w:ascii="Arial" w:hAnsi="Arial" w:cs="Arial"/>
-              <w:i/>
-              <w:iCs/>
-              <w:sz w:val="18"/>
-              <w:szCs w:val="18"/>
-            </w:rPr>
-            <w:t xml:space="preserve">, classes, encapsulation </w:t>
+            <w:t xml:space="preserve">Langage C++ :  Objets, classes, encapsulation </w:t>
           </w:r>
         </w:p>
       </w:tc>
@@ -980,7 +1075,7 @@
 </file>
 
 <file path=word/footnotes.xml><?xml version="1.0" encoding="utf-8"?>
-<w:footnotes xmlns:wpc="http://schemas.microsoft.com/office/word/2010/wordprocessingCanvas" xmlns:mc="http://schemas.openxmlformats.org/markup-compatibility/2006" xmlns:o="urn:schemas-microsoft-com:office:office" xmlns:r="http://schemas.openxmlformats.org/officeDocument/2006/relationships" xmlns:m="http://schemas.openxmlformats.org/officeDocument/2006/math" xmlns:v="urn:schemas-microsoft-com:vml" xmlns:wp14="http://schemas.microsoft.com/office/word/2010/wordprocessingDrawing" xmlns:wp="http://schemas.openxmlformats.org/drawingml/2006/wordprocessingDrawing" xmlns:w10="urn:schemas-microsoft-com:office:word" xmlns:w="http://schemas.openxmlformats.org/wordprocessingml/2006/main" xmlns:w14="http://schemas.microsoft.com/office/word/2010/wordml" xmlns:wpg="http://schemas.microsoft.com/office/word/2010/wordprocessingGroup" xmlns:wpi="http://schemas.microsoft.com/office/word/2010/wordprocessingInk" xmlns:wne="http://schemas.microsoft.com/office/word/2006/wordml" xmlns:wps="http://schemas.microsoft.com/office/word/2010/wordprocessingShape" mc:Ignorable="w14 wp14">
+<w:footnotes xmlns:wpc="http://schemas.microsoft.com/office/word/2010/wordprocessingCanvas" xmlns:mc="http://schemas.openxmlformats.org/markup-compatibility/2006" xmlns:o="urn:schemas-microsoft-com:office:office" xmlns:r="http://schemas.openxmlformats.org/officeDocument/2006/relationships" xmlns:m="http://schemas.openxmlformats.org/officeDocument/2006/math" xmlns:v="urn:schemas-microsoft-com:vml" xmlns:wp14="http://schemas.microsoft.com/office/word/2010/wordprocessingDrawing" xmlns:wp="http://schemas.openxmlformats.org/drawingml/2006/wordprocessingDrawing" xmlns:w10="urn:schemas-microsoft-com:office:word" xmlns:w="http://schemas.openxmlformats.org/wordprocessingml/2006/main" xmlns:w14="http://schemas.microsoft.com/office/word/2010/wordml" xmlns:w15="http://schemas.microsoft.com/office/word/2012/wordml" xmlns:wpg="http://schemas.microsoft.com/office/word/2010/wordprocessingGroup" xmlns:wpi="http://schemas.microsoft.com/office/word/2010/wordprocessingInk" xmlns:wne="http://schemas.microsoft.com/office/word/2006/wordml" xmlns:wps="http://schemas.microsoft.com/office/word/2010/wordprocessingShape" mc:Ignorable="w14 w15 wp14">
   <w:footnote w:type="separator" w:id="-1">
     <w:p>
       <w:r>
@@ -999,7 +1094,7 @@
 </file>
 
 <file path=word/header1.xml><?xml version="1.0" encoding="utf-8"?>
-<w:hdr xmlns:wpc="http://schemas.microsoft.com/office/word/2010/wordprocessingCanvas" xmlns:mc="http://schemas.openxmlformats.org/markup-compatibility/2006" xmlns:o="urn:schemas-microsoft-com:office:office" xmlns:r="http://schemas.openxmlformats.org/officeDocument/2006/relationships" xmlns:m="http://schemas.openxmlformats.org/officeDocument/2006/math" xmlns:v="urn:schemas-microsoft-com:vml" xmlns:wp14="http://schemas.microsoft.com/office/word/2010/wordprocessingDrawing" xmlns:wp="http://schemas.openxmlformats.org/drawingml/2006/wordprocessingDrawing" xmlns:w10="urn:schemas-microsoft-com:office:word" xmlns:w="http://schemas.openxmlformats.org/wordprocessingml/2006/main" xmlns:w14="http://schemas.microsoft.com/office/word/2010/wordml" xmlns:wpg="http://schemas.microsoft.com/office/word/2010/wordprocessingGroup" xmlns:wpi="http://schemas.microsoft.com/office/word/2010/wordprocessingInk" xmlns:wne="http://schemas.microsoft.com/office/word/2006/wordml" xmlns:wps="http://schemas.microsoft.com/office/word/2010/wordprocessingShape" mc:Ignorable="w14 wp14">
+<w:hdr xmlns:wpc="http://schemas.microsoft.com/office/word/2010/wordprocessingCanvas" xmlns:mc="http://schemas.openxmlformats.org/markup-compatibility/2006" xmlns:o="urn:schemas-microsoft-com:office:office" xmlns:r="http://schemas.openxmlformats.org/officeDocument/2006/relationships" xmlns:m="http://schemas.openxmlformats.org/officeDocument/2006/math" xmlns:v="urn:schemas-microsoft-com:vml" xmlns:wp14="http://schemas.microsoft.com/office/word/2010/wordprocessingDrawing" xmlns:wp="http://schemas.openxmlformats.org/drawingml/2006/wordprocessingDrawing" xmlns:w10="urn:schemas-microsoft-com:office:word" xmlns:w="http://schemas.openxmlformats.org/wordprocessingml/2006/main" xmlns:w14="http://schemas.microsoft.com/office/word/2010/wordml" xmlns:w15="http://schemas.microsoft.com/office/word/2012/wordml" xmlns:wpg="http://schemas.microsoft.com/office/word/2010/wordprocessingGroup" xmlns:wpi="http://schemas.microsoft.com/office/word/2010/wordprocessingInk" xmlns:wne="http://schemas.microsoft.com/office/word/2006/wordml" xmlns:wps="http://schemas.microsoft.com/office/word/2010/wordprocessingShape" mc:Ignorable="w14 w15 wp14">
   <w:tbl>
     <w:tblPr>
       <w:tblW w:w="0" w:type="auto"/>
@@ -1274,7 +1369,7 @@
 </file>
 
 <file path=word/header2.xml><?xml version="1.0" encoding="utf-8"?>
-<w:hdr xmlns:wpc="http://schemas.microsoft.com/office/word/2010/wordprocessingCanvas" xmlns:mc="http://schemas.openxmlformats.org/markup-compatibility/2006" xmlns:o="urn:schemas-microsoft-com:office:office" xmlns:r="http://schemas.openxmlformats.org/officeDocument/2006/relationships" xmlns:m="http://schemas.openxmlformats.org/officeDocument/2006/math" xmlns:v="urn:schemas-microsoft-com:vml" xmlns:wp14="http://schemas.microsoft.com/office/word/2010/wordprocessingDrawing" xmlns:wp="http://schemas.openxmlformats.org/drawingml/2006/wordprocessingDrawing" xmlns:w10="urn:schemas-microsoft-com:office:word" xmlns:w="http://schemas.openxmlformats.org/wordprocessingml/2006/main" xmlns:w14="http://schemas.microsoft.com/office/word/2010/wordml" xmlns:wpg="http://schemas.microsoft.com/office/word/2010/wordprocessingGroup" xmlns:wpi="http://schemas.microsoft.com/office/word/2010/wordprocessingInk" xmlns:wne="http://schemas.microsoft.com/office/word/2006/wordml" xmlns:wps="http://schemas.microsoft.com/office/word/2010/wordprocessingShape" mc:Ignorable="w14 wp14">
+<w:hdr xmlns:wpc="http://schemas.microsoft.com/office/word/2010/wordprocessingCanvas" xmlns:mc="http://schemas.openxmlformats.org/markup-compatibility/2006" xmlns:o="urn:schemas-microsoft-com:office:office" xmlns:r="http://schemas.openxmlformats.org/officeDocument/2006/relationships" xmlns:m="http://schemas.openxmlformats.org/officeDocument/2006/math" xmlns:v="urn:schemas-microsoft-com:vml" xmlns:wp14="http://schemas.microsoft.com/office/word/2010/wordprocessingDrawing" xmlns:wp="http://schemas.openxmlformats.org/drawingml/2006/wordprocessingDrawing" xmlns:w10="urn:schemas-microsoft-com:office:word" xmlns:w="http://schemas.openxmlformats.org/wordprocessingml/2006/main" xmlns:w14="http://schemas.microsoft.com/office/word/2010/wordml" xmlns:w15="http://schemas.microsoft.com/office/word/2012/wordml" xmlns:wpg="http://schemas.microsoft.com/office/word/2010/wordprocessingGroup" xmlns:wpi="http://schemas.microsoft.com/office/word/2010/wordprocessingInk" xmlns:wne="http://schemas.microsoft.com/office/word/2006/wordml" xmlns:wps="http://schemas.microsoft.com/office/word/2010/wordprocessingShape" mc:Ignorable="w14 w15 wp14">
   <w:tbl>
     <w:tblPr>
       <w:tblW w:w="0" w:type="auto"/>
@@ -1359,29 +1454,7 @@
               <w:sz w:val="22"/>
               <w:szCs w:val="22"/>
             </w:rPr>
-            <w:t xml:space="preserve">Lycée </w:t>
-          </w:r>
-          <w:proofErr w:type="spellStart"/>
-          <w:r>
-            <w:rPr>
-              <w:rFonts w:ascii="Arial" w:hAnsi="Arial" w:cs="Arial"/>
-              <w:i/>
-              <w:iCs/>
-              <w:sz w:val="22"/>
-              <w:szCs w:val="22"/>
-            </w:rPr>
-            <w:t>Rascol</w:t>
-          </w:r>
-          <w:proofErr w:type="spellEnd"/>
-          <w:r>
-            <w:rPr>
-              <w:rFonts w:ascii="Arial" w:hAnsi="Arial" w:cs="Arial"/>
-              <w:i/>
-              <w:iCs/>
-              <w:sz w:val="22"/>
-              <w:szCs w:val="22"/>
-            </w:rPr>
-            <w:t xml:space="preserve"> – ALBI</w:t>
+            <w:t>Lycée Rascol – ALBI</w:t>
           </w:r>
         </w:p>
         <w:p>
@@ -1493,7 +1566,7 @@
 </file>
 
 <file path=word/numbering.xml><?xml version="1.0" encoding="utf-8"?>
-<w:numbering xmlns:wpc="http://schemas.microsoft.com/office/word/2010/wordprocessingCanvas" xmlns:mc="http://schemas.openxmlformats.org/markup-compatibility/2006" xmlns:o="urn:schemas-microsoft-com:office:office" xmlns:r="http://schemas.openxmlformats.org/officeDocument/2006/relationships" xmlns:m="http://schemas.openxmlformats.org/officeDocument/2006/math" xmlns:v="urn:schemas-microsoft-com:vml" xmlns:wp14="http://schemas.microsoft.com/office/word/2010/wordprocessingDrawing" xmlns:wp="http://schemas.openxmlformats.org/drawingml/2006/wordprocessingDrawing" xmlns:w10="urn:schemas-microsoft-com:office:word" xmlns:w="http://schemas.openxmlformats.org/wordprocessingml/2006/main" xmlns:w14="http://schemas.microsoft.com/office/word/2010/wordml" xmlns:wpg="http://schemas.microsoft.com/office/word/2010/wordprocessingGroup" xmlns:wpi="http://schemas.microsoft.com/office/word/2010/wordprocessingInk" xmlns:wne="http://schemas.microsoft.com/office/word/2006/wordml" xmlns:wps="http://schemas.microsoft.com/office/word/2010/wordprocessingShape" mc:Ignorable="w14 wp14">
+<w:numbering xmlns:wpc="http://schemas.microsoft.com/office/word/2010/wordprocessingCanvas" xmlns:mc="http://schemas.openxmlformats.org/markup-compatibility/2006" xmlns:o="urn:schemas-microsoft-com:office:office" xmlns:r="http://schemas.openxmlformats.org/officeDocument/2006/relationships" xmlns:m="http://schemas.openxmlformats.org/officeDocument/2006/math" xmlns:v="urn:schemas-microsoft-com:vml" xmlns:wp14="http://schemas.microsoft.com/office/word/2010/wordprocessingDrawing" xmlns:wp="http://schemas.openxmlformats.org/drawingml/2006/wordprocessingDrawing" xmlns:w10="urn:schemas-microsoft-com:office:word" xmlns:w="http://schemas.openxmlformats.org/wordprocessingml/2006/main" xmlns:w14="http://schemas.microsoft.com/office/word/2010/wordml" xmlns:w15="http://schemas.microsoft.com/office/word/2012/wordml" xmlns:wpg="http://schemas.microsoft.com/office/word/2010/wordprocessingGroup" xmlns:wpi="http://schemas.microsoft.com/office/word/2010/wordprocessingInk" xmlns:wne="http://schemas.microsoft.com/office/word/2006/wordml" xmlns:wps="http://schemas.microsoft.com/office/word/2010/wordprocessingShape" mc:Ignorable="w14 w15 wp14">
   <w:abstractNum w:abstractNumId="0">
     <w:nsid w:val="00C06E0A"/>
     <w:multiLevelType w:val="hybridMultilevel"/>
@@ -3152,7 +3225,7 @@
 </file>
 
 <file path=word/styles.xml><?xml version="1.0" encoding="utf-8"?>
-<w:styles xmlns:mc="http://schemas.openxmlformats.org/markup-compatibility/2006" xmlns:r="http://schemas.openxmlformats.org/officeDocument/2006/relationships" xmlns:w="http://schemas.openxmlformats.org/wordprocessingml/2006/main" xmlns:w14="http://schemas.microsoft.com/office/word/2010/wordml" mc:Ignorable="w14">
+<w:styles xmlns:mc="http://schemas.openxmlformats.org/markup-compatibility/2006" xmlns:r="http://schemas.openxmlformats.org/officeDocument/2006/relationships" xmlns:w="http://schemas.openxmlformats.org/wordprocessingml/2006/main" xmlns:w14="http://schemas.microsoft.com/office/word/2010/wordml" xmlns:w15="http://schemas.microsoft.com/office/word/2012/wordml" mc:Ignorable="w14 w15">
   <w:docDefaults>
     <w:rPrDefault>
       <w:rPr>
@@ -3162,144 +3235,378 @@
     </w:rPrDefault>
     <w:pPrDefault/>
   </w:docDefaults>
-  <w:latentStyles w:defLockedState="0" w:defUIPriority="99" w:defSemiHidden="1" w:defUnhideWhenUsed="1" w:defQFormat="0" w:count="267">
-    <w:lsdException w:name="Normal" w:semiHidden="0" w:uiPriority="0" w:unhideWhenUsed="0" w:qFormat="1"/>
-    <w:lsdException w:name="heading 1" w:semiHidden="0" w:uiPriority="9" w:unhideWhenUsed="0" w:qFormat="1"/>
-    <w:lsdException w:name="heading 2" w:uiPriority="9" w:qFormat="1"/>
-    <w:lsdException w:name="heading 3" w:uiPriority="9" w:qFormat="1"/>
-    <w:lsdException w:name="heading 4" w:uiPriority="9" w:qFormat="1"/>
-    <w:lsdException w:name="heading 5" w:uiPriority="9" w:qFormat="1"/>
-    <w:lsdException w:name="heading 6" w:uiPriority="9" w:qFormat="1"/>
-    <w:lsdException w:name="heading 7" w:uiPriority="9" w:qFormat="1"/>
-    <w:lsdException w:name="heading 8" w:uiPriority="9" w:qFormat="1"/>
-    <w:lsdException w:name="heading 9" w:uiPriority="9" w:qFormat="1"/>
-    <w:lsdException w:name="toc 1" w:uiPriority="39"/>
-    <w:lsdException w:name="toc 2" w:uiPriority="39"/>
-    <w:lsdException w:name="toc 3" w:uiPriority="39"/>
-    <w:lsdException w:name="toc 4" w:uiPriority="39"/>
-    <w:lsdException w:name="toc 5" w:uiPriority="39"/>
-    <w:lsdException w:name="toc 6" w:uiPriority="39"/>
-    <w:lsdException w:name="toc 7" w:uiPriority="39"/>
-    <w:lsdException w:name="toc 8" w:uiPriority="39"/>
-    <w:lsdException w:name="toc 9" w:uiPriority="39"/>
-    <w:lsdException w:name="caption" w:uiPriority="35" w:qFormat="1"/>
-    <w:lsdException w:name="Title" w:semiHidden="0" w:uiPriority="10" w:unhideWhenUsed="0" w:qFormat="1"/>
-    <w:lsdException w:name="Default Paragraph Font" w:uiPriority="1"/>
-    <w:lsdException w:name="Subtitle" w:semiHidden="0" w:uiPriority="11" w:unhideWhenUsed="0" w:qFormat="1"/>
-    <w:lsdException w:name="Strong" w:semiHidden="0" w:uiPriority="22" w:unhideWhenUsed="0" w:qFormat="1"/>
-    <w:lsdException w:name="Emphasis" w:semiHidden="0" w:uiPriority="20" w:unhideWhenUsed="0" w:qFormat="1"/>
-    <w:lsdException w:name="Table Grid" w:semiHidden="0" w:uiPriority="59" w:unhideWhenUsed="0"/>
-    <w:lsdException w:name="Placeholder Text" w:unhideWhenUsed="0"/>
-    <w:lsdException w:name="No Spacing" w:semiHidden="0" w:uiPriority="1" w:unhideWhenUsed="0" w:qFormat="1"/>
-    <w:lsdException w:name="Light Shading" w:semiHidden="0" w:uiPriority="60" w:unhideWhenUsed="0"/>
-    <w:lsdException w:name="Light List" w:semiHidden="0" w:uiPriority="61" w:unhideWhenUsed="0"/>
-    <w:lsdException w:name="Light Grid" w:semiHidden="0" w:uiPriority="62" w:unhideWhenUsed="0"/>
-    <w:lsdException w:name="Medium Shading 1" w:semiHidden="0" w:uiPriority="63" w:unhideWhenUsed="0"/>
-    <w:lsdException w:name="Medium Shading 2" w:semiHidden="0" w:uiPriority="64" w:unhideWhenUsed="0"/>
-    <w:lsdException w:name="Medium List 1" w:semiHidden="0" w:uiPriority="65" w:unhideWhenUsed="0"/>
-    <w:lsdException w:name="Medium List 2" w:semiHidden="0" w:uiPriority="66" w:unhideWhenUsed="0"/>
-    <w:lsdException w:name="Medium Grid 1" w:semiHidden="0" w:uiPriority="67" w:unhideWhenUsed="0"/>
-    <w:lsdException w:name="Medium Grid 2" w:semiHidden="0" w:uiPriority="68" w:unhideWhenUsed="0"/>
-    <w:lsdException w:name="Medium Grid 3" w:semiHidden="0" w:uiPriority="69" w:unhideWhenUsed="0"/>
-    <w:lsdException w:name="Dark List" w:semiHidden="0" w:uiPriority="70" w:unhideWhenUsed="0"/>
-    <w:lsdException w:name="Colorful Shading" w:semiHidden="0" w:uiPriority="71" w:unhideWhenUsed="0"/>
-    <w:lsdException w:name="Colorful List" w:semiHidden="0" w:uiPriority="72" w:unhideWhenUsed="0"/>
-    <w:lsdException w:name="Colorful Grid" w:semiHidden="0" w:uiPriority="73" w:unhideWhenUsed="0"/>
-    <w:lsdException w:name="Light Shading Accent 1" w:semiHidden="0" w:uiPriority="60" w:unhideWhenUsed="0"/>
-    <w:lsdException w:name="Light List Accent 1" w:semiHidden="0" w:uiPriority="61" w:unhideWhenUsed="0"/>
-    <w:lsdException w:name="Light Grid Accent 1" w:semiHidden="0" w:uiPriority="62" w:unhideWhenUsed="0"/>
-    <w:lsdException w:name="Medium Shading 1 Accent 1" w:semiHidden="0" w:uiPriority="63" w:unhideWhenUsed="0"/>
-    <w:lsdException w:name="Medium Shading 2 Accent 1" w:semiHidden="0" w:uiPriority="64" w:unhideWhenUsed="0"/>
-    <w:lsdException w:name="Medium List 1 Accent 1" w:semiHidden="0" w:uiPriority="65" w:unhideWhenUsed="0"/>
-    <w:lsdException w:name="Revision" w:unhideWhenUsed="0"/>
-    <w:lsdException w:name="List Paragraph" w:semiHidden="0" w:uiPriority="34" w:unhideWhenUsed="0" w:qFormat="1"/>
-    <w:lsdException w:name="Quote" w:semiHidden="0" w:uiPriority="29" w:unhideWhenUsed="0" w:qFormat="1"/>
-    <w:lsdException w:name="Intense Quote" w:semiHidden="0" w:uiPriority="30" w:unhideWhenUsed="0" w:qFormat="1"/>
-    <w:lsdException w:name="Medium List 2 Accent 1" w:semiHidden="0" w:uiPriority="66" w:unhideWhenUsed="0"/>
-    <w:lsdException w:name="Medium Grid 1 Accent 1" w:semiHidden="0" w:uiPriority="67" w:unhideWhenUsed="0"/>
-    <w:lsdException w:name="Medium Grid 2 Accent 1" w:semiHidden="0" w:uiPriority="68" w:unhideWhenUsed="0"/>
-    <w:lsdException w:name="Medium Grid 3 Accent 1" w:semiHidden="0" w:uiPriority="69" w:unhideWhenUsed="0"/>
-    <w:lsdException w:name="Dark List Accent 1" w:semiHidden="0" w:uiPriority="70" w:unhideWhenUsed="0"/>
-    <w:lsdException w:name="Colorful Shading Accent 1" w:semiHidden="0" w:uiPriority="71" w:unhideWhenUsed="0"/>
-    <w:lsdException w:name="Colorful List Accent 1" w:semiHidden="0" w:uiPriority="72" w:unhideWhenUsed="0"/>
-    <w:lsdException w:name="Colorful Grid Accent 1" w:semiHidden="0" w:uiPriority="73" w:unhideWhenUsed="0"/>
-    <w:lsdException w:name="Light Shading Accent 2" w:semiHidden="0" w:uiPriority="60" w:unhideWhenUsed="0"/>
-    <w:lsdException w:name="Light List Accent 2" w:semiHidden="0" w:uiPriority="61" w:unhideWhenUsed="0"/>
-    <w:lsdException w:name="Light Grid Accent 2" w:semiHidden="0" w:uiPriority="62" w:unhideWhenUsed="0"/>
-    <w:lsdException w:name="Medium Shading 1 Accent 2" w:semiHidden="0" w:uiPriority="63" w:unhideWhenUsed="0"/>
-    <w:lsdException w:name="Medium Shading 2 Accent 2" w:semiHidden="0" w:uiPriority="64" w:unhideWhenUsed="0"/>
-    <w:lsdException w:name="Medium List 1 Accent 2" w:semiHidden="0" w:uiPriority="65" w:unhideWhenUsed="0"/>
-    <w:lsdException w:name="Medium List 2 Accent 2" w:semiHidden="0" w:uiPriority="66" w:unhideWhenUsed="0"/>
-    <w:lsdException w:name="Medium Grid 1 Accent 2" w:semiHidden="0" w:uiPriority="67" w:unhideWhenUsed="0"/>
-    <w:lsdException w:name="Medium Grid 2 Accent 2" w:semiHidden="0" w:uiPriority="68" w:unhideWhenUsed="0"/>
-    <w:lsdException w:name="Medium Grid 3 Accent 2" w:semiHidden="0" w:uiPriority="69" w:unhideWhenUsed="0"/>
-    <w:lsdException w:name="Dark List Accent 2" w:semiHidden="0" w:uiPriority="70" w:unhideWhenUsed="0"/>
-    <w:lsdException w:name="Colorful Shading Accent 2" w:semiHidden="0" w:uiPriority="71" w:unhideWhenUsed="0"/>
-    <w:lsdException w:name="Colorful List Accent 2" w:semiHidden="0" w:uiPriority="72" w:unhideWhenUsed="0"/>
-    <w:lsdException w:name="Colorful Grid Accent 2" w:semiHidden="0" w:uiPriority="73" w:unhideWhenUsed="0"/>
-    <w:lsdException w:name="Light Shading Accent 3" w:semiHidden="0" w:uiPriority="60" w:unhideWhenUsed="0"/>
-    <w:lsdException w:name="Light List Accent 3" w:semiHidden="0" w:uiPriority="61" w:unhideWhenUsed="0"/>
-    <w:lsdException w:name="Light Grid Accent 3" w:semiHidden="0" w:uiPriority="62" w:unhideWhenUsed="0"/>
-    <w:lsdException w:name="Medium Shading 1 Accent 3" w:semiHidden="0" w:uiPriority="63" w:unhideWhenUsed="0"/>
-    <w:lsdException w:name="Medium Shading 2 Accent 3" w:semiHidden="0" w:uiPriority="64" w:unhideWhenUsed="0"/>
-    <w:lsdException w:name="Medium List 1 Accent 3" w:semiHidden="0" w:uiPriority="65" w:unhideWhenUsed="0"/>
-    <w:lsdException w:name="Medium List 2 Accent 3" w:semiHidden="0" w:uiPriority="66" w:unhideWhenUsed="0"/>
-    <w:lsdException w:name="Medium Grid 1 Accent 3" w:semiHidden="0" w:uiPriority="67" w:unhideWhenUsed="0"/>
-    <w:lsdException w:name="Medium Grid 2 Accent 3" w:semiHidden="0" w:uiPriority="68" w:unhideWhenUsed="0"/>
-    <w:lsdException w:name="Medium Grid 3 Accent 3" w:semiHidden="0" w:uiPriority="69" w:unhideWhenUsed="0"/>
-    <w:lsdException w:name="Dark List Accent 3" w:semiHidden="0" w:uiPriority="70" w:unhideWhenUsed="0"/>
-    <w:lsdException w:name="Colorful Shading Accent 3" w:semiHidden="0" w:uiPriority="71" w:unhideWhenUsed="0"/>
-    <w:lsdException w:name="Colorful List Accent 3" w:semiHidden="0" w:uiPriority="72" w:unhideWhenUsed="0"/>
-    <w:lsdException w:name="Colorful Grid Accent 3" w:semiHidden="0" w:uiPriority="73" w:unhideWhenUsed="0"/>
-    <w:lsdException w:name="Light Shading Accent 4" w:semiHidden="0" w:uiPriority="60" w:unhideWhenUsed="0"/>
-    <w:lsdException w:name="Light List Accent 4" w:semiHidden="0" w:uiPriority="61" w:unhideWhenUsed="0"/>
-    <w:lsdException w:name="Light Grid Accent 4" w:semiHidden="0" w:uiPriority="62" w:unhideWhenUsed="0"/>
-    <w:lsdException w:name="Medium Shading 1 Accent 4" w:semiHidden="0" w:uiPriority="63" w:unhideWhenUsed="0"/>
-    <w:lsdException w:name="Medium Shading 2 Accent 4" w:semiHidden="0" w:uiPriority="64" w:unhideWhenUsed="0"/>
-    <w:lsdException w:name="Medium List 1 Accent 4" w:semiHidden="0" w:uiPriority="65" w:unhideWhenUsed="0"/>
-    <w:lsdException w:name="Medium List 2 Accent 4" w:semiHidden="0" w:uiPriority="66" w:unhideWhenUsed="0"/>
-    <w:lsdException w:name="Medium Grid 1 Accent 4" w:semiHidden="0" w:uiPriority="67" w:unhideWhenUsed="0"/>
-    <w:lsdException w:name="Medium Grid 2 Accent 4" w:semiHidden="0" w:uiPriority="68" w:unhideWhenUsed="0"/>
-    <w:lsdException w:name="Medium Grid 3 Accent 4" w:semiHidden="0" w:uiPriority="69" w:unhideWhenUsed="0"/>
-    <w:lsdException w:name="Dark List Accent 4" w:semiHidden="0" w:uiPriority="70" w:unhideWhenUsed="0"/>
-    <w:lsdException w:name="Colorful Shading Accent 4" w:semiHidden="0" w:uiPriority="71" w:unhideWhenUsed="0"/>
-    <w:lsdException w:name="Colorful List Accent 4" w:semiHidden="0" w:uiPriority="72" w:unhideWhenUsed="0"/>
-    <w:lsdException w:name="Colorful Grid Accent 4" w:semiHidden="0" w:uiPriority="73" w:unhideWhenUsed="0"/>
-    <w:lsdException w:name="Light Shading Accent 5" w:semiHidden="0" w:uiPriority="60" w:unhideWhenUsed="0"/>
-    <w:lsdException w:name="Light List Accent 5" w:semiHidden="0" w:uiPriority="61" w:unhideWhenUsed="0"/>
-    <w:lsdException w:name="Light Grid Accent 5" w:semiHidden="0" w:uiPriority="62" w:unhideWhenUsed="0"/>
-    <w:lsdException w:name="Medium Shading 1 Accent 5" w:semiHidden="0" w:uiPriority="63" w:unhideWhenUsed="0"/>
-    <w:lsdException w:name="Medium Shading 2 Accent 5" w:semiHidden="0" w:uiPriority="64" w:unhideWhenUsed="0"/>
-    <w:lsdException w:name="Medium List 1 Accent 5" w:semiHidden="0" w:uiPriority="65" w:unhideWhenUsed="0"/>
-    <w:lsdException w:name="Medium List 2 Accent 5" w:semiHidden="0" w:uiPriority="66" w:unhideWhenUsed="0"/>
-    <w:lsdException w:name="Medium Grid 1 Accent 5" w:semiHidden="0" w:uiPriority="67" w:unhideWhenUsed="0"/>
-    <w:lsdException w:name="Medium Grid 2 Accent 5" w:semiHidden="0" w:uiPriority="68" w:unhideWhenUsed="0"/>
-    <w:lsdException w:name="Medium Grid 3 Accent 5" w:semiHidden="0" w:uiPriority="69" w:unhideWhenUsed="0"/>
-    <w:lsdException w:name="Dark List Accent 5" w:semiHidden="0" w:uiPriority="70" w:unhideWhenUsed="0"/>
-    <w:lsdException w:name="Colorful Shading Accent 5" w:semiHidden="0" w:uiPriority="71" w:unhideWhenUsed="0"/>
-    <w:lsdException w:name="Colorful List Accent 5" w:semiHidden="0" w:uiPriority="72" w:unhideWhenUsed="0"/>
-    <w:lsdException w:name="Colorful Grid Accent 5" w:semiHidden="0" w:uiPriority="73" w:unhideWhenUsed="0"/>
-    <w:lsdException w:name="Light Shading Accent 6" w:semiHidden="0" w:uiPriority="60" w:unhideWhenUsed="0"/>
-    <w:lsdException w:name="Light List Accent 6" w:semiHidden="0" w:uiPriority="61" w:unhideWhenUsed="0"/>
-    <w:lsdException w:name="Light Grid Accent 6" w:semiHidden="0" w:uiPriority="62" w:unhideWhenUsed="0"/>
-    <w:lsdException w:name="Medium Shading 1 Accent 6" w:semiHidden="0" w:uiPriority="63" w:unhideWhenUsed="0"/>
-    <w:lsdException w:name="Medium Shading 2 Accent 6" w:semiHidden="0" w:uiPriority="64" w:unhideWhenUsed="0"/>
-    <w:lsdException w:name="Medium List 1 Accent 6" w:semiHidden="0" w:uiPriority="65" w:unhideWhenUsed="0"/>
-    <w:lsdException w:name="Medium List 2 Accent 6" w:semiHidden="0" w:uiPriority="66" w:unhideWhenUsed="0"/>
-    <w:lsdException w:name="Medium Grid 1 Accent 6" w:semiHidden="0" w:uiPriority="67" w:unhideWhenUsed="0"/>
-    <w:lsdException w:name="Medium Grid 2 Accent 6" w:semiHidden="0" w:uiPriority="68" w:unhideWhenUsed="0"/>
-    <w:lsdException w:name="Medium Grid 3 Accent 6" w:semiHidden="0" w:uiPriority="69" w:unhideWhenUsed="0"/>
-    <w:lsdException w:name="Dark List Accent 6" w:semiHidden="0" w:uiPriority="70" w:unhideWhenUsed="0"/>
-    <w:lsdException w:name="Colorful Shading Accent 6" w:semiHidden="0" w:uiPriority="71" w:unhideWhenUsed="0"/>
-    <w:lsdException w:name="Colorful List Accent 6" w:semiHidden="0" w:uiPriority="72" w:unhideWhenUsed="0"/>
-    <w:lsdException w:name="Colorful Grid Accent 6" w:semiHidden="0" w:uiPriority="73" w:unhideWhenUsed="0"/>
-    <w:lsdException w:name="Subtle Emphasis" w:semiHidden="0" w:uiPriority="19" w:unhideWhenUsed="0" w:qFormat="1"/>
-    <w:lsdException w:name="Intense Emphasis" w:semiHidden="0" w:uiPriority="21" w:unhideWhenUsed="0" w:qFormat="1"/>
-    <w:lsdException w:name="Subtle Reference" w:semiHidden="0" w:uiPriority="31" w:unhideWhenUsed="0" w:qFormat="1"/>
-    <w:lsdException w:name="Intense Reference" w:semiHidden="0" w:uiPriority="32" w:unhideWhenUsed="0" w:qFormat="1"/>
-    <w:lsdException w:name="Book Title" w:semiHidden="0" w:uiPriority="33" w:unhideWhenUsed="0" w:qFormat="1"/>
-    <w:lsdException w:name="Bibliography" w:uiPriority="37"/>
-    <w:lsdException w:name="TOC Heading" w:uiPriority="39" w:qFormat="1"/>
+  <w:latentStyles w:defLockedState="0" w:defUIPriority="99" w:defSemiHidden="0" w:defUnhideWhenUsed="0" w:defQFormat="0" w:count="371">
+    <w:lsdException w:name="Normal" w:uiPriority="0" w:qFormat="1"/>
+    <w:lsdException w:name="heading 1" w:uiPriority="9" w:qFormat="1"/>
+    <w:lsdException w:name="heading 2" w:semiHidden="1" w:uiPriority="9" w:unhideWhenUsed="1" w:qFormat="1"/>
+    <w:lsdException w:name="heading 3" w:semiHidden="1" w:uiPriority="9" w:unhideWhenUsed="1" w:qFormat="1"/>
+    <w:lsdException w:name="heading 4" w:semiHidden="1" w:uiPriority="9" w:unhideWhenUsed="1" w:qFormat="1"/>
+    <w:lsdException w:name="heading 5" w:semiHidden="1" w:uiPriority="9" w:unhideWhenUsed="1" w:qFormat="1"/>
+    <w:lsdException w:name="heading 6" w:semiHidden="1" w:uiPriority="9" w:unhideWhenUsed="1" w:qFormat="1"/>
+    <w:lsdException w:name="heading 7" w:semiHidden="1" w:uiPriority="9" w:unhideWhenUsed="1" w:qFormat="1"/>
+    <w:lsdException w:name="heading 8" w:semiHidden="1" w:uiPriority="9" w:unhideWhenUsed="1" w:qFormat="1"/>
+    <w:lsdException w:name="heading 9" w:semiHidden="1" w:uiPriority="9" w:unhideWhenUsed="1" w:qFormat="1"/>
+    <w:lsdException w:name="index 1" w:semiHidden="1" w:unhideWhenUsed="1"/>
+    <w:lsdException w:name="index 2" w:semiHidden="1" w:unhideWhenUsed="1"/>
+    <w:lsdException w:name="index 3" w:semiHidden="1" w:unhideWhenUsed="1"/>
+    <w:lsdException w:name="index 4" w:semiHidden="1" w:unhideWhenUsed="1"/>
+    <w:lsdException w:name="index 5" w:semiHidden="1" w:unhideWhenUsed="1"/>
+    <w:lsdException w:name="index 6" w:semiHidden="1" w:unhideWhenUsed="1"/>
+    <w:lsdException w:name="index 7" w:semiHidden="1" w:unhideWhenUsed="1"/>
+    <w:lsdException w:name="index 8" w:semiHidden="1" w:unhideWhenUsed="1"/>
+    <w:lsdException w:name="index 9" w:semiHidden="1" w:unhideWhenUsed="1"/>
+    <w:lsdException w:name="toc 1" w:semiHidden="1" w:uiPriority="39" w:unhideWhenUsed="1"/>
+    <w:lsdException w:name="toc 2" w:semiHidden="1" w:uiPriority="39" w:unhideWhenUsed="1"/>
+    <w:lsdException w:name="toc 3" w:semiHidden="1" w:uiPriority="39" w:unhideWhenUsed="1"/>
+    <w:lsdException w:name="toc 4" w:semiHidden="1" w:uiPriority="39" w:unhideWhenUsed="1"/>
+    <w:lsdException w:name="toc 5" w:semiHidden="1" w:uiPriority="39" w:unhideWhenUsed="1"/>
+    <w:lsdException w:name="toc 6" w:semiHidden="1" w:uiPriority="39" w:unhideWhenUsed="1"/>
+    <w:lsdException w:name="toc 7" w:semiHidden="1" w:uiPriority="39" w:unhideWhenUsed="1"/>
+    <w:lsdException w:name="toc 8" w:semiHidden="1" w:uiPriority="39" w:unhideWhenUsed="1"/>
+    <w:lsdException w:name="toc 9" w:semiHidden="1" w:uiPriority="39" w:unhideWhenUsed="1"/>
+    <w:lsdException w:name="Normal Indent" w:semiHidden="1" w:unhideWhenUsed="1"/>
+    <w:lsdException w:name="footnote text" w:semiHidden="1" w:unhideWhenUsed="1"/>
+    <w:lsdException w:name="annotation text" w:semiHidden="1" w:unhideWhenUsed="1"/>
+    <w:lsdException w:name="header" w:semiHidden="1" w:unhideWhenUsed="1"/>
+    <w:lsdException w:name="footer" w:semiHidden="1" w:unhideWhenUsed="1"/>
+    <w:lsdException w:name="index heading" w:semiHidden="1" w:unhideWhenUsed="1"/>
+    <w:lsdException w:name="caption" w:semiHidden="1" w:uiPriority="35" w:unhideWhenUsed="1" w:qFormat="1"/>
+    <w:lsdException w:name="table of figures" w:semiHidden="1" w:unhideWhenUsed="1"/>
+    <w:lsdException w:name="envelope address" w:semiHidden="1" w:unhideWhenUsed="1"/>
+    <w:lsdException w:name="envelope return" w:semiHidden="1" w:unhideWhenUsed="1"/>
+    <w:lsdException w:name="footnote reference" w:semiHidden="1" w:unhideWhenUsed="1"/>
+    <w:lsdException w:name="annotation reference" w:semiHidden="1" w:unhideWhenUsed="1"/>
+    <w:lsdException w:name="line number" w:semiHidden="1" w:unhideWhenUsed="1"/>
+    <w:lsdException w:name="page number" w:semiHidden="1" w:unhideWhenUsed="1"/>
+    <w:lsdException w:name="endnote reference" w:semiHidden="1" w:unhideWhenUsed="1"/>
+    <w:lsdException w:name="endnote text" w:semiHidden="1" w:unhideWhenUsed="1"/>
+    <w:lsdException w:name="table of authorities" w:semiHidden="1" w:unhideWhenUsed="1"/>
+    <w:lsdException w:name="macro" w:semiHidden="1" w:unhideWhenUsed="1"/>
+    <w:lsdException w:name="toa heading" w:semiHidden="1" w:unhideWhenUsed="1"/>
+    <w:lsdException w:name="List" w:semiHidden="1" w:unhideWhenUsed="1"/>
+    <w:lsdException w:name="List Bullet" w:semiHidden="1" w:unhideWhenUsed="1"/>
+    <w:lsdException w:name="List Number" w:semiHidden="1" w:unhideWhenUsed="1"/>
+    <w:lsdException w:name="List 2" w:semiHidden="1" w:unhideWhenUsed="1"/>
+    <w:lsdException w:name="List 3" w:semiHidden="1" w:unhideWhenUsed="1"/>
+    <w:lsdException w:name="List 4" w:semiHidden="1" w:unhideWhenUsed="1"/>
+    <w:lsdException w:name="List 5" w:semiHidden="1" w:unhideWhenUsed="1"/>
+    <w:lsdException w:name="List Bullet 2" w:semiHidden="1" w:unhideWhenUsed="1"/>
+    <w:lsdException w:name="List Bullet 3" w:semiHidden="1" w:unhideWhenUsed="1"/>
+    <w:lsdException w:name="List Bullet 4" w:semiHidden="1" w:unhideWhenUsed="1"/>
+    <w:lsdException w:name="List Bullet 5" w:semiHidden="1" w:unhideWhenUsed="1"/>
+    <w:lsdException w:name="List Number 2" w:semiHidden="1" w:unhideWhenUsed="1"/>
+    <w:lsdException w:name="List Number 3" w:semiHidden="1" w:unhideWhenUsed="1"/>
+    <w:lsdException w:name="List Number 4" w:semiHidden="1" w:unhideWhenUsed="1"/>
+    <w:lsdException w:name="List Number 5" w:semiHidden="1" w:unhideWhenUsed="1"/>
+    <w:lsdException w:name="Title" w:uiPriority="10" w:qFormat="1"/>
+    <w:lsdException w:name="Closing" w:semiHidden="1" w:unhideWhenUsed="1"/>
+    <w:lsdException w:name="Signature" w:semiHidden="1" w:unhideWhenUsed="1"/>
+    <w:lsdException w:name="Default Paragraph Font" w:semiHidden="1" w:uiPriority="1" w:unhideWhenUsed="1"/>
+    <w:lsdException w:name="Body Text" w:semiHidden="1" w:unhideWhenUsed="1"/>
+    <w:lsdException w:name="Body Text Indent" w:semiHidden="1" w:unhideWhenUsed="1"/>
+    <w:lsdException w:name="List Continue" w:semiHidden="1" w:unhideWhenUsed="1"/>
+    <w:lsdException w:name="List Continue 2" w:semiHidden="1" w:unhideWhenUsed="1"/>
+    <w:lsdException w:name="List Continue 3" w:semiHidden="1" w:unhideWhenUsed="1"/>
+    <w:lsdException w:name="List Continue 4" w:semiHidden="1" w:unhideWhenUsed="1"/>
+    <w:lsdException w:name="List Continue 5" w:semiHidden="1" w:unhideWhenUsed="1"/>
+    <w:lsdException w:name="Message Header" w:semiHidden="1" w:unhideWhenUsed="1"/>
+    <w:lsdException w:name="Subtitle" w:uiPriority="11" w:qFormat="1"/>
+    <w:lsdException w:name="Salutation" w:semiHidden="1" w:unhideWhenUsed="1"/>
+    <w:lsdException w:name="Date" w:semiHidden="1" w:unhideWhenUsed="1"/>
+    <w:lsdException w:name="Body Text First Indent" w:semiHidden="1" w:unhideWhenUsed="1"/>
+    <w:lsdException w:name="Body Text First Indent 2" w:semiHidden="1" w:unhideWhenUsed="1"/>
+    <w:lsdException w:name="Note Heading" w:semiHidden="1" w:unhideWhenUsed="1"/>
+    <w:lsdException w:name="Body Text 2" w:semiHidden="1" w:unhideWhenUsed="1"/>
+    <w:lsdException w:name="Body Text 3" w:semiHidden="1" w:unhideWhenUsed="1"/>
+    <w:lsdException w:name="Body Text Indent 2" w:semiHidden="1" w:unhideWhenUsed="1"/>
+    <w:lsdException w:name="Body Text Indent 3" w:semiHidden="1" w:unhideWhenUsed="1"/>
+    <w:lsdException w:name="Block Text" w:semiHidden="1" w:unhideWhenUsed="1"/>
+    <w:lsdException w:name="Hyperlink" w:semiHidden="1" w:unhideWhenUsed="1"/>
+    <w:lsdException w:name="FollowedHyperlink" w:semiHidden="1" w:unhideWhenUsed="1"/>
+    <w:lsdException w:name="Strong" w:uiPriority="22" w:qFormat="1"/>
+    <w:lsdException w:name="Emphasis" w:uiPriority="20" w:qFormat="1"/>
+    <w:lsdException w:name="Document Map" w:semiHidden="1" w:unhideWhenUsed="1"/>
+    <w:lsdException w:name="Plain Text" w:semiHidden="1" w:unhideWhenUsed="1"/>
+    <w:lsdException w:name="E-mail Signature" w:semiHidden="1" w:unhideWhenUsed="1"/>
+    <w:lsdException w:name="HTML Top of Form" w:semiHidden="1" w:unhideWhenUsed="1"/>
+    <w:lsdException w:name="HTML Bottom of Form" w:semiHidden="1" w:unhideWhenUsed="1"/>
+    <w:lsdException w:name="Normal (Web)" w:semiHidden="1" w:unhideWhenUsed="1"/>
+    <w:lsdException w:name="HTML Acronym" w:semiHidden="1" w:unhideWhenUsed="1"/>
+    <w:lsdException w:name="HTML Address" w:semiHidden="1" w:unhideWhenUsed="1"/>
+    <w:lsdException w:name="HTML Cite" w:semiHidden="1" w:unhideWhenUsed="1"/>
+    <w:lsdException w:name="HTML Code" w:semiHidden="1" w:unhideWhenUsed="1"/>
+    <w:lsdException w:name="HTML Definition" w:semiHidden="1" w:unhideWhenUsed="1"/>
+    <w:lsdException w:name="HTML Keyboard" w:semiHidden="1" w:unhideWhenUsed="1"/>
+    <w:lsdException w:name="HTML Preformatted" w:semiHidden="1" w:unhideWhenUsed="1"/>
+    <w:lsdException w:name="HTML Sample" w:semiHidden="1" w:unhideWhenUsed="1"/>
+    <w:lsdException w:name="HTML Typewriter" w:semiHidden="1" w:unhideWhenUsed="1"/>
+    <w:lsdException w:name="HTML Variable" w:semiHidden="1" w:unhideWhenUsed="1"/>
+    <w:lsdException w:name="Normal Table" w:semiHidden="1" w:unhideWhenUsed="1"/>
+    <w:lsdException w:name="annotation subject" w:semiHidden="1" w:unhideWhenUsed="1"/>
+    <w:lsdException w:name="No List" w:semiHidden="1" w:unhideWhenUsed="1"/>
+    <w:lsdException w:name="Outline List 1" w:semiHidden="1" w:unhideWhenUsed="1"/>
+    <w:lsdException w:name="Outline List 2" w:semiHidden="1" w:unhideWhenUsed="1"/>
+    <w:lsdException w:name="Outline List 3" w:semiHidden="1" w:unhideWhenUsed="1"/>
+    <w:lsdException w:name="Table Simple 1" w:semiHidden="1" w:unhideWhenUsed="1"/>
+    <w:lsdException w:name="Table Simple 2" w:semiHidden="1" w:unhideWhenUsed="1"/>
+    <w:lsdException w:name="Table Simple 3" w:semiHidden="1" w:unhideWhenUsed="1"/>
+    <w:lsdException w:name="Table Classic 1" w:semiHidden="1" w:unhideWhenUsed="1"/>
+    <w:lsdException w:name="Table Classic 2" w:semiHidden="1" w:unhideWhenUsed="1"/>
+    <w:lsdException w:name="Table Classic 3" w:semiHidden="1" w:unhideWhenUsed="1"/>
+    <w:lsdException w:name="Table Classic 4" w:semiHidden="1" w:unhideWhenUsed="1"/>
+    <w:lsdException w:name="Table Colorful 1" w:semiHidden="1" w:unhideWhenUsed="1"/>
+    <w:lsdException w:name="Table Colorful 2" w:semiHidden="1" w:unhideWhenUsed="1"/>
+    <w:lsdException w:name="Table Colorful 3" w:semiHidden="1" w:unhideWhenUsed="1"/>
+    <w:lsdException w:name="Table Columns 1" w:semiHidden="1" w:unhideWhenUsed="1"/>
+    <w:lsdException w:name="Table Columns 2" w:semiHidden="1" w:unhideWhenUsed="1"/>
+    <w:lsdException w:name="Table Columns 3" w:semiHidden="1" w:unhideWhenUsed="1"/>
+    <w:lsdException w:name="Table Columns 4" w:semiHidden="1" w:unhideWhenUsed="1"/>
+    <w:lsdException w:name="Table Columns 5" w:semiHidden="1" w:unhideWhenUsed="1"/>
+    <w:lsdException w:name="Table Grid 1" w:semiHidden="1" w:unhideWhenUsed="1"/>
+    <w:lsdException w:name="Table Grid 2" w:semiHidden="1" w:unhideWhenUsed="1"/>
+    <w:lsdException w:name="Table Grid 3" w:semiHidden="1" w:unhideWhenUsed="1"/>
+    <w:lsdException w:name="Table Grid 4" w:semiHidden="1" w:unhideWhenUsed="1"/>
+    <w:lsdException w:name="Table Grid 5" w:semiHidden="1" w:unhideWhenUsed="1"/>
+    <w:lsdException w:name="Table Grid 6" w:semiHidden="1" w:unhideWhenUsed="1"/>
+    <w:lsdException w:name="Table Grid 7" w:semiHidden="1" w:unhideWhenUsed="1"/>
+    <w:lsdException w:name="Table Grid 8" w:semiHidden="1" w:unhideWhenUsed="1"/>
+    <w:lsdException w:name="Table List 1" w:semiHidden="1" w:unhideWhenUsed="1"/>
+    <w:lsdException w:name="Table List 2" w:semiHidden="1" w:unhideWhenUsed="1"/>
+    <w:lsdException w:name="Table List 3" w:semiHidden="1" w:unhideWhenUsed="1"/>
+    <w:lsdException w:name="Table List 4" w:semiHidden="1" w:unhideWhenUsed="1"/>
+    <w:lsdException w:name="Table List 5" w:semiHidden="1" w:unhideWhenUsed="1"/>
+    <w:lsdException w:name="Table List 6" w:semiHidden="1" w:unhideWhenUsed="1"/>
+    <w:lsdException w:name="Table List 7" w:semiHidden="1" w:unhideWhenUsed="1"/>
+    <w:lsdException w:name="Table List 8" w:semiHidden="1" w:unhideWhenUsed="1"/>
+    <w:lsdException w:name="Table 3D effects 1" w:semiHidden="1" w:unhideWhenUsed="1"/>
+    <w:lsdException w:name="Table 3D effects 2" w:semiHidden="1" w:unhideWhenUsed="1"/>
+    <w:lsdException w:name="Table 3D effects 3" w:semiHidden="1" w:unhideWhenUsed="1"/>
+    <w:lsdException w:name="Table Contemporary" w:semiHidden="1" w:unhideWhenUsed="1"/>
+    <w:lsdException w:name="Table Elegant" w:semiHidden="1" w:unhideWhenUsed="1"/>
+    <w:lsdException w:name="Table Professional" w:semiHidden="1" w:unhideWhenUsed="1"/>
+    <w:lsdException w:name="Table Subtle 1" w:semiHidden="1" w:unhideWhenUsed="1"/>
+    <w:lsdException w:name="Table Subtle 2" w:semiHidden="1" w:unhideWhenUsed="1"/>
+    <w:lsdException w:name="Table Web 1" w:semiHidden="1" w:unhideWhenUsed="1"/>
+    <w:lsdException w:name="Table Web 2" w:semiHidden="1" w:unhideWhenUsed="1"/>
+    <w:lsdException w:name="Table Web 3" w:semiHidden="1" w:unhideWhenUsed="1"/>
+    <w:lsdException w:name="Balloon Text" w:semiHidden="1" w:unhideWhenUsed="1"/>
+    <w:lsdException w:name="Table Grid" w:uiPriority="59"/>
+    <w:lsdException w:name="Table Theme" w:semiHidden="1" w:unhideWhenUsed="1"/>
+    <w:lsdException w:name="Placeholder Text" w:semiHidden="1"/>
+    <w:lsdException w:name="No Spacing" w:uiPriority="1" w:qFormat="1"/>
+    <w:lsdException w:name="Light Shading" w:uiPriority="60"/>
+    <w:lsdException w:name="Light List" w:uiPriority="61"/>
+    <w:lsdException w:name="Light Grid" w:uiPriority="62"/>
+    <w:lsdException w:name="Medium Shading 1" w:uiPriority="63"/>
+    <w:lsdException w:name="Medium Shading 2" w:uiPriority="64"/>
+    <w:lsdException w:name="Medium List 1" w:uiPriority="65"/>
+    <w:lsdException w:name="Medium List 2" w:uiPriority="66"/>
+    <w:lsdException w:name="Medium Grid 1" w:uiPriority="67"/>
+    <w:lsdException w:name="Medium Grid 2" w:uiPriority="68"/>
+    <w:lsdException w:name="Medium Grid 3" w:uiPriority="69"/>
+    <w:lsdException w:name="Dark List" w:uiPriority="70"/>
+    <w:lsdException w:name="Colorful Shading" w:uiPriority="71"/>
+    <w:lsdException w:name="Colorful List" w:uiPriority="72"/>
+    <w:lsdException w:name="Colorful Grid" w:uiPriority="73"/>
+    <w:lsdException w:name="Light Shading Accent 1" w:uiPriority="60"/>
+    <w:lsdException w:name="Light List Accent 1" w:uiPriority="61"/>
+    <w:lsdException w:name="Light Grid Accent 1" w:uiPriority="62"/>
+    <w:lsdException w:name="Medium Shading 1 Accent 1" w:uiPriority="63"/>
+    <w:lsdException w:name="Medium Shading 2 Accent 1" w:uiPriority="64"/>
+    <w:lsdException w:name="Medium List 1 Accent 1" w:uiPriority="65"/>
+    <w:lsdException w:name="Revision" w:semiHidden="1"/>
+    <w:lsdException w:name="List Paragraph" w:uiPriority="34" w:qFormat="1"/>
+    <w:lsdException w:name="Quote" w:uiPriority="29" w:qFormat="1"/>
+    <w:lsdException w:name="Intense Quote" w:uiPriority="30" w:qFormat="1"/>
+    <w:lsdException w:name="Medium List 2 Accent 1" w:uiPriority="66"/>
+    <w:lsdException w:name="Medium Grid 1 Accent 1" w:uiPriority="67"/>
+    <w:lsdException w:name="Medium Grid 2 Accent 1" w:uiPriority="68"/>
+    <w:lsdException w:name="Medium Grid 3 Accent 1" w:uiPriority="69"/>
+    <w:lsdException w:name="Dark List Accent 1" w:uiPriority="70"/>
+    <w:lsdException w:name="Colorful Shading Accent 1" w:uiPriority="71"/>
+    <w:lsdException w:name="Colorful List Accent 1" w:uiPriority="72"/>
+    <w:lsdException w:name="Colorful Grid Accent 1" w:uiPriority="73"/>
+    <w:lsdException w:name="Light Shading Accent 2" w:uiPriority="60"/>
+    <w:lsdException w:name="Light List Accent 2" w:uiPriority="61"/>
+    <w:lsdException w:name="Light Grid Accent 2" w:uiPriority="62"/>
+    <w:lsdException w:name="Medium Shading 1 Accent 2" w:uiPriority="63"/>
+    <w:lsdException w:name="Medium Shading 2 Accent 2" w:uiPriority="64"/>
+    <w:lsdException w:name="Medium List 1 Accent 2" w:uiPriority="65"/>
+    <w:lsdException w:name="Medium List 2 Accent 2" w:uiPriority="66"/>
+    <w:lsdException w:name="Medium Grid 1 Accent 2" w:uiPriority="67"/>
+    <w:lsdException w:name="Medium Grid 2 Accent 2" w:uiPriority="68"/>
+    <w:lsdException w:name="Medium Grid 3 Accent 2" w:uiPriority="69"/>
+    <w:lsdException w:name="Dark List Accent 2" w:uiPriority="70"/>
+    <w:lsdException w:name="Colorful Shading Accent 2" w:uiPriority="71"/>
+    <w:lsdException w:name="Colorful List Accent 2" w:uiPriority="72"/>
+    <w:lsdException w:name="Colorful Grid Accent 2" w:uiPriority="73"/>
+    <w:lsdException w:name="Light Shading Accent 3" w:uiPriority="60"/>
+    <w:lsdException w:name="Light List Accent 3" w:uiPriority="61"/>
+    <w:lsdException w:name="Light Grid Accent 3" w:uiPriority="62"/>
+    <w:lsdException w:name="Medium Shading 1 Accent 3" w:uiPriority="63"/>
+    <w:lsdException w:name="Medium Shading 2 Accent 3" w:uiPriority="64"/>
+    <w:lsdException w:name="Medium List 1 Accent 3" w:uiPriority="65"/>
+    <w:lsdException w:name="Medium List 2 Accent 3" w:uiPriority="66"/>
+    <w:lsdException w:name="Medium Grid 1 Accent 3" w:uiPriority="67"/>
+    <w:lsdException w:name="Medium Grid 2 Accent 3" w:uiPriority="68"/>
+    <w:lsdException w:name="Medium Grid 3 Accent 3" w:uiPriority="69"/>
+    <w:lsdException w:name="Dark List Accent 3" w:uiPriority="70"/>
+    <w:lsdException w:name="Colorful Shading Accent 3" w:uiPriority="71"/>
+    <w:lsdException w:name="Colorful List Accent 3" w:uiPriority="72"/>
+    <w:lsdException w:name="Colorful Grid Accent 3" w:uiPriority="73"/>
+    <w:lsdException w:name="Light Shading Accent 4" w:uiPriority="60"/>
+    <w:lsdException w:name="Light List Accent 4" w:uiPriority="61"/>
+    <w:lsdException w:name="Light Grid Accent 4" w:uiPriority="62"/>
+    <w:lsdException w:name="Medium Shading 1 Accent 4" w:uiPriority="63"/>
+    <w:lsdException w:name="Medium Shading 2 Accent 4" w:uiPriority="64"/>
+    <w:lsdException w:name="Medium List 1 Accent 4" w:uiPriority="65"/>
+    <w:lsdException w:name="Medium List 2 Accent 4" w:uiPriority="66"/>
+    <w:lsdException w:name="Medium Grid 1 Accent 4" w:uiPriority="67"/>
+    <w:lsdException w:name="Medium Grid 2 Accent 4" w:uiPriority="68"/>
+    <w:lsdException w:name="Medium Grid 3 Accent 4" w:uiPriority="69"/>
+    <w:lsdException w:name="Dark List Accent 4" w:uiPriority="70"/>
+    <w:lsdException w:name="Colorful Shading Accent 4" w:uiPriority="71"/>
+    <w:lsdException w:name="Colorful List Accent 4" w:uiPriority="72"/>
+    <w:lsdException w:name="Colorful Grid Accent 4" w:uiPriority="73"/>
+    <w:lsdException w:name="Light Shading Accent 5" w:uiPriority="60"/>
+    <w:lsdException w:name="Light List Accent 5" w:uiPriority="61"/>
+    <w:lsdException w:name="Light Grid Accent 5" w:uiPriority="62"/>
+    <w:lsdException w:name="Medium Shading 1 Accent 5" w:uiPriority="63"/>
+    <w:lsdException w:name="Medium Shading 2 Accent 5" w:uiPriority="64"/>
+    <w:lsdException w:name="Medium List 1 Accent 5" w:uiPriority="65"/>
+    <w:lsdException w:name="Medium List 2 Accent 5" w:uiPriority="66"/>
+    <w:lsdException w:name="Medium Grid 1 Accent 5" w:uiPriority="67"/>
+    <w:lsdException w:name="Medium Grid 2 Accent 5" w:uiPriority="68"/>
+    <w:lsdException w:name="Medium Grid 3 Accent 5" w:uiPriority="69"/>
+    <w:lsdException w:name="Dark List Accent 5" w:uiPriority="70"/>
+    <w:lsdException w:name="Colorful Shading Accent 5" w:uiPriority="71"/>
+    <w:lsdException w:name="Colorful List Accent 5" w:uiPriority="72"/>
+    <w:lsdException w:name="Colorful Grid Accent 5" w:uiPriority="73"/>
+    <w:lsdException w:name="Light Shading Accent 6" w:uiPriority="60"/>
+    <w:lsdException w:name="Light List Accent 6" w:uiPriority="61"/>
+    <w:lsdException w:name="Light Grid Accent 6" w:uiPriority="62"/>
+    <w:lsdException w:name="Medium Shading 1 Accent 6" w:uiPriority="63"/>
+    <w:lsdException w:name="Medium Shading 2 Accent 6" w:uiPriority="64"/>
+    <w:lsdException w:name="Medium List 1 Accent 6" w:uiPriority="65"/>
+    <w:lsdException w:name="Medium List 2 Accent 6" w:uiPriority="66"/>
+    <w:lsdException w:name="Medium Grid 1 Accent 6" w:uiPriority="67"/>
+    <w:lsdException w:name="Medium Grid 2 Accent 6" w:uiPriority="68"/>
+    <w:lsdException w:name="Medium Grid 3 Accent 6" w:uiPriority="69"/>
+    <w:lsdException w:name="Dark List Accent 6" w:uiPriority="70"/>
+    <w:lsdException w:name="Colorful Shading Accent 6" w:uiPriority="71"/>
+    <w:lsdException w:name="Colorful List Accent 6" w:uiPriority="72"/>
+    <w:lsdException w:name="Colorful Grid Accent 6" w:uiPriority="73"/>
+    <w:lsdException w:name="Subtle Emphasis" w:uiPriority="19" w:qFormat="1"/>
+    <w:lsdException w:name="Intense Emphasis" w:uiPriority="21" w:qFormat="1"/>
+    <w:lsdException w:name="Subtle Reference" w:uiPriority="31" w:qFormat="1"/>
+    <w:lsdException w:name="Intense Reference" w:uiPriority="32" w:qFormat="1"/>
+    <w:lsdException w:name="Book Title" w:uiPriority="33" w:qFormat="1"/>
+    <w:lsdException w:name="Bibliography" w:semiHidden="1" w:uiPriority="37" w:unhideWhenUsed="1"/>
+    <w:lsdException w:name="TOC Heading" w:semiHidden="1" w:uiPriority="39" w:unhideWhenUsed="1" w:qFormat="1"/>
+    <w:lsdException w:name="Plain Table 1" w:uiPriority="41"/>
+    <w:lsdException w:name="Plain Table 2" w:uiPriority="42"/>
+    <w:lsdException w:name="Plain Table 3" w:uiPriority="43"/>
+    <w:lsdException w:name="Plain Table 4" w:uiPriority="44"/>
+    <w:lsdException w:name="Plain Table 5" w:uiPriority="45"/>
+    <w:lsdException w:name="Grid Table Light" w:uiPriority="40"/>
+    <w:lsdException w:name="Grid Table 1 Light" w:uiPriority="46"/>
+    <w:lsdException w:name="Grid Table 2" w:uiPriority="47"/>
+    <w:lsdException w:name="Grid Table 3" w:uiPriority="48"/>
+    <w:lsdException w:name="Grid Table 4" w:uiPriority="49"/>
+    <w:lsdException w:name="Grid Table 5 Dark" w:uiPriority="50"/>
+    <w:lsdException w:name="Grid Table 6 Colorful" w:uiPriority="51"/>
+    <w:lsdException w:name="Grid Table 7 Colorful" w:uiPriority="52"/>
+    <w:lsdException w:name="Grid Table 1 Light Accent 1" w:uiPriority="46"/>
+    <w:lsdException w:name="Grid Table 2 Accent 1" w:uiPriority="47"/>
+    <w:lsdException w:name="Grid Table 3 Accent 1" w:uiPriority="48"/>
+    <w:lsdException w:name="Grid Table 4 Accent 1" w:uiPriority="49"/>
+    <w:lsdException w:name="Grid Table 5 Dark Accent 1" w:uiPriority="50"/>
+    <w:lsdException w:name="Grid Table 6 Colorful Accent 1" w:uiPriority="51"/>
+    <w:lsdException w:name="Grid Table 7 Colorful Accent 1" w:uiPriority="52"/>
+    <w:lsdException w:name="Grid Table 1 Light Accent 2" w:uiPriority="46"/>
+    <w:lsdException w:name="Grid Table 2 Accent 2" w:uiPriority="47"/>
+    <w:lsdException w:name="Grid Table 3 Accent 2" w:uiPriority="48"/>
+    <w:lsdException w:name="Grid Table 4 Accent 2" w:uiPriority="49"/>
+    <w:lsdException w:name="Grid Table 5 Dark Accent 2" w:uiPriority="50"/>
+    <w:lsdException w:name="Grid Table 6 Colorful Accent 2" w:uiPriority="51"/>
+    <w:lsdException w:name="Grid Table 7 Colorful Accent 2" w:uiPriority="52"/>
+    <w:lsdException w:name="Grid Table 1 Light Accent 3" w:uiPriority="46"/>
+    <w:lsdException w:name="Grid Table 2 Accent 3" w:uiPriority="47"/>
+    <w:lsdException w:name="Grid Table 3 Accent 3" w:uiPriority="48"/>
+    <w:lsdException w:name="Grid Table 4 Accent 3" w:uiPriority="49"/>
+    <w:lsdException w:name="Grid Table 5 Dark Accent 3" w:uiPriority="50"/>
+    <w:lsdException w:name="Grid Table 6 Colorful Accent 3" w:uiPriority="51"/>
+    <w:lsdException w:name="Grid Table 7 Colorful Accent 3" w:uiPriority="52"/>
+    <w:lsdException w:name="Grid Table 1 Light Accent 4" w:uiPriority="46"/>
+    <w:lsdException w:name="Grid Table 2 Accent 4" w:uiPriority="47"/>
+    <w:lsdException w:name="Grid Table 3 Accent 4" w:uiPriority="48"/>
+    <w:lsdException w:name="Grid Table 4 Accent 4" w:uiPriority="49"/>
+    <w:lsdException w:name="Grid Table 5 Dark Accent 4" w:uiPriority="50"/>
+    <w:lsdException w:name="Grid Table 6 Colorful Accent 4" w:uiPriority="51"/>
+    <w:lsdException w:name="Grid Table 7 Colorful Accent 4" w:uiPriority="52"/>
+    <w:lsdException w:name="Grid Table 1 Light Accent 5" w:uiPriority="46"/>
+    <w:lsdException w:name="Grid Table 2 Accent 5" w:uiPriority="47"/>
+    <w:lsdException w:name="Grid Table 3 Accent 5" w:uiPriority="48"/>
+    <w:lsdException w:name="Grid Table 4 Accent 5" w:uiPriority="49"/>
+    <w:lsdException w:name="Grid Table 5 Dark Accent 5" w:uiPriority="50"/>
+    <w:lsdException w:name="Grid Table 6 Colorful Accent 5" w:uiPriority="51"/>
+    <w:lsdException w:name="Grid Table 7 Colorful Accent 5" w:uiPriority="52"/>
+    <w:lsdException w:name="Grid Table 1 Light Accent 6" w:uiPriority="46"/>
+    <w:lsdException w:name="Grid Table 2 Accent 6" w:uiPriority="47"/>
+    <w:lsdException w:name="Grid Table 3 Accent 6" w:uiPriority="48"/>
+    <w:lsdException w:name="Grid Table 4 Accent 6" w:uiPriority="49"/>
+    <w:lsdException w:name="Grid Table 5 Dark Accent 6" w:uiPriority="50"/>
+    <w:lsdException w:name="Grid Table 6 Colorful Accent 6" w:uiPriority="51"/>
+    <w:lsdException w:name="Grid Table 7 Colorful Accent 6" w:uiPriority="52"/>
+    <w:lsdException w:name="List Table 1 Light" w:uiPriority="46"/>
+    <w:lsdException w:name="List Table 2" w:uiPriority="47"/>
+    <w:lsdException w:name="List Table 3" w:uiPriority="48"/>
+    <w:lsdException w:name="List Table 4" w:uiPriority="49"/>
+    <w:lsdException w:name="List Table 5 Dark" w:uiPriority="50"/>
+    <w:lsdException w:name="List Table 6 Colorful" w:uiPriority="51"/>
+    <w:lsdException w:name="List Table 7 Colorful" w:uiPriority="52"/>
+    <w:lsdException w:name="List Table 1 Light Accent 1" w:uiPriority="46"/>
+    <w:lsdException w:name="List Table 2 Accent 1" w:uiPriority="47"/>
+    <w:lsdException w:name="List Table 3 Accent 1" w:uiPriority="48"/>
+    <w:lsdException w:name="List Table 4 Accent 1" w:uiPriority="49"/>
+    <w:lsdException w:name="List Table 5 Dark Accent 1" w:uiPriority="50"/>
+    <w:lsdException w:name="List Table 6 Colorful Accent 1" w:uiPriority="51"/>
+    <w:lsdException w:name="List Table 7 Colorful Accent 1" w:uiPriority="52"/>
+    <w:lsdException w:name="List Table 1 Light Accent 2" w:uiPriority="46"/>
+    <w:lsdException w:name="List Table 2 Accent 2" w:uiPriority="47"/>
+    <w:lsdException w:name="List Table 3 Accent 2" w:uiPriority="48"/>
+    <w:lsdException w:name="List Table 4 Accent 2" w:uiPriority="49"/>
+    <w:lsdException w:name="List Table 5 Dark Accent 2" w:uiPriority="50"/>
+    <w:lsdException w:name="List Table 6 Colorful Accent 2" w:uiPriority="51"/>
+    <w:lsdException w:name="List Table 7 Colorful Accent 2" w:uiPriority="52"/>
+    <w:lsdException w:name="List Table 1 Light Accent 3" w:uiPriority="46"/>
+    <w:lsdException w:name="List Table 2 Accent 3" w:uiPriority="47"/>
+    <w:lsdException w:name="List Table 3 Accent 3" w:uiPriority="48"/>
+    <w:lsdException w:name="List Table 4 Accent 3" w:uiPriority="49"/>
+    <w:lsdException w:name="List Table 5 Dark Accent 3" w:uiPriority="50"/>
+    <w:lsdException w:name="List Table 6 Colorful Accent 3" w:uiPriority="51"/>
+    <w:lsdException w:name="List Table 7 Colorful Accent 3" w:uiPriority="52"/>
+    <w:lsdException w:name="List Table 1 Light Accent 4" w:uiPriority="46"/>
+    <w:lsdException w:name="List Table 2 Accent 4" w:uiPriority="47"/>
+    <w:lsdException w:name="List Table 3 Accent 4" w:uiPriority="48"/>
+    <w:lsdException w:name="List Table 4 Accent 4" w:uiPriority="49"/>
+    <w:lsdException w:name="List Table 5 Dark Accent 4" w:uiPriority="50"/>
+    <w:lsdException w:name="List Table 6 Colorful Accent 4" w:uiPriority="51"/>
+    <w:lsdException w:name="List Table 7 Colorful Accent 4" w:uiPriority="52"/>
+    <w:lsdException w:name="List Table 1 Light Accent 5" w:uiPriority="46"/>
+    <w:lsdException w:name="List Table 2 Accent 5" w:uiPriority="47"/>
+    <w:lsdException w:name="List Table 3 Accent 5" w:uiPriority="48"/>
+    <w:lsdException w:name="List Table 4 Accent 5" w:uiPriority="49"/>
+    <w:lsdException w:name="List Table 5 Dark Accent 5" w:uiPriority="50"/>
+    <w:lsdException w:name="List Table 6 Colorful Accent 5" w:uiPriority="51"/>
+    <w:lsdException w:name="List Table 7 Colorful Accent 5" w:uiPriority="52"/>
+    <w:lsdException w:name="List Table 1 Light Accent 6" w:uiPriority="46"/>
+    <w:lsdException w:name="List Table 2 Accent 6" w:uiPriority="47"/>
+    <w:lsdException w:name="List Table 3 Accent 6" w:uiPriority="48"/>
+    <w:lsdException w:name="List Table 4 Accent 6" w:uiPriority="49"/>
+    <w:lsdException w:name="List Table 5 Dark Accent 6" w:uiPriority="50"/>
+    <w:lsdException w:name="List Table 6 Colorful Accent 6" w:uiPriority="51"/>
+    <w:lsdException w:name="List Table 7 Colorful Accent 6" w:uiPriority="52"/>
   </w:latentStyles>
   <w:style w:type="paragraph" w:default="1" w:styleId="Normal">
     <w:name w:val="Normal"/>
@@ -3566,196 +3873,6 @@
       <w:ind w:left="720"/>
       <w:contextualSpacing/>
     </w:pPr>
-  </w:style>
-</w:styles>
-</file>
-
-<file path=word/stylesWithEffects.xml><?xml version="1.0" encoding="utf-8"?>
-<w:styles xmlns:wpc="http://schemas.microsoft.com/office/word/2010/wordprocessingCanvas" xmlns:mc="http://schemas.openxmlformats.org/markup-compatibility/2006" xmlns:o="urn:schemas-microsoft-com:office:office" xmlns:r="http://schemas.openxmlformats.org/officeDocument/2006/relationships" xmlns:m="http://schemas.openxmlformats.org/officeDocument/2006/math" xmlns:v="urn:schemas-microsoft-com:vml" xmlns:wp14="http://schemas.microsoft.com/office/word/2010/wordprocessingDrawing" xmlns:wp="http://schemas.openxmlformats.org/drawingml/2006/wordprocessingDrawing" xmlns:w10="urn:schemas-microsoft-com:office:word" xmlns:w="http://schemas.openxmlformats.org/wordprocessingml/2006/main" xmlns:w14="http://schemas.microsoft.com/office/word/2010/wordml" xmlns:wpg="http://schemas.microsoft.com/office/word/2010/wordprocessingGroup" xmlns:wpi="http://schemas.microsoft.com/office/word/2010/wordprocessingInk" xmlns:wne="http://schemas.microsoft.com/office/word/2006/wordml" xmlns:wps="http://schemas.microsoft.com/office/word/2010/wordprocessingShape" mc:Ignorable="w14 wp14">
-  <w:docDefaults>
-    <w:rPrDefault>
-      <w:rPr>
-        <w:rFonts w:asciiTheme="minorHAnsi" w:eastAsiaTheme="minorEastAsia" w:hAnsiTheme="minorHAnsi" w:cstheme="minorBidi"/>
-        <w:sz w:val="22"/>
-        <w:szCs w:val="22"/>
-        <w:lang w:val="fr-FR" w:eastAsia="fr-FR" w:bidi="ar-SA"/>
-      </w:rPr>
-    </w:rPrDefault>
-    <w:pPrDefault>
-      <w:pPr>
-        <w:spacing w:after="200" w:line="276" w:lineRule="auto"/>
-      </w:pPr>
-    </w:pPrDefault>
-  </w:docDefaults>
-  <w:latentStyles w:defLockedState="0" w:defUIPriority="99" w:defSemiHidden="1" w:defUnhideWhenUsed="1" w:defQFormat="0" w:count="267">
-    <w:lsdException w:name="Normal" w:semiHidden="0" w:uiPriority="0" w:unhideWhenUsed="0" w:qFormat="1"/>
-    <w:lsdException w:name="heading 1" w:semiHidden="0" w:uiPriority="9" w:unhideWhenUsed="0" w:qFormat="1"/>
-    <w:lsdException w:name="heading 2" w:uiPriority="9" w:qFormat="1"/>
-    <w:lsdException w:name="heading 3" w:uiPriority="9" w:qFormat="1"/>
-    <w:lsdException w:name="heading 4" w:uiPriority="9" w:qFormat="1"/>
-    <w:lsdException w:name="heading 5" w:uiPriority="9" w:qFormat="1"/>
-    <w:lsdException w:name="heading 6" w:uiPriority="9" w:qFormat="1"/>
-    <w:lsdException w:name="heading 7" w:uiPriority="9" w:qFormat="1"/>
-    <w:lsdException w:name="heading 8" w:uiPriority="9" w:qFormat="1"/>
-    <w:lsdException w:name="heading 9" w:uiPriority="9" w:qFormat="1"/>
-    <w:lsdException w:name="toc 1" w:uiPriority="39"/>
-    <w:lsdException w:name="toc 2" w:uiPriority="39"/>
-    <w:lsdException w:name="toc 3" w:uiPriority="39"/>
-    <w:lsdException w:name="toc 4" w:uiPriority="39"/>
-    <w:lsdException w:name="toc 5" w:uiPriority="39"/>
-    <w:lsdException w:name="toc 6" w:uiPriority="39"/>
-    <w:lsdException w:name="toc 7" w:uiPriority="39"/>
-    <w:lsdException w:name="toc 8" w:uiPriority="39"/>
-    <w:lsdException w:name="toc 9" w:uiPriority="39"/>
-    <w:lsdException w:name="caption" w:uiPriority="35" w:qFormat="1"/>
-    <w:lsdException w:name="Title" w:semiHidden="0" w:uiPriority="10" w:unhideWhenUsed="0" w:qFormat="1"/>
-    <w:lsdException w:name="Default Paragraph Font" w:uiPriority="1"/>
-    <w:lsdException w:name="Subtitle" w:semiHidden="0" w:uiPriority="11" w:unhideWhenUsed="0" w:qFormat="1"/>
-    <w:lsdException w:name="Strong" w:semiHidden="0" w:uiPriority="22" w:unhideWhenUsed="0" w:qFormat="1"/>
-    <w:lsdException w:name="Emphasis" w:semiHidden="0" w:uiPriority="20" w:unhideWhenUsed="0" w:qFormat="1"/>
-    <w:lsdException w:name="Table Grid" w:semiHidden="0" w:uiPriority="59" w:unhideWhenUsed="0"/>
-    <w:lsdException w:name="Placeholder Text" w:unhideWhenUsed="0"/>
-    <w:lsdException w:name="No Spacing" w:semiHidden="0" w:uiPriority="1" w:unhideWhenUsed="0" w:qFormat="1"/>
-    <w:lsdException w:name="Light Shading" w:semiHidden="0" w:uiPriority="60" w:unhideWhenUsed="0"/>
-    <w:lsdException w:name="Light List" w:semiHidden="0" w:uiPriority="61" w:unhideWhenUsed="0"/>
-    <w:lsdException w:name="Light Grid" w:semiHidden="0" w:uiPriority="62" w:unhideWhenUsed="0"/>
-    <w:lsdException w:name="Medium Shading 1" w:semiHidden="0" w:uiPriority="63" w:unhideWhenUsed="0"/>
-    <w:lsdException w:name="Medium Shading 2" w:semiHidden="0" w:uiPriority="64" w:unhideWhenUsed="0"/>
-    <w:lsdException w:name="Medium List 1" w:semiHidden="0" w:uiPriority="65" w:unhideWhenUsed="0"/>
-    <w:lsdException w:name="Medium List 2" w:semiHidden="0" w:uiPriority="66" w:unhideWhenUsed="0"/>
-    <w:lsdException w:name="Medium Grid 1" w:semiHidden="0" w:uiPriority="67" w:unhideWhenUsed="0"/>
-    <w:lsdException w:name="Medium Grid 2" w:semiHidden="0" w:uiPriority="68" w:unhideWhenUsed="0"/>
-    <w:lsdException w:name="Medium Grid 3" w:semiHidden="0" w:uiPriority="69" w:unhideWhenUsed="0"/>
-    <w:lsdException w:name="Dark List" w:semiHidden="0" w:uiPriority="70" w:unhideWhenUsed="0"/>
-    <w:lsdException w:name="Colorful Shading" w:semiHidden="0" w:uiPriority="71" w:unhideWhenUsed="0"/>
-    <w:lsdException w:name="Colorful List" w:semiHidden="0" w:uiPriority="72" w:unhideWhenUsed="0"/>
-    <w:lsdException w:name="Colorful Grid" w:semiHidden="0" w:uiPriority="73" w:unhideWhenUsed="0"/>
-    <w:lsdException w:name="Light Shading Accent 1" w:semiHidden="0" w:uiPriority="60" w:unhideWhenUsed="0"/>
-    <w:lsdException w:name="Light List Accent 1" w:semiHidden="0" w:uiPriority="61" w:unhideWhenUsed="0"/>
-    <w:lsdException w:name="Light Grid Accent 1" w:semiHidden="0" w:uiPriority="62" w:unhideWhenUsed="0"/>
-    <w:lsdException w:name="Medium Shading 1 Accent 1" w:semiHidden="0" w:uiPriority="63" w:unhideWhenUsed="0"/>
-    <w:lsdException w:name="Medium Shading 2 Accent 1" w:semiHidden="0" w:uiPriority="64" w:unhideWhenUsed="0"/>
-    <w:lsdException w:name="Medium List 1 Accent 1" w:semiHidden="0" w:uiPriority="65" w:unhideWhenUsed="0"/>
-    <w:lsdException w:name="Revision" w:unhideWhenUsed="0"/>
-    <w:lsdException w:name="List Paragraph" w:semiHidden="0" w:uiPriority="34" w:unhideWhenUsed="0" w:qFormat="1"/>
-    <w:lsdException w:name="Quote" w:semiHidden="0" w:uiPriority="29" w:unhideWhenUsed="0" w:qFormat="1"/>
-    <w:lsdException w:name="Intense Quote" w:semiHidden="0" w:uiPriority="30" w:unhideWhenUsed="0" w:qFormat="1"/>
-    <w:lsdException w:name="Medium List 2 Accent 1" w:semiHidden="0" w:uiPriority="66" w:unhideWhenUsed="0"/>
-    <w:lsdException w:name="Medium Grid 1 Accent 1" w:semiHidden="0" w:uiPriority="67" w:unhideWhenUsed="0"/>
-    <w:lsdException w:name="Medium Grid 2 Accent 1" w:semiHidden="0" w:uiPriority="68" w:unhideWhenUsed="0"/>
-    <w:lsdException w:name="Medium Grid 3 Accent 1" w:semiHidden="0" w:uiPriority="69" w:unhideWhenUsed="0"/>
-    <w:lsdException w:name="Dark List Accent 1" w:semiHidden="0" w:uiPriority="70" w:unhideWhenUsed="0"/>
-    <w:lsdException w:name="Colorful Shading Accent 1" w:semiHidden="0" w:uiPriority="71" w:unhideWhenUsed="0"/>
-    <w:lsdException w:name="Colorful List Accent 1" w:semiHidden="0" w:uiPriority="72" w:unhideWhenUsed="0"/>
-    <w:lsdException w:name="Colorful Grid Accent 1" w:semiHidden="0" w:uiPriority="73" w:unhideWhenUsed="0"/>
-    <w:lsdException w:name="Light Shading Accent 2" w:semiHidden="0" w:uiPriority="60" w:unhideWhenUsed="0"/>
-    <w:lsdException w:name="Light List Accent 2" w:semiHidden="0" w:uiPriority="61" w:unhideWhenUsed="0"/>
-    <w:lsdException w:name="Light Grid Accent 2" w:semiHidden="0" w:uiPriority="62" w:unhideWhenUsed="0"/>
-    <w:lsdException w:name="Medium Shading 1 Accent 2" w:semiHidden="0" w:uiPriority="63" w:unhideWhenUsed="0"/>
-    <w:lsdException w:name="Medium Shading 2 Accent 2" w:semiHidden="0" w:uiPriority="64" w:unhideWhenUsed="0"/>
-    <w:lsdException w:name="Medium List 1 Accent 2" w:semiHidden="0" w:uiPriority="65" w:unhideWhenUsed="0"/>
-    <w:lsdException w:name="Medium List 2 Accent 2" w:semiHidden="0" w:uiPriority="66" w:unhideWhenUsed="0"/>
-    <w:lsdException w:name="Medium Grid 1 Accent 2" w:semiHidden="0" w:uiPriority="67" w:unhideWhenUsed="0"/>
-    <w:lsdException w:name="Medium Grid 2 Accent 2" w:semiHidden="0" w:uiPriority="68" w:unhideWhenUsed="0"/>
-    <w:lsdException w:name="Medium Grid 3 Accent 2" w:semiHidden="0" w:uiPriority="69" w:unhideWhenUsed="0"/>
-    <w:lsdException w:name="Dark List Accent 2" w:semiHidden="0" w:uiPriority="70" w:unhideWhenUsed="0"/>
-    <w:lsdException w:name="Colorful Shading Accent 2" w:semiHidden="0" w:uiPriority="71" w:unhideWhenUsed="0"/>
-    <w:lsdException w:name="Colorful List Accent 2" w:semiHidden="0" w:uiPriority="72" w:unhideWhenUsed="0"/>
-    <w:lsdException w:name="Colorful Grid Accent 2" w:semiHidden="0" w:uiPriority="73" w:unhideWhenUsed="0"/>
-    <w:lsdException w:name="Light Shading Accent 3" w:semiHidden="0" w:uiPriority="60" w:unhideWhenUsed="0"/>
-    <w:lsdException w:name="Light List Accent 3" w:semiHidden="0" w:uiPriority="61" w:unhideWhenUsed="0"/>
-    <w:lsdException w:name="Light Grid Accent 3" w:semiHidden="0" w:uiPriority="62" w:unhideWhenUsed="0"/>
-    <w:lsdException w:name="Medium Shading 1 Accent 3" w:semiHidden="0" w:uiPriority="63" w:unhideWhenUsed="0"/>
-    <w:lsdException w:name="Medium Shading 2 Accent 3" w:semiHidden="0" w:uiPriority="64" w:unhideWhenUsed="0"/>
-    <w:lsdException w:name="Medium List 1 Accent 3" w:semiHidden="0" w:uiPriority="65" w:unhideWhenUsed="0"/>
-    <w:lsdException w:name="Medium List 2 Accent 3" w:semiHidden="0" w:uiPriority="66" w:unhideWhenUsed="0"/>
-    <w:lsdException w:name="Medium Grid 1 Accent 3" w:semiHidden="0" w:uiPriority="67" w:unhideWhenUsed="0"/>
-    <w:lsdException w:name="Medium Grid 2 Accent 3" w:semiHidden="0" w:uiPriority="68" w:unhideWhenUsed="0"/>
-    <w:lsdException w:name="Medium Grid 3 Accent 3" w:semiHidden="0" w:uiPriority="69" w:unhideWhenUsed="0"/>
-    <w:lsdException w:name="Dark List Accent 3" w:semiHidden="0" w:uiPriority="70" w:unhideWhenUsed="0"/>
-    <w:lsdException w:name="Colorful Shading Accent 3" w:semiHidden="0" w:uiPriority="71" w:unhideWhenUsed="0"/>
-    <w:lsdException w:name="Colorful List Accent 3" w:semiHidden="0" w:uiPriority="72" w:unhideWhenUsed="0"/>
-    <w:lsdException w:name="Colorful Grid Accent 3" w:semiHidden="0" w:uiPriority="73" w:unhideWhenUsed="0"/>
-    <w:lsdException w:name="Light Shading Accent 4" w:semiHidden="0" w:uiPriority="60" w:unhideWhenUsed="0"/>
-    <w:lsdException w:name="Light List Accent 4" w:semiHidden="0" w:uiPriority="61" w:unhideWhenUsed="0"/>
-    <w:lsdException w:name="Light Grid Accent 4" w:semiHidden="0" w:uiPriority="62" w:unhideWhenUsed="0"/>
-    <w:lsdException w:name="Medium Shading 1 Accent 4" w:semiHidden="0" w:uiPriority="63" w:unhideWhenUsed="0"/>
-    <w:lsdException w:name="Medium Shading 2 Accent 4" w:semiHidden="0" w:uiPriority="64" w:unhideWhenUsed="0"/>
-    <w:lsdException w:name="Medium List 1 Accent 4" w:semiHidden="0" w:uiPriority="65" w:unhideWhenUsed="0"/>
-    <w:lsdException w:name="Medium List 2 Accent 4" w:semiHidden="0" w:uiPriority="66" w:unhideWhenUsed="0"/>
-    <w:lsdException w:name="Medium Grid 1 Accent 4" w:semiHidden="0" w:uiPriority="67" w:unhideWhenUsed="0"/>
-    <w:lsdException w:name="Medium Grid 2 Accent 4" w:semiHidden="0" w:uiPriority="68" w:unhideWhenUsed="0"/>
-    <w:lsdException w:name="Medium Grid 3 Accent 4" w:semiHidden="0" w:uiPriority="69" w:unhideWhenUsed="0"/>
-    <w:lsdException w:name="Dark List Accent 4" w:semiHidden="0" w:uiPriority="70" w:unhideWhenUsed="0"/>
-    <w:lsdException w:name="Colorful Shading Accent 4" w:semiHidden="0" w:uiPriority="71" w:unhideWhenUsed="0"/>
-    <w:lsdException w:name="Colorful List Accent 4" w:semiHidden="0" w:uiPriority="72" w:unhideWhenUsed="0"/>
-    <w:lsdException w:name="Colorful Grid Accent 4" w:semiHidden="0" w:uiPriority="73" w:unhideWhenUsed="0"/>
-    <w:lsdException w:name="Light Shading Accent 5" w:semiHidden="0" w:uiPriority="60" w:unhideWhenUsed="0"/>
-    <w:lsdException w:name="Light List Accent 5" w:semiHidden="0" w:uiPriority="61" w:unhideWhenUsed="0"/>
-    <w:lsdException w:name="Light Grid Accent 5" w:semiHidden="0" w:uiPriority="62" w:unhideWhenUsed="0"/>
-    <w:lsdException w:name="Medium Shading 1 Accent 5" w:semiHidden="0" w:uiPriority="63" w:unhideWhenUsed="0"/>
-    <w:lsdException w:name="Medium Shading 2 Accent 5" w:semiHidden="0" w:uiPriority="64" w:unhideWhenUsed="0"/>
-    <w:lsdException w:name="Medium List 1 Accent 5" w:semiHidden="0" w:uiPriority="65" w:unhideWhenUsed="0"/>
-    <w:lsdException w:name="Medium List 2 Accent 5" w:semiHidden="0" w:uiPriority="66" w:unhideWhenUsed="0"/>
-    <w:lsdException w:name="Medium Grid 1 Accent 5" w:semiHidden="0" w:uiPriority="67" w:unhideWhenUsed="0"/>
-    <w:lsdException w:name="Medium Grid 2 Accent 5" w:semiHidden="0" w:uiPriority="68" w:unhideWhenUsed="0"/>
-    <w:lsdException w:name="Medium Grid 3 Accent 5" w:semiHidden="0" w:uiPriority="69" w:unhideWhenUsed="0"/>
-    <w:lsdException w:name="Dark List Accent 5" w:semiHidden="0" w:uiPriority="70" w:unhideWhenUsed="0"/>
-    <w:lsdException w:name="Colorful Shading Accent 5" w:semiHidden="0" w:uiPriority="71" w:unhideWhenUsed="0"/>
-    <w:lsdException w:name="Colorful List Accent 5" w:semiHidden="0" w:uiPriority="72" w:unhideWhenUsed="0"/>
-    <w:lsdException w:name="Colorful Grid Accent 5" w:semiHidden="0" w:uiPriority="73" w:unhideWhenUsed="0"/>
-    <w:lsdException w:name="Light Shading Accent 6" w:semiHidden="0" w:uiPriority="60" w:unhideWhenUsed="0"/>
-    <w:lsdException w:name="Light List Accent 6" w:semiHidden="0" w:uiPriority="61" w:unhideWhenUsed="0"/>
-    <w:lsdException w:name="Light Grid Accent 6" w:semiHidden="0" w:uiPriority="62" w:unhideWhenUsed="0"/>
-    <w:lsdException w:name="Medium Shading 1 Accent 6" w:semiHidden="0" w:uiPriority="63" w:unhideWhenUsed="0"/>
-    <w:lsdException w:name="Medium Shading 2 Accent 6" w:semiHidden="0" w:uiPriority="64" w:unhideWhenUsed="0"/>
-    <w:lsdException w:name="Medium List 1 Accent 6" w:semiHidden="0" w:uiPriority="65" w:unhideWhenUsed="0"/>
-    <w:lsdException w:name="Medium List 2 Accent 6" w:semiHidden="0" w:uiPriority="66" w:unhideWhenUsed="0"/>
-    <w:lsdException w:name="Medium Grid 1 Accent 6" w:semiHidden="0" w:uiPriority="67" w:unhideWhenUsed="0"/>
-    <w:lsdException w:name="Medium Grid 2 Accent 6" w:semiHidden="0" w:uiPriority="68" w:unhideWhenUsed="0"/>
-    <w:lsdException w:name="Medium Grid 3 Accent 6" w:semiHidden="0" w:uiPriority="69" w:unhideWhenUsed="0"/>
-    <w:lsdException w:name="Dark List Accent 6" w:semiHidden="0" w:uiPriority="70" w:unhideWhenUsed="0"/>
-    <w:lsdException w:name="Colorful Shading Accent 6" w:semiHidden="0" w:uiPriority="71" w:unhideWhenUsed="0"/>
-    <w:lsdException w:name="Colorful List Accent 6" w:semiHidden="0" w:uiPriority="72" w:unhideWhenUsed="0"/>
-    <w:lsdException w:name="Colorful Grid Accent 6" w:semiHidden="0" w:uiPriority="73" w:unhideWhenUsed="0"/>
-    <w:lsdException w:name="Subtle Emphasis" w:semiHidden="0" w:uiPriority="19" w:unhideWhenUsed="0" w:qFormat="1"/>
-    <w:lsdException w:name="Intense Emphasis" w:semiHidden="0" w:uiPriority="21" w:unhideWhenUsed="0" w:qFormat="1"/>
-    <w:lsdException w:name="Subtle Reference" w:semiHidden="0" w:uiPriority="31" w:unhideWhenUsed="0" w:qFormat="1"/>
-    <w:lsdException w:name="Intense Reference" w:semiHidden="0" w:uiPriority="32" w:unhideWhenUsed="0" w:qFormat="1"/>
-    <w:lsdException w:name="Book Title" w:semiHidden="0" w:uiPriority="33" w:unhideWhenUsed="0" w:qFormat="1"/>
-    <w:lsdException w:name="Bibliography" w:uiPriority="37"/>
-    <w:lsdException w:name="TOC Heading" w:uiPriority="39" w:qFormat="1"/>
-  </w:latentStyles>
-  <w:style w:type="paragraph" w:default="1" w:styleId="Normal">
-    <w:name w:val="Normal"/>
-    <w:qFormat/>
-  </w:style>
-  <w:style w:type="character" w:default="1" w:styleId="Policepardfaut">
-    <w:name w:val="Default Paragraph Font"/>
-    <w:uiPriority w:val="1"/>
-    <w:semiHidden/>
-    <w:unhideWhenUsed/>
-  </w:style>
-  <w:style w:type="table" w:default="1" w:styleId="TableauNormal">
-    <w:name w:val="Normal Table"/>
-    <w:uiPriority w:val="99"/>
-    <w:semiHidden/>
-    <w:unhideWhenUsed/>
-    <w:tblPr>
-      <w:tblInd w:w="0" w:type="dxa"/>
-      <w:tblCellMar>
-        <w:top w:w="0" w:type="dxa"/>
-        <w:left w:w="108" w:type="dxa"/>
-        <w:bottom w:w="0" w:type="dxa"/>
-        <w:right w:w="108" w:type="dxa"/>
-      </w:tblCellMar>
-    </w:tblPr>
-  </w:style>
-  <w:style w:type="numbering" w:default="1" w:styleId="Aucuneliste">
-    <w:name w:val="No List"/>
-    <w:uiPriority w:val="99"/>
-    <w:semiHidden/>
-    <w:unhideWhenUsed/>
   </w:style>
 </w:styles>
 </file>
@@ -4048,7 +4165,7 @@
 </file>
 
 <file path=customXml/itemProps1.xml><?xml version="1.0" encoding="utf-8"?>
-<ds:datastoreItem xmlns:ds="http://schemas.openxmlformats.org/officeDocument/2006/customXml" ds:itemID="{974CA49E-6B5C-4720-BCE9-C7ED5E951964}">
+<ds:datastoreItem xmlns:ds="http://schemas.openxmlformats.org/officeDocument/2006/customXml" ds:itemID="{96B533B6-71B2-40A0-9321-3EC67E14A354}">
   <ds:schemaRefs>
     <ds:schemaRef ds:uri="http://schemas.openxmlformats.org/officeDocument/2006/bibliography"/>
   </ds:schemaRefs>

</xml_diff>

<commit_message>
MAJ journal de bord S4
</commit_message>
<xml_diff>
--- a/PERSO/QUENTIN/journal de bord.docx
+++ b/PERSO/QUENTIN/journal de bord.docx
@@ -1,6 +1,6 @@
 
 <file path=word/document.xml><?xml version="1.0" encoding="utf-8"?>
-<w:document xmlns:wpc="http://schemas.microsoft.com/office/word/2010/wordprocessingCanvas" xmlns:mc="http://schemas.openxmlformats.org/markup-compatibility/2006" xmlns:o="urn:schemas-microsoft-com:office:office" xmlns:r="http://schemas.openxmlformats.org/officeDocument/2006/relationships" xmlns:m="http://schemas.openxmlformats.org/officeDocument/2006/math" xmlns:v="urn:schemas-microsoft-com:vml" xmlns:wp14="http://schemas.microsoft.com/office/word/2010/wordprocessingDrawing" xmlns:wp="http://schemas.openxmlformats.org/drawingml/2006/wordprocessingDrawing" xmlns:w10="urn:schemas-microsoft-com:office:word" xmlns:w="http://schemas.openxmlformats.org/wordprocessingml/2006/main" xmlns:w14="http://schemas.microsoft.com/office/word/2010/wordml" xmlns:w15="http://schemas.microsoft.com/office/word/2012/wordml" xmlns:wpg="http://schemas.microsoft.com/office/word/2010/wordprocessingGroup" xmlns:wpi="http://schemas.microsoft.com/office/word/2010/wordprocessingInk" xmlns:wne="http://schemas.microsoft.com/office/word/2006/wordml" xmlns:wps="http://schemas.microsoft.com/office/word/2010/wordprocessingShape" mc:Ignorable="w14 w15 wp14">
+<w:document xmlns:wpc="http://schemas.microsoft.com/office/word/2010/wordprocessingCanvas" xmlns:mc="http://schemas.openxmlformats.org/markup-compatibility/2006" xmlns:o="urn:schemas-microsoft-com:office:office" xmlns:r="http://schemas.openxmlformats.org/officeDocument/2006/relationships" xmlns:m="http://schemas.openxmlformats.org/officeDocument/2006/math" xmlns:v="urn:schemas-microsoft-com:vml" xmlns:wp14="http://schemas.microsoft.com/office/word/2010/wordprocessingDrawing" xmlns:wp="http://schemas.openxmlformats.org/drawingml/2006/wordprocessingDrawing" xmlns:w10="urn:schemas-microsoft-com:office:word" xmlns:w="http://schemas.openxmlformats.org/wordprocessingml/2006/main" xmlns:w14="http://schemas.microsoft.com/office/word/2010/wordml" xmlns:wpg="http://schemas.microsoft.com/office/word/2010/wordprocessingGroup" xmlns:wpi="http://schemas.microsoft.com/office/word/2010/wordprocessingInk" xmlns:wne="http://schemas.microsoft.com/office/word/2006/wordml" xmlns:wps="http://schemas.microsoft.com/office/word/2010/wordprocessingShape" mc:Ignorable="w14 wp14">
   <w:body>
     <w:p/>
     <w:tbl>
@@ -425,6 +425,241 @@
                 <w:szCs w:val="22"/>
               </w:rPr>
             </w:pPr>
+            <w:r>
+              <w:rPr>
+                <w:rFonts w:ascii="Arial" w:hAnsi="Arial" w:cs="Arial"/>
+                <w:b/>
+                <w:i/>
+                <w:color w:val="595959" w:themeColor="text1" w:themeTint="A6"/>
+                <w:sz w:val="22"/>
+                <w:szCs w:val="22"/>
+              </w:rPr>
+              <w:t>S4 – 02/02</w:t>
+            </w:r>
+            <w:r>
+              <w:rPr>
+                <w:rFonts w:ascii="Arial" w:hAnsi="Arial" w:cs="Arial"/>
+                <w:b/>
+                <w:i/>
+                <w:color w:val="595959" w:themeColor="text1" w:themeTint="A6"/>
+                <w:sz w:val="22"/>
+                <w:szCs w:val="22"/>
+              </w:rPr>
+              <w:t>/13</w:t>
+            </w:r>
+          </w:p>
+        </w:tc>
+        <w:tc>
+          <w:tcPr>
+            <w:tcW w:w="8753" w:type="dxa"/>
+            <w:vAlign w:val="center"/>
+          </w:tcPr>
+          <w:p>
+            <w:pPr>
+              <w:rPr>
+                <w:rFonts w:ascii="Arial" w:hAnsi="Arial" w:cs="Arial"/>
+                <w:b/>
+                <w:sz w:val="22"/>
+                <w:szCs w:val="22"/>
+              </w:rPr>
+            </w:pPr>
+          </w:p>
+          <w:p>
+            <w:pPr>
+              <w:rPr>
+                <w:rFonts w:ascii="Arial" w:hAnsi="Arial" w:cs="Arial"/>
+                <w:b/>
+                <w:sz w:val="22"/>
+                <w:szCs w:val="22"/>
+              </w:rPr>
+            </w:pPr>
+            <w:r>
+              <w:rPr>
+                <w:rFonts w:ascii="Arial" w:hAnsi="Arial" w:cs="Arial"/>
+                <w:b/>
+                <w:sz w:val="22"/>
+                <w:szCs w:val="22"/>
+              </w:rPr>
+              <w:t>Fin de rédaction du dossier d’analyse 1.0</w:t>
+            </w:r>
+          </w:p>
+          <w:p>
+            <w:pPr>
+              <w:pStyle w:val="Paragraphedeliste"/>
+              <w:numPr>
+                <w:ilvl w:val="0"/>
+                <w:numId w:val="13"/>
+              </w:numPr>
+              <w:rPr>
+                <w:rFonts w:ascii="Arial" w:hAnsi="Arial" w:cs="Arial"/>
+                <w:b/>
+                <w:sz w:val="22"/>
+                <w:szCs w:val="22"/>
+              </w:rPr>
+            </w:pPr>
+            <w:r>
+              <w:rPr>
+                <w:rFonts w:ascii="Arial" w:hAnsi="Arial" w:cs="Arial"/>
+                <w:b/>
+                <w:sz w:val="22"/>
+                <w:szCs w:val="22"/>
+              </w:rPr>
+              <w:t>Descriptions des diagrammes de séquence</w:t>
+            </w:r>
+          </w:p>
+          <w:p>
+            <w:pPr>
+              <w:pStyle w:val="Paragraphedeliste"/>
+              <w:numPr>
+                <w:ilvl w:val="0"/>
+                <w:numId w:val="13"/>
+              </w:numPr>
+              <w:rPr>
+                <w:rFonts w:ascii="Arial" w:hAnsi="Arial" w:cs="Arial"/>
+                <w:b/>
+                <w:sz w:val="22"/>
+                <w:szCs w:val="22"/>
+              </w:rPr>
+            </w:pPr>
+            <w:r>
+              <w:rPr>
+                <w:rFonts w:ascii="Arial" w:hAnsi="Arial" w:cs="Arial"/>
+                <w:b/>
+                <w:sz w:val="22"/>
+                <w:szCs w:val="22"/>
+              </w:rPr>
+              <w:t>Plan des incréments</w:t>
+            </w:r>
+          </w:p>
+          <w:p>
+            <w:pPr>
+              <w:pStyle w:val="Paragraphedeliste"/>
+              <w:numPr>
+                <w:ilvl w:val="0"/>
+                <w:numId w:val="13"/>
+              </w:numPr>
+              <w:rPr>
+                <w:rFonts w:ascii="Arial" w:hAnsi="Arial" w:cs="Arial"/>
+                <w:b/>
+                <w:sz w:val="22"/>
+                <w:szCs w:val="22"/>
+              </w:rPr>
+            </w:pPr>
+            <w:r>
+              <w:rPr>
+                <w:rFonts w:ascii="Arial" w:hAnsi="Arial" w:cs="Arial"/>
+                <w:b/>
+                <w:sz w:val="22"/>
+                <w:szCs w:val="22"/>
+              </w:rPr>
+              <w:t>Plan des tests de validation</w:t>
+            </w:r>
+          </w:p>
+          <w:p>
+            <w:pPr>
+              <w:pStyle w:val="Paragraphedeliste"/>
+              <w:numPr>
+                <w:ilvl w:val="0"/>
+                <w:numId w:val="13"/>
+              </w:numPr>
+              <w:rPr>
+                <w:rFonts w:ascii="Arial" w:hAnsi="Arial" w:cs="Arial"/>
+                <w:b/>
+                <w:sz w:val="22"/>
+                <w:szCs w:val="22"/>
+              </w:rPr>
+            </w:pPr>
+            <w:r>
+              <w:rPr>
+                <w:rFonts w:ascii="Arial" w:hAnsi="Arial" w:cs="Arial"/>
+                <w:b/>
+                <w:sz w:val="22"/>
+                <w:szCs w:val="22"/>
+              </w:rPr>
+              <w:t>Ajout de la section « Journal d’évènements » dans l’IHM (similaire aux systèmes de journalisation des systèmes UNIX (standard Syslog)</w:t>
+            </w:r>
+          </w:p>
+          <w:p>
+            <w:pPr>
+              <w:rPr>
+                <w:rFonts w:ascii="Arial" w:hAnsi="Arial" w:cs="Arial"/>
+                <w:b/>
+                <w:sz w:val="22"/>
+                <w:szCs w:val="22"/>
+              </w:rPr>
+            </w:pPr>
+            <w:bookmarkStart w:id="0" w:name="_GoBack"/>
+            <w:bookmarkEnd w:id="0"/>
+          </w:p>
+        </w:tc>
+      </w:tr>
+      <w:tr>
+        <w:trPr>
+          <w:trHeight w:val="1410"/>
+        </w:trPr>
+        <w:tc>
+          <w:tcPr>
+            <w:tcW w:w="1951" w:type="dxa"/>
+            <w:vAlign w:val="center"/>
+          </w:tcPr>
+          <w:p>
+            <w:pPr>
+              <w:jc w:val="center"/>
+              <w:rPr>
+                <w:rFonts w:ascii="Arial" w:hAnsi="Arial" w:cs="Arial"/>
+                <w:b/>
+                <w:sz w:val="22"/>
+                <w:szCs w:val="22"/>
+              </w:rPr>
+            </w:pPr>
+          </w:p>
+        </w:tc>
+        <w:tc>
+          <w:tcPr>
+            <w:tcW w:w="8753" w:type="dxa"/>
+            <w:vAlign w:val="center"/>
+          </w:tcPr>
+          <w:p>
+            <w:pPr>
+              <w:jc w:val="center"/>
+              <w:rPr>
+                <w:rFonts w:ascii="Arial" w:hAnsi="Arial" w:cs="Arial"/>
+                <w:b/>
+                <w:sz w:val="22"/>
+                <w:szCs w:val="22"/>
+              </w:rPr>
+            </w:pPr>
+            <w:r>
+              <w:rPr>
+                <w:rFonts w:ascii="Arial" w:hAnsi="Arial" w:cs="Arial"/>
+                <w:b/>
+                <w:sz w:val="22"/>
+                <w:szCs w:val="22"/>
+              </w:rPr>
+              <w:t>tion</w:t>
+            </w:r>
+          </w:p>
+        </w:tc>
+      </w:tr>
+      <w:tr>
+        <w:trPr>
+          <w:trHeight w:val="1410"/>
+        </w:trPr>
+        <w:tc>
+          <w:tcPr>
+            <w:tcW w:w="1951" w:type="dxa"/>
+            <w:vAlign w:val="center"/>
+          </w:tcPr>
+          <w:p>
+            <w:pPr>
+              <w:jc w:val="center"/>
+              <w:rPr>
+                <w:rFonts w:ascii="Arial" w:hAnsi="Arial" w:cs="Arial"/>
+                <w:b/>
+                <w:sz w:val="22"/>
+                <w:szCs w:val="22"/>
+              </w:rPr>
+            </w:pPr>
           </w:p>
         </w:tc>
         <w:tc>
@@ -503,47 +738,6 @@
                 <w:szCs w:val="22"/>
               </w:rPr>
             </w:pPr>
-            <w:bookmarkStart w:id="0" w:name="_GoBack"/>
-          </w:p>
-        </w:tc>
-        <w:tc>
-          <w:tcPr>
-            <w:tcW w:w="8753" w:type="dxa"/>
-            <w:vAlign w:val="center"/>
-          </w:tcPr>
-          <w:p>
-            <w:pPr>
-              <w:jc w:val="center"/>
-              <w:rPr>
-                <w:rFonts w:ascii="Arial" w:hAnsi="Arial" w:cs="Arial"/>
-                <w:b/>
-                <w:sz w:val="22"/>
-                <w:szCs w:val="22"/>
-              </w:rPr>
-            </w:pPr>
-          </w:p>
-        </w:tc>
-      </w:tr>
-      <w:bookmarkEnd w:id="0"/>
-      <w:tr>
-        <w:trPr>
-          <w:trHeight w:val="1410"/>
-        </w:trPr>
-        <w:tc>
-          <w:tcPr>
-            <w:tcW w:w="1951" w:type="dxa"/>
-            <w:vAlign w:val="center"/>
-          </w:tcPr>
-          <w:p>
-            <w:pPr>
-              <w:jc w:val="center"/>
-              <w:rPr>
-                <w:rFonts w:ascii="Arial" w:hAnsi="Arial" w:cs="Arial"/>
-                <w:b/>
-                <w:sz w:val="22"/>
-                <w:szCs w:val="22"/>
-              </w:rPr>
-            </w:pPr>
           </w:p>
         </w:tc>
         <w:tc>
@@ -603,45 +797,6 @@
           </w:p>
         </w:tc>
       </w:tr>
-      <w:tr>
-        <w:trPr>
-          <w:trHeight w:val="1410"/>
-        </w:trPr>
-        <w:tc>
-          <w:tcPr>
-            <w:tcW w:w="1951" w:type="dxa"/>
-            <w:vAlign w:val="center"/>
-          </w:tcPr>
-          <w:p>
-            <w:pPr>
-              <w:jc w:val="center"/>
-              <w:rPr>
-                <w:rFonts w:ascii="Arial" w:hAnsi="Arial" w:cs="Arial"/>
-                <w:b/>
-                <w:sz w:val="22"/>
-                <w:szCs w:val="22"/>
-              </w:rPr>
-            </w:pPr>
-          </w:p>
-        </w:tc>
-        <w:tc>
-          <w:tcPr>
-            <w:tcW w:w="8753" w:type="dxa"/>
-            <w:vAlign w:val="center"/>
-          </w:tcPr>
-          <w:p>
-            <w:pPr>
-              <w:jc w:val="center"/>
-              <w:rPr>
-                <w:rFonts w:ascii="Arial" w:hAnsi="Arial" w:cs="Arial"/>
-                <w:b/>
-                <w:sz w:val="22"/>
-                <w:szCs w:val="22"/>
-              </w:rPr>
-            </w:pPr>
-          </w:p>
-        </w:tc>
-      </w:tr>
     </w:tbl>
     <w:p>
       <w:pPr>
@@ -651,11 +806,11 @@
       </w:pPr>
     </w:p>
     <w:sectPr>
-      <w:headerReference w:type="default" r:id="rId8"/>
-      <w:footerReference w:type="even" r:id="rId9"/>
-      <w:footerReference w:type="default" r:id="rId10"/>
-      <w:headerReference w:type="first" r:id="rId11"/>
-      <w:footerReference w:type="first" r:id="rId12"/>
+      <w:headerReference w:type="default" r:id="rId9"/>
+      <w:footerReference w:type="even" r:id="rId10"/>
+      <w:footerReference w:type="default" r:id="rId11"/>
+      <w:headerReference w:type="first" r:id="rId12"/>
+      <w:footerReference w:type="first" r:id="rId13"/>
       <w:pgSz w:w="11906" w:h="16838" w:code="9"/>
       <w:pgMar w:top="567" w:right="567" w:bottom="1021" w:left="851" w:header="567" w:footer="454" w:gutter="0"/>
       <w:cols w:space="720"/>
@@ -665,7 +820,7 @@
 </file>
 
 <file path=word/endnotes.xml><?xml version="1.0" encoding="utf-8"?>
-<w:endnotes xmlns:wpc="http://schemas.microsoft.com/office/word/2010/wordprocessingCanvas" xmlns:mc="http://schemas.openxmlformats.org/markup-compatibility/2006" xmlns:o="urn:schemas-microsoft-com:office:office" xmlns:r="http://schemas.openxmlformats.org/officeDocument/2006/relationships" xmlns:m="http://schemas.openxmlformats.org/officeDocument/2006/math" xmlns:v="urn:schemas-microsoft-com:vml" xmlns:wp14="http://schemas.microsoft.com/office/word/2010/wordprocessingDrawing" xmlns:wp="http://schemas.openxmlformats.org/drawingml/2006/wordprocessingDrawing" xmlns:w10="urn:schemas-microsoft-com:office:word" xmlns:w="http://schemas.openxmlformats.org/wordprocessingml/2006/main" xmlns:w14="http://schemas.microsoft.com/office/word/2010/wordml" xmlns:w15="http://schemas.microsoft.com/office/word/2012/wordml" xmlns:wpg="http://schemas.microsoft.com/office/word/2010/wordprocessingGroup" xmlns:wpi="http://schemas.microsoft.com/office/word/2010/wordprocessingInk" xmlns:wne="http://schemas.microsoft.com/office/word/2006/wordml" xmlns:wps="http://schemas.microsoft.com/office/word/2010/wordprocessingShape" mc:Ignorable="w14 w15 wp14">
+<w:endnotes xmlns:wpc="http://schemas.microsoft.com/office/word/2010/wordprocessingCanvas" xmlns:mc="http://schemas.openxmlformats.org/markup-compatibility/2006" xmlns:o="urn:schemas-microsoft-com:office:office" xmlns:r="http://schemas.openxmlformats.org/officeDocument/2006/relationships" xmlns:m="http://schemas.openxmlformats.org/officeDocument/2006/math" xmlns:v="urn:schemas-microsoft-com:vml" xmlns:wp14="http://schemas.microsoft.com/office/word/2010/wordprocessingDrawing" xmlns:wp="http://schemas.openxmlformats.org/drawingml/2006/wordprocessingDrawing" xmlns:w10="urn:schemas-microsoft-com:office:word" xmlns:w="http://schemas.openxmlformats.org/wordprocessingml/2006/main" xmlns:w14="http://schemas.microsoft.com/office/word/2010/wordml" xmlns:wpg="http://schemas.microsoft.com/office/word/2010/wordprocessingGroup" xmlns:wpi="http://schemas.microsoft.com/office/word/2010/wordprocessingInk" xmlns:wne="http://schemas.microsoft.com/office/word/2006/wordml" xmlns:wps="http://schemas.microsoft.com/office/word/2010/wordprocessingShape" mc:Ignorable="w14 wp14">
   <w:endnote w:type="separator" w:id="-1">
     <w:p>
       <w:r>
@@ -684,7 +839,7 @@
 </file>
 
 <file path=word/footer1.xml><?xml version="1.0" encoding="utf-8"?>
-<w:ftr xmlns:wpc="http://schemas.microsoft.com/office/word/2010/wordprocessingCanvas" xmlns:mc="http://schemas.openxmlformats.org/markup-compatibility/2006" xmlns:o="urn:schemas-microsoft-com:office:office" xmlns:r="http://schemas.openxmlformats.org/officeDocument/2006/relationships" xmlns:m="http://schemas.openxmlformats.org/officeDocument/2006/math" xmlns:v="urn:schemas-microsoft-com:vml" xmlns:wp14="http://schemas.microsoft.com/office/word/2010/wordprocessingDrawing" xmlns:wp="http://schemas.openxmlformats.org/drawingml/2006/wordprocessingDrawing" xmlns:w10="urn:schemas-microsoft-com:office:word" xmlns:w="http://schemas.openxmlformats.org/wordprocessingml/2006/main" xmlns:w14="http://schemas.microsoft.com/office/word/2010/wordml" xmlns:w15="http://schemas.microsoft.com/office/word/2012/wordml" xmlns:wpg="http://schemas.microsoft.com/office/word/2010/wordprocessingGroup" xmlns:wpi="http://schemas.microsoft.com/office/word/2010/wordprocessingInk" xmlns:wne="http://schemas.microsoft.com/office/word/2006/wordml" xmlns:wps="http://schemas.microsoft.com/office/word/2010/wordprocessingShape" mc:Ignorable="w14 w15 wp14">
+<w:ftr xmlns:wpc="http://schemas.microsoft.com/office/word/2010/wordprocessingCanvas" xmlns:mc="http://schemas.openxmlformats.org/markup-compatibility/2006" xmlns:o="urn:schemas-microsoft-com:office:office" xmlns:r="http://schemas.openxmlformats.org/officeDocument/2006/relationships" xmlns:m="http://schemas.openxmlformats.org/officeDocument/2006/math" xmlns:v="urn:schemas-microsoft-com:vml" xmlns:wp14="http://schemas.microsoft.com/office/word/2010/wordprocessingDrawing" xmlns:wp="http://schemas.openxmlformats.org/drawingml/2006/wordprocessingDrawing" xmlns:w10="urn:schemas-microsoft-com:office:word" xmlns:w="http://schemas.openxmlformats.org/wordprocessingml/2006/main" xmlns:w14="http://schemas.microsoft.com/office/word/2010/wordml" xmlns:wpg="http://schemas.microsoft.com/office/word/2010/wordprocessingGroup" xmlns:wpi="http://schemas.microsoft.com/office/word/2010/wordprocessingInk" xmlns:wne="http://schemas.microsoft.com/office/word/2006/wordml" xmlns:wps="http://schemas.microsoft.com/office/word/2010/wordprocessingShape" mc:Ignorable="w14 wp14">
   <w:p>
     <w:pPr>
       <w:pStyle w:val="Pieddepage"/>
@@ -722,7 +877,7 @@
 </file>
 
 <file path=word/footer2.xml><?xml version="1.0" encoding="utf-8"?>
-<w:ftr xmlns:wpc="http://schemas.microsoft.com/office/word/2010/wordprocessingCanvas" xmlns:mc="http://schemas.openxmlformats.org/markup-compatibility/2006" xmlns:o="urn:schemas-microsoft-com:office:office" xmlns:r="http://schemas.openxmlformats.org/officeDocument/2006/relationships" xmlns:m="http://schemas.openxmlformats.org/officeDocument/2006/math" xmlns:v="urn:schemas-microsoft-com:vml" xmlns:wp14="http://schemas.microsoft.com/office/word/2010/wordprocessingDrawing" xmlns:wp="http://schemas.openxmlformats.org/drawingml/2006/wordprocessingDrawing" xmlns:w10="urn:schemas-microsoft-com:office:word" xmlns:w="http://schemas.openxmlformats.org/wordprocessingml/2006/main" xmlns:w14="http://schemas.microsoft.com/office/word/2010/wordml" xmlns:w15="http://schemas.microsoft.com/office/word/2012/wordml" xmlns:wpg="http://schemas.microsoft.com/office/word/2010/wordprocessingGroup" xmlns:wpi="http://schemas.microsoft.com/office/word/2010/wordprocessingInk" xmlns:wne="http://schemas.microsoft.com/office/word/2006/wordml" xmlns:wps="http://schemas.microsoft.com/office/word/2010/wordprocessingShape" mc:Ignorable="w14 w15 wp14">
+<w:ftr xmlns:wpc="http://schemas.microsoft.com/office/word/2010/wordprocessingCanvas" xmlns:mc="http://schemas.openxmlformats.org/markup-compatibility/2006" xmlns:o="urn:schemas-microsoft-com:office:office" xmlns:r="http://schemas.openxmlformats.org/officeDocument/2006/relationships" xmlns:m="http://schemas.openxmlformats.org/officeDocument/2006/math" xmlns:v="urn:schemas-microsoft-com:vml" xmlns:wp14="http://schemas.microsoft.com/office/word/2010/wordprocessingDrawing" xmlns:wp="http://schemas.openxmlformats.org/drawingml/2006/wordprocessingDrawing" xmlns:w10="urn:schemas-microsoft-com:office:word" xmlns:w="http://schemas.openxmlformats.org/wordprocessingml/2006/main" xmlns:w14="http://schemas.microsoft.com/office/word/2010/wordml" xmlns:wpg="http://schemas.microsoft.com/office/word/2010/wordprocessingGroup" xmlns:wpi="http://schemas.microsoft.com/office/word/2010/wordprocessingInk" xmlns:wne="http://schemas.microsoft.com/office/word/2006/wordml" xmlns:wps="http://schemas.microsoft.com/office/word/2010/wordprocessingShape" mc:Ignorable="w14 wp14">
   <w:p>
     <w:pPr>
       <w:pStyle w:val="Pieddepage"/>
@@ -866,7 +1021,7 @@
 </file>
 
 <file path=word/footer3.xml><?xml version="1.0" encoding="utf-8"?>
-<w:ftr xmlns:wpc="http://schemas.microsoft.com/office/word/2010/wordprocessingCanvas" xmlns:mc="http://schemas.openxmlformats.org/markup-compatibility/2006" xmlns:o="urn:schemas-microsoft-com:office:office" xmlns:r="http://schemas.openxmlformats.org/officeDocument/2006/relationships" xmlns:m="http://schemas.openxmlformats.org/officeDocument/2006/math" xmlns:v="urn:schemas-microsoft-com:vml" xmlns:wp14="http://schemas.microsoft.com/office/word/2010/wordprocessingDrawing" xmlns:wp="http://schemas.openxmlformats.org/drawingml/2006/wordprocessingDrawing" xmlns:w10="urn:schemas-microsoft-com:office:word" xmlns:w="http://schemas.openxmlformats.org/wordprocessingml/2006/main" xmlns:w14="http://schemas.microsoft.com/office/word/2010/wordml" xmlns:w15="http://schemas.microsoft.com/office/word/2012/wordml" xmlns:wpg="http://schemas.microsoft.com/office/word/2010/wordprocessingGroup" xmlns:wpi="http://schemas.microsoft.com/office/word/2010/wordprocessingInk" xmlns:wne="http://schemas.microsoft.com/office/word/2006/wordml" xmlns:wps="http://schemas.microsoft.com/office/word/2010/wordprocessingShape" mc:Ignorable="w14 w15 wp14">
+<w:ftr xmlns:wpc="http://schemas.microsoft.com/office/word/2010/wordprocessingCanvas" xmlns:mc="http://schemas.openxmlformats.org/markup-compatibility/2006" xmlns:o="urn:schemas-microsoft-com:office:office" xmlns:r="http://schemas.openxmlformats.org/officeDocument/2006/relationships" xmlns:m="http://schemas.openxmlformats.org/officeDocument/2006/math" xmlns:v="urn:schemas-microsoft-com:vml" xmlns:wp14="http://schemas.microsoft.com/office/word/2010/wordprocessingDrawing" xmlns:wp="http://schemas.openxmlformats.org/drawingml/2006/wordprocessingDrawing" xmlns:w10="urn:schemas-microsoft-com:office:word" xmlns:w="http://schemas.openxmlformats.org/wordprocessingml/2006/main" xmlns:w14="http://schemas.microsoft.com/office/word/2010/wordml" xmlns:wpg="http://schemas.microsoft.com/office/word/2010/wordprocessingGroup" xmlns:wpi="http://schemas.microsoft.com/office/word/2010/wordprocessingInk" xmlns:wne="http://schemas.microsoft.com/office/word/2006/wordml" xmlns:wps="http://schemas.microsoft.com/office/word/2010/wordprocessingShape" mc:Ignorable="w14 wp14">
   <w:tbl>
     <w:tblPr>
       <w:tblW w:w="0" w:type="auto"/>
@@ -954,7 +1109,7 @@
               <w:sz w:val="18"/>
               <w:szCs w:val="18"/>
             </w:rPr>
-            <w:t>28 janvier 2013</w:t>
+            <w:t>30 janvier 2013</w:t>
           </w:r>
           <w:r>
             <w:rPr>
@@ -1075,7 +1230,7 @@
 </file>
 
 <file path=word/footnotes.xml><?xml version="1.0" encoding="utf-8"?>
-<w:footnotes xmlns:wpc="http://schemas.microsoft.com/office/word/2010/wordprocessingCanvas" xmlns:mc="http://schemas.openxmlformats.org/markup-compatibility/2006" xmlns:o="urn:schemas-microsoft-com:office:office" xmlns:r="http://schemas.openxmlformats.org/officeDocument/2006/relationships" xmlns:m="http://schemas.openxmlformats.org/officeDocument/2006/math" xmlns:v="urn:schemas-microsoft-com:vml" xmlns:wp14="http://schemas.microsoft.com/office/word/2010/wordprocessingDrawing" xmlns:wp="http://schemas.openxmlformats.org/drawingml/2006/wordprocessingDrawing" xmlns:w10="urn:schemas-microsoft-com:office:word" xmlns:w="http://schemas.openxmlformats.org/wordprocessingml/2006/main" xmlns:w14="http://schemas.microsoft.com/office/word/2010/wordml" xmlns:w15="http://schemas.microsoft.com/office/word/2012/wordml" xmlns:wpg="http://schemas.microsoft.com/office/word/2010/wordprocessingGroup" xmlns:wpi="http://schemas.microsoft.com/office/word/2010/wordprocessingInk" xmlns:wne="http://schemas.microsoft.com/office/word/2006/wordml" xmlns:wps="http://schemas.microsoft.com/office/word/2010/wordprocessingShape" mc:Ignorable="w14 w15 wp14">
+<w:footnotes xmlns:wpc="http://schemas.microsoft.com/office/word/2010/wordprocessingCanvas" xmlns:mc="http://schemas.openxmlformats.org/markup-compatibility/2006" xmlns:o="urn:schemas-microsoft-com:office:office" xmlns:r="http://schemas.openxmlformats.org/officeDocument/2006/relationships" xmlns:m="http://schemas.openxmlformats.org/officeDocument/2006/math" xmlns:v="urn:schemas-microsoft-com:vml" xmlns:wp14="http://schemas.microsoft.com/office/word/2010/wordprocessingDrawing" xmlns:wp="http://schemas.openxmlformats.org/drawingml/2006/wordprocessingDrawing" xmlns:w10="urn:schemas-microsoft-com:office:word" xmlns:w="http://schemas.openxmlformats.org/wordprocessingml/2006/main" xmlns:w14="http://schemas.microsoft.com/office/word/2010/wordml" xmlns:wpg="http://schemas.microsoft.com/office/word/2010/wordprocessingGroup" xmlns:wpi="http://schemas.microsoft.com/office/word/2010/wordprocessingInk" xmlns:wne="http://schemas.microsoft.com/office/word/2006/wordml" xmlns:wps="http://schemas.microsoft.com/office/word/2010/wordprocessingShape" mc:Ignorable="w14 wp14">
   <w:footnote w:type="separator" w:id="-1">
     <w:p>
       <w:r>
@@ -1094,7 +1249,7 @@
 </file>
 
 <file path=word/header1.xml><?xml version="1.0" encoding="utf-8"?>
-<w:hdr xmlns:wpc="http://schemas.microsoft.com/office/word/2010/wordprocessingCanvas" xmlns:mc="http://schemas.openxmlformats.org/markup-compatibility/2006" xmlns:o="urn:schemas-microsoft-com:office:office" xmlns:r="http://schemas.openxmlformats.org/officeDocument/2006/relationships" xmlns:m="http://schemas.openxmlformats.org/officeDocument/2006/math" xmlns:v="urn:schemas-microsoft-com:vml" xmlns:wp14="http://schemas.microsoft.com/office/word/2010/wordprocessingDrawing" xmlns:wp="http://schemas.openxmlformats.org/drawingml/2006/wordprocessingDrawing" xmlns:w10="urn:schemas-microsoft-com:office:word" xmlns:w="http://schemas.openxmlformats.org/wordprocessingml/2006/main" xmlns:w14="http://schemas.microsoft.com/office/word/2010/wordml" xmlns:w15="http://schemas.microsoft.com/office/word/2012/wordml" xmlns:wpg="http://schemas.microsoft.com/office/word/2010/wordprocessingGroup" xmlns:wpi="http://schemas.microsoft.com/office/word/2010/wordprocessingInk" xmlns:wne="http://schemas.microsoft.com/office/word/2006/wordml" xmlns:wps="http://schemas.microsoft.com/office/word/2010/wordprocessingShape" mc:Ignorable="w14 w15 wp14">
+<w:hdr xmlns:wpc="http://schemas.microsoft.com/office/word/2010/wordprocessingCanvas" xmlns:mc="http://schemas.openxmlformats.org/markup-compatibility/2006" xmlns:o="urn:schemas-microsoft-com:office:office" xmlns:r="http://schemas.openxmlformats.org/officeDocument/2006/relationships" xmlns:m="http://schemas.openxmlformats.org/officeDocument/2006/math" xmlns:v="urn:schemas-microsoft-com:vml" xmlns:wp14="http://schemas.microsoft.com/office/word/2010/wordprocessingDrawing" xmlns:wp="http://schemas.openxmlformats.org/drawingml/2006/wordprocessingDrawing" xmlns:w10="urn:schemas-microsoft-com:office:word" xmlns:w="http://schemas.openxmlformats.org/wordprocessingml/2006/main" xmlns:w14="http://schemas.microsoft.com/office/word/2010/wordml" xmlns:wpg="http://schemas.microsoft.com/office/word/2010/wordprocessingGroup" xmlns:wpi="http://schemas.microsoft.com/office/word/2010/wordprocessingInk" xmlns:wne="http://schemas.microsoft.com/office/word/2006/wordml" xmlns:wps="http://schemas.microsoft.com/office/word/2010/wordprocessingShape" mc:Ignorable="w14 wp14">
   <w:tbl>
     <w:tblPr>
       <w:tblW w:w="0" w:type="auto"/>
@@ -1369,7 +1524,7 @@
 </file>
 
 <file path=word/header2.xml><?xml version="1.0" encoding="utf-8"?>
-<w:hdr xmlns:wpc="http://schemas.microsoft.com/office/word/2010/wordprocessingCanvas" xmlns:mc="http://schemas.openxmlformats.org/markup-compatibility/2006" xmlns:o="urn:schemas-microsoft-com:office:office" xmlns:r="http://schemas.openxmlformats.org/officeDocument/2006/relationships" xmlns:m="http://schemas.openxmlformats.org/officeDocument/2006/math" xmlns:v="urn:schemas-microsoft-com:vml" xmlns:wp14="http://schemas.microsoft.com/office/word/2010/wordprocessingDrawing" xmlns:wp="http://schemas.openxmlformats.org/drawingml/2006/wordprocessingDrawing" xmlns:w10="urn:schemas-microsoft-com:office:word" xmlns:w="http://schemas.openxmlformats.org/wordprocessingml/2006/main" xmlns:w14="http://schemas.microsoft.com/office/word/2010/wordml" xmlns:w15="http://schemas.microsoft.com/office/word/2012/wordml" xmlns:wpg="http://schemas.microsoft.com/office/word/2010/wordprocessingGroup" xmlns:wpi="http://schemas.microsoft.com/office/word/2010/wordprocessingInk" xmlns:wne="http://schemas.microsoft.com/office/word/2006/wordml" xmlns:wps="http://schemas.microsoft.com/office/word/2010/wordprocessingShape" mc:Ignorable="w14 w15 wp14">
+<w:hdr xmlns:wpc="http://schemas.microsoft.com/office/word/2010/wordprocessingCanvas" xmlns:mc="http://schemas.openxmlformats.org/markup-compatibility/2006" xmlns:o="urn:schemas-microsoft-com:office:office" xmlns:r="http://schemas.openxmlformats.org/officeDocument/2006/relationships" xmlns:m="http://schemas.openxmlformats.org/officeDocument/2006/math" xmlns:v="urn:schemas-microsoft-com:vml" xmlns:wp14="http://schemas.microsoft.com/office/word/2010/wordprocessingDrawing" xmlns:wp="http://schemas.openxmlformats.org/drawingml/2006/wordprocessingDrawing" xmlns:w10="urn:schemas-microsoft-com:office:word" xmlns:w="http://schemas.openxmlformats.org/wordprocessingml/2006/main" xmlns:w14="http://schemas.microsoft.com/office/word/2010/wordml" xmlns:wpg="http://schemas.microsoft.com/office/word/2010/wordprocessingGroup" xmlns:wpi="http://schemas.microsoft.com/office/word/2010/wordprocessingInk" xmlns:wne="http://schemas.microsoft.com/office/word/2006/wordml" xmlns:wps="http://schemas.microsoft.com/office/word/2010/wordprocessingShape" mc:Ignorable="w14 wp14">
   <w:tbl>
     <w:tblPr>
       <w:tblW w:w="0" w:type="auto"/>
@@ -1566,7 +1721,7 @@
 </file>
 
 <file path=word/numbering.xml><?xml version="1.0" encoding="utf-8"?>
-<w:numbering xmlns:wpc="http://schemas.microsoft.com/office/word/2010/wordprocessingCanvas" xmlns:mc="http://schemas.openxmlformats.org/markup-compatibility/2006" xmlns:o="urn:schemas-microsoft-com:office:office" xmlns:r="http://schemas.openxmlformats.org/officeDocument/2006/relationships" xmlns:m="http://schemas.openxmlformats.org/officeDocument/2006/math" xmlns:v="urn:schemas-microsoft-com:vml" xmlns:wp14="http://schemas.microsoft.com/office/word/2010/wordprocessingDrawing" xmlns:wp="http://schemas.openxmlformats.org/drawingml/2006/wordprocessingDrawing" xmlns:w10="urn:schemas-microsoft-com:office:word" xmlns:w="http://schemas.openxmlformats.org/wordprocessingml/2006/main" xmlns:w14="http://schemas.microsoft.com/office/word/2010/wordml" xmlns:w15="http://schemas.microsoft.com/office/word/2012/wordml" xmlns:wpg="http://schemas.microsoft.com/office/word/2010/wordprocessingGroup" xmlns:wpi="http://schemas.microsoft.com/office/word/2010/wordprocessingInk" xmlns:wne="http://schemas.microsoft.com/office/word/2006/wordml" xmlns:wps="http://schemas.microsoft.com/office/word/2010/wordprocessingShape" mc:Ignorable="w14 w15 wp14">
+<w:numbering xmlns:wpc="http://schemas.microsoft.com/office/word/2010/wordprocessingCanvas" xmlns:mc="http://schemas.openxmlformats.org/markup-compatibility/2006" xmlns:o="urn:schemas-microsoft-com:office:office" xmlns:r="http://schemas.openxmlformats.org/officeDocument/2006/relationships" xmlns:m="http://schemas.openxmlformats.org/officeDocument/2006/math" xmlns:v="urn:schemas-microsoft-com:vml" xmlns:wp14="http://schemas.microsoft.com/office/word/2010/wordprocessingDrawing" xmlns:wp="http://schemas.openxmlformats.org/drawingml/2006/wordprocessingDrawing" xmlns:w10="urn:schemas-microsoft-com:office:word" xmlns:w="http://schemas.openxmlformats.org/wordprocessingml/2006/main" xmlns:w14="http://schemas.microsoft.com/office/word/2010/wordml" xmlns:wpg="http://schemas.microsoft.com/office/word/2010/wordprocessingGroup" xmlns:wpi="http://schemas.microsoft.com/office/word/2010/wordprocessingInk" xmlns:wne="http://schemas.microsoft.com/office/word/2006/wordml" xmlns:wps="http://schemas.microsoft.com/office/word/2010/wordprocessingShape" mc:Ignorable="w14 wp14">
   <w:abstractNum w:abstractNumId="0">
     <w:nsid w:val="00C06E0A"/>
     <w:multiLevelType w:val="hybridMultilevel"/>
@@ -2528,7 +2683,7 @@
         <w:rFonts w:ascii="Arial" w:eastAsia="Times New Roman" w:hAnsi="Arial" w:cs="Arial" w:hint="default"/>
       </w:rPr>
     </w:lvl>
-    <w:lvl w:ilvl="1" w:tplc="040C0003" w:tentative="1">
+    <w:lvl w:ilvl="1" w:tplc="040C0003">
       <w:start w:val="1"/>
       <w:numFmt w:val="bullet"/>
       <w:lvlText w:val="o"/>
@@ -3225,7 +3380,7 @@
 </file>
 
 <file path=word/styles.xml><?xml version="1.0" encoding="utf-8"?>
-<w:styles xmlns:mc="http://schemas.openxmlformats.org/markup-compatibility/2006" xmlns:r="http://schemas.openxmlformats.org/officeDocument/2006/relationships" xmlns:w="http://schemas.openxmlformats.org/wordprocessingml/2006/main" xmlns:w14="http://schemas.microsoft.com/office/word/2010/wordml" xmlns:w15="http://schemas.microsoft.com/office/word/2012/wordml" mc:Ignorable="w14 w15">
+<w:styles xmlns:mc="http://schemas.openxmlformats.org/markup-compatibility/2006" xmlns:r="http://schemas.openxmlformats.org/officeDocument/2006/relationships" xmlns:w="http://schemas.openxmlformats.org/wordprocessingml/2006/main" xmlns:w14="http://schemas.microsoft.com/office/word/2010/wordml" mc:Ignorable="w14">
   <w:docDefaults>
     <w:rPrDefault>
       <w:rPr>
@@ -3235,378 +3390,144 @@
     </w:rPrDefault>
     <w:pPrDefault/>
   </w:docDefaults>
-  <w:latentStyles w:defLockedState="0" w:defUIPriority="99" w:defSemiHidden="0" w:defUnhideWhenUsed="0" w:defQFormat="0" w:count="371">
-    <w:lsdException w:name="Normal" w:uiPriority="0" w:qFormat="1"/>
-    <w:lsdException w:name="heading 1" w:uiPriority="9" w:qFormat="1"/>
-    <w:lsdException w:name="heading 2" w:semiHidden="1" w:uiPriority="9" w:unhideWhenUsed="1" w:qFormat="1"/>
-    <w:lsdException w:name="heading 3" w:semiHidden="1" w:uiPriority="9" w:unhideWhenUsed="1" w:qFormat="1"/>
-    <w:lsdException w:name="heading 4" w:semiHidden="1" w:uiPriority="9" w:unhideWhenUsed="1" w:qFormat="1"/>
-    <w:lsdException w:name="heading 5" w:semiHidden="1" w:uiPriority="9" w:unhideWhenUsed="1" w:qFormat="1"/>
-    <w:lsdException w:name="heading 6" w:semiHidden="1" w:uiPriority="9" w:unhideWhenUsed="1" w:qFormat="1"/>
-    <w:lsdException w:name="heading 7" w:semiHidden="1" w:uiPriority="9" w:unhideWhenUsed="1" w:qFormat="1"/>
-    <w:lsdException w:name="heading 8" w:semiHidden="1" w:uiPriority="9" w:unhideWhenUsed="1" w:qFormat="1"/>
-    <w:lsdException w:name="heading 9" w:semiHidden="1" w:uiPriority="9" w:unhideWhenUsed="1" w:qFormat="1"/>
-    <w:lsdException w:name="index 1" w:semiHidden="1" w:unhideWhenUsed="1"/>
-    <w:lsdException w:name="index 2" w:semiHidden="1" w:unhideWhenUsed="1"/>
-    <w:lsdException w:name="index 3" w:semiHidden="1" w:unhideWhenUsed="1"/>
-    <w:lsdException w:name="index 4" w:semiHidden="1" w:unhideWhenUsed="1"/>
-    <w:lsdException w:name="index 5" w:semiHidden="1" w:unhideWhenUsed="1"/>
-    <w:lsdException w:name="index 6" w:semiHidden="1" w:unhideWhenUsed="1"/>
-    <w:lsdException w:name="index 7" w:semiHidden="1" w:unhideWhenUsed="1"/>
-    <w:lsdException w:name="index 8" w:semiHidden="1" w:unhideWhenUsed="1"/>
-    <w:lsdException w:name="index 9" w:semiHidden="1" w:unhideWhenUsed="1"/>
-    <w:lsdException w:name="toc 1" w:semiHidden="1" w:uiPriority="39" w:unhideWhenUsed="1"/>
-    <w:lsdException w:name="toc 2" w:semiHidden="1" w:uiPriority="39" w:unhideWhenUsed="1"/>
-    <w:lsdException w:name="toc 3" w:semiHidden="1" w:uiPriority="39" w:unhideWhenUsed="1"/>
-    <w:lsdException w:name="toc 4" w:semiHidden="1" w:uiPriority="39" w:unhideWhenUsed="1"/>
-    <w:lsdException w:name="toc 5" w:semiHidden="1" w:uiPriority="39" w:unhideWhenUsed="1"/>
-    <w:lsdException w:name="toc 6" w:semiHidden="1" w:uiPriority="39" w:unhideWhenUsed="1"/>
-    <w:lsdException w:name="toc 7" w:semiHidden="1" w:uiPriority="39" w:unhideWhenUsed="1"/>
-    <w:lsdException w:name="toc 8" w:semiHidden="1" w:uiPriority="39" w:unhideWhenUsed="1"/>
-    <w:lsdException w:name="toc 9" w:semiHidden="1" w:uiPriority="39" w:unhideWhenUsed="1"/>
-    <w:lsdException w:name="Normal Indent" w:semiHidden="1" w:unhideWhenUsed="1"/>
-    <w:lsdException w:name="footnote text" w:semiHidden="1" w:unhideWhenUsed="1"/>
-    <w:lsdException w:name="annotation text" w:semiHidden="1" w:unhideWhenUsed="1"/>
-    <w:lsdException w:name="header" w:semiHidden="1" w:unhideWhenUsed="1"/>
-    <w:lsdException w:name="footer" w:semiHidden="1" w:unhideWhenUsed="1"/>
-    <w:lsdException w:name="index heading" w:semiHidden="1" w:unhideWhenUsed="1"/>
-    <w:lsdException w:name="caption" w:semiHidden="1" w:uiPriority="35" w:unhideWhenUsed="1" w:qFormat="1"/>
-    <w:lsdException w:name="table of figures" w:semiHidden="1" w:unhideWhenUsed="1"/>
-    <w:lsdException w:name="envelope address" w:semiHidden="1" w:unhideWhenUsed="1"/>
-    <w:lsdException w:name="envelope return" w:semiHidden="1" w:unhideWhenUsed="1"/>
-    <w:lsdException w:name="footnote reference" w:semiHidden="1" w:unhideWhenUsed="1"/>
-    <w:lsdException w:name="annotation reference" w:semiHidden="1" w:unhideWhenUsed="1"/>
-    <w:lsdException w:name="line number" w:semiHidden="1" w:unhideWhenUsed="1"/>
-    <w:lsdException w:name="page number" w:semiHidden="1" w:unhideWhenUsed="1"/>
-    <w:lsdException w:name="endnote reference" w:semiHidden="1" w:unhideWhenUsed="1"/>
-    <w:lsdException w:name="endnote text" w:semiHidden="1" w:unhideWhenUsed="1"/>
-    <w:lsdException w:name="table of authorities" w:semiHidden="1" w:unhideWhenUsed="1"/>
-    <w:lsdException w:name="macro" w:semiHidden="1" w:unhideWhenUsed="1"/>
-    <w:lsdException w:name="toa heading" w:semiHidden="1" w:unhideWhenUsed="1"/>
-    <w:lsdException w:name="List" w:semiHidden="1" w:unhideWhenUsed="1"/>
-    <w:lsdException w:name="List Bullet" w:semiHidden="1" w:unhideWhenUsed="1"/>
-    <w:lsdException w:name="List Number" w:semiHidden="1" w:unhideWhenUsed="1"/>
-    <w:lsdException w:name="List 2" w:semiHidden="1" w:unhideWhenUsed="1"/>
-    <w:lsdException w:name="List 3" w:semiHidden="1" w:unhideWhenUsed="1"/>
-    <w:lsdException w:name="List 4" w:semiHidden="1" w:unhideWhenUsed="1"/>
-    <w:lsdException w:name="List 5" w:semiHidden="1" w:unhideWhenUsed="1"/>
-    <w:lsdException w:name="List Bullet 2" w:semiHidden="1" w:unhideWhenUsed="1"/>
-    <w:lsdException w:name="List Bullet 3" w:semiHidden="1" w:unhideWhenUsed="1"/>
-    <w:lsdException w:name="List Bullet 4" w:semiHidden="1" w:unhideWhenUsed="1"/>
-    <w:lsdException w:name="List Bullet 5" w:semiHidden="1" w:unhideWhenUsed="1"/>
-    <w:lsdException w:name="List Number 2" w:semiHidden="1" w:unhideWhenUsed="1"/>
-    <w:lsdException w:name="List Number 3" w:semiHidden="1" w:unhideWhenUsed="1"/>
-    <w:lsdException w:name="List Number 4" w:semiHidden="1" w:unhideWhenUsed="1"/>
-    <w:lsdException w:name="List Number 5" w:semiHidden="1" w:unhideWhenUsed="1"/>
-    <w:lsdException w:name="Title" w:uiPriority="10" w:qFormat="1"/>
-    <w:lsdException w:name="Closing" w:semiHidden="1" w:unhideWhenUsed="1"/>
-    <w:lsdException w:name="Signature" w:semiHidden="1" w:unhideWhenUsed="1"/>
-    <w:lsdException w:name="Default Paragraph Font" w:semiHidden="1" w:uiPriority="1" w:unhideWhenUsed="1"/>
-    <w:lsdException w:name="Body Text" w:semiHidden="1" w:unhideWhenUsed="1"/>
-    <w:lsdException w:name="Body Text Indent" w:semiHidden="1" w:unhideWhenUsed="1"/>
-    <w:lsdException w:name="List Continue" w:semiHidden="1" w:unhideWhenUsed="1"/>
-    <w:lsdException w:name="List Continue 2" w:semiHidden="1" w:unhideWhenUsed="1"/>
-    <w:lsdException w:name="List Continue 3" w:semiHidden="1" w:unhideWhenUsed="1"/>
-    <w:lsdException w:name="List Continue 4" w:semiHidden="1" w:unhideWhenUsed="1"/>
-    <w:lsdException w:name="List Continue 5" w:semiHidden="1" w:unhideWhenUsed="1"/>
-    <w:lsdException w:name="Message Header" w:semiHidden="1" w:unhideWhenUsed="1"/>
-    <w:lsdException w:name="Subtitle" w:uiPriority="11" w:qFormat="1"/>
-    <w:lsdException w:name="Salutation" w:semiHidden="1" w:unhideWhenUsed="1"/>
-    <w:lsdException w:name="Date" w:semiHidden="1" w:unhideWhenUsed="1"/>
-    <w:lsdException w:name="Body Text First Indent" w:semiHidden="1" w:unhideWhenUsed="1"/>
-    <w:lsdException w:name="Body Text First Indent 2" w:semiHidden="1" w:unhideWhenUsed="1"/>
-    <w:lsdException w:name="Note Heading" w:semiHidden="1" w:unhideWhenUsed="1"/>
-    <w:lsdException w:name="Body Text 2" w:semiHidden="1" w:unhideWhenUsed="1"/>
-    <w:lsdException w:name="Body Text 3" w:semiHidden="1" w:unhideWhenUsed="1"/>
-    <w:lsdException w:name="Body Text Indent 2" w:semiHidden="1" w:unhideWhenUsed="1"/>
-    <w:lsdException w:name="Body Text Indent 3" w:semiHidden="1" w:unhideWhenUsed="1"/>
-    <w:lsdException w:name="Block Text" w:semiHidden="1" w:unhideWhenUsed="1"/>
-    <w:lsdException w:name="Hyperlink" w:semiHidden="1" w:unhideWhenUsed="1"/>
-    <w:lsdException w:name="FollowedHyperlink" w:semiHidden="1" w:unhideWhenUsed="1"/>
-    <w:lsdException w:name="Strong" w:uiPriority="22" w:qFormat="1"/>
-    <w:lsdException w:name="Emphasis" w:uiPriority="20" w:qFormat="1"/>
-    <w:lsdException w:name="Document Map" w:semiHidden="1" w:unhideWhenUsed="1"/>
-    <w:lsdException w:name="Plain Text" w:semiHidden="1" w:unhideWhenUsed="1"/>
-    <w:lsdException w:name="E-mail Signature" w:semiHidden="1" w:unhideWhenUsed="1"/>
-    <w:lsdException w:name="HTML Top of Form" w:semiHidden="1" w:unhideWhenUsed="1"/>
-    <w:lsdException w:name="HTML Bottom of Form" w:semiHidden="1" w:unhideWhenUsed="1"/>
-    <w:lsdException w:name="Normal (Web)" w:semiHidden="1" w:unhideWhenUsed="1"/>
-    <w:lsdException w:name="HTML Acronym" w:semiHidden="1" w:unhideWhenUsed="1"/>
-    <w:lsdException w:name="HTML Address" w:semiHidden="1" w:unhideWhenUsed="1"/>
-    <w:lsdException w:name="HTML Cite" w:semiHidden="1" w:unhideWhenUsed="1"/>
-    <w:lsdException w:name="HTML Code" w:semiHidden="1" w:unhideWhenUsed="1"/>
-    <w:lsdException w:name="HTML Definition" w:semiHidden="1" w:unhideWhenUsed="1"/>
-    <w:lsdException w:name="HTML Keyboard" w:semiHidden="1" w:unhideWhenUsed="1"/>
-    <w:lsdException w:name="HTML Preformatted" w:semiHidden="1" w:unhideWhenUsed="1"/>
-    <w:lsdException w:name="HTML Sample" w:semiHidden="1" w:unhideWhenUsed="1"/>
-    <w:lsdException w:name="HTML Typewriter" w:semiHidden="1" w:unhideWhenUsed="1"/>
-    <w:lsdException w:name="HTML Variable" w:semiHidden="1" w:unhideWhenUsed="1"/>
-    <w:lsdException w:name="Normal Table" w:semiHidden="1" w:unhideWhenUsed="1"/>
-    <w:lsdException w:name="annotation subject" w:semiHidden="1" w:unhideWhenUsed="1"/>
-    <w:lsdException w:name="No List" w:semiHidden="1" w:unhideWhenUsed="1"/>
-    <w:lsdException w:name="Outline List 1" w:semiHidden="1" w:unhideWhenUsed="1"/>
-    <w:lsdException w:name="Outline List 2" w:semiHidden="1" w:unhideWhenUsed="1"/>
-    <w:lsdException w:name="Outline List 3" w:semiHidden="1" w:unhideWhenUsed="1"/>
-    <w:lsdException w:name="Table Simple 1" w:semiHidden="1" w:unhideWhenUsed="1"/>
-    <w:lsdException w:name="Table Simple 2" w:semiHidden="1" w:unhideWhenUsed="1"/>
-    <w:lsdException w:name="Table Simple 3" w:semiHidden="1" w:unhideWhenUsed="1"/>
-    <w:lsdException w:name="Table Classic 1" w:semiHidden="1" w:unhideWhenUsed="1"/>
-    <w:lsdException w:name="Table Classic 2" w:semiHidden="1" w:unhideWhenUsed="1"/>
-    <w:lsdException w:name="Table Classic 3" w:semiHidden="1" w:unhideWhenUsed="1"/>
-    <w:lsdException w:name="Table Classic 4" w:semiHidden="1" w:unhideWhenUsed="1"/>
-    <w:lsdException w:name="Table Colorful 1" w:semiHidden="1" w:unhideWhenUsed="1"/>
-    <w:lsdException w:name="Table Colorful 2" w:semiHidden="1" w:unhideWhenUsed="1"/>
-    <w:lsdException w:name="Table Colorful 3" w:semiHidden="1" w:unhideWhenUsed="1"/>
-    <w:lsdException w:name="Table Columns 1" w:semiHidden="1" w:unhideWhenUsed="1"/>
-    <w:lsdException w:name="Table Columns 2" w:semiHidden="1" w:unhideWhenUsed="1"/>
-    <w:lsdException w:name="Table Columns 3" w:semiHidden="1" w:unhideWhenUsed="1"/>
-    <w:lsdException w:name="Table Columns 4" w:semiHidden="1" w:unhideWhenUsed="1"/>
-    <w:lsdException w:name="Table Columns 5" w:semiHidden="1" w:unhideWhenUsed="1"/>
-    <w:lsdException w:name="Table Grid 1" w:semiHidden="1" w:unhideWhenUsed="1"/>
-    <w:lsdException w:name="Table Grid 2" w:semiHidden="1" w:unhideWhenUsed="1"/>
-    <w:lsdException w:name="Table Grid 3" w:semiHidden="1" w:unhideWhenUsed="1"/>
-    <w:lsdException w:name="Table Grid 4" w:semiHidden="1" w:unhideWhenUsed="1"/>
-    <w:lsdException w:name="Table Grid 5" w:semiHidden="1" w:unhideWhenUsed="1"/>
-    <w:lsdException w:name="Table Grid 6" w:semiHidden="1" w:unhideWhenUsed="1"/>
-    <w:lsdException w:name="Table Grid 7" w:semiHidden="1" w:unhideWhenUsed="1"/>
-    <w:lsdException w:name="Table Grid 8" w:semiHidden="1" w:unhideWhenUsed="1"/>
-    <w:lsdException w:name="Table List 1" w:semiHidden="1" w:unhideWhenUsed="1"/>
-    <w:lsdException w:name="Table List 2" w:semiHidden="1" w:unhideWhenUsed="1"/>
-    <w:lsdException w:name="Table List 3" w:semiHidden="1" w:unhideWhenUsed="1"/>
-    <w:lsdException w:name="Table List 4" w:semiHidden="1" w:unhideWhenUsed="1"/>
-    <w:lsdException w:name="Table List 5" w:semiHidden="1" w:unhideWhenUsed="1"/>
-    <w:lsdException w:name="Table List 6" w:semiHidden="1" w:unhideWhenUsed="1"/>
-    <w:lsdException w:name="Table List 7" w:semiHidden="1" w:unhideWhenUsed="1"/>
-    <w:lsdException w:name="Table List 8" w:semiHidden="1" w:unhideWhenUsed="1"/>
-    <w:lsdException w:name="Table 3D effects 1" w:semiHidden="1" w:unhideWhenUsed="1"/>
-    <w:lsdException w:name="Table 3D effects 2" w:semiHidden="1" w:unhideWhenUsed="1"/>
-    <w:lsdException w:name="Table 3D effects 3" w:semiHidden="1" w:unhideWhenUsed="1"/>
-    <w:lsdException w:name="Table Contemporary" w:semiHidden="1" w:unhideWhenUsed="1"/>
-    <w:lsdException w:name="Table Elegant" w:semiHidden="1" w:unhideWhenUsed="1"/>
-    <w:lsdException w:name="Table Professional" w:semiHidden="1" w:unhideWhenUsed="1"/>
-    <w:lsdException w:name="Table Subtle 1" w:semiHidden="1" w:unhideWhenUsed="1"/>
-    <w:lsdException w:name="Table Subtle 2" w:semiHidden="1" w:unhideWhenUsed="1"/>
-    <w:lsdException w:name="Table Web 1" w:semiHidden="1" w:unhideWhenUsed="1"/>
-    <w:lsdException w:name="Table Web 2" w:semiHidden="1" w:unhideWhenUsed="1"/>
-    <w:lsdException w:name="Table Web 3" w:semiHidden="1" w:unhideWhenUsed="1"/>
-    <w:lsdException w:name="Balloon Text" w:semiHidden="1" w:unhideWhenUsed="1"/>
-    <w:lsdException w:name="Table Grid" w:uiPriority="59"/>
-    <w:lsdException w:name="Table Theme" w:semiHidden="1" w:unhideWhenUsed="1"/>
-    <w:lsdException w:name="Placeholder Text" w:semiHidden="1"/>
-    <w:lsdException w:name="No Spacing" w:uiPriority="1" w:qFormat="1"/>
-    <w:lsdException w:name="Light Shading" w:uiPriority="60"/>
-    <w:lsdException w:name="Light List" w:uiPriority="61"/>
-    <w:lsdException w:name="Light Grid" w:uiPriority="62"/>
-    <w:lsdException w:name="Medium Shading 1" w:uiPriority="63"/>
-    <w:lsdException w:name="Medium Shading 2" w:uiPriority="64"/>
-    <w:lsdException w:name="Medium List 1" w:uiPriority="65"/>
-    <w:lsdException w:name="Medium List 2" w:uiPriority="66"/>
-    <w:lsdException w:name="Medium Grid 1" w:uiPriority="67"/>
-    <w:lsdException w:name="Medium Grid 2" w:uiPriority="68"/>
-    <w:lsdException w:name="Medium Grid 3" w:uiPriority="69"/>
-    <w:lsdException w:name="Dark List" w:uiPriority="70"/>
-    <w:lsdException w:name="Colorful Shading" w:uiPriority="71"/>
-    <w:lsdException w:name="Colorful List" w:uiPriority="72"/>
-    <w:lsdException w:name="Colorful Grid" w:uiPriority="73"/>
-    <w:lsdException w:name="Light Shading Accent 1" w:uiPriority="60"/>
-    <w:lsdException w:name="Light List Accent 1" w:uiPriority="61"/>
-    <w:lsdException w:name="Light Grid Accent 1" w:uiPriority="62"/>
-    <w:lsdException w:name="Medium Shading 1 Accent 1" w:uiPriority="63"/>
-    <w:lsdException w:name="Medium Shading 2 Accent 1" w:uiPriority="64"/>
-    <w:lsdException w:name="Medium List 1 Accent 1" w:uiPriority="65"/>
-    <w:lsdException w:name="Revision" w:semiHidden="1"/>
-    <w:lsdException w:name="List Paragraph" w:uiPriority="34" w:qFormat="1"/>
-    <w:lsdException w:name="Quote" w:uiPriority="29" w:qFormat="1"/>
-    <w:lsdException w:name="Intense Quote" w:uiPriority="30" w:qFormat="1"/>
-    <w:lsdException w:name="Medium List 2 Accent 1" w:uiPriority="66"/>
-    <w:lsdException w:name="Medium Grid 1 Accent 1" w:uiPriority="67"/>
-    <w:lsdException w:name="Medium Grid 2 Accent 1" w:uiPriority="68"/>
-    <w:lsdException w:name="Medium Grid 3 Accent 1" w:uiPriority="69"/>
-    <w:lsdException w:name="Dark List Accent 1" w:uiPriority="70"/>
-    <w:lsdException w:name="Colorful Shading Accent 1" w:uiPriority="71"/>
-    <w:lsdException w:name="Colorful List Accent 1" w:uiPriority="72"/>
-    <w:lsdException w:name="Colorful Grid Accent 1" w:uiPriority="73"/>
-    <w:lsdException w:name="Light Shading Accent 2" w:uiPriority="60"/>
-    <w:lsdException w:name="Light List Accent 2" w:uiPriority="61"/>
-    <w:lsdException w:name="Light Grid Accent 2" w:uiPriority="62"/>
-    <w:lsdException w:name="Medium Shading 1 Accent 2" w:uiPriority="63"/>
-    <w:lsdException w:name="Medium Shading 2 Accent 2" w:uiPriority="64"/>
-    <w:lsdException w:name="Medium List 1 Accent 2" w:uiPriority="65"/>
-    <w:lsdException w:name="Medium List 2 Accent 2" w:uiPriority="66"/>
-    <w:lsdException w:name="Medium Grid 1 Accent 2" w:uiPriority="67"/>
-    <w:lsdException w:name="Medium Grid 2 Accent 2" w:uiPriority="68"/>
-    <w:lsdException w:name="Medium Grid 3 Accent 2" w:uiPriority="69"/>
-    <w:lsdException w:name="Dark List Accent 2" w:uiPriority="70"/>
-    <w:lsdException w:name="Colorful Shading Accent 2" w:uiPriority="71"/>
-    <w:lsdException w:name="Colorful List Accent 2" w:uiPriority="72"/>
-    <w:lsdException w:name="Colorful Grid Accent 2" w:uiPriority="73"/>
-    <w:lsdException w:name="Light Shading Accent 3" w:uiPriority="60"/>
-    <w:lsdException w:name="Light List Accent 3" w:uiPriority="61"/>
-    <w:lsdException w:name="Light Grid Accent 3" w:uiPriority="62"/>
-    <w:lsdException w:name="Medium Shading 1 Accent 3" w:uiPriority="63"/>
-    <w:lsdException w:name="Medium Shading 2 Accent 3" w:uiPriority="64"/>
-    <w:lsdException w:name="Medium List 1 Accent 3" w:uiPriority="65"/>
-    <w:lsdException w:name="Medium List 2 Accent 3" w:uiPriority="66"/>
-    <w:lsdException w:name="Medium Grid 1 Accent 3" w:uiPriority="67"/>
-    <w:lsdException w:name="Medium Grid 2 Accent 3" w:uiPriority="68"/>
-    <w:lsdException w:name="Medium Grid 3 Accent 3" w:uiPriority="69"/>
-    <w:lsdException w:name="Dark List Accent 3" w:uiPriority="70"/>
-    <w:lsdException w:name="Colorful Shading Accent 3" w:uiPriority="71"/>
-    <w:lsdException w:name="Colorful List Accent 3" w:uiPriority="72"/>
-    <w:lsdException w:name="Colorful Grid Accent 3" w:uiPriority="73"/>
-    <w:lsdException w:name="Light Shading Accent 4" w:uiPriority="60"/>
-    <w:lsdException w:name="Light List Accent 4" w:uiPriority="61"/>
-    <w:lsdException w:name="Light Grid Accent 4" w:uiPriority="62"/>
-    <w:lsdException w:name="Medium Shading 1 Accent 4" w:uiPriority="63"/>
-    <w:lsdException w:name="Medium Shading 2 Accent 4" w:uiPriority="64"/>
-    <w:lsdException w:name="Medium List 1 Accent 4" w:uiPriority="65"/>
-    <w:lsdException w:name="Medium List 2 Accent 4" w:uiPriority="66"/>
-    <w:lsdException w:name="Medium Grid 1 Accent 4" w:uiPriority="67"/>
-    <w:lsdException w:name="Medium Grid 2 Accent 4" w:uiPriority="68"/>
-    <w:lsdException w:name="Medium Grid 3 Accent 4" w:uiPriority="69"/>
-    <w:lsdException w:name="Dark List Accent 4" w:uiPriority="70"/>
-    <w:lsdException w:name="Colorful Shading Accent 4" w:uiPriority="71"/>
-    <w:lsdException w:name="Colorful List Accent 4" w:uiPriority="72"/>
-    <w:lsdException w:name="Colorful Grid Accent 4" w:uiPriority="73"/>
-    <w:lsdException w:name="Light Shading Accent 5" w:uiPriority="60"/>
-    <w:lsdException w:name="Light List Accent 5" w:uiPriority="61"/>
-    <w:lsdException w:name="Light Grid Accent 5" w:uiPriority="62"/>
-    <w:lsdException w:name="Medium Shading 1 Accent 5" w:uiPriority="63"/>
-    <w:lsdException w:name="Medium Shading 2 Accent 5" w:uiPriority="64"/>
-    <w:lsdException w:name="Medium List 1 Accent 5" w:uiPriority="65"/>
-    <w:lsdException w:name="Medium List 2 Accent 5" w:uiPriority="66"/>
-    <w:lsdException w:name="Medium Grid 1 Accent 5" w:uiPriority="67"/>
-    <w:lsdException w:name="Medium Grid 2 Accent 5" w:uiPriority="68"/>
-    <w:lsdException w:name="Medium Grid 3 Accent 5" w:uiPriority="69"/>
-    <w:lsdException w:name="Dark List Accent 5" w:uiPriority="70"/>
-    <w:lsdException w:name="Colorful Shading Accent 5" w:uiPriority="71"/>
-    <w:lsdException w:name="Colorful List Accent 5" w:uiPriority="72"/>
-    <w:lsdException w:name="Colorful Grid Accent 5" w:uiPriority="73"/>
-    <w:lsdException w:name="Light Shading Accent 6" w:uiPriority="60"/>
-    <w:lsdException w:name="Light List Accent 6" w:uiPriority="61"/>
-    <w:lsdException w:name="Light Grid Accent 6" w:uiPriority="62"/>
-    <w:lsdException w:name="Medium Shading 1 Accent 6" w:uiPriority="63"/>
-    <w:lsdException w:name="Medium Shading 2 Accent 6" w:uiPriority="64"/>
-    <w:lsdException w:name="Medium List 1 Accent 6" w:uiPriority="65"/>
-    <w:lsdException w:name="Medium List 2 Accent 6" w:uiPriority="66"/>
-    <w:lsdException w:name="Medium Grid 1 Accent 6" w:uiPriority="67"/>
-    <w:lsdException w:name="Medium Grid 2 Accent 6" w:uiPriority="68"/>
-    <w:lsdException w:name="Medium Grid 3 Accent 6" w:uiPriority="69"/>
-    <w:lsdException w:name="Dark List Accent 6" w:uiPriority="70"/>
-    <w:lsdException w:name="Colorful Shading Accent 6" w:uiPriority="71"/>
-    <w:lsdException w:name="Colorful List Accent 6" w:uiPriority="72"/>
-    <w:lsdException w:name="Colorful Grid Accent 6" w:uiPriority="73"/>
-    <w:lsdException w:name="Subtle Emphasis" w:uiPriority="19" w:qFormat="1"/>
-    <w:lsdException w:name="Intense Emphasis" w:uiPriority="21" w:qFormat="1"/>
-    <w:lsdException w:name="Subtle Reference" w:uiPriority="31" w:qFormat="1"/>
-    <w:lsdException w:name="Intense Reference" w:uiPriority="32" w:qFormat="1"/>
-    <w:lsdException w:name="Book Title" w:uiPriority="33" w:qFormat="1"/>
-    <w:lsdException w:name="Bibliography" w:semiHidden="1" w:uiPriority="37" w:unhideWhenUsed="1"/>
-    <w:lsdException w:name="TOC Heading" w:semiHidden="1" w:uiPriority="39" w:unhideWhenUsed="1" w:qFormat="1"/>
-    <w:lsdException w:name="Plain Table 1" w:uiPriority="41"/>
-    <w:lsdException w:name="Plain Table 2" w:uiPriority="42"/>
-    <w:lsdException w:name="Plain Table 3" w:uiPriority="43"/>
-    <w:lsdException w:name="Plain Table 4" w:uiPriority="44"/>
-    <w:lsdException w:name="Plain Table 5" w:uiPriority="45"/>
-    <w:lsdException w:name="Grid Table Light" w:uiPriority="40"/>
-    <w:lsdException w:name="Grid Table 1 Light" w:uiPriority="46"/>
-    <w:lsdException w:name="Grid Table 2" w:uiPriority="47"/>
-    <w:lsdException w:name="Grid Table 3" w:uiPriority="48"/>
-    <w:lsdException w:name="Grid Table 4" w:uiPriority="49"/>
-    <w:lsdException w:name="Grid Table 5 Dark" w:uiPriority="50"/>
-    <w:lsdException w:name="Grid Table 6 Colorful" w:uiPriority="51"/>
-    <w:lsdException w:name="Grid Table 7 Colorful" w:uiPriority="52"/>
-    <w:lsdException w:name="Grid Table 1 Light Accent 1" w:uiPriority="46"/>
-    <w:lsdException w:name="Grid Table 2 Accent 1" w:uiPriority="47"/>
-    <w:lsdException w:name="Grid Table 3 Accent 1" w:uiPriority="48"/>
-    <w:lsdException w:name="Grid Table 4 Accent 1" w:uiPriority="49"/>
-    <w:lsdException w:name="Grid Table 5 Dark Accent 1" w:uiPriority="50"/>
-    <w:lsdException w:name="Grid Table 6 Colorful Accent 1" w:uiPriority="51"/>
-    <w:lsdException w:name="Grid Table 7 Colorful Accent 1" w:uiPriority="52"/>
-    <w:lsdException w:name="Grid Table 1 Light Accent 2" w:uiPriority="46"/>
-    <w:lsdException w:name="Grid Table 2 Accent 2" w:uiPriority="47"/>
-    <w:lsdException w:name="Grid Table 3 Accent 2" w:uiPriority="48"/>
-    <w:lsdException w:name="Grid Table 4 Accent 2" w:uiPriority="49"/>
-    <w:lsdException w:name="Grid Table 5 Dark Accent 2" w:uiPriority="50"/>
-    <w:lsdException w:name="Grid Table 6 Colorful Accent 2" w:uiPriority="51"/>
-    <w:lsdException w:name="Grid Table 7 Colorful Accent 2" w:uiPriority="52"/>
-    <w:lsdException w:name="Grid Table 1 Light Accent 3" w:uiPriority="46"/>
-    <w:lsdException w:name="Grid Table 2 Accent 3" w:uiPriority="47"/>
-    <w:lsdException w:name="Grid Table 3 Accent 3" w:uiPriority="48"/>
-    <w:lsdException w:name="Grid Table 4 Accent 3" w:uiPriority="49"/>
-    <w:lsdException w:name="Grid Table 5 Dark Accent 3" w:uiPriority="50"/>
-    <w:lsdException w:name="Grid Table 6 Colorful Accent 3" w:uiPriority="51"/>
-    <w:lsdException w:name="Grid Table 7 Colorful Accent 3" w:uiPriority="52"/>
-    <w:lsdException w:name="Grid Table 1 Light Accent 4" w:uiPriority="46"/>
-    <w:lsdException w:name="Grid Table 2 Accent 4" w:uiPriority="47"/>
-    <w:lsdException w:name="Grid Table 3 Accent 4" w:uiPriority="48"/>
-    <w:lsdException w:name="Grid Table 4 Accent 4" w:uiPriority="49"/>
-    <w:lsdException w:name="Grid Table 5 Dark Accent 4" w:uiPriority="50"/>
-    <w:lsdException w:name="Grid Table 6 Colorful Accent 4" w:uiPriority="51"/>
-    <w:lsdException w:name="Grid Table 7 Colorful Accent 4" w:uiPriority="52"/>
-    <w:lsdException w:name="Grid Table 1 Light Accent 5" w:uiPriority="46"/>
-    <w:lsdException w:name="Grid Table 2 Accent 5" w:uiPriority="47"/>
-    <w:lsdException w:name="Grid Table 3 Accent 5" w:uiPriority="48"/>
-    <w:lsdException w:name="Grid Table 4 Accent 5" w:uiPriority="49"/>
-    <w:lsdException w:name="Grid Table 5 Dark Accent 5" w:uiPriority="50"/>
-    <w:lsdException w:name="Grid Table 6 Colorful Accent 5" w:uiPriority="51"/>
-    <w:lsdException w:name="Grid Table 7 Colorful Accent 5" w:uiPriority="52"/>
-    <w:lsdException w:name="Grid Table 1 Light Accent 6" w:uiPriority="46"/>
-    <w:lsdException w:name="Grid Table 2 Accent 6" w:uiPriority="47"/>
-    <w:lsdException w:name="Grid Table 3 Accent 6" w:uiPriority="48"/>
-    <w:lsdException w:name="Grid Table 4 Accent 6" w:uiPriority="49"/>
-    <w:lsdException w:name="Grid Table 5 Dark Accent 6" w:uiPriority="50"/>
-    <w:lsdException w:name="Grid Table 6 Colorful Accent 6" w:uiPriority="51"/>
-    <w:lsdException w:name="Grid Table 7 Colorful Accent 6" w:uiPriority="52"/>
-    <w:lsdException w:name="List Table 1 Light" w:uiPriority="46"/>
-    <w:lsdException w:name="List Table 2" w:uiPriority="47"/>
-    <w:lsdException w:name="List Table 3" w:uiPriority="48"/>
-    <w:lsdException w:name="List Table 4" w:uiPriority="49"/>
-    <w:lsdException w:name="List Table 5 Dark" w:uiPriority="50"/>
-    <w:lsdException w:name="List Table 6 Colorful" w:uiPriority="51"/>
-    <w:lsdException w:name="List Table 7 Colorful" w:uiPriority="52"/>
-    <w:lsdException w:name="List Table 1 Light Accent 1" w:uiPriority="46"/>
-    <w:lsdException w:name="List Table 2 Accent 1" w:uiPriority="47"/>
-    <w:lsdException w:name="List Table 3 Accent 1" w:uiPriority="48"/>
-    <w:lsdException w:name="List Table 4 Accent 1" w:uiPriority="49"/>
-    <w:lsdException w:name="List Table 5 Dark Accent 1" w:uiPriority="50"/>
-    <w:lsdException w:name="List Table 6 Colorful Accent 1" w:uiPriority="51"/>
-    <w:lsdException w:name="List Table 7 Colorful Accent 1" w:uiPriority="52"/>
-    <w:lsdException w:name="List Table 1 Light Accent 2" w:uiPriority="46"/>
-    <w:lsdException w:name="List Table 2 Accent 2" w:uiPriority="47"/>
-    <w:lsdException w:name="List Table 3 Accent 2" w:uiPriority="48"/>
-    <w:lsdException w:name="List Table 4 Accent 2" w:uiPriority="49"/>
-    <w:lsdException w:name="List Table 5 Dark Accent 2" w:uiPriority="50"/>
-    <w:lsdException w:name="List Table 6 Colorful Accent 2" w:uiPriority="51"/>
-    <w:lsdException w:name="List Table 7 Colorful Accent 2" w:uiPriority="52"/>
-    <w:lsdException w:name="List Table 1 Light Accent 3" w:uiPriority="46"/>
-    <w:lsdException w:name="List Table 2 Accent 3" w:uiPriority="47"/>
-    <w:lsdException w:name="List Table 3 Accent 3" w:uiPriority="48"/>
-    <w:lsdException w:name="List Table 4 Accent 3" w:uiPriority="49"/>
-    <w:lsdException w:name="List Table 5 Dark Accent 3" w:uiPriority="50"/>
-    <w:lsdException w:name="List Table 6 Colorful Accent 3" w:uiPriority="51"/>
-    <w:lsdException w:name="List Table 7 Colorful Accent 3" w:uiPriority="52"/>
-    <w:lsdException w:name="List Table 1 Light Accent 4" w:uiPriority="46"/>
-    <w:lsdException w:name="List Table 2 Accent 4" w:uiPriority="47"/>
-    <w:lsdException w:name="List Table 3 Accent 4" w:uiPriority="48"/>
-    <w:lsdException w:name="List Table 4 Accent 4" w:uiPriority="49"/>
-    <w:lsdException w:name="List Table 5 Dark Accent 4" w:uiPriority="50"/>
-    <w:lsdException w:name="List Table 6 Colorful Accent 4" w:uiPriority="51"/>
-    <w:lsdException w:name="List Table 7 Colorful Accent 4" w:uiPriority="52"/>
-    <w:lsdException w:name="List Table 1 Light Accent 5" w:uiPriority="46"/>
-    <w:lsdException w:name="List Table 2 Accent 5" w:uiPriority="47"/>
-    <w:lsdException w:name="List Table 3 Accent 5" w:uiPriority="48"/>
-    <w:lsdException w:name="List Table 4 Accent 5" w:uiPriority="49"/>
-    <w:lsdException w:name="List Table 5 Dark Accent 5" w:uiPriority="50"/>
-    <w:lsdException w:name="List Table 6 Colorful Accent 5" w:uiPriority="51"/>
-    <w:lsdException w:name="List Table 7 Colorful Accent 5" w:uiPriority="52"/>
-    <w:lsdException w:name="List Table 1 Light Accent 6" w:uiPriority="46"/>
-    <w:lsdException w:name="List Table 2 Accent 6" w:uiPriority="47"/>
-    <w:lsdException w:name="List Table 3 Accent 6" w:uiPriority="48"/>
-    <w:lsdException w:name="List Table 4 Accent 6" w:uiPriority="49"/>
-    <w:lsdException w:name="List Table 5 Dark Accent 6" w:uiPriority="50"/>
-    <w:lsdException w:name="List Table 6 Colorful Accent 6" w:uiPriority="51"/>
-    <w:lsdException w:name="List Table 7 Colorful Accent 6" w:uiPriority="52"/>
+  <w:latentStyles w:defLockedState="0" w:defUIPriority="99" w:defSemiHidden="1" w:defUnhideWhenUsed="1" w:defQFormat="0" w:count="267">
+    <w:lsdException w:name="Normal" w:semiHidden="0" w:uiPriority="0" w:unhideWhenUsed="0" w:qFormat="1"/>
+    <w:lsdException w:name="heading 1" w:semiHidden="0" w:uiPriority="9" w:unhideWhenUsed="0" w:qFormat="1"/>
+    <w:lsdException w:name="heading 2" w:uiPriority="9" w:qFormat="1"/>
+    <w:lsdException w:name="heading 3" w:uiPriority="9" w:qFormat="1"/>
+    <w:lsdException w:name="heading 4" w:uiPriority="9" w:qFormat="1"/>
+    <w:lsdException w:name="heading 5" w:uiPriority="9" w:qFormat="1"/>
+    <w:lsdException w:name="heading 6" w:uiPriority="9" w:qFormat="1"/>
+    <w:lsdException w:name="heading 7" w:uiPriority="9" w:qFormat="1"/>
+    <w:lsdException w:name="heading 8" w:uiPriority="9" w:qFormat="1"/>
+    <w:lsdException w:name="heading 9" w:uiPriority="9" w:qFormat="1"/>
+    <w:lsdException w:name="toc 1" w:uiPriority="39"/>
+    <w:lsdException w:name="toc 2" w:uiPriority="39"/>
+    <w:lsdException w:name="toc 3" w:uiPriority="39"/>
+    <w:lsdException w:name="toc 4" w:uiPriority="39"/>
+    <w:lsdException w:name="toc 5" w:uiPriority="39"/>
+    <w:lsdException w:name="toc 6" w:uiPriority="39"/>
+    <w:lsdException w:name="toc 7" w:uiPriority="39"/>
+    <w:lsdException w:name="toc 8" w:uiPriority="39"/>
+    <w:lsdException w:name="toc 9" w:uiPriority="39"/>
+    <w:lsdException w:name="caption" w:uiPriority="35" w:qFormat="1"/>
+    <w:lsdException w:name="Title" w:semiHidden="0" w:uiPriority="10" w:unhideWhenUsed="0" w:qFormat="1"/>
+    <w:lsdException w:name="Default Paragraph Font" w:uiPriority="1"/>
+    <w:lsdException w:name="Subtitle" w:semiHidden="0" w:uiPriority="11" w:unhideWhenUsed="0" w:qFormat="1"/>
+    <w:lsdException w:name="Strong" w:semiHidden="0" w:uiPriority="22" w:unhideWhenUsed="0" w:qFormat="1"/>
+    <w:lsdException w:name="Emphasis" w:semiHidden="0" w:uiPriority="20" w:unhideWhenUsed="0" w:qFormat="1"/>
+    <w:lsdException w:name="Table Grid" w:semiHidden="0" w:uiPriority="59" w:unhideWhenUsed="0"/>
+    <w:lsdException w:name="Placeholder Text" w:unhideWhenUsed="0"/>
+    <w:lsdException w:name="No Spacing" w:semiHidden="0" w:uiPriority="1" w:unhideWhenUsed="0" w:qFormat="1"/>
+    <w:lsdException w:name="Light Shading" w:semiHidden="0" w:uiPriority="60" w:unhideWhenUsed="0"/>
+    <w:lsdException w:name="Light List" w:semiHidden="0" w:uiPriority="61" w:unhideWhenUsed="0"/>
+    <w:lsdException w:name="Light Grid" w:semiHidden="0" w:uiPriority="62" w:unhideWhenUsed="0"/>
+    <w:lsdException w:name="Medium Shading 1" w:semiHidden="0" w:uiPriority="63" w:unhideWhenUsed="0"/>
+    <w:lsdException w:name="Medium Shading 2" w:semiHidden="0" w:uiPriority="64" w:unhideWhenUsed="0"/>
+    <w:lsdException w:name="Medium List 1" w:semiHidden="0" w:uiPriority="65" w:unhideWhenUsed="0"/>
+    <w:lsdException w:name="Medium List 2" w:semiHidden="0" w:uiPriority="66" w:unhideWhenUsed="0"/>
+    <w:lsdException w:name="Medium Grid 1" w:semiHidden="0" w:uiPriority="67" w:unhideWhenUsed="0"/>
+    <w:lsdException w:name="Medium Grid 2" w:semiHidden="0" w:uiPriority="68" w:unhideWhenUsed="0"/>
+    <w:lsdException w:name="Medium Grid 3" w:semiHidden="0" w:uiPriority="69" w:unhideWhenUsed="0"/>
+    <w:lsdException w:name="Dark List" w:semiHidden="0" w:uiPriority="70" w:unhideWhenUsed="0"/>
+    <w:lsdException w:name="Colorful Shading" w:semiHidden="0" w:uiPriority="71" w:unhideWhenUsed="0"/>
+    <w:lsdException w:name="Colorful List" w:semiHidden="0" w:uiPriority="72" w:unhideWhenUsed="0"/>
+    <w:lsdException w:name="Colorful Grid" w:semiHidden="0" w:uiPriority="73" w:unhideWhenUsed="0"/>
+    <w:lsdException w:name="Light Shading Accent 1" w:semiHidden="0" w:uiPriority="60" w:unhideWhenUsed="0"/>
+    <w:lsdException w:name="Light List Accent 1" w:semiHidden="0" w:uiPriority="61" w:unhideWhenUsed="0"/>
+    <w:lsdException w:name="Light Grid Accent 1" w:semiHidden="0" w:uiPriority="62" w:unhideWhenUsed="0"/>
+    <w:lsdException w:name="Medium Shading 1 Accent 1" w:semiHidden="0" w:uiPriority="63" w:unhideWhenUsed="0"/>
+    <w:lsdException w:name="Medium Shading 2 Accent 1" w:semiHidden="0" w:uiPriority="64" w:unhideWhenUsed="0"/>
+    <w:lsdException w:name="Medium List 1 Accent 1" w:semiHidden="0" w:uiPriority="65" w:unhideWhenUsed="0"/>
+    <w:lsdException w:name="Revision" w:unhideWhenUsed="0"/>
+    <w:lsdException w:name="List Paragraph" w:semiHidden="0" w:uiPriority="34" w:unhideWhenUsed="0" w:qFormat="1"/>
+    <w:lsdException w:name="Quote" w:semiHidden="0" w:uiPriority="29" w:unhideWhenUsed="0" w:qFormat="1"/>
+    <w:lsdException w:name="Intense Quote" w:semiHidden="0" w:uiPriority="30" w:unhideWhenUsed="0" w:qFormat="1"/>
+    <w:lsdException w:name="Medium List 2 Accent 1" w:semiHidden="0" w:uiPriority="66" w:unhideWhenUsed="0"/>
+    <w:lsdException w:name="Medium Grid 1 Accent 1" w:semiHidden="0" w:uiPriority="67" w:unhideWhenUsed="0"/>
+    <w:lsdException w:name="Medium Grid 2 Accent 1" w:semiHidden="0" w:uiPriority="68" w:unhideWhenUsed="0"/>
+    <w:lsdException w:name="Medium Grid 3 Accent 1" w:semiHidden="0" w:uiPriority="69" w:unhideWhenUsed="0"/>
+    <w:lsdException w:name="Dark List Accent 1" w:semiHidden="0" w:uiPriority="70" w:unhideWhenUsed="0"/>
+    <w:lsdException w:name="Colorful Shading Accent 1" w:semiHidden="0" w:uiPriority="71" w:unhideWhenUsed="0"/>
+    <w:lsdException w:name="Colorful List Accent 1" w:semiHidden="0" w:uiPriority="72" w:unhideWhenUsed="0"/>
+    <w:lsdException w:name="Colorful Grid Accent 1" w:semiHidden="0" w:uiPriority="73" w:unhideWhenUsed="0"/>
+    <w:lsdException w:name="Light Shading Accent 2" w:semiHidden="0" w:uiPriority="60" w:unhideWhenUsed="0"/>
+    <w:lsdException w:name="Light List Accent 2" w:semiHidden="0" w:uiPriority="61" w:unhideWhenUsed="0"/>
+    <w:lsdException w:name="Light Grid Accent 2" w:semiHidden="0" w:uiPriority="62" w:unhideWhenUsed="0"/>
+    <w:lsdException w:name="Medium Shading 1 Accent 2" w:semiHidden="0" w:uiPriority="63" w:unhideWhenUsed="0"/>
+    <w:lsdException w:name="Medium Shading 2 Accent 2" w:semiHidden="0" w:uiPriority="64" w:unhideWhenUsed="0"/>
+    <w:lsdException w:name="Medium List 1 Accent 2" w:semiHidden="0" w:uiPriority="65" w:unhideWhenUsed="0"/>
+    <w:lsdException w:name="Medium List 2 Accent 2" w:semiHidden="0" w:uiPriority="66" w:unhideWhenUsed="0"/>
+    <w:lsdException w:name="Medium Grid 1 Accent 2" w:semiHidden="0" w:uiPriority="67" w:unhideWhenUsed="0"/>
+    <w:lsdException w:name="Medium Grid 2 Accent 2" w:semiHidden="0" w:uiPriority="68" w:unhideWhenUsed="0"/>
+    <w:lsdException w:name="Medium Grid 3 Accent 2" w:semiHidden="0" w:uiPriority="69" w:unhideWhenUsed="0"/>
+    <w:lsdException w:name="Dark List Accent 2" w:semiHidden="0" w:uiPriority="70" w:unhideWhenUsed="0"/>
+    <w:lsdException w:name="Colorful Shading Accent 2" w:semiHidden="0" w:uiPriority="71" w:unhideWhenUsed="0"/>
+    <w:lsdException w:name="Colorful List Accent 2" w:semiHidden="0" w:uiPriority="72" w:unhideWhenUsed="0"/>
+    <w:lsdException w:name="Colorful Grid Accent 2" w:semiHidden="0" w:uiPriority="73" w:unhideWhenUsed="0"/>
+    <w:lsdException w:name="Light Shading Accent 3" w:semiHidden="0" w:uiPriority="60" w:unhideWhenUsed="0"/>
+    <w:lsdException w:name="Light List Accent 3" w:semiHidden="0" w:uiPriority="61" w:unhideWhenUsed="0"/>
+    <w:lsdException w:name="Light Grid Accent 3" w:semiHidden="0" w:uiPriority="62" w:unhideWhenUsed="0"/>
+    <w:lsdException w:name="Medium Shading 1 Accent 3" w:semiHidden="0" w:uiPriority="63" w:unhideWhenUsed="0"/>
+    <w:lsdException w:name="Medium Shading 2 Accent 3" w:semiHidden="0" w:uiPriority="64" w:unhideWhenUsed="0"/>
+    <w:lsdException w:name="Medium List 1 Accent 3" w:semiHidden="0" w:uiPriority="65" w:unhideWhenUsed="0"/>
+    <w:lsdException w:name="Medium List 2 Accent 3" w:semiHidden="0" w:uiPriority="66" w:unhideWhenUsed="0"/>
+    <w:lsdException w:name="Medium Grid 1 Accent 3" w:semiHidden="0" w:uiPriority="67" w:unhideWhenUsed="0"/>
+    <w:lsdException w:name="Medium Grid 2 Accent 3" w:semiHidden="0" w:uiPriority="68" w:unhideWhenUsed="0"/>
+    <w:lsdException w:name="Medium Grid 3 Accent 3" w:semiHidden="0" w:uiPriority="69" w:unhideWhenUsed="0"/>
+    <w:lsdException w:name="Dark List Accent 3" w:semiHidden="0" w:uiPriority="70" w:unhideWhenUsed="0"/>
+    <w:lsdException w:name="Colorful Shading Accent 3" w:semiHidden="0" w:uiPriority="71" w:unhideWhenUsed="0"/>
+    <w:lsdException w:name="Colorful List Accent 3" w:semiHidden="0" w:uiPriority="72" w:unhideWhenUsed="0"/>
+    <w:lsdException w:name="Colorful Grid Accent 3" w:semiHidden="0" w:uiPriority="73" w:unhideWhenUsed="0"/>
+    <w:lsdException w:name="Light Shading Accent 4" w:semiHidden="0" w:uiPriority="60" w:unhideWhenUsed="0"/>
+    <w:lsdException w:name="Light List Accent 4" w:semiHidden="0" w:uiPriority="61" w:unhideWhenUsed="0"/>
+    <w:lsdException w:name="Light Grid Accent 4" w:semiHidden="0" w:uiPriority="62" w:unhideWhenUsed="0"/>
+    <w:lsdException w:name="Medium Shading 1 Accent 4" w:semiHidden="0" w:uiPriority="63" w:unhideWhenUsed="0"/>
+    <w:lsdException w:name="Medium Shading 2 Accent 4" w:semiHidden="0" w:uiPriority="64" w:unhideWhenUsed="0"/>
+    <w:lsdException w:name="Medium List 1 Accent 4" w:semiHidden="0" w:uiPriority="65" w:unhideWhenUsed="0"/>
+    <w:lsdException w:name="Medium List 2 Accent 4" w:semiHidden="0" w:uiPriority="66" w:unhideWhenUsed="0"/>
+    <w:lsdException w:name="Medium Grid 1 Accent 4" w:semiHidden="0" w:uiPriority="67" w:unhideWhenUsed="0"/>
+    <w:lsdException w:name="Medium Grid 2 Accent 4" w:semiHidden="0" w:uiPriority="68" w:unhideWhenUsed="0"/>
+    <w:lsdException w:name="Medium Grid 3 Accent 4" w:semiHidden="0" w:uiPriority="69" w:unhideWhenUsed="0"/>
+    <w:lsdException w:name="Dark List Accent 4" w:semiHidden="0" w:uiPriority="70" w:unhideWhenUsed="0"/>
+    <w:lsdException w:name="Colorful Shading Accent 4" w:semiHidden="0" w:uiPriority="71" w:unhideWhenUsed="0"/>
+    <w:lsdException w:name="Colorful List Accent 4" w:semiHidden="0" w:uiPriority="72" w:unhideWhenUsed="0"/>
+    <w:lsdException w:name="Colorful Grid Accent 4" w:semiHidden="0" w:uiPriority="73" w:unhideWhenUsed="0"/>
+    <w:lsdException w:name="Light Shading Accent 5" w:semiHidden="0" w:uiPriority="60" w:unhideWhenUsed="0"/>
+    <w:lsdException w:name="Light List Accent 5" w:semiHidden="0" w:uiPriority="61" w:unhideWhenUsed="0"/>
+    <w:lsdException w:name="Light Grid Accent 5" w:semiHidden="0" w:uiPriority="62" w:unhideWhenUsed="0"/>
+    <w:lsdException w:name="Medium Shading 1 Accent 5" w:semiHidden="0" w:uiPriority="63" w:unhideWhenUsed="0"/>
+    <w:lsdException w:name="Medium Shading 2 Accent 5" w:semiHidden="0" w:uiPriority="64" w:unhideWhenUsed="0"/>
+    <w:lsdException w:name="Medium List 1 Accent 5" w:semiHidden="0" w:uiPriority="65" w:unhideWhenUsed="0"/>
+    <w:lsdException w:name="Medium List 2 Accent 5" w:semiHidden="0" w:uiPriority="66" w:unhideWhenUsed="0"/>
+    <w:lsdException w:name="Medium Grid 1 Accent 5" w:semiHidden="0" w:uiPriority="67" w:unhideWhenUsed="0"/>
+    <w:lsdException w:name="Medium Grid 2 Accent 5" w:semiHidden="0" w:uiPriority="68" w:unhideWhenUsed="0"/>
+    <w:lsdException w:name="Medium Grid 3 Accent 5" w:semiHidden="0" w:uiPriority="69" w:unhideWhenUsed="0"/>
+    <w:lsdException w:name="Dark List Accent 5" w:semiHidden="0" w:uiPriority="70" w:unhideWhenUsed="0"/>
+    <w:lsdException w:name="Colorful Shading Accent 5" w:semiHidden="0" w:uiPriority="71" w:unhideWhenUsed="0"/>
+    <w:lsdException w:name="Colorful List Accent 5" w:semiHidden="0" w:uiPriority="72" w:unhideWhenUsed="0"/>
+    <w:lsdException w:name="Colorful Grid Accent 5" w:semiHidden="0" w:uiPriority="73" w:unhideWhenUsed="0"/>
+    <w:lsdException w:name="Light Shading Accent 6" w:semiHidden="0" w:uiPriority="60" w:unhideWhenUsed="0"/>
+    <w:lsdException w:name="Light List Accent 6" w:semiHidden="0" w:uiPriority="61" w:unhideWhenUsed="0"/>
+    <w:lsdException w:name="Light Grid Accent 6" w:semiHidden="0" w:uiPriority="62" w:unhideWhenUsed="0"/>
+    <w:lsdException w:name="Medium Shading 1 Accent 6" w:semiHidden="0" w:uiPriority="63" w:unhideWhenUsed="0"/>
+    <w:lsdException w:name="Medium Shading 2 Accent 6" w:semiHidden="0" w:uiPriority="64" w:unhideWhenUsed="0"/>
+    <w:lsdException w:name="Medium List 1 Accent 6" w:semiHidden="0" w:uiPriority="65" w:unhideWhenUsed="0"/>
+    <w:lsdException w:name="Medium List 2 Accent 6" w:semiHidden="0" w:uiPriority="66" w:unhideWhenUsed="0"/>
+    <w:lsdException w:name="Medium Grid 1 Accent 6" w:semiHidden="0" w:uiPriority="67" w:unhideWhenUsed="0"/>
+    <w:lsdException w:name="Medium Grid 2 Accent 6" w:semiHidden="0" w:uiPriority="68" w:unhideWhenUsed="0"/>
+    <w:lsdException w:name="Medium Grid 3 Accent 6" w:semiHidden="0" w:uiPriority="69" w:unhideWhenUsed="0"/>
+    <w:lsdException w:name="Dark List Accent 6" w:semiHidden="0" w:uiPriority="70" w:unhideWhenUsed="0"/>
+    <w:lsdException w:name="Colorful Shading Accent 6" w:semiHidden="0" w:uiPriority="71" w:unhideWhenUsed="0"/>
+    <w:lsdException w:name="Colorful List Accent 6" w:semiHidden="0" w:uiPriority="72" w:unhideWhenUsed="0"/>
+    <w:lsdException w:name="Colorful Grid Accent 6" w:semiHidden="0" w:uiPriority="73" w:unhideWhenUsed="0"/>
+    <w:lsdException w:name="Subtle Emphasis" w:semiHidden="0" w:uiPriority="19" w:unhideWhenUsed="0" w:qFormat="1"/>
+    <w:lsdException w:name="Intense Emphasis" w:semiHidden="0" w:uiPriority="21" w:unhideWhenUsed="0" w:qFormat="1"/>
+    <w:lsdException w:name="Subtle Reference" w:semiHidden="0" w:uiPriority="31" w:unhideWhenUsed="0" w:qFormat="1"/>
+    <w:lsdException w:name="Intense Reference" w:semiHidden="0" w:uiPriority="32" w:unhideWhenUsed="0" w:qFormat="1"/>
+    <w:lsdException w:name="Book Title" w:semiHidden="0" w:uiPriority="33" w:unhideWhenUsed="0" w:qFormat="1"/>
+    <w:lsdException w:name="Bibliography" w:uiPriority="37"/>
+    <w:lsdException w:name="TOC Heading" w:uiPriority="39" w:qFormat="1"/>
   </w:latentStyles>
   <w:style w:type="paragraph" w:default="1" w:styleId="Normal">
     <w:name w:val="Normal"/>
@@ -3873,6 +3794,196 @@
       <w:ind w:left="720"/>
       <w:contextualSpacing/>
     </w:pPr>
+  </w:style>
+</w:styles>
+</file>
+
+<file path=word/stylesWithEffects.xml><?xml version="1.0" encoding="utf-8"?>
+<w:styles xmlns:wpc="http://schemas.microsoft.com/office/word/2010/wordprocessingCanvas" xmlns:mc="http://schemas.openxmlformats.org/markup-compatibility/2006" xmlns:o="urn:schemas-microsoft-com:office:office" xmlns:r="http://schemas.openxmlformats.org/officeDocument/2006/relationships" xmlns:m="http://schemas.openxmlformats.org/officeDocument/2006/math" xmlns:v="urn:schemas-microsoft-com:vml" xmlns:wp14="http://schemas.microsoft.com/office/word/2010/wordprocessingDrawing" xmlns:wp="http://schemas.openxmlformats.org/drawingml/2006/wordprocessingDrawing" xmlns:w10="urn:schemas-microsoft-com:office:word" xmlns:w="http://schemas.openxmlformats.org/wordprocessingml/2006/main" xmlns:w14="http://schemas.microsoft.com/office/word/2010/wordml" xmlns:wpg="http://schemas.microsoft.com/office/word/2010/wordprocessingGroup" xmlns:wpi="http://schemas.microsoft.com/office/word/2010/wordprocessingInk" xmlns:wne="http://schemas.microsoft.com/office/word/2006/wordml" xmlns:wps="http://schemas.microsoft.com/office/word/2010/wordprocessingShape" mc:Ignorable="w14 wp14">
+  <w:docDefaults>
+    <w:rPrDefault>
+      <w:rPr>
+        <w:rFonts w:asciiTheme="minorHAnsi" w:eastAsiaTheme="minorEastAsia" w:hAnsiTheme="minorHAnsi" w:cstheme="minorBidi"/>
+        <w:sz w:val="22"/>
+        <w:szCs w:val="22"/>
+        <w:lang w:val="fr-FR" w:eastAsia="fr-FR" w:bidi="ar-SA"/>
+      </w:rPr>
+    </w:rPrDefault>
+    <w:pPrDefault>
+      <w:pPr>
+        <w:spacing w:after="200" w:line="276" w:lineRule="auto"/>
+      </w:pPr>
+    </w:pPrDefault>
+  </w:docDefaults>
+  <w:latentStyles w:defLockedState="0" w:defUIPriority="99" w:defSemiHidden="1" w:defUnhideWhenUsed="1" w:defQFormat="0" w:count="267">
+    <w:lsdException w:name="Normal" w:semiHidden="0" w:uiPriority="0" w:unhideWhenUsed="0" w:qFormat="1"/>
+    <w:lsdException w:name="heading 1" w:semiHidden="0" w:uiPriority="9" w:unhideWhenUsed="0" w:qFormat="1"/>
+    <w:lsdException w:name="heading 2" w:uiPriority="9" w:qFormat="1"/>
+    <w:lsdException w:name="heading 3" w:uiPriority="9" w:qFormat="1"/>
+    <w:lsdException w:name="heading 4" w:uiPriority="9" w:qFormat="1"/>
+    <w:lsdException w:name="heading 5" w:uiPriority="9" w:qFormat="1"/>
+    <w:lsdException w:name="heading 6" w:uiPriority="9" w:qFormat="1"/>
+    <w:lsdException w:name="heading 7" w:uiPriority="9" w:qFormat="1"/>
+    <w:lsdException w:name="heading 8" w:uiPriority="9" w:qFormat="1"/>
+    <w:lsdException w:name="heading 9" w:uiPriority="9" w:qFormat="1"/>
+    <w:lsdException w:name="toc 1" w:uiPriority="39"/>
+    <w:lsdException w:name="toc 2" w:uiPriority="39"/>
+    <w:lsdException w:name="toc 3" w:uiPriority="39"/>
+    <w:lsdException w:name="toc 4" w:uiPriority="39"/>
+    <w:lsdException w:name="toc 5" w:uiPriority="39"/>
+    <w:lsdException w:name="toc 6" w:uiPriority="39"/>
+    <w:lsdException w:name="toc 7" w:uiPriority="39"/>
+    <w:lsdException w:name="toc 8" w:uiPriority="39"/>
+    <w:lsdException w:name="toc 9" w:uiPriority="39"/>
+    <w:lsdException w:name="caption" w:uiPriority="35" w:qFormat="1"/>
+    <w:lsdException w:name="Title" w:semiHidden="0" w:uiPriority="10" w:unhideWhenUsed="0" w:qFormat="1"/>
+    <w:lsdException w:name="Default Paragraph Font" w:uiPriority="1"/>
+    <w:lsdException w:name="Subtitle" w:semiHidden="0" w:uiPriority="11" w:unhideWhenUsed="0" w:qFormat="1"/>
+    <w:lsdException w:name="Strong" w:semiHidden="0" w:uiPriority="22" w:unhideWhenUsed="0" w:qFormat="1"/>
+    <w:lsdException w:name="Emphasis" w:semiHidden="0" w:uiPriority="20" w:unhideWhenUsed="0" w:qFormat="1"/>
+    <w:lsdException w:name="Table Grid" w:semiHidden="0" w:uiPriority="59" w:unhideWhenUsed="0"/>
+    <w:lsdException w:name="Placeholder Text" w:unhideWhenUsed="0"/>
+    <w:lsdException w:name="No Spacing" w:semiHidden="0" w:uiPriority="1" w:unhideWhenUsed="0" w:qFormat="1"/>
+    <w:lsdException w:name="Light Shading" w:semiHidden="0" w:uiPriority="60" w:unhideWhenUsed="0"/>
+    <w:lsdException w:name="Light List" w:semiHidden="0" w:uiPriority="61" w:unhideWhenUsed="0"/>
+    <w:lsdException w:name="Light Grid" w:semiHidden="0" w:uiPriority="62" w:unhideWhenUsed="0"/>
+    <w:lsdException w:name="Medium Shading 1" w:semiHidden="0" w:uiPriority="63" w:unhideWhenUsed="0"/>
+    <w:lsdException w:name="Medium Shading 2" w:semiHidden="0" w:uiPriority="64" w:unhideWhenUsed="0"/>
+    <w:lsdException w:name="Medium List 1" w:semiHidden="0" w:uiPriority="65" w:unhideWhenUsed="0"/>
+    <w:lsdException w:name="Medium List 2" w:semiHidden="0" w:uiPriority="66" w:unhideWhenUsed="0"/>
+    <w:lsdException w:name="Medium Grid 1" w:semiHidden="0" w:uiPriority="67" w:unhideWhenUsed="0"/>
+    <w:lsdException w:name="Medium Grid 2" w:semiHidden="0" w:uiPriority="68" w:unhideWhenUsed="0"/>
+    <w:lsdException w:name="Medium Grid 3" w:semiHidden="0" w:uiPriority="69" w:unhideWhenUsed="0"/>
+    <w:lsdException w:name="Dark List" w:semiHidden="0" w:uiPriority="70" w:unhideWhenUsed="0"/>
+    <w:lsdException w:name="Colorful Shading" w:semiHidden="0" w:uiPriority="71" w:unhideWhenUsed="0"/>
+    <w:lsdException w:name="Colorful List" w:semiHidden="0" w:uiPriority="72" w:unhideWhenUsed="0"/>
+    <w:lsdException w:name="Colorful Grid" w:semiHidden="0" w:uiPriority="73" w:unhideWhenUsed="0"/>
+    <w:lsdException w:name="Light Shading Accent 1" w:semiHidden="0" w:uiPriority="60" w:unhideWhenUsed="0"/>
+    <w:lsdException w:name="Light List Accent 1" w:semiHidden="0" w:uiPriority="61" w:unhideWhenUsed="0"/>
+    <w:lsdException w:name="Light Grid Accent 1" w:semiHidden="0" w:uiPriority="62" w:unhideWhenUsed="0"/>
+    <w:lsdException w:name="Medium Shading 1 Accent 1" w:semiHidden="0" w:uiPriority="63" w:unhideWhenUsed="0"/>
+    <w:lsdException w:name="Medium Shading 2 Accent 1" w:semiHidden="0" w:uiPriority="64" w:unhideWhenUsed="0"/>
+    <w:lsdException w:name="Medium List 1 Accent 1" w:semiHidden="0" w:uiPriority="65" w:unhideWhenUsed="0"/>
+    <w:lsdException w:name="Revision" w:unhideWhenUsed="0"/>
+    <w:lsdException w:name="List Paragraph" w:semiHidden="0" w:uiPriority="34" w:unhideWhenUsed="0" w:qFormat="1"/>
+    <w:lsdException w:name="Quote" w:semiHidden="0" w:uiPriority="29" w:unhideWhenUsed="0" w:qFormat="1"/>
+    <w:lsdException w:name="Intense Quote" w:semiHidden="0" w:uiPriority="30" w:unhideWhenUsed="0" w:qFormat="1"/>
+    <w:lsdException w:name="Medium List 2 Accent 1" w:semiHidden="0" w:uiPriority="66" w:unhideWhenUsed="0"/>
+    <w:lsdException w:name="Medium Grid 1 Accent 1" w:semiHidden="0" w:uiPriority="67" w:unhideWhenUsed="0"/>
+    <w:lsdException w:name="Medium Grid 2 Accent 1" w:semiHidden="0" w:uiPriority="68" w:unhideWhenUsed="0"/>
+    <w:lsdException w:name="Medium Grid 3 Accent 1" w:semiHidden="0" w:uiPriority="69" w:unhideWhenUsed="0"/>
+    <w:lsdException w:name="Dark List Accent 1" w:semiHidden="0" w:uiPriority="70" w:unhideWhenUsed="0"/>
+    <w:lsdException w:name="Colorful Shading Accent 1" w:semiHidden="0" w:uiPriority="71" w:unhideWhenUsed="0"/>
+    <w:lsdException w:name="Colorful List Accent 1" w:semiHidden="0" w:uiPriority="72" w:unhideWhenUsed="0"/>
+    <w:lsdException w:name="Colorful Grid Accent 1" w:semiHidden="0" w:uiPriority="73" w:unhideWhenUsed="0"/>
+    <w:lsdException w:name="Light Shading Accent 2" w:semiHidden="0" w:uiPriority="60" w:unhideWhenUsed="0"/>
+    <w:lsdException w:name="Light List Accent 2" w:semiHidden="0" w:uiPriority="61" w:unhideWhenUsed="0"/>
+    <w:lsdException w:name="Light Grid Accent 2" w:semiHidden="0" w:uiPriority="62" w:unhideWhenUsed="0"/>
+    <w:lsdException w:name="Medium Shading 1 Accent 2" w:semiHidden="0" w:uiPriority="63" w:unhideWhenUsed="0"/>
+    <w:lsdException w:name="Medium Shading 2 Accent 2" w:semiHidden="0" w:uiPriority="64" w:unhideWhenUsed="0"/>
+    <w:lsdException w:name="Medium List 1 Accent 2" w:semiHidden="0" w:uiPriority="65" w:unhideWhenUsed="0"/>
+    <w:lsdException w:name="Medium List 2 Accent 2" w:semiHidden="0" w:uiPriority="66" w:unhideWhenUsed="0"/>
+    <w:lsdException w:name="Medium Grid 1 Accent 2" w:semiHidden="0" w:uiPriority="67" w:unhideWhenUsed="0"/>
+    <w:lsdException w:name="Medium Grid 2 Accent 2" w:semiHidden="0" w:uiPriority="68" w:unhideWhenUsed="0"/>
+    <w:lsdException w:name="Medium Grid 3 Accent 2" w:semiHidden="0" w:uiPriority="69" w:unhideWhenUsed="0"/>
+    <w:lsdException w:name="Dark List Accent 2" w:semiHidden="0" w:uiPriority="70" w:unhideWhenUsed="0"/>
+    <w:lsdException w:name="Colorful Shading Accent 2" w:semiHidden="0" w:uiPriority="71" w:unhideWhenUsed="0"/>
+    <w:lsdException w:name="Colorful List Accent 2" w:semiHidden="0" w:uiPriority="72" w:unhideWhenUsed="0"/>
+    <w:lsdException w:name="Colorful Grid Accent 2" w:semiHidden="0" w:uiPriority="73" w:unhideWhenUsed="0"/>
+    <w:lsdException w:name="Light Shading Accent 3" w:semiHidden="0" w:uiPriority="60" w:unhideWhenUsed="0"/>
+    <w:lsdException w:name="Light List Accent 3" w:semiHidden="0" w:uiPriority="61" w:unhideWhenUsed="0"/>
+    <w:lsdException w:name="Light Grid Accent 3" w:semiHidden="0" w:uiPriority="62" w:unhideWhenUsed="0"/>
+    <w:lsdException w:name="Medium Shading 1 Accent 3" w:semiHidden="0" w:uiPriority="63" w:unhideWhenUsed="0"/>
+    <w:lsdException w:name="Medium Shading 2 Accent 3" w:semiHidden="0" w:uiPriority="64" w:unhideWhenUsed="0"/>
+    <w:lsdException w:name="Medium List 1 Accent 3" w:semiHidden="0" w:uiPriority="65" w:unhideWhenUsed="0"/>
+    <w:lsdException w:name="Medium List 2 Accent 3" w:semiHidden="0" w:uiPriority="66" w:unhideWhenUsed="0"/>
+    <w:lsdException w:name="Medium Grid 1 Accent 3" w:semiHidden="0" w:uiPriority="67" w:unhideWhenUsed="0"/>
+    <w:lsdException w:name="Medium Grid 2 Accent 3" w:semiHidden="0" w:uiPriority="68" w:unhideWhenUsed="0"/>
+    <w:lsdException w:name="Medium Grid 3 Accent 3" w:semiHidden="0" w:uiPriority="69" w:unhideWhenUsed="0"/>
+    <w:lsdException w:name="Dark List Accent 3" w:semiHidden="0" w:uiPriority="70" w:unhideWhenUsed="0"/>
+    <w:lsdException w:name="Colorful Shading Accent 3" w:semiHidden="0" w:uiPriority="71" w:unhideWhenUsed="0"/>
+    <w:lsdException w:name="Colorful List Accent 3" w:semiHidden="0" w:uiPriority="72" w:unhideWhenUsed="0"/>
+    <w:lsdException w:name="Colorful Grid Accent 3" w:semiHidden="0" w:uiPriority="73" w:unhideWhenUsed="0"/>
+    <w:lsdException w:name="Light Shading Accent 4" w:semiHidden="0" w:uiPriority="60" w:unhideWhenUsed="0"/>
+    <w:lsdException w:name="Light List Accent 4" w:semiHidden="0" w:uiPriority="61" w:unhideWhenUsed="0"/>
+    <w:lsdException w:name="Light Grid Accent 4" w:semiHidden="0" w:uiPriority="62" w:unhideWhenUsed="0"/>
+    <w:lsdException w:name="Medium Shading 1 Accent 4" w:semiHidden="0" w:uiPriority="63" w:unhideWhenUsed="0"/>
+    <w:lsdException w:name="Medium Shading 2 Accent 4" w:semiHidden="0" w:uiPriority="64" w:unhideWhenUsed="0"/>
+    <w:lsdException w:name="Medium List 1 Accent 4" w:semiHidden="0" w:uiPriority="65" w:unhideWhenUsed="0"/>
+    <w:lsdException w:name="Medium List 2 Accent 4" w:semiHidden="0" w:uiPriority="66" w:unhideWhenUsed="0"/>
+    <w:lsdException w:name="Medium Grid 1 Accent 4" w:semiHidden="0" w:uiPriority="67" w:unhideWhenUsed="0"/>
+    <w:lsdException w:name="Medium Grid 2 Accent 4" w:semiHidden="0" w:uiPriority="68" w:unhideWhenUsed="0"/>
+    <w:lsdException w:name="Medium Grid 3 Accent 4" w:semiHidden="0" w:uiPriority="69" w:unhideWhenUsed="0"/>
+    <w:lsdException w:name="Dark List Accent 4" w:semiHidden="0" w:uiPriority="70" w:unhideWhenUsed="0"/>
+    <w:lsdException w:name="Colorful Shading Accent 4" w:semiHidden="0" w:uiPriority="71" w:unhideWhenUsed="0"/>
+    <w:lsdException w:name="Colorful List Accent 4" w:semiHidden="0" w:uiPriority="72" w:unhideWhenUsed="0"/>
+    <w:lsdException w:name="Colorful Grid Accent 4" w:semiHidden="0" w:uiPriority="73" w:unhideWhenUsed="0"/>
+    <w:lsdException w:name="Light Shading Accent 5" w:semiHidden="0" w:uiPriority="60" w:unhideWhenUsed="0"/>
+    <w:lsdException w:name="Light List Accent 5" w:semiHidden="0" w:uiPriority="61" w:unhideWhenUsed="0"/>
+    <w:lsdException w:name="Light Grid Accent 5" w:semiHidden="0" w:uiPriority="62" w:unhideWhenUsed="0"/>
+    <w:lsdException w:name="Medium Shading 1 Accent 5" w:semiHidden="0" w:uiPriority="63" w:unhideWhenUsed="0"/>
+    <w:lsdException w:name="Medium Shading 2 Accent 5" w:semiHidden="0" w:uiPriority="64" w:unhideWhenUsed="0"/>
+    <w:lsdException w:name="Medium List 1 Accent 5" w:semiHidden="0" w:uiPriority="65" w:unhideWhenUsed="0"/>
+    <w:lsdException w:name="Medium List 2 Accent 5" w:semiHidden="0" w:uiPriority="66" w:unhideWhenUsed="0"/>
+    <w:lsdException w:name="Medium Grid 1 Accent 5" w:semiHidden="0" w:uiPriority="67" w:unhideWhenUsed="0"/>
+    <w:lsdException w:name="Medium Grid 2 Accent 5" w:semiHidden="0" w:uiPriority="68" w:unhideWhenUsed="0"/>
+    <w:lsdException w:name="Medium Grid 3 Accent 5" w:semiHidden="0" w:uiPriority="69" w:unhideWhenUsed="0"/>
+    <w:lsdException w:name="Dark List Accent 5" w:semiHidden="0" w:uiPriority="70" w:unhideWhenUsed="0"/>
+    <w:lsdException w:name="Colorful Shading Accent 5" w:semiHidden="0" w:uiPriority="71" w:unhideWhenUsed="0"/>
+    <w:lsdException w:name="Colorful List Accent 5" w:semiHidden="0" w:uiPriority="72" w:unhideWhenUsed="0"/>
+    <w:lsdException w:name="Colorful Grid Accent 5" w:semiHidden="0" w:uiPriority="73" w:unhideWhenUsed="0"/>
+    <w:lsdException w:name="Light Shading Accent 6" w:semiHidden="0" w:uiPriority="60" w:unhideWhenUsed="0"/>
+    <w:lsdException w:name="Light List Accent 6" w:semiHidden="0" w:uiPriority="61" w:unhideWhenUsed="0"/>
+    <w:lsdException w:name="Light Grid Accent 6" w:semiHidden="0" w:uiPriority="62" w:unhideWhenUsed="0"/>
+    <w:lsdException w:name="Medium Shading 1 Accent 6" w:semiHidden="0" w:uiPriority="63" w:unhideWhenUsed="0"/>
+    <w:lsdException w:name="Medium Shading 2 Accent 6" w:semiHidden="0" w:uiPriority="64" w:unhideWhenUsed="0"/>
+    <w:lsdException w:name="Medium List 1 Accent 6" w:semiHidden="0" w:uiPriority="65" w:unhideWhenUsed="0"/>
+    <w:lsdException w:name="Medium List 2 Accent 6" w:semiHidden="0" w:uiPriority="66" w:unhideWhenUsed="0"/>
+    <w:lsdException w:name="Medium Grid 1 Accent 6" w:semiHidden="0" w:uiPriority="67" w:unhideWhenUsed="0"/>
+    <w:lsdException w:name="Medium Grid 2 Accent 6" w:semiHidden="0" w:uiPriority="68" w:unhideWhenUsed="0"/>
+    <w:lsdException w:name="Medium Grid 3 Accent 6" w:semiHidden="0" w:uiPriority="69" w:unhideWhenUsed="0"/>
+    <w:lsdException w:name="Dark List Accent 6" w:semiHidden="0" w:uiPriority="70" w:unhideWhenUsed="0"/>
+    <w:lsdException w:name="Colorful Shading Accent 6" w:semiHidden="0" w:uiPriority="71" w:unhideWhenUsed="0"/>
+    <w:lsdException w:name="Colorful List Accent 6" w:semiHidden="0" w:uiPriority="72" w:unhideWhenUsed="0"/>
+    <w:lsdException w:name="Colorful Grid Accent 6" w:semiHidden="0" w:uiPriority="73" w:unhideWhenUsed="0"/>
+    <w:lsdException w:name="Subtle Emphasis" w:semiHidden="0" w:uiPriority="19" w:unhideWhenUsed="0" w:qFormat="1"/>
+    <w:lsdException w:name="Intense Emphasis" w:semiHidden="0" w:uiPriority="21" w:unhideWhenUsed="0" w:qFormat="1"/>
+    <w:lsdException w:name="Subtle Reference" w:semiHidden="0" w:uiPriority="31" w:unhideWhenUsed="0" w:qFormat="1"/>
+    <w:lsdException w:name="Intense Reference" w:semiHidden="0" w:uiPriority="32" w:unhideWhenUsed="0" w:qFormat="1"/>
+    <w:lsdException w:name="Book Title" w:semiHidden="0" w:uiPriority="33" w:unhideWhenUsed="0" w:qFormat="1"/>
+    <w:lsdException w:name="Bibliography" w:uiPriority="37"/>
+    <w:lsdException w:name="TOC Heading" w:uiPriority="39" w:qFormat="1"/>
+  </w:latentStyles>
+  <w:style w:type="paragraph" w:default="1" w:styleId="Normal">
+    <w:name w:val="Normal"/>
+    <w:qFormat/>
+  </w:style>
+  <w:style w:type="character" w:default="1" w:styleId="Policepardfaut">
+    <w:name w:val="Default Paragraph Font"/>
+    <w:uiPriority w:val="1"/>
+    <w:semiHidden/>
+    <w:unhideWhenUsed/>
+  </w:style>
+  <w:style w:type="table" w:default="1" w:styleId="TableauNormal">
+    <w:name w:val="Normal Table"/>
+    <w:uiPriority w:val="99"/>
+    <w:semiHidden/>
+    <w:unhideWhenUsed/>
+    <w:tblPr>
+      <w:tblInd w:w="0" w:type="dxa"/>
+      <w:tblCellMar>
+        <w:top w:w="0" w:type="dxa"/>
+        <w:left w:w="108" w:type="dxa"/>
+        <w:bottom w:w="0" w:type="dxa"/>
+        <w:right w:w="108" w:type="dxa"/>
+      </w:tblCellMar>
+    </w:tblPr>
+  </w:style>
+  <w:style w:type="numbering" w:default="1" w:styleId="Aucuneliste">
+    <w:name w:val="No List"/>
+    <w:uiPriority w:val="99"/>
+    <w:semiHidden/>
+    <w:unhideWhenUsed/>
   </w:style>
 </w:styles>
 </file>
@@ -4165,7 +4276,7 @@
 </file>
 
 <file path=customXml/itemProps1.xml><?xml version="1.0" encoding="utf-8"?>
-<ds:datastoreItem xmlns:ds="http://schemas.openxmlformats.org/officeDocument/2006/customXml" ds:itemID="{96B533B6-71B2-40A0-9321-3EC67E14A354}">
+<ds:datastoreItem xmlns:ds="http://schemas.openxmlformats.org/officeDocument/2006/customXml" ds:itemID="{92CFA778-71F5-44F6-AA4C-1C9CA3D466F4}">
   <ds:schemaRefs>
     <ds:schemaRef ds:uri="http://schemas.openxmlformats.org/officeDocument/2006/bibliography"/>
   </ds:schemaRefs>

</xml_diff>

<commit_message>
Redaction journal de bord S5-S6
</commit_message>
<xml_diff>
--- a/PERSO/QUENTIN/journal de bord.docx
+++ b/PERSO/QUENTIN/journal de bord.docx
@@ -588,8 +588,6 @@
                 <w:szCs w:val="22"/>
               </w:rPr>
             </w:pPr>
-            <w:bookmarkStart w:id="0" w:name="_GoBack"/>
-            <w:bookmarkEnd w:id="0"/>
           </w:p>
         </w:tc>
       </w:tr>
@@ -612,6 +610,50 @@
                 <w:szCs w:val="22"/>
               </w:rPr>
             </w:pPr>
+            <w:r>
+              <w:rPr>
+                <w:rFonts w:ascii="Arial" w:hAnsi="Arial" w:cs="Arial"/>
+                <w:b/>
+                <w:i/>
+                <w:color w:val="595959" w:themeColor="text1" w:themeTint="A6"/>
+                <w:sz w:val="22"/>
+                <w:szCs w:val="22"/>
+              </w:rPr>
+              <w:t>S5</w:t>
+            </w:r>
+            <w:r>
+              <w:rPr>
+                <w:rFonts w:ascii="Arial" w:hAnsi="Arial" w:cs="Arial"/>
+                <w:b/>
+                <w:i/>
+                <w:color w:val="595959" w:themeColor="text1" w:themeTint="A6"/>
+                <w:sz w:val="22"/>
+                <w:szCs w:val="22"/>
+              </w:rPr>
+              <w:t xml:space="preserve"> – 09</w:t>
+            </w:r>
+            <w:r>
+              <w:rPr>
+                <w:rFonts w:ascii="Arial" w:hAnsi="Arial" w:cs="Arial"/>
+                <w:b/>
+                <w:i/>
+                <w:color w:val="595959" w:themeColor="text1" w:themeTint="A6"/>
+                <w:sz w:val="22"/>
+                <w:szCs w:val="22"/>
+              </w:rPr>
+              <w:t>/02</w:t>
+            </w:r>
+            <w:r>
+              <w:rPr>
+                <w:rFonts w:ascii="Arial" w:hAnsi="Arial" w:cs="Arial"/>
+                <w:b/>
+                <w:i/>
+                <w:color w:val="595959" w:themeColor="text1" w:themeTint="A6"/>
+                <w:sz w:val="22"/>
+                <w:szCs w:val="22"/>
+              </w:rPr>
+              <w:t>/13</w:t>
+            </w:r>
           </w:p>
         </w:tc>
         <w:tc>
@@ -621,7 +663,7 @@
           </w:tcPr>
           <w:p>
             <w:pPr>
-              <w:jc w:val="center"/>
+              <w:pStyle w:val="Paragraphedeliste"/>
               <w:rPr>
                 <w:rFonts w:ascii="Arial" w:hAnsi="Arial" w:cs="Arial"/>
                 <w:b/>
@@ -629,15 +671,245 @@
                 <w:szCs w:val="22"/>
               </w:rPr>
             </w:pPr>
-            <w:r>
-              <w:rPr>
-                <w:rFonts w:ascii="Arial" w:hAnsi="Arial" w:cs="Arial"/>
-                <w:b/>
-                <w:sz w:val="22"/>
-                <w:szCs w:val="22"/>
-              </w:rPr>
-              <w:t>tion</w:t>
-            </w:r>
+          </w:p>
+          <w:p>
+            <w:pPr>
+              <w:pStyle w:val="Paragraphedeliste"/>
+              <w:numPr>
+                <w:ilvl w:val="0"/>
+                <w:numId w:val="13"/>
+              </w:numPr>
+              <w:rPr>
+                <w:rFonts w:ascii="Arial" w:hAnsi="Arial" w:cs="Arial"/>
+                <w:b/>
+                <w:sz w:val="22"/>
+                <w:szCs w:val="22"/>
+              </w:rPr>
+            </w:pPr>
+            <w:r>
+              <w:rPr>
+                <w:rFonts w:ascii="Arial" w:hAnsi="Arial" w:cs="Arial"/>
+                <w:b/>
+                <w:sz w:val="22"/>
+                <w:szCs w:val="22"/>
+              </w:rPr>
+              <w:t>Modification</w:t>
+            </w:r>
+            <w:r>
+              <w:rPr>
+                <w:rFonts w:ascii="Arial" w:hAnsi="Arial" w:cs="Arial"/>
+                <w:b/>
+                <w:sz w:val="22"/>
+                <w:szCs w:val="22"/>
+              </w:rPr>
+              <w:t>s</w:t>
+            </w:r>
+            <w:r>
+              <w:rPr>
+                <w:rFonts w:ascii="Arial" w:hAnsi="Arial" w:cs="Arial"/>
+                <w:b/>
+                <w:sz w:val="22"/>
+                <w:szCs w:val="22"/>
+              </w:rPr>
+              <w:t xml:space="preserve"> </w:t>
+            </w:r>
+            <w:r>
+              <w:rPr>
+                <w:rFonts w:ascii="Arial" w:hAnsi="Arial" w:cs="Arial"/>
+                <w:b/>
+                <w:sz w:val="22"/>
+                <w:szCs w:val="22"/>
+              </w:rPr>
+              <w:t>mineurs du d</w:t>
+            </w:r>
+            <w:r>
+              <w:rPr>
+                <w:rFonts w:ascii="Arial" w:hAnsi="Arial" w:cs="Arial"/>
+                <w:b/>
+                <w:sz w:val="22"/>
+                <w:szCs w:val="22"/>
+              </w:rPr>
+              <w:t>ossier</w:t>
+            </w:r>
+            <w:r>
+              <w:rPr>
+                <w:rFonts w:ascii="Arial" w:hAnsi="Arial" w:cs="Arial"/>
+                <w:b/>
+                <w:sz w:val="22"/>
+                <w:szCs w:val="22"/>
+              </w:rPr>
+              <w:t xml:space="preserve"> d’a</w:t>
+            </w:r>
+            <w:r>
+              <w:rPr>
+                <w:rFonts w:ascii="Arial" w:hAnsi="Arial" w:cs="Arial"/>
+                <w:b/>
+                <w:sz w:val="22"/>
+                <w:szCs w:val="22"/>
+              </w:rPr>
+              <w:t>nalyse 1.0</w:t>
+            </w:r>
+          </w:p>
+          <w:p>
+            <w:pPr>
+              <w:pStyle w:val="Paragraphedeliste"/>
+              <w:numPr>
+                <w:ilvl w:val="0"/>
+                <w:numId w:val="13"/>
+              </w:numPr>
+              <w:rPr>
+                <w:rFonts w:ascii="Arial" w:hAnsi="Arial" w:cs="Arial"/>
+                <w:b/>
+                <w:sz w:val="22"/>
+                <w:szCs w:val="22"/>
+              </w:rPr>
+            </w:pPr>
+            <w:r>
+              <w:rPr>
+                <w:rFonts w:ascii="Arial" w:hAnsi="Arial" w:cs="Arial"/>
+                <w:b/>
+                <w:sz w:val="22"/>
+                <w:szCs w:val="22"/>
+              </w:rPr>
+              <w:t>Modifications mineurs de l’IHM</w:t>
+            </w:r>
+          </w:p>
+          <w:p>
+            <w:pPr>
+              <w:pStyle w:val="Paragraphedeliste"/>
+              <w:numPr>
+                <w:ilvl w:val="0"/>
+                <w:numId w:val="13"/>
+              </w:numPr>
+              <w:rPr>
+                <w:rFonts w:ascii="Arial" w:hAnsi="Arial" w:cs="Arial"/>
+                <w:b/>
+                <w:sz w:val="22"/>
+                <w:szCs w:val="22"/>
+              </w:rPr>
+            </w:pPr>
+            <w:r>
+              <w:rPr>
+                <w:rFonts w:ascii="Arial" w:hAnsi="Arial" w:cs="Arial"/>
+                <w:b/>
+                <w:sz w:val="22"/>
+                <w:szCs w:val="22"/>
+              </w:rPr>
+              <w:t>Rédaction du manuel d’utilisation de l’IHM</w:t>
+            </w:r>
+          </w:p>
+          <w:p>
+            <w:pPr>
+              <w:pStyle w:val="Paragraphedeliste"/>
+              <w:numPr>
+                <w:ilvl w:val="0"/>
+                <w:numId w:val="13"/>
+              </w:numPr>
+              <w:rPr>
+                <w:rFonts w:ascii="Arial" w:hAnsi="Arial" w:cs="Arial"/>
+                <w:b/>
+                <w:sz w:val="22"/>
+                <w:szCs w:val="22"/>
+              </w:rPr>
+            </w:pPr>
+            <w:r>
+              <w:rPr>
+                <w:rFonts w:ascii="Arial" w:hAnsi="Arial" w:cs="Arial"/>
+                <w:b/>
+                <w:sz w:val="22"/>
+                <w:szCs w:val="22"/>
+              </w:rPr>
+              <w:t>Préparation du P</w:t>
+            </w:r>
+            <w:r>
+              <w:rPr>
+                <w:rFonts w:ascii="Arial" w:hAnsi="Arial" w:cs="Arial"/>
+                <w:b/>
+                <w:sz w:val="22"/>
+                <w:szCs w:val="22"/>
+              </w:rPr>
+              <w:t>ower</w:t>
+            </w:r>
+            <w:r>
+              <w:rPr>
+                <w:rFonts w:ascii="Arial" w:hAnsi="Arial" w:cs="Arial"/>
+                <w:b/>
+                <w:sz w:val="22"/>
+                <w:szCs w:val="22"/>
+              </w:rPr>
+              <w:t>Point</w:t>
+            </w:r>
+            <w:r>
+              <w:rPr>
+                <w:rFonts w:ascii="Arial" w:hAnsi="Arial" w:cs="Arial"/>
+                <w:b/>
+                <w:sz w:val="22"/>
+                <w:szCs w:val="22"/>
+              </w:rPr>
+              <w:t xml:space="preserve"> </w:t>
+            </w:r>
+            <w:r>
+              <w:rPr>
+                <w:rFonts w:ascii="Arial" w:hAnsi="Arial" w:cs="Arial"/>
+                <w:b/>
+                <w:sz w:val="22"/>
+                <w:szCs w:val="22"/>
+              </w:rPr>
+              <w:t>pour la revue d’analyse</w:t>
+            </w:r>
+            <w:r>
+              <w:rPr>
+                <w:rFonts w:ascii="Arial" w:hAnsi="Arial" w:cs="Arial"/>
+                <w:b/>
+                <w:sz w:val="22"/>
+                <w:szCs w:val="22"/>
+              </w:rPr>
+              <w:t>.</w:t>
+            </w:r>
+          </w:p>
+          <w:p>
+            <w:pPr>
+              <w:pStyle w:val="Paragraphedeliste"/>
+              <w:numPr>
+                <w:ilvl w:val="0"/>
+                <w:numId w:val="13"/>
+              </w:numPr>
+              <w:rPr>
+                <w:rFonts w:ascii="Arial" w:hAnsi="Arial" w:cs="Arial"/>
+                <w:b/>
+                <w:sz w:val="22"/>
+                <w:szCs w:val="22"/>
+              </w:rPr>
+            </w:pPr>
+            <w:r>
+              <w:rPr>
+                <w:rFonts w:ascii="Arial" w:hAnsi="Arial" w:cs="Arial"/>
+                <w:b/>
+                <w:sz w:val="22"/>
+                <w:szCs w:val="22"/>
+              </w:rPr>
+              <w:t>Oral de la revue d’analyse</w:t>
+            </w:r>
+            <w:r>
+              <w:rPr>
+                <w:rFonts w:ascii="Arial" w:hAnsi="Arial" w:cs="Arial"/>
+                <w:b/>
+                <w:sz w:val="22"/>
+                <w:szCs w:val="22"/>
+              </w:rPr>
+              <w:t>.</w:t>
+            </w:r>
+          </w:p>
+          <w:p>
+            <w:pPr>
+              <w:pStyle w:val="Paragraphedeliste"/>
+              <w:rPr>
+                <w:rFonts w:ascii="Arial" w:hAnsi="Arial" w:cs="Arial"/>
+                <w:b/>
+                <w:sz w:val="22"/>
+                <w:szCs w:val="22"/>
+              </w:rPr>
+            </w:pPr>
           </w:p>
         </w:tc>
       </w:tr>
@@ -660,6 +932,50 @@
                 <w:szCs w:val="22"/>
               </w:rPr>
             </w:pPr>
+            <w:r>
+              <w:rPr>
+                <w:rFonts w:ascii="Arial" w:hAnsi="Arial" w:cs="Arial"/>
+                <w:b/>
+                <w:i/>
+                <w:color w:val="595959" w:themeColor="text1" w:themeTint="A6"/>
+                <w:sz w:val="22"/>
+                <w:szCs w:val="22"/>
+              </w:rPr>
+              <w:t>S</w:t>
+            </w:r>
+            <w:r>
+              <w:rPr>
+                <w:rFonts w:ascii="Arial" w:hAnsi="Arial" w:cs="Arial"/>
+                <w:b/>
+                <w:i/>
+                <w:color w:val="595959" w:themeColor="text1" w:themeTint="A6"/>
+                <w:sz w:val="22"/>
+                <w:szCs w:val="22"/>
+              </w:rPr>
+              <w:t>6 – 16</w:t>
+            </w:r>
+            <w:r>
+              <w:rPr>
+                <w:rFonts w:ascii="Arial" w:hAnsi="Arial" w:cs="Arial"/>
+                <w:b/>
+                <w:i/>
+                <w:color w:val="595959" w:themeColor="text1" w:themeTint="A6"/>
+                <w:sz w:val="22"/>
+                <w:szCs w:val="22"/>
+              </w:rPr>
+              <w:t>/02</w:t>
+            </w:r>
+            <w:r>
+              <w:rPr>
+                <w:rFonts w:ascii="Arial" w:hAnsi="Arial" w:cs="Arial"/>
+                <w:b/>
+                <w:i/>
+                <w:color w:val="595959" w:themeColor="text1" w:themeTint="A6"/>
+                <w:sz w:val="22"/>
+                <w:szCs w:val="22"/>
+              </w:rPr>
+              <w:t>/13</w:t>
+            </w:r>
           </w:p>
         </w:tc>
         <w:tc>
@@ -669,10 +985,152 @@
           </w:tcPr>
           <w:p>
             <w:pPr>
+              <w:pStyle w:val="Paragraphedeliste"/>
+              <w:rPr>
+                <w:rFonts w:ascii="Arial" w:hAnsi="Arial" w:cs="Arial"/>
+                <w:b/>
+                <w:sz w:val="22"/>
+                <w:szCs w:val="22"/>
+              </w:rPr>
+            </w:pPr>
+          </w:p>
+          <w:p>
+            <w:pPr>
+              <w:pStyle w:val="Paragraphedeliste"/>
+              <w:numPr>
+                <w:ilvl w:val="0"/>
+                <w:numId w:val="13"/>
+              </w:numPr>
+              <w:rPr>
+                <w:rFonts w:ascii="Arial" w:hAnsi="Arial" w:cs="Arial"/>
+                <w:b/>
+                <w:sz w:val="22"/>
+                <w:szCs w:val="22"/>
+              </w:rPr>
+            </w:pPr>
+            <w:r>
+              <w:rPr>
+                <w:rFonts w:ascii="Arial" w:hAnsi="Arial" w:cs="Arial"/>
+                <w:b/>
+                <w:sz w:val="22"/>
+                <w:szCs w:val="22"/>
+              </w:rPr>
+              <w:t>Modification du dossier d’analyse et du projet BOUML suite à la revue d’analyse (Quelques corrections et ajout d’un acteur important)</w:t>
+            </w:r>
+            <w:bookmarkStart w:id="0" w:name="_GoBack"/>
+            <w:bookmarkEnd w:id="0"/>
+          </w:p>
+          <w:p>
+            <w:pPr>
+              <w:pStyle w:val="Paragraphedeliste"/>
+              <w:numPr>
+                <w:ilvl w:val="0"/>
+                <w:numId w:val="13"/>
+              </w:numPr>
+              <w:rPr>
+                <w:rFonts w:ascii="Arial" w:hAnsi="Arial" w:cs="Arial"/>
+                <w:b/>
+                <w:sz w:val="22"/>
+                <w:szCs w:val="22"/>
+              </w:rPr>
+            </w:pPr>
+            <w:r>
+              <w:rPr>
+                <w:rFonts w:ascii="Arial" w:hAnsi="Arial" w:cs="Arial"/>
+                <w:b/>
+                <w:sz w:val="22"/>
+                <w:szCs w:val="22"/>
+              </w:rPr>
+              <w:t>Lecture croisée du dossier d’analyse</w:t>
+            </w:r>
+          </w:p>
+          <w:p>
+            <w:pPr>
+              <w:pStyle w:val="Paragraphedeliste"/>
+              <w:numPr>
+                <w:ilvl w:val="0"/>
+                <w:numId w:val="13"/>
+              </w:numPr>
+              <w:rPr>
+                <w:rFonts w:ascii="Arial" w:hAnsi="Arial" w:cs="Arial"/>
+                <w:b/>
+                <w:sz w:val="22"/>
+                <w:szCs w:val="22"/>
+              </w:rPr>
+            </w:pPr>
+            <w:r>
+              <w:rPr>
+                <w:rFonts w:ascii="Arial" w:hAnsi="Arial" w:cs="Arial"/>
+                <w:b/>
+                <w:sz w:val="22"/>
+                <w:szCs w:val="22"/>
+              </w:rPr>
+              <w:t>Mise en configuration des éléments d’analyse</w:t>
+            </w:r>
+          </w:p>
+          <w:p>
+            <w:pPr>
+              <w:pStyle w:val="Paragraphedeliste"/>
+              <w:numPr>
+                <w:ilvl w:val="0"/>
+                <w:numId w:val="13"/>
+              </w:numPr>
+              <w:rPr>
+                <w:rFonts w:ascii="Arial" w:hAnsi="Arial" w:cs="Arial"/>
+                <w:b/>
+                <w:sz w:val="22"/>
+                <w:szCs w:val="22"/>
+              </w:rPr>
+            </w:pPr>
+            <w:r>
+              <w:rPr>
+                <w:rFonts w:ascii="Arial" w:hAnsi="Arial" w:cs="Arial"/>
+                <w:b/>
+                <w:sz w:val="22"/>
+                <w:szCs w:val="22"/>
+              </w:rPr>
+              <w:t>Contrôle de produits des éléments d’analyse</w:t>
+            </w:r>
+          </w:p>
+          <w:p>
+            <w:pPr>
+              <w:rPr>
+                <w:rFonts w:ascii="Arial" w:hAnsi="Arial" w:cs="Arial"/>
+                <w:b/>
+                <w:sz w:val="22"/>
+                <w:szCs w:val="22"/>
+              </w:rPr>
+            </w:pPr>
+          </w:p>
+          <w:p>
+            <w:pPr>
               <w:jc w:val="center"/>
               <w:rPr>
                 <w:rFonts w:ascii="Arial" w:hAnsi="Arial" w:cs="Arial"/>
                 <w:b/>
+                <w:color w:val="FF0000"/>
+                <w:sz w:val="22"/>
+                <w:szCs w:val="22"/>
+              </w:rPr>
+            </w:pPr>
+            <w:r>
+              <w:rPr>
+                <w:rFonts w:ascii="Arial" w:hAnsi="Arial" w:cs="Arial"/>
+                <w:b/>
+                <w:color w:val="FF0000"/>
+                <w:sz w:val="22"/>
+                <w:szCs w:val="22"/>
+              </w:rPr>
+              <w:t>FIN DE LA PHASE D’ANALYSE</w:t>
+            </w:r>
+          </w:p>
+          <w:p>
+            <w:pPr>
+              <w:jc w:val="center"/>
+              <w:rPr>
+                <w:rFonts w:ascii="Arial" w:hAnsi="Arial" w:cs="Arial"/>
+                <w:b/>
+                <w:color w:val="FF0000"/>
                 <w:sz w:val="22"/>
                 <w:szCs w:val="22"/>
               </w:rPr>
@@ -1109,7 +1567,7 @@
               <w:sz w:val="18"/>
               <w:szCs w:val="18"/>
             </w:rPr>
-            <w:t>30 janvier 2013</w:t>
+            <w:t>14 février 2013</w:t>
           </w:r>
           <w:r>
             <w:rPr>
@@ -4276,7 +4734,7 @@
 </file>
 
 <file path=customXml/itemProps1.xml><?xml version="1.0" encoding="utf-8"?>
-<ds:datastoreItem xmlns:ds="http://schemas.openxmlformats.org/officeDocument/2006/customXml" ds:itemID="{92CFA778-71F5-44F6-AA4C-1C9CA3D466F4}">
+<ds:datastoreItem xmlns:ds="http://schemas.openxmlformats.org/officeDocument/2006/customXml" ds:itemID="{E2D37E24-B1E3-4F3D-B6A5-066B3B17453D}">
   <ds:schemaRefs>
     <ds:schemaRef ds:uri="http://schemas.openxmlformats.org/officeDocument/2006/bibliography"/>
   </ds:schemaRefs>

</xml_diff>

<commit_message>
Journal de bord S7-8-9-10 + diagramme de déploiement
</commit_message>
<xml_diff>
--- a/PERSO/QUENTIN/journal de bord.docx
+++ b/PERSO/QUENTIN/journal de bord.docx
@@ -135,6 +135,47 @@
           </w:p>
           <w:p>
             <w:pPr>
+              <w:jc w:val="center"/>
+              <w:rPr>
+                <w:rFonts w:ascii="Arial" w:hAnsi="Arial" w:cs="Arial"/>
+                <w:b/>
+                <w:sz w:val="22"/>
+                <w:szCs w:val="22"/>
+              </w:rPr>
+            </w:pPr>
+            <w:r>
+              <w:rPr>
+                <w:rFonts w:ascii="Arial" w:hAnsi="Arial" w:cs="Arial"/>
+                <w:b/>
+                <w:color w:val="FF0000"/>
+                <w:sz w:val="22"/>
+                <w:szCs w:val="22"/>
+              </w:rPr>
+              <w:t>DEBUT</w:t>
+            </w:r>
+            <w:r>
+              <w:rPr>
+                <w:rFonts w:ascii="Arial" w:hAnsi="Arial" w:cs="Arial"/>
+                <w:b/>
+                <w:color w:val="FF0000"/>
+                <w:sz w:val="22"/>
+                <w:szCs w:val="22"/>
+              </w:rPr>
+              <w:t xml:space="preserve"> DE LA PHASE D’ANALYSE</w:t>
+            </w:r>
+          </w:p>
+          <w:p>
+            <w:pPr>
+              <w:rPr>
+                <w:rFonts w:ascii="Arial" w:hAnsi="Arial" w:cs="Arial"/>
+                <w:b/>
+                <w:sz w:val="22"/>
+                <w:szCs w:val="22"/>
+              </w:rPr>
+            </w:pPr>
+          </w:p>
+          <w:p>
+            <w:pPr>
               <w:rPr>
                 <w:rFonts w:ascii="Arial" w:hAnsi="Arial" w:cs="Arial"/>
                 <w:b/>
@@ -693,61 +734,7 @@
                 <w:sz w:val="22"/>
                 <w:szCs w:val="22"/>
               </w:rPr>
-              <w:t>Modification</w:t>
-            </w:r>
-            <w:r>
-              <w:rPr>
-                <w:rFonts w:ascii="Arial" w:hAnsi="Arial" w:cs="Arial"/>
-                <w:b/>
-                <w:sz w:val="22"/>
-                <w:szCs w:val="22"/>
-              </w:rPr>
-              <w:t>s</w:t>
-            </w:r>
-            <w:r>
-              <w:rPr>
-                <w:rFonts w:ascii="Arial" w:hAnsi="Arial" w:cs="Arial"/>
-                <w:b/>
-                <w:sz w:val="22"/>
-                <w:szCs w:val="22"/>
-              </w:rPr>
-              <w:t xml:space="preserve"> </w:t>
-            </w:r>
-            <w:r>
-              <w:rPr>
-                <w:rFonts w:ascii="Arial" w:hAnsi="Arial" w:cs="Arial"/>
-                <w:b/>
-                <w:sz w:val="22"/>
-                <w:szCs w:val="22"/>
-              </w:rPr>
-              <w:t>mineurs du d</w:t>
-            </w:r>
-            <w:r>
-              <w:rPr>
-                <w:rFonts w:ascii="Arial" w:hAnsi="Arial" w:cs="Arial"/>
-                <w:b/>
-                <w:sz w:val="22"/>
-                <w:szCs w:val="22"/>
-              </w:rPr>
-              <w:t>ossier</w:t>
-            </w:r>
-            <w:r>
-              <w:rPr>
-                <w:rFonts w:ascii="Arial" w:hAnsi="Arial" w:cs="Arial"/>
-                <w:b/>
-                <w:sz w:val="22"/>
-                <w:szCs w:val="22"/>
-              </w:rPr>
-              <w:t xml:space="preserve"> d’a</w:t>
-            </w:r>
-            <w:r>
-              <w:rPr>
-                <w:rFonts w:ascii="Arial" w:hAnsi="Arial" w:cs="Arial"/>
-                <w:b/>
-                <w:sz w:val="22"/>
-                <w:szCs w:val="22"/>
-              </w:rPr>
-              <w:t>nalyse 1.0</w:t>
+              <w:t>Modifications mineurs du dossier d’analyse 1.0</w:t>
             </w:r>
           </w:p>
           <w:p>
@@ -819,52 +806,16 @@
                 <w:sz w:val="22"/>
                 <w:szCs w:val="22"/>
               </w:rPr>
-              <w:t>Préparation du P</w:t>
-            </w:r>
-            <w:r>
-              <w:rPr>
-                <w:rFonts w:ascii="Arial" w:hAnsi="Arial" w:cs="Arial"/>
-                <w:b/>
-                <w:sz w:val="22"/>
-                <w:szCs w:val="22"/>
-              </w:rPr>
-              <w:t>ower</w:t>
-            </w:r>
-            <w:r>
-              <w:rPr>
-                <w:rFonts w:ascii="Arial" w:hAnsi="Arial" w:cs="Arial"/>
-                <w:b/>
-                <w:sz w:val="22"/>
-                <w:szCs w:val="22"/>
-              </w:rPr>
-              <w:t>Point</w:t>
-            </w:r>
-            <w:r>
-              <w:rPr>
-                <w:rFonts w:ascii="Arial" w:hAnsi="Arial" w:cs="Arial"/>
-                <w:b/>
-                <w:sz w:val="22"/>
-                <w:szCs w:val="22"/>
-              </w:rPr>
-              <w:t xml:space="preserve"> </w:t>
-            </w:r>
-            <w:r>
-              <w:rPr>
-                <w:rFonts w:ascii="Arial" w:hAnsi="Arial" w:cs="Arial"/>
-                <w:b/>
-                <w:sz w:val="22"/>
-                <w:szCs w:val="22"/>
-              </w:rPr>
-              <w:t>pour la revue d’analyse</w:t>
-            </w:r>
-            <w:r>
-              <w:rPr>
-                <w:rFonts w:ascii="Arial" w:hAnsi="Arial" w:cs="Arial"/>
-                <w:b/>
-                <w:sz w:val="22"/>
-                <w:szCs w:val="22"/>
-              </w:rPr>
-              <w:t>.</w:t>
+              <w:t>Préparation du Pow</w:t>
+            </w:r>
+            <w:r>
+              <w:rPr>
+                <w:rFonts w:ascii="Arial" w:hAnsi="Arial" w:cs="Arial"/>
+                <w:b/>
+                <w:sz w:val="22"/>
+                <w:szCs w:val="22"/>
+              </w:rPr>
+              <w:t>erPoint pour la revue d’analyse</w:t>
             </w:r>
           </w:p>
           <w:p>
@@ -888,16 +839,7 @@
                 <w:sz w:val="22"/>
                 <w:szCs w:val="22"/>
               </w:rPr>
-              <w:t>Oral de la revue d’analyse</w:t>
-            </w:r>
-            <w:r>
-              <w:rPr>
-                <w:rFonts w:ascii="Arial" w:hAnsi="Arial" w:cs="Arial"/>
-                <w:b/>
-                <w:sz w:val="22"/>
-                <w:szCs w:val="22"/>
-              </w:rPr>
-              <w:t>.</w:t>
+              <w:t>Oral de la revue d’analyse.</w:t>
             </w:r>
           </w:p>
           <w:p>
@@ -941,29 +883,7 @@
                 <w:sz w:val="22"/>
                 <w:szCs w:val="22"/>
               </w:rPr>
-              <w:t>S</w:t>
-            </w:r>
-            <w:r>
-              <w:rPr>
-                <w:rFonts w:ascii="Arial" w:hAnsi="Arial" w:cs="Arial"/>
-                <w:b/>
-                <w:i/>
-                <w:color w:val="595959" w:themeColor="text1" w:themeTint="A6"/>
-                <w:sz w:val="22"/>
-                <w:szCs w:val="22"/>
-              </w:rPr>
-              <w:t>6 – 16</w:t>
-            </w:r>
-            <w:r>
-              <w:rPr>
-                <w:rFonts w:ascii="Arial" w:hAnsi="Arial" w:cs="Arial"/>
-                <w:b/>
-                <w:i/>
-                <w:color w:val="595959" w:themeColor="text1" w:themeTint="A6"/>
-                <w:sz w:val="22"/>
-                <w:szCs w:val="22"/>
-              </w:rPr>
-              <w:t>/02</w:t>
+              <w:t>S6 – 16/02</w:t>
             </w:r>
             <w:r>
               <w:rPr>
@@ -1017,8 +937,6 @@
               </w:rPr>
               <w:t>Modification du dossier d’analyse et du projet BOUML suite à la revue d’analyse (Quelques corrections et ajout d’un acteur important)</w:t>
             </w:r>
-            <w:bookmarkStart w:id="0" w:name="_GoBack"/>
-            <w:bookmarkEnd w:id="0"/>
           </w:p>
           <w:p>
             <w:pPr>
@@ -1157,6 +1075,39 @@
                 <w:szCs w:val="22"/>
               </w:rPr>
             </w:pPr>
+            <w:r>
+              <w:rPr>
+                <w:rFonts w:ascii="Arial" w:hAnsi="Arial" w:cs="Arial"/>
+                <w:b/>
+                <w:i/>
+                <w:color w:val="595959" w:themeColor="text1" w:themeTint="A6"/>
+                <w:sz w:val="22"/>
+                <w:szCs w:val="22"/>
+              </w:rPr>
+              <w:t>S7 – 23</w:t>
+            </w:r>
+            <w:r>
+              <w:rPr>
+                <w:rFonts w:ascii="Arial" w:hAnsi="Arial" w:cs="Arial"/>
+                <w:b/>
+                <w:i/>
+                <w:color w:val="595959" w:themeColor="text1" w:themeTint="A6"/>
+                <w:sz w:val="22"/>
+                <w:szCs w:val="22"/>
+              </w:rPr>
+              <w:t>/02</w:t>
+            </w:r>
+            <w:r>
+              <w:rPr>
+                <w:rFonts w:ascii="Arial" w:hAnsi="Arial" w:cs="Arial"/>
+                <w:b/>
+                <w:i/>
+                <w:color w:val="595959" w:themeColor="text1" w:themeTint="A6"/>
+                <w:sz w:val="22"/>
+                <w:szCs w:val="22"/>
+              </w:rPr>
+              <w:t>/13</w:t>
+            </w:r>
           </w:p>
         </w:tc>
         <w:tc>
@@ -1166,20 +1117,184 @@
           </w:tcPr>
           <w:p>
             <w:pPr>
+              <w:pStyle w:val="Paragraphedeliste"/>
+              <w:numPr>
+                <w:ilvl w:val="0"/>
+                <w:numId w:val="13"/>
+              </w:numPr>
+              <w:rPr>
+                <w:rFonts w:ascii="Arial" w:hAnsi="Arial" w:cs="Arial"/>
+                <w:b/>
+                <w:sz w:val="22"/>
+                <w:szCs w:val="22"/>
+              </w:rPr>
+            </w:pPr>
+            <w:r>
+              <w:rPr>
+                <w:rFonts w:ascii="Arial" w:hAnsi="Arial" w:cs="Arial"/>
+                <w:b/>
+                <w:sz w:val="22"/>
+                <w:szCs w:val="22"/>
+              </w:rPr>
+              <w:t>Visite du barrage du barrage de Castet</w:t>
+            </w:r>
+          </w:p>
+          <w:p>
+            <w:pPr>
+              <w:pStyle w:val="Paragraphedeliste"/>
+              <w:numPr>
+                <w:ilvl w:val="0"/>
+                <w:numId w:val="13"/>
+              </w:numPr>
+              <w:rPr>
+                <w:rFonts w:ascii="Arial" w:hAnsi="Arial" w:cs="Arial"/>
+                <w:b/>
+                <w:sz w:val="22"/>
+                <w:szCs w:val="22"/>
+              </w:rPr>
+            </w:pPr>
+            <w:r>
+              <w:rPr>
+                <w:rFonts w:ascii="Arial" w:hAnsi="Arial" w:cs="Arial"/>
+                <w:b/>
+                <w:sz w:val="22"/>
+                <w:szCs w:val="22"/>
+              </w:rPr>
+              <w:t>Corrections mineurs sur le dossier d’analyse</w:t>
+            </w:r>
+          </w:p>
+          <w:p>
+            <w:pPr>
+              <w:pStyle w:val="Paragraphedeliste"/>
+              <w:numPr>
+                <w:ilvl w:val="0"/>
+                <w:numId w:val="13"/>
+              </w:numPr>
+              <w:rPr>
+                <w:rFonts w:ascii="Arial" w:hAnsi="Arial" w:cs="Arial"/>
+                <w:b/>
+                <w:sz w:val="22"/>
+                <w:szCs w:val="22"/>
+              </w:rPr>
+            </w:pPr>
+            <w:r>
+              <w:rPr>
+                <w:rFonts w:ascii="Arial" w:hAnsi="Arial" w:cs="Arial"/>
+                <w:b/>
+                <w:sz w:val="22"/>
+                <w:szCs w:val="22"/>
+              </w:rPr>
+              <w:t>Corrections mineurs sur le projet BOUML</w:t>
+            </w:r>
+          </w:p>
+        </w:tc>
+      </w:tr>
+    </w:tbl>
+    <w:p>
+      <w:pPr>
+        <w:rPr>
+          <w:rFonts w:ascii="Arial" w:hAnsi="Arial" w:cs="Arial"/>
+        </w:rPr>
+      </w:pPr>
+    </w:p>
+    <w:p>
+      <w:pPr>
+        <w:rPr>
+          <w:rFonts w:ascii="Arial" w:hAnsi="Arial" w:cs="Arial"/>
+        </w:rPr>
+      </w:pPr>
+    </w:p>
+    <w:p>
+      <w:pPr>
+        <w:rPr>
+          <w:rFonts w:ascii="Arial" w:hAnsi="Arial" w:cs="Arial"/>
+        </w:rPr>
+      </w:pPr>
+    </w:p>
+    <w:p>
+      <w:pPr>
+        <w:rPr>
+          <w:rFonts w:ascii="Arial" w:hAnsi="Arial" w:cs="Arial"/>
+        </w:rPr>
+      </w:pPr>
+    </w:p>
+    <w:p>
+      <w:pPr>
+        <w:rPr>
+          <w:rFonts w:ascii="Arial" w:hAnsi="Arial" w:cs="Arial"/>
+        </w:rPr>
+      </w:pPr>
+    </w:p>
+    <w:p>
+      <w:pPr>
+        <w:rPr>
+          <w:rFonts w:ascii="Arial" w:hAnsi="Arial" w:cs="Arial"/>
+        </w:rPr>
+      </w:pPr>
+    </w:p>
+    <w:tbl>
+      <w:tblPr>
+        <w:tblStyle w:val="Grilledutableau"/>
+        <w:tblW w:w="0" w:type="auto"/>
+        <w:tblLook w:val="04A0" w:firstRow="1" w:lastRow="0" w:firstColumn="1" w:lastColumn="0" w:noHBand="0" w:noVBand="1"/>
+      </w:tblPr>
+      <w:tblGrid>
+        <w:gridCol w:w="1951"/>
+        <w:gridCol w:w="8753"/>
+      </w:tblGrid>
+      <w:tr>
+        <w:trPr>
+          <w:trHeight w:val="580"/>
+        </w:trPr>
+        <w:tc>
+          <w:tcPr>
+            <w:tcW w:w="1951" w:type="dxa"/>
+            <w:shd w:val="clear" w:color="auto" w:fill="8DB3E2" w:themeFill="text2" w:themeFillTint="66"/>
+            <w:vAlign w:val="center"/>
+          </w:tcPr>
+          <w:p>
+            <w:pPr>
+              <w:rPr>
+                <w:rFonts w:ascii="Arial" w:hAnsi="Arial" w:cs="Arial"/>
+                <w:b/>
+              </w:rPr>
+            </w:pPr>
+            <w:r>
+              <w:rPr>
+                <w:rFonts w:ascii="Arial" w:hAnsi="Arial" w:cs="Arial"/>
+                <w:b/>
+              </w:rPr>
+              <w:t>DATE</w:t>
+            </w:r>
+          </w:p>
+        </w:tc>
+        <w:tc>
+          <w:tcPr>
+            <w:tcW w:w="8753" w:type="dxa"/>
+            <w:shd w:val="clear" w:color="auto" w:fill="8DB3E2" w:themeFill="text2" w:themeFillTint="66"/>
+            <w:vAlign w:val="center"/>
+          </w:tcPr>
+          <w:p>
+            <w:pPr>
               <w:jc w:val="center"/>
               <w:rPr>
                 <w:rFonts w:ascii="Arial" w:hAnsi="Arial" w:cs="Arial"/>
                 <w:b/>
-                <w:sz w:val="22"/>
-                <w:szCs w:val="22"/>
-              </w:rPr>
-            </w:pPr>
+              </w:rPr>
+            </w:pPr>
+            <w:r>
+              <w:rPr>
+                <w:rFonts w:ascii="Arial" w:hAnsi="Arial" w:cs="Arial"/>
+                <w:b/>
+              </w:rPr>
+              <w:t>DESCRIPTION DES ACTIVITES</w:t>
+            </w:r>
           </w:p>
         </w:tc>
       </w:tr>
       <w:tr>
         <w:trPr>
-          <w:trHeight w:val="1410"/>
+          <w:trHeight w:val="1102"/>
         </w:trPr>
         <w:tc>
           <w:tcPr>
@@ -1196,6 +1311,61 @@
                 <w:szCs w:val="22"/>
               </w:rPr>
             </w:pPr>
+            <w:r>
+              <w:rPr>
+                <w:rFonts w:ascii="Arial" w:hAnsi="Arial" w:cs="Arial"/>
+                <w:b/>
+                <w:i/>
+                <w:color w:val="595959" w:themeColor="text1" w:themeTint="A6"/>
+                <w:sz w:val="22"/>
+                <w:szCs w:val="22"/>
+              </w:rPr>
+              <w:t>S</w:t>
+            </w:r>
+            <w:r>
+              <w:rPr>
+                <w:rFonts w:ascii="Arial" w:hAnsi="Arial" w:cs="Arial"/>
+                <w:b/>
+                <w:i/>
+                <w:color w:val="595959" w:themeColor="text1" w:themeTint="A6"/>
+                <w:sz w:val="22"/>
+                <w:szCs w:val="22"/>
+              </w:rPr>
+              <w:t xml:space="preserve">8 </w:t>
+            </w:r>
+            <w:r>
+              <w:rPr>
+                <w:rFonts w:ascii="Arial" w:hAnsi="Arial" w:cs="Arial"/>
+                <w:b/>
+                <w:i/>
+                <w:color w:val="595959" w:themeColor="text1" w:themeTint="A6"/>
+                <w:sz w:val="22"/>
+                <w:szCs w:val="22"/>
+              </w:rPr>
+              <w:t xml:space="preserve"> – </w:t>
+            </w:r>
+            <w:r>
+              <w:rPr>
+                <w:rFonts w:ascii="Arial" w:hAnsi="Arial" w:cs="Arial"/>
+                <w:b/>
+                <w:i/>
+                <w:color w:val="595959" w:themeColor="text1" w:themeTint="A6"/>
+                <w:sz w:val="22"/>
+                <w:szCs w:val="22"/>
+              </w:rPr>
+              <w:t>16/03</w:t>
+            </w:r>
+            <w:r>
+              <w:rPr>
+                <w:rFonts w:ascii="Arial" w:hAnsi="Arial" w:cs="Arial"/>
+                <w:b/>
+                <w:i/>
+                <w:color w:val="595959" w:themeColor="text1" w:themeTint="A6"/>
+                <w:sz w:val="22"/>
+                <w:szCs w:val="22"/>
+              </w:rPr>
+              <w:t>/13</w:t>
+            </w:r>
           </w:p>
         </w:tc>
         <w:tc>
@@ -1205,7 +1375,323 @@
           </w:tcPr>
           <w:p>
             <w:pPr>
+              <w:rPr>
+                <w:rFonts w:ascii="Arial" w:hAnsi="Arial" w:cs="Arial"/>
+                <w:b/>
+                <w:sz w:val="22"/>
+                <w:szCs w:val="22"/>
+              </w:rPr>
+            </w:pPr>
+          </w:p>
+          <w:p>
+            <w:pPr>
               <w:jc w:val="center"/>
+              <w:rPr>
+                <w:rFonts w:ascii="Arial" w:hAnsi="Arial" w:cs="Arial"/>
+                <w:b/>
+                <w:color w:val="FF0000"/>
+                <w:sz w:val="22"/>
+                <w:szCs w:val="22"/>
+              </w:rPr>
+            </w:pPr>
+            <w:r>
+              <w:rPr>
+                <w:rFonts w:ascii="Arial" w:hAnsi="Arial" w:cs="Arial"/>
+                <w:b/>
+                <w:color w:val="FF0000"/>
+                <w:sz w:val="22"/>
+                <w:szCs w:val="22"/>
+              </w:rPr>
+              <w:t>DEBUT DE L’INCREMENT 1</w:t>
+            </w:r>
+          </w:p>
+          <w:p>
+            <w:pPr>
+              <w:jc w:val="center"/>
+              <w:rPr>
+                <w:rFonts w:ascii="Arial" w:hAnsi="Arial" w:cs="Arial"/>
+                <w:b/>
+                <w:color w:val="FF0000"/>
+                <w:sz w:val="22"/>
+                <w:szCs w:val="22"/>
+              </w:rPr>
+            </w:pPr>
+          </w:p>
+          <w:p>
+            <w:pPr>
+              <w:pStyle w:val="Paragraphedeliste"/>
+              <w:numPr>
+                <w:ilvl w:val="0"/>
+                <w:numId w:val="13"/>
+              </w:numPr>
+              <w:rPr>
+                <w:rFonts w:ascii="Arial" w:hAnsi="Arial" w:cs="Arial"/>
+                <w:b/>
+                <w:sz w:val="22"/>
+                <w:szCs w:val="22"/>
+              </w:rPr>
+            </w:pPr>
+            <w:r>
+              <w:rPr>
+                <w:rFonts w:ascii="Arial" w:hAnsi="Arial" w:cs="Arial"/>
+                <w:b/>
+                <w:sz w:val="22"/>
+                <w:szCs w:val="22"/>
+              </w:rPr>
+              <w:t>Rédaction du dossier de l’incrément 1</w:t>
+            </w:r>
+          </w:p>
+          <w:p>
+            <w:pPr>
+              <w:pStyle w:val="Paragraphedeliste"/>
+              <w:numPr>
+                <w:ilvl w:val="0"/>
+                <w:numId w:val="13"/>
+              </w:numPr>
+              <w:rPr>
+                <w:rFonts w:ascii="Arial" w:hAnsi="Arial" w:cs="Arial"/>
+                <w:b/>
+                <w:sz w:val="22"/>
+                <w:szCs w:val="22"/>
+              </w:rPr>
+            </w:pPr>
+            <w:r>
+              <w:rPr>
+                <w:rFonts w:ascii="Arial" w:hAnsi="Arial" w:cs="Arial"/>
+                <w:b/>
+                <w:sz w:val="22"/>
+                <w:szCs w:val="22"/>
+              </w:rPr>
+              <w:t>Modification du projet BOUML pour préparer l’incrément 1</w:t>
+            </w:r>
+            <w:r>
+              <w:rPr>
+                <w:rFonts w:ascii="Arial" w:hAnsi="Arial" w:cs="Arial"/>
+                <w:b/>
+                <w:sz w:val="22"/>
+                <w:szCs w:val="22"/>
+              </w:rPr>
+              <w:t> :</w:t>
+            </w:r>
+          </w:p>
+          <w:p>
+            <w:pPr>
+              <w:pStyle w:val="Paragraphedeliste"/>
+              <w:numPr>
+                <w:ilvl w:val="1"/>
+                <w:numId w:val="13"/>
+              </w:numPr>
+              <w:rPr>
+                <w:rFonts w:ascii="Arial" w:hAnsi="Arial" w:cs="Arial"/>
+                <w:b/>
+                <w:sz w:val="22"/>
+                <w:szCs w:val="22"/>
+              </w:rPr>
+            </w:pPr>
+            <w:r>
+              <w:rPr>
+                <w:rFonts w:ascii="Arial" w:hAnsi="Arial" w:cs="Arial"/>
+                <w:b/>
+                <w:sz w:val="22"/>
+                <w:szCs w:val="22"/>
+              </w:rPr>
+              <w:t>Ajout du diagramme de paquetage de l’incrément</w:t>
+            </w:r>
+          </w:p>
+          <w:p>
+            <w:pPr>
+              <w:pStyle w:val="Paragraphedeliste"/>
+              <w:numPr>
+                <w:ilvl w:val="1"/>
+                <w:numId w:val="13"/>
+              </w:numPr>
+              <w:rPr>
+                <w:rFonts w:ascii="Arial" w:hAnsi="Arial" w:cs="Arial"/>
+                <w:b/>
+                <w:sz w:val="22"/>
+                <w:szCs w:val="22"/>
+              </w:rPr>
+            </w:pPr>
+            <w:r>
+              <w:rPr>
+                <w:rFonts w:ascii="Arial" w:hAnsi="Arial" w:cs="Arial"/>
+                <w:b/>
+                <w:sz w:val="22"/>
+                <w:szCs w:val="22"/>
+              </w:rPr>
+              <w:t>Ajout de deux diagrammes expliquant le lancement de l’application</w:t>
+            </w:r>
+          </w:p>
+          <w:p>
+            <w:pPr>
+              <w:pStyle w:val="Paragraphedeliste"/>
+              <w:numPr>
+                <w:ilvl w:val="0"/>
+                <w:numId w:val="13"/>
+              </w:numPr>
+              <w:rPr>
+                <w:rFonts w:ascii="Arial" w:hAnsi="Arial" w:cs="Arial"/>
+                <w:b/>
+                <w:sz w:val="22"/>
+                <w:szCs w:val="22"/>
+              </w:rPr>
+            </w:pPr>
+            <w:r>
+              <w:rPr>
+                <w:rFonts w:ascii="Arial" w:hAnsi="Arial" w:cs="Arial"/>
+                <w:b/>
+                <w:sz w:val="22"/>
+                <w:szCs w:val="22"/>
+              </w:rPr>
+              <w:t>Ajout des classes d’interface logicielles dans le projet sous Qt :</w:t>
+            </w:r>
+          </w:p>
+          <w:p>
+            <w:pPr>
+              <w:pStyle w:val="Paragraphedeliste"/>
+              <w:numPr>
+                <w:ilvl w:val="1"/>
+                <w:numId w:val="13"/>
+              </w:numPr>
+              <w:rPr>
+                <w:rFonts w:ascii="Arial" w:hAnsi="Arial" w:cs="Arial"/>
+                <w:b/>
+                <w:sz w:val="22"/>
+                <w:szCs w:val="22"/>
+              </w:rPr>
+            </w:pPr>
+            <w:r>
+              <w:rPr>
+                <w:rFonts w:ascii="Arial" w:hAnsi="Arial" w:cs="Arial"/>
+                <w:b/>
+                <w:sz w:val="22"/>
+                <w:szCs w:val="22"/>
+              </w:rPr>
+              <w:t>IHM (classes d’interface principale)</w:t>
+            </w:r>
+          </w:p>
+          <w:p>
+            <w:pPr>
+              <w:pStyle w:val="Paragraphedeliste"/>
+              <w:numPr>
+                <w:ilvl w:val="1"/>
+                <w:numId w:val="13"/>
+              </w:numPr>
+              <w:rPr>
+                <w:rFonts w:ascii="Arial" w:hAnsi="Arial" w:cs="Arial"/>
+                <w:b/>
+                <w:sz w:val="22"/>
+                <w:szCs w:val="22"/>
+              </w:rPr>
+            </w:pPr>
+            <w:r>
+              <w:rPr>
+                <w:rFonts w:ascii="Arial" w:hAnsi="Arial" w:cs="Arial"/>
+                <w:b/>
+                <w:sz w:val="22"/>
+                <w:szCs w:val="22"/>
+              </w:rPr>
+              <w:t>AccueilDlg</w:t>
+            </w:r>
+            <w:r>
+              <w:rPr>
+                <w:rFonts w:ascii="Arial" w:hAnsi="Arial" w:cs="Arial"/>
+                <w:b/>
+                <w:sz w:val="22"/>
+                <w:szCs w:val="22"/>
+              </w:rPr>
+              <w:t xml:space="preserve">, </w:t>
+            </w:r>
+            <w:r>
+              <w:rPr>
+                <w:rFonts w:ascii="Arial" w:hAnsi="Arial" w:cs="Arial"/>
+                <w:b/>
+                <w:sz w:val="22"/>
+                <w:szCs w:val="22"/>
+              </w:rPr>
+              <w:t>ManuelDlg</w:t>
+            </w:r>
+            <w:r>
+              <w:rPr>
+                <w:rFonts w:ascii="Arial" w:hAnsi="Arial" w:cs="Arial"/>
+                <w:b/>
+                <w:sz w:val="22"/>
+                <w:szCs w:val="22"/>
+              </w:rPr>
+              <w:t xml:space="preserve">, </w:t>
+            </w:r>
+            <w:r>
+              <w:rPr>
+                <w:rFonts w:ascii="Arial" w:hAnsi="Arial" w:cs="Arial"/>
+                <w:b/>
+                <w:sz w:val="22"/>
+                <w:szCs w:val="22"/>
+              </w:rPr>
+              <w:t>SeanceDlg</w:t>
+            </w:r>
+            <w:r>
+              <w:rPr>
+                <w:rFonts w:ascii="Arial" w:hAnsi="Arial" w:cs="Arial"/>
+                <w:b/>
+                <w:sz w:val="22"/>
+                <w:szCs w:val="22"/>
+              </w:rPr>
+              <w:t xml:space="preserve">, </w:t>
+            </w:r>
+            <w:r>
+              <w:rPr>
+                <w:rFonts w:ascii="Arial" w:hAnsi="Arial" w:cs="Arial"/>
+                <w:b/>
+                <w:sz w:val="22"/>
+                <w:szCs w:val="22"/>
+              </w:rPr>
+              <w:t>StatutsD</w:t>
+            </w:r>
+            <w:r>
+              <w:rPr>
+                <w:rFonts w:ascii="Arial" w:hAnsi="Arial" w:cs="Arial"/>
+                <w:b/>
+                <w:sz w:val="22"/>
+                <w:szCs w:val="22"/>
+              </w:rPr>
+              <w:t>lg, SynoptiqueDlg, JournalDlg (classes d’interface intermédiaires représentant les onglets de l’application)</w:t>
+            </w:r>
+          </w:p>
+          <w:p>
+            <w:pPr>
+              <w:pStyle w:val="Paragraphedeliste"/>
+              <w:numPr>
+                <w:ilvl w:val="1"/>
+                <w:numId w:val="13"/>
+              </w:numPr>
+              <w:rPr>
+                <w:rFonts w:ascii="Arial" w:hAnsi="Arial" w:cs="Arial"/>
+                <w:b/>
+                <w:sz w:val="22"/>
+                <w:szCs w:val="22"/>
+              </w:rPr>
+            </w:pPr>
+            <w:r>
+              <w:rPr>
+                <w:rFonts w:ascii="Arial" w:hAnsi="Arial" w:cs="Arial"/>
+                <w:b/>
+                <w:sz w:val="22"/>
+                <w:szCs w:val="22"/>
+              </w:rPr>
+              <w:t xml:space="preserve">Implémentation et organisation des layouts pour le placement des  widgets </w:t>
+            </w:r>
+            <w:r>
+              <w:rPr>
+                <w:rFonts w:ascii="Arial" w:hAnsi="Arial" w:cs="Arial"/>
+                <w:b/>
+                <w:sz w:val="22"/>
+                <w:szCs w:val="22"/>
+              </w:rPr>
+              <w:t>dans l’interface</w:t>
+            </w:r>
+          </w:p>
+          <w:p>
+            <w:pPr>
               <w:rPr>
                 <w:rFonts w:ascii="Arial" w:hAnsi="Arial" w:cs="Arial"/>
                 <w:b/>
@@ -1218,7 +1704,7 @@
       </w:tr>
       <w:tr>
         <w:trPr>
-          <w:trHeight w:val="1410"/>
+          <w:trHeight w:val="1102"/>
         </w:trPr>
         <w:tc>
           <w:tcPr>
@@ -1231,10 +1717,78 @@
               <w:rPr>
                 <w:rFonts w:ascii="Arial" w:hAnsi="Arial" w:cs="Arial"/>
                 <w:b/>
-                <w:sz w:val="22"/>
-                <w:szCs w:val="22"/>
-              </w:rPr>
-            </w:pPr>
+                <w:i/>
+                <w:color w:val="595959" w:themeColor="text1" w:themeTint="A6"/>
+                <w:sz w:val="22"/>
+                <w:szCs w:val="22"/>
+              </w:rPr>
+            </w:pPr>
+            <w:r>
+              <w:rPr>
+                <w:rFonts w:ascii="Arial" w:hAnsi="Arial" w:cs="Arial"/>
+                <w:b/>
+                <w:i/>
+                <w:color w:val="595959" w:themeColor="text1" w:themeTint="A6"/>
+                <w:sz w:val="22"/>
+                <w:szCs w:val="22"/>
+              </w:rPr>
+              <w:t>S</w:t>
+            </w:r>
+            <w:r>
+              <w:rPr>
+                <w:rFonts w:ascii="Arial" w:hAnsi="Arial" w:cs="Arial"/>
+                <w:b/>
+                <w:i/>
+                <w:color w:val="595959" w:themeColor="text1" w:themeTint="A6"/>
+                <w:sz w:val="22"/>
+                <w:szCs w:val="22"/>
+              </w:rPr>
+              <w:t>9</w:t>
+            </w:r>
+            <w:r>
+              <w:rPr>
+                <w:rFonts w:ascii="Arial" w:hAnsi="Arial" w:cs="Arial"/>
+                <w:b/>
+                <w:i/>
+                <w:color w:val="595959" w:themeColor="text1" w:themeTint="A6"/>
+                <w:sz w:val="22"/>
+                <w:szCs w:val="22"/>
+              </w:rPr>
+              <w:t xml:space="preserve">  – </w:t>
+            </w:r>
+            <w:r>
+              <w:rPr>
+                <w:rFonts w:ascii="Arial" w:hAnsi="Arial" w:cs="Arial"/>
+                <w:b/>
+                <w:i/>
+                <w:color w:val="595959" w:themeColor="text1" w:themeTint="A6"/>
+                <w:sz w:val="22"/>
+                <w:szCs w:val="22"/>
+              </w:rPr>
+              <w:t>23</w:t>
+            </w:r>
+            <w:r>
+              <w:rPr>
+                <w:rFonts w:ascii="Arial" w:hAnsi="Arial" w:cs="Arial"/>
+                <w:b/>
+                <w:i/>
+                <w:color w:val="595959" w:themeColor="text1" w:themeTint="A6"/>
+                <w:sz w:val="22"/>
+                <w:szCs w:val="22"/>
+              </w:rPr>
+              <w:t>/03</w:t>
+            </w:r>
+            <w:r>
+              <w:rPr>
+                <w:rFonts w:ascii="Arial" w:hAnsi="Arial" w:cs="Arial"/>
+                <w:b/>
+                <w:i/>
+                <w:color w:val="595959" w:themeColor="text1" w:themeTint="A6"/>
+                <w:sz w:val="22"/>
+                <w:szCs w:val="22"/>
+              </w:rPr>
+              <w:t>/13</w:t>
+            </w:r>
           </w:p>
         </w:tc>
         <w:tc>
@@ -1244,7 +1798,559 @@
           </w:tcPr>
           <w:p>
             <w:pPr>
+              <w:pStyle w:val="Paragraphedeliste"/>
+              <w:rPr>
+                <w:rFonts w:ascii="Arial" w:hAnsi="Arial" w:cs="Arial"/>
+                <w:b/>
+                <w:sz w:val="22"/>
+                <w:szCs w:val="22"/>
+              </w:rPr>
+            </w:pPr>
+          </w:p>
+          <w:p>
+            <w:pPr>
+              <w:pStyle w:val="Paragraphedeliste"/>
+              <w:numPr>
+                <w:ilvl w:val="0"/>
+                <w:numId w:val="13"/>
+              </w:numPr>
+              <w:rPr>
+                <w:rFonts w:ascii="Arial" w:hAnsi="Arial" w:cs="Arial"/>
+                <w:b/>
+                <w:sz w:val="22"/>
+                <w:szCs w:val="22"/>
+              </w:rPr>
+            </w:pPr>
+            <w:r>
+              <w:rPr>
+                <w:rFonts w:ascii="Arial" w:hAnsi="Arial" w:cs="Arial"/>
+                <w:b/>
+                <w:sz w:val="22"/>
+                <w:szCs w:val="22"/>
+              </w:rPr>
+              <w:t>Mise en place de l’architecture logicielle du projet</w:t>
+            </w:r>
+          </w:p>
+          <w:p>
+            <w:pPr>
+              <w:pStyle w:val="Paragraphedeliste"/>
+              <w:numPr>
+                <w:ilvl w:val="0"/>
+                <w:numId w:val="13"/>
+              </w:numPr>
+              <w:rPr>
+                <w:rFonts w:ascii="Arial" w:hAnsi="Arial" w:cs="Arial"/>
+                <w:b/>
+                <w:sz w:val="22"/>
+                <w:szCs w:val="22"/>
+              </w:rPr>
+            </w:pPr>
+            <w:r>
+              <w:rPr>
+                <w:rFonts w:ascii="Arial" w:hAnsi="Arial" w:cs="Arial"/>
+                <w:b/>
+                <w:sz w:val="22"/>
+                <w:szCs w:val="22"/>
+              </w:rPr>
+              <w:t>Modification du projet BOUML :</w:t>
+            </w:r>
+          </w:p>
+          <w:p>
+            <w:pPr>
+              <w:pStyle w:val="Paragraphedeliste"/>
+              <w:numPr>
+                <w:ilvl w:val="1"/>
+                <w:numId w:val="13"/>
+              </w:numPr>
+              <w:rPr>
+                <w:rFonts w:ascii="Arial" w:hAnsi="Arial" w:cs="Arial"/>
+                <w:b/>
+                <w:sz w:val="22"/>
+                <w:szCs w:val="22"/>
+              </w:rPr>
+            </w:pPr>
+            <w:r>
+              <w:rPr>
+                <w:rFonts w:ascii="Arial" w:hAnsi="Arial" w:cs="Arial"/>
+                <w:b/>
+                <w:sz w:val="22"/>
+                <w:szCs w:val="22"/>
+              </w:rPr>
+              <w:t>Ajout du diagramme de classes</w:t>
+            </w:r>
+          </w:p>
+          <w:p>
+            <w:pPr>
+              <w:pStyle w:val="Paragraphedeliste"/>
+              <w:numPr>
+                <w:ilvl w:val="1"/>
+                <w:numId w:val="13"/>
+              </w:numPr>
+              <w:rPr>
+                <w:rFonts w:ascii="Arial" w:hAnsi="Arial" w:cs="Arial"/>
+                <w:b/>
+                <w:sz w:val="22"/>
+                <w:szCs w:val="22"/>
+              </w:rPr>
+            </w:pPr>
+            <w:r>
+              <w:rPr>
+                <w:rFonts w:ascii="Arial" w:hAnsi="Arial" w:cs="Arial"/>
+                <w:b/>
+                <w:sz w:val="22"/>
+                <w:szCs w:val="22"/>
+              </w:rPr>
+              <w:t>Ajout des classes d’interface logicielles</w:t>
+            </w:r>
+          </w:p>
+          <w:p>
+            <w:pPr>
+              <w:pStyle w:val="Paragraphedeliste"/>
+              <w:numPr>
+                <w:ilvl w:val="1"/>
+                <w:numId w:val="13"/>
+              </w:numPr>
+              <w:rPr>
+                <w:rFonts w:ascii="Arial" w:hAnsi="Arial" w:cs="Arial"/>
+                <w:b/>
+                <w:sz w:val="22"/>
+                <w:szCs w:val="22"/>
+              </w:rPr>
+            </w:pPr>
+            <w:r>
+              <w:rPr>
+                <w:rFonts w:ascii="Arial" w:hAnsi="Arial" w:cs="Arial"/>
+                <w:b/>
+                <w:sz w:val="22"/>
+                <w:szCs w:val="22"/>
+              </w:rPr>
+              <w:t>Modification du modèle objet : intégration des classes d’interface logicielles</w:t>
+            </w:r>
+          </w:p>
+          <w:p>
+            <w:pPr>
+              <w:pStyle w:val="Paragraphedeliste"/>
+              <w:numPr>
+                <w:ilvl w:val="1"/>
+                <w:numId w:val="13"/>
+              </w:numPr>
+              <w:rPr>
+                <w:rFonts w:ascii="Arial" w:hAnsi="Arial" w:cs="Arial"/>
+                <w:b/>
+                <w:sz w:val="22"/>
+                <w:szCs w:val="22"/>
+              </w:rPr>
+            </w:pPr>
+            <w:r>
+              <w:rPr>
+                <w:rFonts w:ascii="Arial" w:hAnsi="Arial" w:cs="Arial"/>
+                <w:b/>
+                <w:sz w:val="22"/>
+                <w:szCs w:val="22"/>
+              </w:rPr>
+              <w:t>Ajout de la classe InterfaceCAN au</w:t>
+            </w:r>
+            <w:r>
+              <w:rPr>
+                <w:rFonts w:ascii="Arial" w:hAnsi="Arial" w:cs="Arial"/>
+                <w:b/>
+                <w:sz w:val="22"/>
+                <w:szCs w:val="22"/>
+              </w:rPr>
+              <w:t>x</w:t>
+            </w:r>
+            <w:r>
+              <w:rPr>
+                <w:rFonts w:ascii="Arial" w:hAnsi="Arial" w:cs="Arial"/>
+                <w:b/>
+                <w:sz w:val="22"/>
+                <w:szCs w:val="22"/>
+              </w:rPr>
+              <w:t xml:space="preserve"> diagrammes de séquence </w:t>
+            </w:r>
+            <w:r>
+              <w:rPr>
+                <w:rFonts w:ascii="Arial" w:hAnsi="Arial" w:cs="Arial"/>
+                <w:b/>
+                <w:sz w:val="22"/>
+                <w:szCs w:val="22"/>
+              </w:rPr>
+              <w:t>au niveau de la commande des appareillages</w:t>
+            </w:r>
+          </w:p>
+          <w:p>
+            <w:pPr>
+              <w:pStyle w:val="Paragraphedeliste"/>
+              <w:numPr>
+                <w:ilvl w:val="1"/>
+                <w:numId w:val="13"/>
+              </w:numPr>
+              <w:rPr>
+                <w:rFonts w:ascii="Arial" w:hAnsi="Arial" w:cs="Arial"/>
+                <w:b/>
+                <w:sz w:val="22"/>
+                <w:szCs w:val="22"/>
+              </w:rPr>
+            </w:pPr>
+            <w:r>
+              <w:rPr>
+                <w:rFonts w:ascii="Arial" w:hAnsi="Arial" w:cs="Arial"/>
+                <w:b/>
+                <w:sz w:val="22"/>
+                <w:szCs w:val="22"/>
+              </w:rPr>
+              <w:t xml:space="preserve">Ajout de la classe IHM au diagramme de séquence </w:t>
+            </w:r>
+          </w:p>
+          <w:p>
+            <w:pPr>
+              <w:pStyle w:val="Paragraphedeliste"/>
+              <w:numPr>
+                <w:ilvl w:val="0"/>
+                <w:numId w:val="13"/>
+              </w:numPr>
+              <w:rPr>
+                <w:rFonts w:ascii="Arial" w:hAnsi="Arial" w:cs="Arial"/>
+                <w:b/>
+                <w:sz w:val="22"/>
+                <w:szCs w:val="22"/>
+              </w:rPr>
+            </w:pPr>
+            <w:r>
+              <w:rPr>
+                <w:rFonts w:ascii="Arial" w:hAnsi="Arial" w:cs="Arial"/>
+                <w:b/>
+                <w:sz w:val="22"/>
+                <w:szCs w:val="22"/>
+              </w:rPr>
+              <w:t>Implémentation des classes et des relations entre elles sous Qt</w:t>
+            </w:r>
+          </w:p>
+          <w:p>
+            <w:pPr>
+              <w:pStyle w:val="Paragraphedeliste"/>
+              <w:numPr>
+                <w:ilvl w:val="0"/>
+                <w:numId w:val="13"/>
+              </w:numPr>
+              <w:rPr>
+                <w:rFonts w:ascii="Arial" w:hAnsi="Arial" w:cs="Arial"/>
+                <w:b/>
+                <w:sz w:val="22"/>
+                <w:szCs w:val="22"/>
+              </w:rPr>
+            </w:pPr>
+            <w:r>
+              <w:rPr>
+                <w:rFonts w:ascii="Arial" w:hAnsi="Arial" w:cs="Arial"/>
+                <w:b/>
+                <w:sz w:val="22"/>
+                <w:szCs w:val="22"/>
+              </w:rPr>
+              <w:t>Développement du système d’enregistrement des paramètres de la séance dans un fichier de configuration .ini à l’aide de la classe QSettings</w:t>
+            </w:r>
+          </w:p>
+          <w:p>
+            <w:pPr>
+              <w:pStyle w:val="Paragraphedeliste"/>
+              <w:numPr>
+                <w:ilvl w:val="0"/>
+                <w:numId w:val="13"/>
+              </w:numPr>
+              <w:rPr>
+                <w:rFonts w:ascii="Arial" w:hAnsi="Arial" w:cs="Arial"/>
+                <w:b/>
+                <w:sz w:val="22"/>
+                <w:szCs w:val="22"/>
+              </w:rPr>
+            </w:pPr>
+            <w:r>
+              <w:rPr>
+                <w:rFonts w:ascii="Arial" w:hAnsi="Arial" w:cs="Arial"/>
+                <w:b/>
+                <w:sz w:val="22"/>
+                <w:szCs w:val="22"/>
+              </w:rPr>
+              <w:t>Ajout d’une méthode permettant de récupérer les logs dans un fichier texte pour les afficher dans un QListWidget dans l’onglet journal</w:t>
+            </w:r>
+          </w:p>
+          <w:p>
+            <w:pPr>
+              <w:pStyle w:val="Paragraphedeliste"/>
+              <w:numPr>
+                <w:ilvl w:val="0"/>
+                <w:numId w:val="13"/>
+              </w:numPr>
+              <w:rPr>
+                <w:rFonts w:ascii="Arial" w:hAnsi="Arial" w:cs="Arial"/>
+                <w:b/>
+                <w:sz w:val="22"/>
+                <w:szCs w:val="22"/>
+              </w:rPr>
+            </w:pPr>
+            <w:r>
+              <w:rPr>
+                <w:rFonts w:ascii="Arial" w:hAnsi="Arial" w:cs="Arial"/>
+                <w:b/>
+                <w:sz w:val="22"/>
+                <w:szCs w:val="22"/>
+              </w:rPr>
+              <w:t>Ajout de quelques actions au niveau de l’interface en implémentant les slots associés</w:t>
+            </w:r>
+          </w:p>
+          <w:p>
+            <w:pPr>
+              <w:pStyle w:val="Paragraphedeliste"/>
+              <w:ind w:left="1440"/>
+              <w:rPr>
+                <w:rFonts w:ascii="Arial" w:hAnsi="Arial" w:cs="Arial"/>
+                <w:b/>
+                <w:sz w:val="22"/>
+                <w:szCs w:val="22"/>
+              </w:rPr>
+            </w:pPr>
+          </w:p>
+        </w:tc>
+      </w:tr>
+      <w:tr>
+        <w:trPr>
+          <w:trHeight w:val="1102"/>
+        </w:trPr>
+        <w:tc>
+          <w:tcPr>
+            <w:tcW w:w="1951" w:type="dxa"/>
+            <w:vAlign w:val="center"/>
+          </w:tcPr>
+          <w:p>
+            <w:pPr>
               <w:jc w:val="center"/>
+              <w:rPr>
+                <w:rFonts w:ascii="Arial" w:hAnsi="Arial" w:cs="Arial"/>
+                <w:b/>
+                <w:i/>
+                <w:color w:val="595959" w:themeColor="text1" w:themeTint="A6"/>
+                <w:sz w:val="22"/>
+                <w:szCs w:val="22"/>
+              </w:rPr>
+            </w:pPr>
+            <w:r>
+              <w:rPr>
+                <w:rFonts w:ascii="Arial" w:hAnsi="Arial" w:cs="Arial"/>
+                <w:b/>
+                <w:i/>
+                <w:color w:val="595959" w:themeColor="text1" w:themeTint="A6"/>
+                <w:sz w:val="22"/>
+                <w:szCs w:val="22"/>
+              </w:rPr>
+              <w:t>S</w:t>
+            </w:r>
+            <w:r>
+              <w:rPr>
+                <w:rFonts w:ascii="Arial" w:hAnsi="Arial" w:cs="Arial"/>
+                <w:b/>
+                <w:i/>
+                <w:color w:val="595959" w:themeColor="text1" w:themeTint="A6"/>
+                <w:sz w:val="22"/>
+                <w:szCs w:val="22"/>
+              </w:rPr>
+              <w:t>10</w:t>
+            </w:r>
+            <w:r>
+              <w:rPr>
+                <w:rFonts w:ascii="Arial" w:hAnsi="Arial" w:cs="Arial"/>
+                <w:b/>
+                <w:i/>
+                <w:color w:val="595959" w:themeColor="text1" w:themeTint="A6"/>
+                <w:sz w:val="22"/>
+                <w:szCs w:val="22"/>
+              </w:rPr>
+              <w:t xml:space="preserve">  – </w:t>
+            </w:r>
+            <w:r>
+              <w:rPr>
+                <w:rFonts w:ascii="Arial" w:hAnsi="Arial" w:cs="Arial"/>
+                <w:b/>
+                <w:i/>
+                <w:color w:val="595959" w:themeColor="text1" w:themeTint="A6"/>
+                <w:sz w:val="22"/>
+                <w:szCs w:val="22"/>
+              </w:rPr>
+              <w:t>30</w:t>
+            </w:r>
+            <w:r>
+              <w:rPr>
+                <w:rFonts w:ascii="Arial" w:hAnsi="Arial" w:cs="Arial"/>
+                <w:b/>
+                <w:i/>
+                <w:color w:val="595959" w:themeColor="text1" w:themeTint="A6"/>
+                <w:sz w:val="22"/>
+                <w:szCs w:val="22"/>
+              </w:rPr>
+              <w:t>/03</w:t>
+            </w:r>
+            <w:r>
+              <w:rPr>
+                <w:rFonts w:ascii="Arial" w:hAnsi="Arial" w:cs="Arial"/>
+                <w:b/>
+                <w:i/>
+                <w:color w:val="595959" w:themeColor="text1" w:themeTint="A6"/>
+                <w:sz w:val="22"/>
+                <w:szCs w:val="22"/>
+              </w:rPr>
+              <w:t>/13</w:t>
+            </w:r>
+          </w:p>
+        </w:tc>
+        <w:tc>
+          <w:tcPr>
+            <w:tcW w:w="8753" w:type="dxa"/>
+            <w:vAlign w:val="center"/>
+          </w:tcPr>
+          <w:p>
+            <w:pPr>
+              <w:pStyle w:val="Paragraphedeliste"/>
+              <w:rPr>
+                <w:rFonts w:ascii="Arial" w:hAnsi="Arial" w:cs="Arial"/>
+                <w:b/>
+                <w:sz w:val="22"/>
+                <w:szCs w:val="22"/>
+              </w:rPr>
+            </w:pPr>
+          </w:p>
+          <w:p>
+            <w:pPr>
+              <w:pStyle w:val="Paragraphedeliste"/>
+              <w:numPr>
+                <w:ilvl w:val="0"/>
+                <w:numId w:val="13"/>
+              </w:numPr>
+              <w:rPr>
+                <w:rFonts w:ascii="Arial" w:hAnsi="Arial" w:cs="Arial"/>
+                <w:b/>
+                <w:sz w:val="22"/>
+                <w:szCs w:val="22"/>
+              </w:rPr>
+            </w:pPr>
+            <w:bookmarkStart w:id="0" w:name="_GoBack"/>
+            <w:bookmarkEnd w:id="0"/>
+            <w:r>
+              <w:rPr>
+                <w:rFonts w:ascii="Arial" w:hAnsi="Arial" w:cs="Arial"/>
+                <w:b/>
+                <w:sz w:val="22"/>
+                <w:szCs w:val="22"/>
+              </w:rPr>
+              <w:t>Rédaction du dossier de l’incrément 1</w:t>
+            </w:r>
+          </w:p>
+          <w:p>
+            <w:pPr>
+              <w:pStyle w:val="Paragraphedeliste"/>
+              <w:numPr>
+                <w:ilvl w:val="0"/>
+                <w:numId w:val="13"/>
+              </w:numPr>
+              <w:rPr>
+                <w:rFonts w:ascii="Arial" w:hAnsi="Arial" w:cs="Arial"/>
+                <w:b/>
+                <w:sz w:val="22"/>
+                <w:szCs w:val="22"/>
+              </w:rPr>
+            </w:pPr>
+            <w:r>
+              <w:rPr>
+                <w:rFonts w:ascii="Arial" w:hAnsi="Arial" w:cs="Arial"/>
+                <w:b/>
+                <w:sz w:val="22"/>
+                <w:szCs w:val="22"/>
+              </w:rPr>
+              <w:t>Modification du projet BOUML :</w:t>
+            </w:r>
+          </w:p>
+          <w:p>
+            <w:pPr>
+              <w:pStyle w:val="Paragraphedeliste"/>
+              <w:numPr>
+                <w:ilvl w:val="1"/>
+                <w:numId w:val="13"/>
+              </w:numPr>
+              <w:rPr>
+                <w:rFonts w:ascii="Arial" w:hAnsi="Arial" w:cs="Arial"/>
+                <w:b/>
+                <w:sz w:val="22"/>
+                <w:szCs w:val="22"/>
+              </w:rPr>
+            </w:pPr>
+            <w:r>
+              <w:rPr>
+                <w:rFonts w:ascii="Arial" w:hAnsi="Arial" w:cs="Arial"/>
+                <w:b/>
+                <w:sz w:val="22"/>
+                <w:szCs w:val="22"/>
+              </w:rPr>
+              <w:t>Ajout du diagramme de déploiement</w:t>
+            </w:r>
+          </w:p>
+          <w:p>
+            <w:pPr>
+              <w:pStyle w:val="Paragraphedeliste"/>
+              <w:numPr>
+                <w:ilvl w:val="0"/>
+                <w:numId w:val="13"/>
+              </w:numPr>
+              <w:rPr>
+                <w:rFonts w:ascii="Arial" w:hAnsi="Arial" w:cs="Arial"/>
+                <w:b/>
+                <w:sz w:val="22"/>
+                <w:szCs w:val="22"/>
+              </w:rPr>
+            </w:pPr>
+            <w:r>
+              <w:rPr>
+                <w:rFonts w:ascii="Arial" w:hAnsi="Arial" w:cs="Arial"/>
+                <w:b/>
+                <w:sz w:val="22"/>
+                <w:szCs w:val="22"/>
+              </w:rPr>
+              <w:t>Ajout de plusieurs méthodes au sein des classes materielles</w:t>
+            </w:r>
+          </w:p>
+          <w:p>
+            <w:pPr>
+              <w:pStyle w:val="Paragraphedeliste"/>
+              <w:numPr>
+                <w:ilvl w:val="0"/>
+                <w:numId w:val="13"/>
+              </w:numPr>
+              <w:rPr>
+                <w:rFonts w:ascii="Arial" w:hAnsi="Arial" w:cs="Arial"/>
+                <w:b/>
+                <w:sz w:val="22"/>
+                <w:szCs w:val="22"/>
+              </w:rPr>
+            </w:pPr>
+            <w:r>
+              <w:rPr>
+                <w:rFonts w:ascii="Arial" w:hAnsi="Arial" w:cs="Arial"/>
+                <w:b/>
+                <w:sz w:val="22"/>
+                <w:szCs w:val="22"/>
+              </w:rPr>
+              <w:t>Implémentation d'un partage de widget entre deux classes</w:t>
+            </w:r>
+            <w:r>
+              <w:rPr>
+                <w:rFonts w:ascii="Arial" w:hAnsi="Arial" w:cs="Arial"/>
+                <w:b/>
+                <w:sz w:val="22"/>
+                <w:szCs w:val="22"/>
+              </w:rPr>
+              <w:t xml:space="preserve"> d’interface</w:t>
+            </w:r>
+          </w:p>
+          <w:p>
+            <w:pPr>
+              <w:pStyle w:val="Paragraphedeliste"/>
               <w:rPr>
                 <w:rFonts w:ascii="Arial" w:hAnsi="Arial" w:cs="Arial"/>
                 <w:b/>
@@ -1367,7 +2473,7 @@
         <w:rStyle w:val="Numrodepage"/>
         <w:noProof/>
       </w:rPr>
-      <w:t>1</w:t>
+      <w:t>2</w:t>
     </w:r>
     <w:r>
       <w:rPr>
@@ -1567,7 +2673,7 @@
               <w:sz w:val="18"/>
               <w:szCs w:val="18"/>
             </w:rPr>
-            <w:t>14 février 2013</w:t>
+            <w:t>29 mars 2013</w:t>
           </w:r>
           <w:r>
             <w:rPr>
@@ -4734,7 +5840,7 @@
 </file>
 
 <file path=customXml/itemProps1.xml><?xml version="1.0" encoding="utf-8"?>
-<ds:datastoreItem xmlns:ds="http://schemas.openxmlformats.org/officeDocument/2006/customXml" ds:itemID="{E2D37E24-B1E3-4F3D-B6A5-066B3B17453D}">
+<ds:datastoreItem xmlns:ds="http://schemas.openxmlformats.org/officeDocument/2006/customXml" ds:itemID="{69B746AB-7AD5-4E08-9140-12A9B05293E3}">
   <ds:schemaRefs>
     <ds:schemaRef ds:uri="http://schemas.openxmlformats.org/officeDocument/2006/bibliography"/>
   </ds:schemaRefs>

</xml_diff>

<commit_message>
MAJ journal de bord S11
</commit_message>
<xml_diff>
--- a/PERSO/QUENTIN/journal de bord.docx
+++ b/PERSO/QUENTIN/journal de bord.docx
@@ -1084,18 +1084,7 @@
                 <w:sz w:val="22"/>
                 <w:szCs w:val="22"/>
               </w:rPr>
-              <w:t>S7 – 23</w:t>
-            </w:r>
-            <w:r>
-              <w:rPr>
-                <w:rFonts w:ascii="Arial" w:hAnsi="Arial" w:cs="Arial"/>
-                <w:b/>
-                <w:i/>
-                <w:color w:val="595959" w:themeColor="text1" w:themeTint="A6"/>
-                <w:sz w:val="22"/>
-                <w:szCs w:val="22"/>
-              </w:rPr>
-              <w:t>/02</w:t>
+              <w:t>S7 – 23/02</w:t>
             </w:r>
             <w:r>
               <w:rPr>
@@ -1320,40 +1309,7 @@
                 <w:sz w:val="22"/>
                 <w:szCs w:val="22"/>
               </w:rPr>
-              <w:t>S</w:t>
-            </w:r>
-            <w:r>
-              <w:rPr>
-                <w:rFonts w:ascii="Arial" w:hAnsi="Arial" w:cs="Arial"/>
-                <w:b/>
-                <w:i/>
-                <w:color w:val="595959" w:themeColor="text1" w:themeTint="A6"/>
-                <w:sz w:val="22"/>
-                <w:szCs w:val="22"/>
-              </w:rPr>
-              <w:t xml:space="preserve">8 </w:t>
-            </w:r>
-            <w:r>
-              <w:rPr>
-                <w:rFonts w:ascii="Arial" w:hAnsi="Arial" w:cs="Arial"/>
-                <w:b/>
-                <w:i/>
-                <w:color w:val="595959" w:themeColor="text1" w:themeTint="A6"/>
-                <w:sz w:val="22"/>
-                <w:szCs w:val="22"/>
-              </w:rPr>
-              <w:t xml:space="preserve"> – </w:t>
-            </w:r>
-            <w:r>
-              <w:rPr>
-                <w:rFonts w:ascii="Arial" w:hAnsi="Arial" w:cs="Arial"/>
-                <w:b/>
-                <w:i/>
-                <w:color w:val="595959" w:themeColor="text1" w:themeTint="A6"/>
-                <w:sz w:val="22"/>
-                <w:szCs w:val="22"/>
-              </w:rPr>
-              <w:t>16/03</w:t>
+              <w:t>S8  – 16/03</w:t>
             </w:r>
             <w:r>
               <w:rPr>
@@ -2142,51 +2098,7 @@
                 <w:sz w:val="22"/>
                 <w:szCs w:val="22"/>
               </w:rPr>
-              <w:t>S</w:t>
-            </w:r>
-            <w:r>
-              <w:rPr>
-                <w:rFonts w:ascii="Arial" w:hAnsi="Arial" w:cs="Arial"/>
-                <w:b/>
-                <w:i/>
-                <w:color w:val="595959" w:themeColor="text1" w:themeTint="A6"/>
-                <w:sz w:val="22"/>
-                <w:szCs w:val="22"/>
-              </w:rPr>
-              <w:t>10</w:t>
-            </w:r>
-            <w:r>
-              <w:rPr>
-                <w:rFonts w:ascii="Arial" w:hAnsi="Arial" w:cs="Arial"/>
-                <w:b/>
-                <w:i/>
-                <w:color w:val="595959" w:themeColor="text1" w:themeTint="A6"/>
-                <w:sz w:val="22"/>
-                <w:szCs w:val="22"/>
-              </w:rPr>
-              <w:t xml:space="preserve">  – </w:t>
-            </w:r>
-            <w:r>
-              <w:rPr>
-                <w:rFonts w:ascii="Arial" w:hAnsi="Arial" w:cs="Arial"/>
-                <w:b/>
-                <w:i/>
-                <w:color w:val="595959" w:themeColor="text1" w:themeTint="A6"/>
-                <w:sz w:val="22"/>
-                <w:szCs w:val="22"/>
-              </w:rPr>
-              <w:t>30</w:t>
-            </w:r>
-            <w:r>
-              <w:rPr>
-                <w:rFonts w:ascii="Arial" w:hAnsi="Arial" w:cs="Arial"/>
-                <w:b/>
-                <w:i/>
-                <w:color w:val="595959" w:themeColor="text1" w:themeTint="A6"/>
-                <w:sz w:val="22"/>
-                <w:szCs w:val="22"/>
-              </w:rPr>
-              <w:t>/03</w:t>
+              <w:t>S10  – 30/03</w:t>
             </w:r>
             <w:r>
               <w:rPr>
@@ -2231,8 +2143,6 @@
                 <w:szCs w:val="22"/>
               </w:rPr>
             </w:pPr>
-            <w:bookmarkStart w:id="0" w:name="_GoBack"/>
-            <w:bookmarkEnd w:id="0"/>
             <w:r>
               <w:rPr>
                 <w:rFonts w:ascii="Arial" w:hAnsi="Arial" w:cs="Arial"/>
@@ -2358,6 +2268,108 @@
                 <w:szCs w:val="22"/>
               </w:rPr>
             </w:pPr>
+          </w:p>
+        </w:tc>
+      </w:tr>
+      <w:tr>
+        <w:trPr>
+          <w:trHeight w:val="1102"/>
+        </w:trPr>
+        <w:tc>
+          <w:tcPr>
+            <w:tcW w:w="1951" w:type="dxa"/>
+            <w:vAlign w:val="center"/>
+          </w:tcPr>
+          <w:p>
+            <w:pPr>
+              <w:jc w:val="center"/>
+              <w:rPr>
+                <w:rFonts w:ascii="Arial" w:hAnsi="Arial" w:cs="Arial"/>
+                <w:b/>
+                <w:i/>
+                <w:color w:val="595959" w:themeColor="text1" w:themeTint="A6"/>
+                <w:sz w:val="22"/>
+                <w:szCs w:val="22"/>
+              </w:rPr>
+            </w:pPr>
+            <w:r>
+              <w:rPr>
+                <w:rFonts w:ascii="Arial" w:hAnsi="Arial" w:cs="Arial"/>
+                <w:b/>
+                <w:i/>
+                <w:color w:val="595959" w:themeColor="text1" w:themeTint="A6"/>
+                <w:sz w:val="22"/>
+                <w:szCs w:val="22"/>
+              </w:rPr>
+              <w:t>S11  – 5/04</w:t>
+            </w:r>
+            <w:r>
+              <w:rPr>
+                <w:rFonts w:ascii="Arial" w:hAnsi="Arial" w:cs="Arial"/>
+                <w:b/>
+                <w:i/>
+                <w:color w:val="595959" w:themeColor="text1" w:themeTint="A6"/>
+                <w:sz w:val="22"/>
+                <w:szCs w:val="22"/>
+              </w:rPr>
+              <w:t>/13</w:t>
+            </w:r>
+          </w:p>
+        </w:tc>
+        <w:tc>
+          <w:tcPr>
+            <w:tcW w:w="8753" w:type="dxa"/>
+            <w:vAlign w:val="center"/>
+          </w:tcPr>
+          <w:p>
+            <w:pPr>
+              <w:pStyle w:val="Paragraphedeliste"/>
+              <w:numPr>
+                <w:ilvl w:val="0"/>
+                <w:numId w:val="13"/>
+              </w:numPr>
+              <w:rPr>
+                <w:rFonts w:ascii="Arial" w:hAnsi="Arial" w:cs="Arial"/>
+                <w:b/>
+                <w:sz w:val="22"/>
+                <w:szCs w:val="22"/>
+              </w:rPr>
+            </w:pPr>
+            <w:r>
+              <w:rPr>
+                <w:rFonts w:ascii="Arial" w:hAnsi="Arial" w:cs="Arial"/>
+                <w:b/>
+                <w:sz w:val="22"/>
+                <w:szCs w:val="22"/>
+              </w:rPr>
+              <w:t>Modification du projet BOUML et du dossier d’incrément</w:t>
+            </w:r>
+          </w:p>
+          <w:p>
+            <w:pPr>
+              <w:pStyle w:val="Paragraphedeliste"/>
+              <w:numPr>
+                <w:ilvl w:val="0"/>
+                <w:numId w:val="13"/>
+              </w:numPr>
+              <w:rPr>
+                <w:rFonts w:ascii="Arial" w:hAnsi="Arial" w:cs="Arial"/>
+                <w:b/>
+                <w:sz w:val="22"/>
+                <w:szCs w:val="22"/>
+              </w:rPr>
+            </w:pPr>
+            <w:r>
+              <w:rPr>
+                <w:rFonts w:ascii="Arial" w:hAnsi="Arial" w:cs="Arial"/>
+                <w:b/>
+                <w:sz w:val="22"/>
+                <w:szCs w:val="22"/>
+              </w:rPr>
+              <w:t>Ajout de la librairie NSICANEX.lib dans le projet sous Qt</w:t>
+            </w:r>
+            <w:bookmarkStart w:id="0" w:name="_GoBack"/>
+            <w:bookmarkEnd w:id="0"/>
           </w:p>
         </w:tc>
       </w:tr>
@@ -2673,7 +2685,7 @@
               <w:sz w:val="18"/>
               <w:szCs w:val="18"/>
             </w:rPr>
-            <w:t>29 mars 2013</w:t>
+            <w:t>5 mai 2013</w:t>
           </w:r>
           <w:r>
             <w:rPr>
@@ -5840,7 +5852,7 @@
 </file>
 
 <file path=customXml/itemProps1.xml><?xml version="1.0" encoding="utf-8"?>
-<ds:datastoreItem xmlns:ds="http://schemas.openxmlformats.org/officeDocument/2006/customXml" ds:itemID="{69B746AB-7AD5-4E08-9140-12A9B05293E3}">
+<ds:datastoreItem xmlns:ds="http://schemas.openxmlformats.org/officeDocument/2006/customXml" ds:itemID="{8BCF1031-F6A4-4428-901C-F92DF3EF95B2}">
   <ds:schemaRefs>
     <ds:schemaRef ds:uri="http://schemas.openxmlformats.org/officeDocument/2006/bibliography"/>
   </ds:schemaRefs>

</xml_diff>

<commit_message>
Journal de bord S12-13-14-15-16
</commit_message>
<xml_diff>
--- a/PERSO/QUENTIN/journal de bord.docx
+++ b/PERSO/QUENTIN/journal de bord.docx
@@ -2443,8 +2443,6 @@
               </w:rPr>
               <w:t>matérielles</w:t>
             </w:r>
-            <w:bookmarkStart w:id="0" w:name="_GoBack"/>
-            <w:bookmarkEnd w:id="0"/>
           </w:p>
           <w:p>
             <w:pPr>
@@ -2542,7 +2540,18 @@
                 <w:sz w:val="22"/>
                 <w:szCs w:val="22"/>
               </w:rPr>
-              <w:t>S11  – 5/04</w:t>
+              <w:t>S11  – 6</w:t>
+            </w:r>
+            <w:r>
+              <w:rPr>
+                <w:rFonts w:ascii="Arial" w:hAnsi="Arial" w:cs="Arial"/>
+                <w:b/>
+                <w:i/>
+                <w:color w:val="595959" w:themeColor="text1" w:themeTint="A6"/>
+                <w:sz w:val="22"/>
+                <w:szCs w:val="22"/>
+              </w:rPr>
+              <w:t>/04</w:t>
             </w:r>
             <w:r>
               <w:rPr>
@@ -2607,7 +2616,16 @@
                 <w:sz w:val="22"/>
                 <w:szCs w:val="22"/>
               </w:rPr>
-              <w:t xml:space="preserve">Ajout de la librairie NSICANEX.lib dans le projet sous </w:t>
+              <w:t>Intégration</w:t>
+            </w:r>
+            <w:r>
+              <w:rPr>
+                <w:rFonts w:ascii="Arial" w:hAnsi="Arial" w:cs="Arial"/>
+                <w:b/>
+                <w:sz w:val="22"/>
+                <w:szCs w:val="22"/>
+              </w:rPr>
+              <w:t xml:space="preserve"> de la librairie NSICANEX.lib dans le projet sous </w:t>
             </w:r>
             <w:proofErr w:type="spellStart"/>
             <w:r>
@@ -2620,6 +2638,681 @@
               <w:t>Qt</w:t>
             </w:r>
             <w:proofErr w:type="spellEnd"/>
+          </w:p>
+        </w:tc>
+      </w:tr>
+    </w:tbl>
+    <w:p>
+      <w:pPr>
+        <w:rPr>
+          <w:rFonts w:ascii="Arial" w:hAnsi="Arial" w:cs="Arial"/>
+        </w:rPr>
+      </w:pPr>
+    </w:p>
+    <w:p>
+      <w:pPr>
+        <w:rPr>
+          <w:rFonts w:ascii="Arial" w:hAnsi="Arial" w:cs="Arial"/>
+        </w:rPr>
+      </w:pPr>
+      <w:r>
+        <w:rPr>
+          <w:rFonts w:ascii="Arial" w:hAnsi="Arial" w:cs="Arial"/>
+        </w:rPr>
+        <w:br w:type="page"/>
+      </w:r>
+    </w:p>
+    <w:tbl>
+      <w:tblPr>
+        <w:tblStyle w:val="Grilledutableau"/>
+        <w:tblW w:w="0" w:type="auto"/>
+        <w:tblLook w:val="04A0" w:firstRow="1" w:lastRow="0" w:firstColumn="1" w:lastColumn="0" w:noHBand="0" w:noVBand="1"/>
+      </w:tblPr>
+      <w:tblGrid>
+        <w:gridCol w:w="1951"/>
+        <w:gridCol w:w="8753"/>
+      </w:tblGrid>
+      <w:tr>
+        <w:trPr>
+          <w:trHeight w:val="580"/>
+        </w:trPr>
+        <w:tc>
+          <w:tcPr>
+            <w:tcW w:w="1951" w:type="dxa"/>
+            <w:shd w:val="clear" w:color="auto" w:fill="8DB3E2" w:themeFill="text2" w:themeFillTint="66"/>
+            <w:vAlign w:val="center"/>
+          </w:tcPr>
+          <w:p>
+            <w:pPr>
+              <w:rPr>
+                <w:rFonts w:ascii="Arial" w:hAnsi="Arial" w:cs="Arial"/>
+                <w:b/>
+              </w:rPr>
+            </w:pPr>
+            <w:r>
+              <w:rPr>
+                <w:rFonts w:ascii="Arial" w:hAnsi="Arial" w:cs="Arial"/>
+                <w:b/>
+              </w:rPr>
+              <w:lastRenderedPageBreak/>
+              <w:t>DATE</w:t>
+            </w:r>
+          </w:p>
+        </w:tc>
+        <w:tc>
+          <w:tcPr>
+            <w:tcW w:w="8753" w:type="dxa"/>
+            <w:shd w:val="clear" w:color="auto" w:fill="8DB3E2" w:themeFill="text2" w:themeFillTint="66"/>
+            <w:vAlign w:val="center"/>
+          </w:tcPr>
+          <w:p>
+            <w:pPr>
+              <w:jc w:val="center"/>
+              <w:rPr>
+                <w:rFonts w:ascii="Arial" w:hAnsi="Arial" w:cs="Arial"/>
+                <w:b/>
+              </w:rPr>
+            </w:pPr>
+            <w:r>
+              <w:rPr>
+                <w:rFonts w:ascii="Arial" w:hAnsi="Arial" w:cs="Arial"/>
+                <w:b/>
+              </w:rPr>
+              <w:t>DESCRIPTION DES ACTIVITES</w:t>
+            </w:r>
+          </w:p>
+        </w:tc>
+      </w:tr>
+      <w:tr>
+        <w:trPr>
+          <w:trHeight w:val="1102"/>
+        </w:trPr>
+        <w:tc>
+          <w:tcPr>
+            <w:tcW w:w="1951" w:type="dxa"/>
+            <w:vAlign w:val="center"/>
+          </w:tcPr>
+          <w:p>
+            <w:pPr>
+              <w:jc w:val="center"/>
+              <w:rPr>
+                <w:rFonts w:ascii="Arial" w:hAnsi="Arial" w:cs="Arial"/>
+                <w:b/>
+                <w:i/>
+                <w:color w:val="595959" w:themeColor="text1" w:themeTint="A6"/>
+                <w:sz w:val="22"/>
+                <w:szCs w:val="22"/>
+              </w:rPr>
+            </w:pPr>
+            <w:r>
+              <w:rPr>
+                <w:rFonts w:ascii="Arial" w:hAnsi="Arial" w:cs="Arial"/>
+                <w:b/>
+                <w:i/>
+                <w:color w:val="595959" w:themeColor="text1" w:themeTint="A6"/>
+                <w:sz w:val="22"/>
+                <w:szCs w:val="22"/>
+              </w:rPr>
+              <w:t>S12 – 13/04/13</w:t>
+            </w:r>
+          </w:p>
+        </w:tc>
+        <w:tc>
+          <w:tcPr>
+            <w:tcW w:w="8753" w:type="dxa"/>
+            <w:vAlign w:val="center"/>
+          </w:tcPr>
+          <w:p>
+            <w:pPr>
+              <w:pStyle w:val="Paragraphedeliste"/>
+              <w:numPr>
+                <w:ilvl w:val="0"/>
+                <w:numId w:val="13"/>
+              </w:numPr>
+              <w:rPr>
+                <w:rFonts w:ascii="Arial" w:hAnsi="Arial" w:cs="Arial"/>
+                <w:b/>
+                <w:sz w:val="22"/>
+                <w:szCs w:val="22"/>
+              </w:rPr>
+            </w:pPr>
+            <w:r>
+              <w:rPr>
+                <w:rFonts w:ascii="Arial" w:hAnsi="Arial" w:cs="Arial"/>
+                <w:b/>
+                <w:sz w:val="22"/>
+                <w:szCs w:val="22"/>
+              </w:rPr>
+              <w:t>Semaine de BTS blanc</w:t>
+            </w:r>
+          </w:p>
+        </w:tc>
+      </w:tr>
+      <w:tr>
+        <w:trPr>
+          <w:trHeight w:val="1102"/>
+        </w:trPr>
+        <w:tc>
+          <w:tcPr>
+            <w:tcW w:w="1951" w:type="dxa"/>
+            <w:vAlign w:val="center"/>
+          </w:tcPr>
+          <w:p>
+            <w:pPr>
+              <w:jc w:val="center"/>
+              <w:rPr>
+                <w:rFonts w:ascii="Arial" w:hAnsi="Arial" w:cs="Arial"/>
+                <w:b/>
+                <w:i/>
+                <w:color w:val="595959" w:themeColor="text1" w:themeTint="A6"/>
+                <w:sz w:val="22"/>
+                <w:szCs w:val="22"/>
+              </w:rPr>
+            </w:pPr>
+            <w:r>
+              <w:rPr>
+                <w:rFonts w:ascii="Arial" w:hAnsi="Arial" w:cs="Arial"/>
+                <w:b/>
+                <w:i/>
+                <w:color w:val="595959" w:themeColor="text1" w:themeTint="A6"/>
+                <w:sz w:val="22"/>
+                <w:szCs w:val="22"/>
+              </w:rPr>
+              <w:t xml:space="preserve">S13 </w:t>
+            </w:r>
+            <w:r>
+              <w:rPr>
+                <w:rFonts w:ascii="Arial" w:hAnsi="Arial" w:cs="Arial"/>
+                <w:b/>
+                <w:i/>
+                <w:color w:val="595959" w:themeColor="text1" w:themeTint="A6"/>
+                <w:sz w:val="22"/>
+                <w:szCs w:val="22"/>
+              </w:rPr>
+              <w:t>–</w:t>
+            </w:r>
+            <w:r>
+              <w:rPr>
+                <w:rFonts w:ascii="Arial" w:hAnsi="Arial" w:cs="Arial"/>
+                <w:b/>
+                <w:i/>
+                <w:color w:val="595959" w:themeColor="text1" w:themeTint="A6"/>
+                <w:sz w:val="22"/>
+                <w:szCs w:val="22"/>
+              </w:rPr>
+              <w:t xml:space="preserve"> </w:t>
+            </w:r>
+            <w:r>
+              <w:rPr>
+                <w:rFonts w:ascii="Arial" w:hAnsi="Arial" w:cs="Arial"/>
+                <w:b/>
+                <w:i/>
+                <w:color w:val="595959" w:themeColor="text1" w:themeTint="A6"/>
+                <w:sz w:val="22"/>
+                <w:szCs w:val="22"/>
+              </w:rPr>
+              <w:t>20/04/13</w:t>
+            </w:r>
+          </w:p>
+        </w:tc>
+        <w:tc>
+          <w:tcPr>
+            <w:tcW w:w="8753" w:type="dxa"/>
+            <w:vAlign w:val="center"/>
+          </w:tcPr>
+          <w:p>
+            <w:pPr>
+              <w:pStyle w:val="Paragraphedeliste"/>
+              <w:numPr>
+                <w:ilvl w:val="0"/>
+                <w:numId w:val="13"/>
+              </w:numPr>
+              <w:rPr>
+                <w:rFonts w:ascii="Arial" w:hAnsi="Arial" w:cs="Arial"/>
+                <w:b/>
+                <w:sz w:val="22"/>
+                <w:szCs w:val="22"/>
+              </w:rPr>
+            </w:pPr>
+            <w:r>
+              <w:rPr>
+                <w:rFonts w:ascii="Arial" w:hAnsi="Arial" w:cs="Arial"/>
+                <w:b/>
+                <w:sz w:val="22"/>
+                <w:szCs w:val="22"/>
+              </w:rPr>
+              <w:t>Oraux</w:t>
+            </w:r>
+            <w:r>
+              <w:rPr>
+                <w:rFonts w:ascii="Arial" w:hAnsi="Arial" w:cs="Arial"/>
+                <w:b/>
+                <w:sz w:val="22"/>
+                <w:szCs w:val="22"/>
+              </w:rPr>
+              <w:t xml:space="preserve"> BTS </w:t>
+            </w:r>
+            <w:r>
+              <w:rPr>
+                <w:rFonts w:ascii="Arial" w:hAnsi="Arial" w:cs="Arial"/>
+                <w:b/>
+                <w:sz w:val="22"/>
+                <w:szCs w:val="22"/>
+              </w:rPr>
+              <w:t>blanc</w:t>
+            </w:r>
+          </w:p>
+        </w:tc>
+      </w:tr>
+      <w:tr>
+        <w:trPr>
+          <w:trHeight w:val="1102"/>
+        </w:trPr>
+        <w:tc>
+          <w:tcPr>
+            <w:tcW w:w="1951" w:type="dxa"/>
+            <w:vAlign w:val="center"/>
+          </w:tcPr>
+          <w:p>
+            <w:pPr>
+              <w:jc w:val="center"/>
+              <w:rPr>
+                <w:rFonts w:ascii="Arial" w:hAnsi="Arial" w:cs="Arial"/>
+                <w:b/>
+                <w:i/>
+                <w:color w:val="595959" w:themeColor="text1" w:themeTint="A6"/>
+                <w:sz w:val="22"/>
+                <w:szCs w:val="22"/>
+              </w:rPr>
+            </w:pPr>
+            <w:r>
+              <w:rPr>
+                <w:rFonts w:ascii="Arial" w:hAnsi="Arial" w:cs="Arial"/>
+                <w:b/>
+                <w:i/>
+                <w:color w:val="595959" w:themeColor="text1" w:themeTint="A6"/>
+                <w:sz w:val="22"/>
+                <w:szCs w:val="22"/>
+              </w:rPr>
+              <w:t>S14 – 11/05/13</w:t>
+            </w:r>
+          </w:p>
+        </w:tc>
+        <w:tc>
+          <w:tcPr>
+            <w:tcW w:w="8753" w:type="dxa"/>
+            <w:vAlign w:val="center"/>
+          </w:tcPr>
+          <w:p>
+            <w:pPr>
+              <w:pStyle w:val="Paragraphedeliste"/>
+              <w:numPr>
+                <w:ilvl w:val="0"/>
+                <w:numId w:val="13"/>
+              </w:numPr>
+              <w:rPr>
+                <w:rFonts w:ascii="Arial" w:hAnsi="Arial" w:cs="Arial"/>
+                <w:b/>
+                <w:sz w:val="22"/>
+                <w:szCs w:val="22"/>
+              </w:rPr>
+            </w:pPr>
+            <w:r>
+              <w:rPr>
+                <w:rFonts w:ascii="Arial" w:hAnsi="Arial" w:cs="Arial"/>
+                <w:b/>
+                <w:sz w:val="22"/>
+                <w:szCs w:val="22"/>
+              </w:rPr>
+              <w:t xml:space="preserve">Ajout de la section «Intégration de la librairie logicielle sous </w:t>
+            </w:r>
+            <w:proofErr w:type="spellStart"/>
+            <w:r>
+              <w:rPr>
+                <w:rFonts w:ascii="Arial" w:hAnsi="Arial" w:cs="Arial"/>
+                <w:b/>
+                <w:sz w:val="22"/>
+                <w:szCs w:val="22"/>
+              </w:rPr>
+              <w:t>Qt</w:t>
+            </w:r>
+            <w:proofErr w:type="spellEnd"/>
+            <w:r>
+              <w:rPr>
+                <w:rFonts w:ascii="Arial" w:hAnsi="Arial" w:cs="Arial"/>
+                <w:b/>
+                <w:sz w:val="22"/>
+                <w:szCs w:val="22"/>
+              </w:rPr>
+              <w:t> » dans le dossier de l’incrément.</w:t>
+            </w:r>
+          </w:p>
+          <w:p>
+            <w:pPr>
+              <w:pStyle w:val="Paragraphedeliste"/>
+              <w:numPr>
+                <w:ilvl w:val="0"/>
+                <w:numId w:val="13"/>
+              </w:numPr>
+              <w:rPr>
+                <w:rFonts w:ascii="Arial" w:hAnsi="Arial" w:cs="Arial"/>
+                <w:b/>
+                <w:sz w:val="22"/>
+                <w:szCs w:val="22"/>
+              </w:rPr>
+            </w:pPr>
+            <w:r>
+              <w:rPr>
+                <w:rFonts w:ascii="Arial" w:hAnsi="Arial" w:cs="Arial"/>
+                <w:b/>
+                <w:sz w:val="22"/>
+                <w:szCs w:val="22"/>
+              </w:rPr>
+              <w:t>Modification du projet BOUML</w:t>
+            </w:r>
+          </w:p>
+        </w:tc>
+      </w:tr>
+      <w:tr>
+        <w:trPr>
+          <w:trHeight w:val="1102"/>
+        </w:trPr>
+        <w:tc>
+          <w:tcPr>
+            <w:tcW w:w="1951" w:type="dxa"/>
+            <w:vAlign w:val="center"/>
+          </w:tcPr>
+          <w:p>
+            <w:pPr>
+              <w:jc w:val="center"/>
+              <w:rPr>
+                <w:rFonts w:ascii="Arial" w:hAnsi="Arial" w:cs="Arial"/>
+                <w:b/>
+                <w:i/>
+                <w:color w:val="595959" w:themeColor="text1" w:themeTint="A6"/>
+                <w:sz w:val="22"/>
+                <w:szCs w:val="22"/>
+              </w:rPr>
+            </w:pPr>
+            <w:r>
+              <w:rPr>
+                <w:rFonts w:ascii="Arial" w:hAnsi="Arial" w:cs="Arial"/>
+                <w:b/>
+                <w:i/>
+                <w:color w:val="595959" w:themeColor="text1" w:themeTint="A6"/>
+                <w:sz w:val="22"/>
+                <w:szCs w:val="22"/>
+              </w:rPr>
+              <w:t>S15 – 18/05/13</w:t>
+            </w:r>
+          </w:p>
+        </w:tc>
+        <w:tc>
+          <w:tcPr>
+            <w:tcW w:w="8753" w:type="dxa"/>
+            <w:vAlign w:val="center"/>
+          </w:tcPr>
+          <w:p>
+            <w:pPr>
+              <w:pStyle w:val="Paragraphedeliste"/>
+              <w:rPr>
+                <w:rFonts w:ascii="Arial" w:hAnsi="Arial" w:cs="Arial"/>
+                <w:b/>
+                <w:sz w:val="22"/>
+                <w:szCs w:val="22"/>
+              </w:rPr>
+            </w:pPr>
+          </w:p>
+          <w:p>
+            <w:pPr>
+              <w:pStyle w:val="Paragraphedeliste"/>
+              <w:numPr>
+                <w:ilvl w:val="0"/>
+                <w:numId w:val="13"/>
+              </w:numPr>
+              <w:rPr>
+                <w:rFonts w:ascii="Arial" w:hAnsi="Arial" w:cs="Arial"/>
+                <w:b/>
+                <w:sz w:val="22"/>
+                <w:szCs w:val="22"/>
+              </w:rPr>
+            </w:pPr>
+            <w:r>
+              <w:rPr>
+                <w:rFonts w:ascii="Arial" w:hAnsi="Arial" w:cs="Arial"/>
+                <w:b/>
+                <w:sz w:val="22"/>
+                <w:szCs w:val="22"/>
+              </w:rPr>
+              <w:t>Ajout de la section «</w:t>
+            </w:r>
+            <w:r>
+              <w:rPr>
+                <w:rFonts w:ascii="Arial" w:hAnsi="Arial" w:cs="Arial"/>
+                <w:b/>
+                <w:sz w:val="22"/>
+                <w:szCs w:val="22"/>
+              </w:rPr>
+              <w:t xml:space="preserve">Installation de </w:t>
+            </w:r>
+            <w:proofErr w:type="spellStart"/>
+            <w:r>
+              <w:rPr>
+                <w:rFonts w:ascii="Arial" w:hAnsi="Arial" w:cs="Arial"/>
+                <w:b/>
+                <w:sz w:val="22"/>
+                <w:szCs w:val="22"/>
+              </w:rPr>
+              <w:t>windows</w:t>
+            </w:r>
+            <w:proofErr w:type="spellEnd"/>
+            <w:r>
+              <w:rPr>
+                <w:rFonts w:ascii="Arial" w:hAnsi="Arial" w:cs="Arial"/>
+                <w:b/>
+                <w:sz w:val="22"/>
+                <w:szCs w:val="22"/>
+              </w:rPr>
+              <w:t xml:space="preserve"> </w:t>
+            </w:r>
+            <w:proofErr w:type="spellStart"/>
+            <w:r>
+              <w:rPr>
+                <w:rFonts w:ascii="Arial" w:hAnsi="Arial" w:cs="Arial"/>
+                <w:b/>
+                <w:sz w:val="22"/>
+                <w:szCs w:val="22"/>
+              </w:rPr>
+              <w:t>xp</w:t>
+            </w:r>
+            <w:proofErr w:type="spellEnd"/>
+            <w:r>
+              <w:rPr>
+                <w:rFonts w:ascii="Arial" w:hAnsi="Arial" w:cs="Arial"/>
+                <w:b/>
+                <w:sz w:val="22"/>
+                <w:szCs w:val="22"/>
+              </w:rPr>
+              <w:t> » dans le dossier de l’incrément.</w:t>
+            </w:r>
+          </w:p>
+          <w:p>
+            <w:pPr>
+              <w:pStyle w:val="Paragraphedeliste"/>
+              <w:numPr>
+                <w:ilvl w:val="0"/>
+                <w:numId w:val="13"/>
+              </w:numPr>
+              <w:rPr>
+                <w:rFonts w:ascii="Arial" w:hAnsi="Arial" w:cs="Arial"/>
+                <w:b/>
+                <w:sz w:val="22"/>
+                <w:szCs w:val="22"/>
+              </w:rPr>
+            </w:pPr>
+            <w:r>
+              <w:rPr>
+                <w:rFonts w:ascii="Arial" w:hAnsi="Arial" w:cs="Arial"/>
+                <w:b/>
+                <w:sz w:val="22"/>
+                <w:szCs w:val="22"/>
+              </w:rPr>
+              <w:t>Ajout de la section «</w:t>
+            </w:r>
+            <w:r>
+              <w:rPr>
+                <w:rFonts w:ascii="Arial" w:hAnsi="Arial" w:cs="Arial"/>
+                <w:b/>
+                <w:sz w:val="22"/>
+                <w:szCs w:val="22"/>
+              </w:rPr>
+              <w:t xml:space="preserve">Manuel </w:t>
+            </w:r>
+            <w:proofErr w:type="spellStart"/>
+            <w:r>
+              <w:rPr>
+                <w:rFonts w:ascii="Arial" w:hAnsi="Arial" w:cs="Arial"/>
+                <w:b/>
+                <w:sz w:val="22"/>
+                <w:szCs w:val="22"/>
+              </w:rPr>
+              <w:t>Qt</w:t>
+            </w:r>
+            <w:proofErr w:type="spellEnd"/>
+            <w:r>
+              <w:rPr>
+                <w:rFonts w:ascii="Arial" w:hAnsi="Arial" w:cs="Arial"/>
+                <w:b/>
+                <w:sz w:val="22"/>
+                <w:szCs w:val="22"/>
+              </w:rPr>
+              <w:t> » dans le dossier de l’incrément.</w:t>
+            </w:r>
+          </w:p>
+          <w:p>
+            <w:pPr>
+              <w:pStyle w:val="Paragraphedeliste"/>
+              <w:numPr>
+                <w:ilvl w:val="0"/>
+                <w:numId w:val="13"/>
+              </w:numPr>
+              <w:rPr>
+                <w:rFonts w:ascii="Arial" w:hAnsi="Arial" w:cs="Arial"/>
+                <w:b/>
+                <w:sz w:val="22"/>
+                <w:szCs w:val="22"/>
+              </w:rPr>
+            </w:pPr>
+            <w:r>
+              <w:rPr>
+                <w:rFonts w:ascii="Arial" w:hAnsi="Arial" w:cs="Arial"/>
+                <w:b/>
+                <w:sz w:val="22"/>
+                <w:szCs w:val="22"/>
+              </w:rPr>
+              <w:t>Suite à la demande de modification</w:t>
+            </w:r>
+            <w:r>
+              <w:rPr>
+                <w:rFonts w:ascii="Arial" w:hAnsi="Arial" w:cs="Arial"/>
+                <w:b/>
+                <w:sz w:val="22"/>
+                <w:szCs w:val="22"/>
+              </w:rPr>
+              <w:t>, suppression du bouton « arrêter pompe » de l’interface.</w:t>
+            </w:r>
+          </w:p>
+          <w:p>
+            <w:pPr>
+              <w:pStyle w:val="Paragraphedeliste"/>
+              <w:numPr>
+                <w:ilvl w:val="0"/>
+                <w:numId w:val="13"/>
+              </w:numPr>
+              <w:rPr>
+                <w:rFonts w:ascii="Arial" w:hAnsi="Arial" w:cs="Arial"/>
+                <w:b/>
+                <w:sz w:val="22"/>
+                <w:szCs w:val="22"/>
+              </w:rPr>
+            </w:pPr>
+            <w:r>
+              <w:rPr>
+                <w:rFonts w:ascii="Arial" w:hAnsi="Arial" w:cs="Arial"/>
+                <w:b/>
+                <w:sz w:val="22"/>
+                <w:szCs w:val="22"/>
+              </w:rPr>
+              <w:t>Modification du projet BOUML</w:t>
+            </w:r>
+          </w:p>
+          <w:p>
+            <w:pPr>
+              <w:rPr>
+                <w:rFonts w:ascii="Arial" w:hAnsi="Arial" w:cs="Arial"/>
+                <w:b/>
+                <w:sz w:val="22"/>
+                <w:szCs w:val="22"/>
+              </w:rPr>
+            </w:pPr>
+            <w:bookmarkStart w:id="0" w:name="_GoBack"/>
+            <w:bookmarkEnd w:id="0"/>
+          </w:p>
+        </w:tc>
+      </w:tr>
+      <w:tr>
+        <w:trPr>
+          <w:trHeight w:val="1102"/>
+        </w:trPr>
+        <w:tc>
+          <w:tcPr>
+            <w:tcW w:w="1951" w:type="dxa"/>
+            <w:vAlign w:val="center"/>
+          </w:tcPr>
+          <w:p>
+            <w:pPr>
+              <w:jc w:val="center"/>
+              <w:rPr>
+                <w:rFonts w:ascii="Arial" w:hAnsi="Arial" w:cs="Arial"/>
+                <w:b/>
+                <w:i/>
+                <w:color w:val="595959" w:themeColor="text1" w:themeTint="A6"/>
+                <w:sz w:val="22"/>
+                <w:szCs w:val="22"/>
+              </w:rPr>
+            </w:pPr>
+            <w:r>
+              <w:rPr>
+                <w:rFonts w:ascii="Arial" w:hAnsi="Arial" w:cs="Arial"/>
+                <w:b/>
+                <w:i/>
+                <w:color w:val="595959" w:themeColor="text1" w:themeTint="A6"/>
+                <w:sz w:val="22"/>
+                <w:szCs w:val="22"/>
+              </w:rPr>
+              <w:t>S16 – 25/05/13</w:t>
+            </w:r>
+          </w:p>
+        </w:tc>
+        <w:tc>
+          <w:tcPr>
+            <w:tcW w:w="8753" w:type="dxa"/>
+            <w:vAlign w:val="center"/>
+          </w:tcPr>
+          <w:p>
+            <w:pPr>
+              <w:pStyle w:val="Paragraphedeliste"/>
+              <w:numPr>
+                <w:ilvl w:val="0"/>
+                <w:numId w:val="13"/>
+              </w:numPr>
+              <w:rPr>
+                <w:rFonts w:ascii="Arial" w:hAnsi="Arial" w:cs="Arial"/>
+                <w:b/>
+                <w:sz w:val="22"/>
+                <w:szCs w:val="22"/>
+              </w:rPr>
+            </w:pPr>
           </w:p>
         </w:tc>
       </w:tr>
@@ -2735,7 +3428,7 @@
         <w:rStyle w:val="Numrodepage"/>
         <w:noProof/>
       </w:rPr>
-      <w:t>2</w:t>
+      <w:t>3</w:t>
     </w:r>
     <w:r>
       <w:rPr>
@@ -2935,7 +3628,7 @@
               <w:sz w:val="18"/>
               <w:szCs w:val="18"/>
             </w:rPr>
-            <w:t>22 mai 2013</w:t>
+            <w:t>23 mai 2013</w:t>
           </w:r>
           <w:r>
             <w:rPr>
@@ -3143,26 +3836,6 @@
               <w:szCs w:val="28"/>
             </w:rPr>
           </w:pPr>
-          <w:r>
-            <w:rPr>
-              <w:rFonts w:ascii="Arial" w:hAnsi="Arial" w:cs="Arial"/>
-              <w:i/>
-              <w:iCs/>
-              <w:sz w:val="28"/>
-              <w:szCs w:val="28"/>
-            </w:rPr>
-            <w:t>/</w:t>
-          </w:r>
-          <w:r>
-            <w:rPr>
-              <w:rFonts w:ascii="Arial" w:hAnsi="Arial" w:cs="Arial"/>
-              <w:i/>
-              <w:iCs/>
-              <w:sz w:val="28"/>
-              <w:szCs w:val="28"/>
-            </w:rPr>
-            <w:t>/logo projet</w:t>
-          </w:r>
         </w:p>
         <w:p>
           <w:pPr>
@@ -6146,7 +6819,7 @@
 </file>
 
 <file path=customXml/itemProps1.xml><?xml version="1.0" encoding="utf-8"?>
-<ds:datastoreItem xmlns:ds="http://schemas.openxmlformats.org/officeDocument/2006/customXml" ds:itemID="{F9A88712-9351-46D5-86E3-C43AD157E336}">
+<ds:datastoreItem xmlns:ds="http://schemas.openxmlformats.org/officeDocument/2006/customXml" ds:itemID="{369E7A21-CA53-45E7-945C-2CC74EF00A7A}">
   <ds:schemaRefs>
     <ds:schemaRef ds:uri="http://schemas.openxmlformats.org/officeDocument/2006/bibliography"/>
   </ds:schemaRefs>

</xml_diff>